<commit_message>
altre modifiche a films
</commit_message>
<xml_diff>
--- a/Refactoring/Documentazione/Relazione attività svolte.docx
+++ b/Refactoring/Documentazione/Relazione attività svolte.docx
@@ -75,15 +75,68 @@
     </w:p>
     <w:p>
       <w:r>
-        <w:t xml:space="preserve">Sono classi statiche, cioè non vengono istanziate ma hanno metodi statici. </w:t>
+        <w:t xml:space="preserve">Sono tutti </w:t>
+      </w:r>
+      <w:proofErr w:type="spellStart"/>
+      <w:r>
+        <w:t>Extract</w:t>
+      </w:r>
+      <w:proofErr w:type="spellEnd"/>
+      <w:r>
+        <w:t xml:space="preserve"> Class (del </w:t>
+      </w:r>
+      <w:proofErr w:type="spellStart"/>
+      <w:r>
+        <w:t>r</w:t>
+      </w:r>
+      <w:r>
+        <w:t>efactoring</w:t>
+      </w:r>
+      <w:proofErr w:type="spellEnd"/>
+      <w:r>
+        <w:t>) ?</w:t>
       </w:r>
     </w:p>
     <w:p>
       <w:r>
-        <w:t>Potrebbero diventare singleton? Così si possono istanziare ma solo una volta.</w:t>
+        <w:t xml:space="preserve">Anche per la grafica sono tutti </w:t>
+      </w:r>
+      <w:proofErr w:type="spellStart"/>
+      <w:r>
+        <w:t>extract</w:t>
+      </w:r>
+      <w:proofErr w:type="spellEnd"/>
+      <w:r>
+        <w:t xml:space="preserve"> </w:t>
+      </w:r>
+      <w:proofErr w:type="spellStart"/>
+      <w:r>
+        <w:t>method</w:t>
+      </w:r>
+      <w:proofErr w:type="spellEnd"/>
+      <w:r>
+        <w:t xml:space="preserve">: i </w:t>
+      </w:r>
+      <w:proofErr w:type="spellStart"/>
+      <w:r>
+        <w:t>syso</w:t>
+      </w:r>
+      <w:proofErr w:type="spellEnd"/>
+      <w:r>
+        <w:t xml:space="preserve"> diventano metodi nella view</w:t>
       </w:r>
       <w:bookmarkStart w:id="0" w:name="_GoBack"/>
       <w:bookmarkEnd w:id="0"/>
+    </w:p>
+    <w:p>
+      <w:r>
+        <w:t xml:space="preserve">Sono classi statiche, cioè non vengono istanziate ma hanno metodi statici. </w:t>
+      </w:r>
+    </w:p>
+    <w:p>
+      <w:r>
+        <w:t>Potrebbero diventare singleton? Così si possono istanziare ma solo una volta.</w:t>
+      </w:r>
     </w:p>
     <w:sectPr>
       <w:pgSz w:w="11906" w:h="16838"/>

</xml_diff>

<commit_message>
relazione su alto mare
</commit_message>
<xml_diff>
--- a/Refactoring/Documentazione/Relazione attività svolte.docx
+++ b/Refactoring/Documentazione/Relazione attività svolte.docx
@@ -110,7 +110,32 @@
     <w:p/>
     <w:p>
       <w:r>
-        <w:t>CONTROLLER:</w:t>
+        <w:t>CONTROLLER</w:t>
+      </w:r>
+      <w:r>
+        <w:t>:</w:t>
+      </w:r>
+    </w:p>
+    <w:p>
+      <w:r>
+        <w:rPr>
+          <w:highlight w:val="yellow"/>
+        </w:rPr>
+        <w:t xml:space="preserve">Si potrà creare una specie di controller </w:t>
+      </w:r>
+      <w:proofErr w:type="spellStart"/>
+      <w:r>
+        <w:rPr>
+          <w:highlight w:val="yellow"/>
+        </w:rPr>
+        <w:t>grasp</w:t>
+      </w:r>
+      <w:proofErr w:type="spellEnd"/>
+      <w:r>
+        <w:rPr>
+          <w:highlight w:val="yellow"/>
+        </w:rPr>
+        <w:t xml:space="preserve"> per creare e gestire tutti i controller?</w:t>
       </w:r>
     </w:p>
     <w:p>
@@ -208,10 +233,148 @@
       <w:proofErr w:type="spellEnd"/>
       <w:r>
         <w:t xml:space="preserve"> e creare il film.</w:t>
+      </w:r>
+    </w:p>
+    <w:p>
+      <w:pPr>
+        <w:jc w:val="center"/>
+      </w:pPr>
+      <w:r>
+        <w:rPr>
+          <w:noProof/>
+        </w:rPr>
+        <w:drawing>
+          <wp:inline distT="0" distB="0" distL="0" distR="0" wp14:anchorId="08DC519D" wp14:editId="4E15D998">
+            <wp:extent cx="4290060" cy="3352800"/>
+            <wp:effectExtent l="0" t="0" r="0" b="0"/>
+            <wp:docPr id="1" name="Immagine 1"/>
+            <wp:cNvGraphicFramePr>
+              <a:graphicFrameLocks xmlns:a="http://schemas.openxmlformats.org/drawingml/2006/main" noChangeAspect="1"/>
+            </wp:cNvGraphicFramePr>
+            <a:graphic xmlns:a="http://schemas.openxmlformats.org/drawingml/2006/main">
+              <a:graphicData uri="http://schemas.openxmlformats.org/drawingml/2006/picture">
+                <pic:pic xmlns:pic="http://schemas.openxmlformats.org/drawingml/2006/picture">
+                  <pic:nvPicPr>
+                    <pic:cNvPr id="0" name="Picture 1"/>
+                    <pic:cNvPicPr>
+                      <a:picLocks noChangeAspect="1" noChangeArrowheads="1"/>
+                    </pic:cNvPicPr>
+                  </pic:nvPicPr>
+                  <pic:blipFill>
+                    <a:blip r:embed="rId4">
+                      <a:extLst>
+                        <a:ext uri="{28A0092B-C50C-407E-A947-70E740481C1C}">
+                          <a14:useLocalDpi xmlns:a14="http://schemas.microsoft.com/office/drawing/2010/main" val="0"/>
+                        </a:ext>
+                      </a:extLst>
+                    </a:blip>
+                    <a:srcRect/>
+                    <a:stretch>
+                      <a:fillRect/>
+                    </a:stretch>
+                  </pic:blipFill>
+                  <pic:spPr bwMode="auto">
+                    <a:xfrm>
+                      <a:off x="0" y="0"/>
+                      <a:ext cx="4290060" cy="3352800"/>
+                    </a:xfrm>
+                    <a:prstGeom prst="rect">
+                      <a:avLst/>
+                    </a:prstGeom>
+                    <a:noFill/>
+                    <a:ln>
+                      <a:noFill/>
+                    </a:ln>
+                  </pic:spPr>
+                </pic:pic>
+              </a:graphicData>
+            </a:graphic>
+          </wp:inline>
+        </w:drawing>
+      </w:r>
+    </w:p>
+    <w:p>
+      <w:r>
+        <w:t xml:space="preserve">Il controller (tramite la </w:t>
+      </w:r>
+      <w:proofErr w:type="spellStart"/>
+      <w:r>
+        <w:t>view</w:t>
+      </w:r>
+      <w:proofErr w:type="spellEnd"/>
+      <w:r>
+        <w:t>) aggiorna i dati, e poi aggiorna quelli del model.</w:t>
+      </w:r>
+    </w:p>
+    <w:p>
+      <w:r>
+        <w:t xml:space="preserve">L’oggetto </w:t>
+      </w:r>
+      <w:proofErr w:type="spellStart"/>
+      <w:r>
+        <w:t>filmController</w:t>
+      </w:r>
+      <w:proofErr w:type="spellEnd"/>
+      <w:r>
+        <w:t xml:space="preserve"> viene passato tra i metodi e il suo model resta aggiornato, basta salvare l’archivio.</w:t>
+      </w:r>
+    </w:p>
+    <w:p>
+      <w:r>
+        <w:lastRenderedPageBreak/>
+        <w:t xml:space="preserve">I dati restano salvati nel model del controller, che le salva sui file. Poi a inizio programma il </w:t>
+      </w:r>
+      <w:proofErr w:type="spellStart"/>
+      <w:r>
+        <w:t>main</w:t>
+      </w:r>
+      <w:proofErr w:type="spellEnd"/>
+      <w:r>
+        <w:t xml:space="preserve"> carica tali dati e li ridà al controller. Quindi poi al posto di passare il parametro </w:t>
+      </w:r>
+      <w:proofErr w:type="spellStart"/>
+      <w:r>
+        <w:t>Films</w:t>
+      </w:r>
+      <w:proofErr w:type="spellEnd"/>
+      <w:r>
+        <w:t xml:space="preserve"> passerò </w:t>
+      </w:r>
+      <w:proofErr w:type="spellStart"/>
+      <w:r>
+        <w:t>filmController</w:t>
+      </w:r>
+      <w:proofErr w:type="spellEnd"/>
+      <w:r>
+        <w:t>?</w:t>
+      </w:r>
+    </w:p>
+    <w:p>
+      <w:proofErr w:type="spellStart"/>
+      <w:r>
+        <w:t>filmController</w:t>
+      </w:r>
+      <w:proofErr w:type="spellEnd"/>
+      <w:r>
+        <w:t xml:space="preserve"> lavora su archivio e poi salva le sue modifiche (solo ai film) su file.</w:t>
+      </w:r>
+    </w:p>
+    <w:p>
+      <w:r>
+        <w:t xml:space="preserve">Quando </w:t>
+      </w:r>
+      <w:proofErr w:type="spellStart"/>
+      <w:r>
+        <w:t>filmArchivio</w:t>
+      </w:r>
+      <w:proofErr w:type="spellEnd"/>
+      <w:r>
+        <w:t xml:space="preserve"> modifica qualcosa, salva su file (che poi verrà caricato a inizio programma)</w:t>
       </w:r>
       <w:bookmarkStart w:id="0" w:name="_GoBack"/>
       <w:bookmarkEnd w:id="0"/>
     </w:p>
+    <w:p/>
     <w:p>
       <w:pPr>
         <w:pStyle w:val="Titolo1"/>
@@ -744,10 +907,31 @@
       <w:szCs w:val="32"/>
     </w:rPr>
   </w:style>
+  <w:style w:type="paragraph" w:styleId="Titolo2">
+    <w:name w:val="heading 2"/>
+    <w:basedOn w:val="Normale"/>
+    <w:next w:val="Normale"/>
+    <w:link w:val="Titolo2Carattere"/>
+    <w:uiPriority w:val="9"/>
+    <w:unhideWhenUsed/>
+    <w:qFormat/>
+    <w:rsid w:val="00EF0F1C"/>
+    <w:pPr>
+      <w:keepNext/>
+      <w:keepLines/>
+      <w:spacing w:before="40" w:after="0"/>
+      <w:outlineLvl w:val="1"/>
+    </w:pPr>
+    <w:rPr>
+      <w:rFonts w:asciiTheme="majorHAnsi" w:eastAsiaTheme="majorEastAsia" w:hAnsiTheme="majorHAnsi" w:cstheme="majorBidi"/>
+      <w:color w:val="2F5496" w:themeColor="accent1" w:themeShade="BF"/>
+      <w:sz w:val="26"/>
+      <w:szCs w:val="26"/>
+    </w:rPr>
+  </w:style>
   <w:style w:type="character" w:default="1" w:styleId="Carpredefinitoparagrafo">
     <w:name w:val="Default Paragraph Font"/>
     <w:uiPriority w:val="1"/>
-    <w:semiHidden/>
     <w:unhideWhenUsed/>
   </w:style>
   <w:style w:type="table" w:default="1" w:styleId="Tabellanormale">
@@ -812,6 +996,19 @@
       <w:rFonts w:ascii="Segoe UI" w:hAnsi="Segoe UI" w:cs="Segoe UI"/>
       <w:sz w:val="18"/>
       <w:szCs w:val="18"/>
+    </w:rPr>
+  </w:style>
+  <w:style w:type="character" w:customStyle="1" w:styleId="Titolo2Carattere">
+    <w:name w:val="Titolo 2 Carattere"/>
+    <w:basedOn w:val="Carpredefinitoparagrafo"/>
+    <w:link w:val="Titolo2"/>
+    <w:uiPriority w:val="9"/>
+    <w:rsid w:val="00EF0F1C"/>
+    <w:rPr>
+      <w:rFonts w:asciiTheme="majorHAnsi" w:eastAsiaTheme="majorEastAsia" w:hAnsiTheme="majorHAnsi" w:cstheme="majorBidi"/>
+      <w:color w:val="2F5496" w:themeColor="accent1" w:themeShade="BF"/>
+      <w:sz w:val="26"/>
+      <w:szCs w:val="26"/>
     </w:rPr>
   </w:style>
 </w:styles>

</xml_diff>

<commit_message>
modifiche al controller dei film, tutto ancora poco chiaro :/
</commit_message>
<xml_diff>
--- a/Refactoring/Documentazione/Relazione attività svolte.docx
+++ b/Refactoring/Documentazione/Relazione attività svolte.docx
@@ -370,6 +370,27 @@
       <w:proofErr w:type="spellEnd"/>
       <w:r>
         <w:t xml:space="preserve"> modifica qualcosa, salva su file (che poi verrà caricato a inizio programma)</w:t>
+      </w:r>
+    </w:p>
+    <w:p>
+      <w:r>
+        <w:t xml:space="preserve">Se io creo archivio e lo passo come parametro al costruttore di </w:t>
+      </w:r>
+      <w:proofErr w:type="spellStart"/>
+      <w:r>
+        <w:t>FilmController</w:t>
+      </w:r>
+      <w:proofErr w:type="spellEnd"/>
+      <w:r>
+        <w:t xml:space="preserve">, da </w:t>
+      </w:r>
+      <w:proofErr w:type="spellStart"/>
+      <w:r>
+        <w:t>filmController</w:t>
+      </w:r>
+      <w:proofErr w:type="spellEnd"/>
+      <w:r>
+        <w:t xml:space="preserve"> modifico l’archivio originale!</w:t>
       </w:r>
       <w:bookmarkStart w:id="0" w:name="_GoBack"/>
       <w:bookmarkEnd w:id="0"/>
@@ -932,6 +953,7 @@
   <w:style w:type="character" w:default="1" w:styleId="Carpredefinitoparagrafo">
     <w:name w:val="Default Paragraph Font"/>
     <w:uiPriority w:val="1"/>
+    <w:semiHidden/>
     <w:unhideWhenUsed/>
   </w:style>
   <w:style w:type="table" w:default="1" w:styleId="Tabellanormale">

</xml_diff>

<commit_message>
creati controller di film e libri
</commit_message>
<xml_diff>
--- a/Refactoring/Documentazione/Relazione attività svolte.docx
+++ b/Refactoring/Documentazione/Relazione attività svolte.docx
@@ -137,6 +137,28 @@
         </w:rPr>
         <w:t xml:space="preserve"> per creare e gestire tutti i controller?</w:t>
       </w:r>
+      <w:r>
+        <w:rPr>
+          <w:highlight w:val="yellow"/>
+        </w:rPr>
+        <w:br/>
+      </w:r>
+      <w:proofErr w:type="spellStart"/>
+      <w:r>
+        <w:rPr>
+          <w:highlight w:val="yellow"/>
+        </w:rPr>
+        <w:t>MainController</w:t>
+      </w:r>
+      <w:proofErr w:type="spellEnd"/>
+      <w:r>
+        <w:rPr>
+          <w:highlight w:val="yellow"/>
+        </w:rPr>
+        <w:t>,  credo rappresenti qualche pattern.</w:t>
+      </w:r>
+      <w:bookmarkStart w:id="0" w:name="_GoBack"/>
+      <w:bookmarkEnd w:id="0"/>
     </w:p>
     <w:p>
       <w:r>
@@ -392,8 +414,6 @@
       <w:r>
         <w:t xml:space="preserve"> modifico l’archivio originale!</w:t>
       </w:r>
-      <w:bookmarkStart w:id="0" w:name="_GoBack"/>
-      <w:bookmarkEnd w:id="0"/>
     </w:p>
     <w:p/>
     <w:p>

</xml_diff>

<commit_message>
fatto e finito fruitoriController
</commit_message>
<xml_diff>
--- a/Refactoring/Documentazione/Relazione attività svolte.docx
+++ b/Refactoring/Documentazione/Relazione attività svolte.docx
@@ -106,6 +106,21 @@
       <w:r>
         <w:t xml:space="preserve"> dovrebbero essere a posto</w:t>
       </w:r>
+      <w:bookmarkStart w:id="0" w:name="_GoBack"/>
+      <w:bookmarkEnd w:id="0"/>
+    </w:p>
+    <w:p>
+      <w:r>
+        <w:t xml:space="preserve">CLASSI DEL MODEL non dovrebbero importare il package </w:t>
+      </w:r>
+      <w:proofErr w:type="spellStart"/>
+      <w:r>
+        <w:rPr>
+          <w:i/>
+        </w:rPr>
+        <w:t>view</w:t>
+      </w:r>
+      <w:proofErr w:type="spellEnd"/>
     </w:p>
     <w:p/>
     <w:p>
@@ -840,8 +855,6 @@
       <w:r>
         <w:t xml:space="preserve"> si limita ad aggiungere il film creato.</w:t>
       </w:r>
-      <w:bookmarkStart w:id="0" w:name="_GoBack"/>
-      <w:bookmarkEnd w:id="0"/>
     </w:p>
     <w:p>
       <w:r>
@@ -1736,6 +1749,27 @@
       </w:r>
     </w:p>
     <w:p/>
+    <w:p>
+      <w:pPr>
+        <w:pStyle w:val="Titolo1"/>
+      </w:pPr>
+      <w:r>
+        <w:t>REFACTOR</w:t>
+      </w:r>
+    </w:p>
+    <w:p>
+      <w:r>
+        <w:t xml:space="preserve">IN </w:t>
+      </w:r>
+      <w:proofErr w:type="spellStart"/>
+      <w:r>
+        <w:t>MenuRichiediPrestito</w:t>
+      </w:r>
+      <w:proofErr w:type="spellEnd"/>
+      <w:r>
+        <w:t xml:space="preserve"> c’era codice duplicato per le varie risorse: usando la superclasse Risorsa sono riuscito a ridurlo molto, lasciandolo solo per distinguere tra il numero massimo di risorse prestabile tra libri e film (si dovrebbe sistemare pure questo, un po’ dappertutto)</w:t>
+      </w:r>
+    </w:p>
     <w:sectPr>
       <w:pgSz w:w="11906" w:h="16838"/>
       <w:pgMar w:top="1417" w:right="1134" w:bottom="1134" w:left="1134" w:header="708" w:footer="708" w:gutter="0"/>

</xml_diff>

<commit_message>
fatto diventare Storico una classe istanziabile
oggetto storico viene creato nel main a inizio programma, passandogli
prestiti ecc.
quando serve viene interrogato e fornisce i dati storici senza bisogno
di ricevere tutto come parametro (come accadeva quando i metodi erano
statici) perchè li ha già come attributi
</commit_message>
<xml_diff>
--- a/Refactoring/Documentazione/Relazione attività svolte.docx
+++ b/Refactoring/Documentazione/Relazione attività svolte.docx
@@ -105,6 +105,27 @@
       </w:r>
       <w:r>
         <w:t xml:space="preserve"> dovrebbero essere a posto</w:t>
+      </w:r>
+    </w:p>
+    <w:p>
+      <w:r>
+        <w:t xml:space="preserve">In tutti i metodi di </w:t>
+      </w:r>
+      <w:proofErr w:type="spellStart"/>
+      <w:r>
+        <w:t>StoricoController</w:t>
+      </w:r>
+      <w:proofErr w:type="spellEnd"/>
+      <w:r>
+        <w:t xml:space="preserve"> viene utilizzato il relativo model (Storico). La differenza sta che </w:t>
+      </w:r>
+      <w:proofErr w:type="spellStart"/>
+      <w:r>
+        <w:t>StoricoController</w:t>
+      </w:r>
+      <w:proofErr w:type="spellEnd"/>
+      <w:r>
+        <w:t xml:space="preserve"> interagisce con utente.</w:t>
       </w:r>
       <w:bookmarkStart w:id="0" w:name="_GoBack"/>
       <w:bookmarkEnd w:id="0"/>
@@ -1769,6 +1790,55 @@
       <w:r>
         <w:t xml:space="preserve"> c’era codice duplicato per le varie risorse: usando la superclasse Risorsa sono riuscito a ridurlo molto, lasciandolo solo per distinguere tra il numero massimo di risorse prestabile tra libri e film (si dovrebbe sistemare pure questo, un po’ dappertutto)</w:t>
       </w:r>
+    </w:p>
+    <w:p>
+      <w:r>
+        <w:t xml:space="preserve">Storico da classe statica è </w:t>
+      </w:r>
+      <w:r>
+        <w:t>diventato istanziabile: al costruttore si passano archivio ecc. e quando serve si può interrogare per avere informazioni storiche.</w:t>
+      </w:r>
+      <w:r>
+        <w:br/>
+        <w:t xml:space="preserve">In tutti i metodi di </w:t>
+      </w:r>
+      <w:proofErr w:type="spellStart"/>
+      <w:r>
+        <w:t>StoricoController</w:t>
+      </w:r>
+      <w:proofErr w:type="spellEnd"/>
+      <w:r>
+        <w:t xml:space="preserve"> viene utilizzato il relativo model (Storico). La differenza sta che </w:t>
+      </w:r>
+      <w:proofErr w:type="spellStart"/>
+      <w:r>
+        <w:t>StoricoController</w:t>
+      </w:r>
+      <w:proofErr w:type="spellEnd"/>
+      <w:r>
+        <w:t xml:space="preserve"> interagisce con utente.</w:t>
+      </w:r>
+    </w:p>
+    <w:p>
+      <w:pPr>
+        <w:pStyle w:val="Titolo1"/>
+      </w:pPr>
+      <w:r>
+        <w:t>PATTERN</w:t>
+      </w:r>
+    </w:p>
+    <w:p>
+      <w:r>
+        <w:t xml:space="preserve">Singleton con parametri: </w:t>
+      </w:r>
+      <w:hyperlink r:id="rId11" w:history="1">
+        <w:r>
+          <w:rPr>
+            <w:rStyle w:val="Collegamentoipertestuale"/>
+          </w:rPr>
+          <w:t>https://paolopatierno.wordpress.com/2011/07/06/pattern-singleton-con-parametri/</w:t>
+        </w:r>
+      </w:hyperlink>
     </w:p>
     <w:sectPr>
       <w:pgSz w:w="11906" w:h="16838"/>

</xml_diff>

<commit_message>
tolti riferimenti a prestiti:
</commit_message>
<xml_diff>
--- a/Refactoring/Documentazione/Relazione attività svolte.docx
+++ b/Refactoring/Documentazione/Relazione attività svolte.docx
@@ -127,8 +127,6 @@
       <w:r>
         <w:t xml:space="preserve"> interagisce con utente.</w:t>
       </w:r>
-      <w:bookmarkStart w:id="0" w:name="_GoBack"/>
-      <w:bookmarkEnd w:id="0"/>
     </w:p>
     <w:p>
       <w:r>
@@ -166,11 +164,10 @@
     </w:p>
     <w:p>
       <w:pPr>
-        <w:spacing w:after="0" w:line="240" w:lineRule="auto"/>
-        <w:rPr>
-          <w:rFonts w:ascii="Arial" w:eastAsia="Times New Roman" w:hAnsi="Arial" w:cs="Arial"/>
-          <w:sz w:val="32"/>
-          <w:szCs w:val="32"/>
+        <w:rPr>
+          <w:rFonts w:ascii="Arial" w:eastAsia="Times New Roman" w:hAnsi="Arial" w:cs="Arial"/>
+          <w:sz w:val="35"/>
+          <w:szCs w:val="35"/>
           <w:lang w:eastAsia="it-IT"/>
         </w:rPr>
       </w:pPr>
@@ -223,17 +220,33 @@
         </w:rPr>
         <w:t>è la parte che fa da interfaccia tra il Model e il View. Si occupa di controllare gli eventi che scaturiscono dagli elementi nell’interfaccia grafica e chiamare gli opportuni metodi del Model, modificando i dati lì presenti e aggiornando la View.</w:t>
       </w:r>
-    </w:p>
-    <w:p>
-      <w:pPr>
-        <w:spacing w:after="0" w:line="240" w:lineRule="auto"/>
+      <w:r>
         <w:rPr>
           <w:rFonts w:ascii="Arial" w:eastAsia="Times New Roman" w:hAnsi="Arial" w:cs="Arial"/>
           <w:sz w:val="32"/>
           <w:szCs w:val="32"/>
           <w:lang w:eastAsia="it-IT"/>
         </w:rPr>
-      </w:pPr>
+        <w:br/>
+      </w:r>
+      <w:r>
+        <w:rPr>
+          <w:rFonts w:ascii="Arial" w:eastAsia="Times New Roman" w:hAnsi="Arial" w:cs="Arial"/>
+          <w:sz w:val="35"/>
+          <w:szCs w:val="35"/>
+          <w:lang w:eastAsia="it-IT"/>
+        </w:rPr>
+        <w:t>Rappresenta un oggetto artificioso che coordina le operazioni di sistema dell'applicazione</w:t>
+      </w:r>
+      <w:r>
+        <w:rPr>
+          <w:rFonts w:ascii="Arial" w:eastAsia="Times New Roman" w:hAnsi="Arial" w:cs="Arial"/>
+          <w:sz w:val="35"/>
+          <w:szCs w:val="35"/>
+          <w:lang w:eastAsia="it-IT"/>
+        </w:rPr>
+        <w:t>.</w:t>
+      </w:r>
     </w:p>
     <w:p>
       <w:pPr>
@@ -1075,6 +1088,19 @@
       <w:proofErr w:type="spellEnd"/>
       <w:r>
         <w:t xml:space="preserve"> modifico l’archivio originale!</w:t>
+      </w:r>
+    </w:p>
+    <w:p>
+      <w:r>
+        <w:t xml:space="preserve">Nei menu interazioni con i CONTROLLER, loro </w:t>
+      </w:r>
+      <w:proofErr w:type="spellStart"/>
+      <w:r>
+        <w:t>utilizzaranno</w:t>
+      </w:r>
+      <w:proofErr w:type="spellEnd"/>
+      <w:r>
+        <w:t>/modificheranno MODEL.</w:t>
       </w:r>
     </w:p>
     <w:p/>
@@ -1818,6 +1844,45 @@
       <w:r>
         <w:t xml:space="preserve"> interagisce con utente.</w:t>
       </w:r>
+    </w:p>
+    <w:p>
+      <w:r>
+        <w:t xml:space="preserve">Tolti metodi statici </w:t>
+      </w:r>
+      <w:proofErr w:type="spellStart"/>
+      <w:r>
+        <w:t>get</w:t>
+      </w:r>
+      <w:proofErr w:type="spellEnd"/>
+      <w:r>
+        <w:t xml:space="preserve"> e set per </w:t>
+      </w:r>
+      <w:proofErr w:type="spellStart"/>
+      <w:r>
+        <w:t>utenteLoggato</w:t>
+      </w:r>
+      <w:proofErr w:type="spellEnd"/>
+      <w:r>
+        <w:t xml:space="preserve"> nel </w:t>
+      </w:r>
+      <w:proofErr w:type="spellStart"/>
+      <w:r>
+        <w:t>main</w:t>
+      </w:r>
+      <w:proofErr w:type="spellEnd"/>
+      <w:r>
+        <w:t xml:space="preserve">, </w:t>
+      </w:r>
+      <w:proofErr w:type="gramStart"/>
+      <w:r>
+        <w:t>sennò</w:t>
+      </w:r>
+      <w:proofErr w:type="gramEnd"/>
+      <w:r>
+        <w:t xml:space="preserve"> era una variabile globale. Ora viene passata l’istanza dell’utente loggato tra i metodi.</w:t>
+      </w:r>
+      <w:bookmarkStart w:id="0" w:name="_GoBack"/>
+      <w:bookmarkEnd w:id="0"/>
     </w:p>
     <w:p>
       <w:pPr>

</xml_diff>

<commit_message>
sistemati ultimi collegamenti tra model view e controller e fatto UML package
</commit_message>
<xml_diff>
--- a/Refactoring/Documentazione/Relazione attività svolte.docx
+++ b/Refactoring/Documentazione/Relazione attività svolte.docx
@@ -804,10 +804,19 @@
     </w:p>
     <w:p>
       <w:pPr>
-        <w:rPr>
-          <w:lang w:val="en-GB"/>
-        </w:rPr>
-      </w:pPr>
+        <w:pStyle w:val="NormaleWeb"/>
+      </w:pPr>
+      <w:proofErr w:type="spellStart"/>
+      <w:r>
+        <w:t>ArchivioController</w:t>
+      </w:r>
+      <w:proofErr w:type="spellEnd"/>
+      <w:r>
+        <w:t xml:space="preserve"> fa qualcosa del g</w:t>
+      </w:r>
+      <w:r>
+        <w:t>enere con Film e Libri.</w:t>
+      </w:r>
     </w:p>
     <w:p>
       <w:r>
@@ -1103,6 +1112,13 @@
         <w:t>/modificheranno MODEL.</w:t>
       </w:r>
     </w:p>
+    <w:p>
+      <w:r>
+        <w:t>Nel MODEL lasciamo metodi che non richiedono interazione né con utente né con VIEW.</w:t>
+      </w:r>
+      <w:bookmarkStart w:id="0" w:name="_GoBack"/>
+      <w:bookmarkEnd w:id="0"/>
+    </w:p>
     <w:p/>
     <w:p>
       <w:pPr>
@@ -1215,7 +1231,6 @@
         <w:pStyle w:val="Titolo1"/>
       </w:pPr>
       <w:r>
-        <w:lastRenderedPageBreak/>
         <w:t>EVENTI/INTERAZIONI SISTEMA (da casi d’uso)</w:t>
       </w:r>
       <w:r>
@@ -1881,8 +1896,6 @@
       <w:r>
         <w:t xml:space="preserve"> era una variabile globale. Ora viene passata l’istanza dell’utente loggato tra i metodi.</w:t>
       </w:r>
-      <w:bookmarkStart w:id="0" w:name="_GoBack"/>
-      <w:bookmarkEnd w:id="0"/>
     </w:p>
     <w:p>
       <w:pPr>
@@ -2693,7 +2706,6 @@
     <w:name w:val="Normal (Web)"/>
     <w:basedOn w:val="Normale"/>
     <w:uiPriority w:val="99"/>
-    <w:semiHidden/>
     <w:unhideWhenUsed/>
     <w:rsid w:val="003C2D88"/>
     <w:pPr>

</xml_diff>

<commit_message>
aggiunti Contratti operazioni di sistema
</commit_message>
<xml_diff>
--- a/Refactoring/Documentazione/Relazione attività svolte.docx
+++ b/Refactoring/Documentazione/Relazione attività svolte.docx
@@ -153,7 +153,6 @@
         <w:rPr>
           <w:color w:val="4472C4" w:themeColor="accent1"/>
         </w:rPr>
-        <w:lastRenderedPageBreak/>
         <w:t>1) PRINCIPIO DI SEPARAZIONE MODELLO-VISTA</w:t>
       </w:r>
     </w:p>
@@ -553,7 +552,6 @@
     <w:p/>
     <w:p>
       <w:r>
-        <w:lastRenderedPageBreak/>
         <w:t xml:space="preserve">La mancanza della dipendenza da </w:t>
       </w:r>
       <w:r>
@@ -756,7 +754,6 @@
         <w:jc w:val="center"/>
       </w:pPr>
       <w:r>
-        <w:lastRenderedPageBreak/>
         <w:t>2) OPERAZIONI DI SISTEMA</w:t>
       </w:r>
       <w:r>
@@ -1526,7 +1523,6 @@
           <w:sz w:val="26"/>
           <w:szCs w:val="26"/>
         </w:rPr>
-        <w:lastRenderedPageBreak/>
         <w:t xml:space="preserve">Operazioni di sistema, rappresentate </w:t>
       </w:r>
       <w:r>
@@ -1856,9 +1852,9 @@
               </wp:anchor>
             </w:drawing>
           </mc:Choice>
-          <mc:Fallback xmlns:cx2="http://schemas.microsoft.com/office/drawing/2015/10/21/chartex" xmlns:cx3="http://schemas.microsoft.com/office/drawing/2016/5/9/chartex" xmlns:cx4="http://schemas.microsoft.com/office/drawing/2016/5/10/chartex" xmlns:cx5="http://schemas.microsoft.com/office/drawing/2016/5/11/chartex" xmlns:cx6="http://schemas.microsoft.com/office/drawing/2016/5/12/chartex" xmlns:cx7="http://schemas.microsoft.com/office/drawing/2016/5/13/chartex" xmlns:cx8="http://schemas.microsoft.com/office/drawing/2016/5/14/chartex" xmlns:aink="http://schemas.microsoft.com/office/drawing/2016/ink" xmlns:am3d="http://schemas.microsoft.com/office/drawing/2017/model3d" xmlns:w16cid="http://schemas.microsoft.com/office/word/2016/wordml/cid">
+          <mc:Fallback>
             <w:pict>
-              <v:line w14:anchorId="5EDC0DC6" id="Connettore diritto 11" o:spid="_x0000_s1026" style="position:absolute;flip:x;z-index:251672576;visibility:visible;mso-wrap-style:square;mso-width-percent:0;mso-height-percent:0;mso-wrap-distance-left:9pt;mso-wrap-distance-top:0;mso-wrap-distance-right:9pt;mso-wrap-distance-bottom:0;mso-position-horizontal:absolute;mso-position-horizontal-relative:text;mso-position-vertical:absolute;mso-position-vertical-relative:text;mso-width-percent:0;mso-height-percent:0;mso-width-relative:margin;mso-height-relative:margin" from="387.3pt,14.2pt" to="391.05pt,509.95pt" o:gfxdata="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" strokecolor="black [3200]" strokeweight=".5pt">
+              <v:line w14:anchorId="474ECCA9" id="Connettore diritto 11" o:spid="_x0000_s1026" style="position:absolute;flip:x;z-index:251672576;visibility:visible;mso-wrap-style:square;mso-width-percent:0;mso-height-percent:0;mso-wrap-distance-left:9pt;mso-wrap-distance-top:0;mso-wrap-distance-right:9pt;mso-wrap-distance-bottom:0;mso-position-horizontal:absolute;mso-position-horizontal-relative:text;mso-position-vertical:absolute;mso-position-vertical-relative:text;mso-width-percent:0;mso-height-percent:0;mso-width-relative:margin;mso-height-relative:margin" from="387.3pt,14.2pt" to="391.05pt,509.95pt" o:gfxdata="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" strokecolor="black [3200]" strokeweight=".5pt">
                 <v:stroke dashstyle="longDash" joinstyle="miter"/>
               </v:line>
             </w:pict>
@@ -1929,9 +1925,9 @@
               </wp:anchor>
             </w:drawing>
           </mc:Choice>
-          <mc:Fallback xmlns:cx2="http://schemas.microsoft.com/office/drawing/2015/10/21/chartex" xmlns:cx3="http://schemas.microsoft.com/office/drawing/2016/5/9/chartex" xmlns:cx4="http://schemas.microsoft.com/office/drawing/2016/5/10/chartex" xmlns:cx5="http://schemas.microsoft.com/office/drawing/2016/5/11/chartex" xmlns:cx6="http://schemas.microsoft.com/office/drawing/2016/5/12/chartex" xmlns:cx7="http://schemas.microsoft.com/office/drawing/2016/5/13/chartex" xmlns:cx8="http://schemas.microsoft.com/office/drawing/2016/5/14/chartex" xmlns:aink="http://schemas.microsoft.com/office/drawing/2016/ink" xmlns:am3d="http://schemas.microsoft.com/office/drawing/2017/model3d" xmlns:w16cid="http://schemas.microsoft.com/office/word/2016/wordml/cid">
+          <mc:Fallback>
             <w:pict>
-              <v:line w14:anchorId="109B6F37" id="Connettore diritto 10" o:spid="_x0000_s1026" style="position:absolute;flip:x;z-index:251670528;visibility:visible;mso-wrap-style:square;mso-width-percent:0;mso-height-percent:0;mso-wrap-distance-left:9pt;mso-wrap-distance-top:0;mso-wrap-distance-right:9pt;mso-wrap-distance-bottom:0;mso-position-horizontal:absolute;mso-position-horizontal-relative:text;mso-position-vertical:absolute;mso-position-vertical-relative:text;mso-width-percent:0;mso-height-percent:0;mso-width-relative:margin;mso-height-relative:margin" from="58.05pt,15.7pt" to="61.05pt,509.95pt" o:gfxdata="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" strokecolor="black [3200]" strokeweight=".5pt">
+              <v:line w14:anchorId="0CE00B6B" id="Connettore diritto 10" o:spid="_x0000_s1026" style="position:absolute;flip:x;z-index:251670528;visibility:visible;mso-wrap-style:square;mso-width-percent:0;mso-height-percent:0;mso-wrap-distance-left:9pt;mso-wrap-distance-top:0;mso-wrap-distance-right:9pt;mso-wrap-distance-bottom:0;mso-position-horizontal:absolute;mso-position-horizontal-relative:text;mso-position-vertical:absolute;mso-position-vertical-relative:text;mso-width-percent:0;mso-height-percent:0;mso-width-relative:margin;mso-height-relative:margin" from="58.05pt,15.7pt" to="61.05pt,509.95pt" o:gfxdata="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" strokecolor="black [3200]" strokeweight=".5pt">
                 <v:stroke dashstyle="longDash" joinstyle="miter"/>
               </v:line>
             </w:pict>
@@ -2118,11 +2114,9 @@
                       <w:pPr>
                         <w:jc w:val="center"/>
                       </w:pPr>
-                      <w:proofErr w:type="spellStart"/>
                       <w:r>
                         <w:t>msgChiediNome</w:t>
                       </w:r>
-                      <w:proofErr w:type="spellEnd"/>
                     </w:p>
                   </w:txbxContent>
                 </v:textbox>
@@ -2190,9 +2184,9 @@
               </wp:anchor>
             </w:drawing>
           </mc:Choice>
-          <mc:Fallback xmlns:cx2="http://schemas.microsoft.com/office/drawing/2015/10/21/chartex" xmlns:cx3="http://schemas.microsoft.com/office/drawing/2016/5/9/chartex" xmlns:cx4="http://schemas.microsoft.com/office/drawing/2016/5/10/chartex" xmlns:cx5="http://schemas.microsoft.com/office/drawing/2016/5/11/chartex" xmlns:cx6="http://schemas.microsoft.com/office/drawing/2016/5/12/chartex" xmlns:cx7="http://schemas.microsoft.com/office/drawing/2016/5/13/chartex" xmlns:cx8="http://schemas.microsoft.com/office/drawing/2016/5/14/chartex" xmlns:aink="http://schemas.microsoft.com/office/drawing/2016/ink" xmlns:am3d="http://schemas.microsoft.com/office/drawing/2017/model3d" xmlns:w16cid="http://schemas.microsoft.com/office/word/2016/wordml/cid">
+          <mc:Fallback>
             <w:pict>
-              <v:shapetype w14:anchorId="5150BF55" id="_x0000_t32" coordsize="21600,21600" o:spt="32" o:oned="t" path="m,l21600,21600e" filled="f">
+              <v:shapetype w14:anchorId="32CEE6A8" id="_x0000_t32" coordsize="21600,21600" o:spt="32" o:oned="t" path="m,l21600,21600e" filled="f">
                 <v:path arrowok="t" fillok="f" o:connecttype="none"/>
                 <o:lock v:ext="edit" shapetype="t"/>
               </v:shapetype>
@@ -2350,13 +2344,8 @@
                       <w:pPr>
                         <w:jc w:val="center"/>
                       </w:pPr>
-                      <w:proofErr w:type="spellStart"/>
                       <w:r>
-                        <w:t>Enter</w:t>
-                      </w:r>
-                      <w:proofErr w:type="spellEnd"/>
-                      <w:r>
-                        <w:t xml:space="preserve"> nom</w:t>
+                        <w:t>Enter nom</w:t>
                       </w:r>
                       <w:r>
                         <w:t>e</w:t>
@@ -2384,7 +2373,7 @@
                                     </pic:cNvPicPr>
                                   </pic:nvPicPr>
                                   <pic:blipFill>
-                                    <a:blip r:embed="rId9">
+                                    <a:blip r:embed="rId8">
                                       <a:extLst>
                                         <a:ext uri="{28A0092B-C50C-407E-A947-70E740481C1C}">
                                           <a14:useLocalDpi xmlns:a14="http://schemas.microsoft.com/office/drawing/2010/main" val="0"/>
@@ -2486,9 +2475,9 @@
               </wp:anchor>
             </w:drawing>
           </mc:Choice>
-          <mc:Fallback xmlns:cx2="http://schemas.microsoft.com/office/drawing/2015/10/21/chartex" xmlns:cx3="http://schemas.microsoft.com/office/drawing/2016/5/9/chartex" xmlns:cx4="http://schemas.microsoft.com/office/drawing/2016/5/10/chartex" xmlns:cx5="http://schemas.microsoft.com/office/drawing/2016/5/11/chartex" xmlns:cx6="http://schemas.microsoft.com/office/drawing/2016/5/12/chartex" xmlns:cx7="http://schemas.microsoft.com/office/drawing/2016/5/13/chartex" xmlns:cx8="http://schemas.microsoft.com/office/drawing/2016/5/14/chartex" xmlns:aink="http://schemas.microsoft.com/office/drawing/2016/ink" xmlns:am3d="http://schemas.microsoft.com/office/drawing/2017/model3d" xmlns:w16cid="http://schemas.microsoft.com/office/word/2016/wordml/cid">
+          <mc:Fallback>
             <w:pict>
-              <v:shape w14:anchorId="0A215B4A" id="Connettore 2 14" o:spid="_x0000_s1026" type="#_x0000_t32" style="position:absolute;margin-left:61.05pt;margin-top:17.65pt;width:327pt;height:0;flip:x;z-index:251676672;visibility:visible;mso-wrap-style:square;mso-wrap-distance-left:9pt;mso-wrap-distance-top:0;mso-wrap-distance-right:9pt;mso-wrap-distance-bottom:0;mso-position-horizontal:absolute;mso-position-horizontal-relative:text;mso-position-vertical:absolute;mso-position-vertical-relative:text" o:gfxdata="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" strokecolor="black [3200]" strokeweight=".5pt">
+              <v:shape w14:anchorId="365EBA48" id="Connettore 2 14" o:spid="_x0000_s1026" type="#_x0000_t32" style="position:absolute;margin-left:61.05pt;margin-top:17.65pt;width:327pt;height:0;flip:x;z-index:251676672;visibility:visible;mso-wrap-style:square;mso-wrap-distance-left:9pt;mso-wrap-distance-top:0;mso-wrap-distance-right:9pt;mso-wrap-distance-bottom:0;mso-position-horizontal:absolute;mso-position-horizontal-relative:text;mso-position-vertical:absolute;mso-position-vertical-relative:text" o:gfxdata="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" strokecolor="black [3200]" strokeweight=".5pt">
                 <v:stroke dashstyle="longDash" endarrow="block" joinstyle="miter"/>
               </v:shape>
             </w:pict>
@@ -2588,7 +2577,6 @@
                       <w:pPr>
                         <w:jc w:val="center"/>
                       </w:pPr>
-                      <w:proofErr w:type="spellStart"/>
                       <w:r>
                         <w:t>msgChiedi</w:t>
                       </w:r>
@@ -2598,7 +2586,6 @@
                       <w:r>
                         <w:t>ome</w:t>
                       </w:r>
-                      <w:proofErr w:type="spellEnd"/>
                     </w:p>
                   </w:txbxContent>
                 </v:textbox>
@@ -2666,9 +2653,9 @@
               </wp:anchor>
             </w:drawing>
           </mc:Choice>
-          <mc:Fallback xmlns:cx2="http://schemas.microsoft.com/office/drawing/2015/10/21/chartex" xmlns:cx3="http://schemas.microsoft.com/office/drawing/2016/5/9/chartex" xmlns:cx4="http://schemas.microsoft.com/office/drawing/2016/5/10/chartex" xmlns:cx5="http://schemas.microsoft.com/office/drawing/2016/5/11/chartex" xmlns:cx6="http://schemas.microsoft.com/office/drawing/2016/5/12/chartex" xmlns:cx7="http://schemas.microsoft.com/office/drawing/2016/5/13/chartex" xmlns:cx8="http://schemas.microsoft.com/office/drawing/2016/5/14/chartex" xmlns:aink="http://schemas.microsoft.com/office/drawing/2016/ink" xmlns:am3d="http://schemas.microsoft.com/office/drawing/2017/model3d" xmlns:w16cid="http://schemas.microsoft.com/office/word/2016/wordml/cid">
+          <mc:Fallback>
             <w:pict>
-              <v:shape w14:anchorId="121E4B90" id="Connettore 2 16" o:spid="_x0000_s1026" type="#_x0000_t32" style="position:absolute;margin-left:61.5pt;margin-top:9.3pt;width:327pt;height:0;z-index:251680768;visibility:visible;mso-wrap-style:square;mso-wrap-distance-left:9pt;mso-wrap-distance-top:0;mso-wrap-distance-right:9pt;mso-wrap-distance-bottom:0;mso-position-horizontal:absolute;mso-position-horizontal-relative:text;mso-position-vertical:absolute;mso-position-vertical-relative:text" o:gfxdata="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" strokecolor="black [3200]" strokeweight=".5pt">
+              <v:shape w14:anchorId="1EDA1201" id="Connettore 2 16" o:spid="_x0000_s1026" type="#_x0000_t32" style="position:absolute;margin-left:61.5pt;margin-top:9.3pt;width:327pt;height:0;z-index:251680768;visibility:visible;mso-wrap-style:square;mso-wrap-distance-left:9pt;mso-wrap-distance-top:0;mso-wrap-distance-right:9pt;mso-wrap-distance-bottom:0;mso-position-horizontal:absolute;mso-position-horizontal-relative:text;mso-position-vertical:absolute;mso-position-vertical-relative:text" o:gfxdata="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" strokecolor="black [3200]" strokeweight=".5pt">
                 <v:stroke endarrow="block" joinstyle="miter"/>
               </v:shape>
             </w:pict>
@@ -2853,7 +2840,7 @@
           </mc:Choice>
           <mc:Fallback>
             <w:pict>
-              <v:rect w14:anchorId="7BF8C0C8" id="Rettangolo 28" o:spid="_x0000_s1026" style="position:absolute;margin-left:-12.45pt;margin-top:35.5pt;width:469.5pt;height:47.25pt;z-index:251698176;visibility:visible;mso-wrap-style:square;mso-width-percent:0;mso-height-percent:0;mso-wrap-distance-left:9pt;mso-wrap-distance-top:0;mso-wrap-distance-right:9pt;mso-wrap-distance-bottom:0;mso-position-horizontal:absolute;mso-position-horizontal-relative:text;mso-position-vertical:absolute;mso-position-vertical-relative:text;mso-width-percent:0;mso-height-percent:0;mso-width-relative:margin;mso-height-relative:margin;v-text-anchor:middle" o:gfxdata="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" filled="f" strokecolor="#a5a5a5 [2092]" strokeweight="1pt"/>
+              <v:rect w14:anchorId="69A316E8" id="Rettangolo 28" o:spid="_x0000_s1026" style="position:absolute;margin-left:-12.45pt;margin-top:35.5pt;width:469.5pt;height:47.25pt;z-index:251698176;visibility:visible;mso-wrap-style:square;mso-width-percent:0;mso-height-percent:0;mso-wrap-distance-left:9pt;mso-wrap-distance-top:0;mso-wrap-distance-right:9pt;mso-wrap-distance-bottom:0;mso-position-horizontal:absolute;mso-position-horizontal-relative:text;mso-position-vertical:absolute;mso-position-vertical-relative:text;mso-width-percent:0;mso-height-percent:0;mso-width-relative:margin;mso-height-relative:margin;v-text-anchor:middle" o:gfxdata="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" filled="f" strokecolor="#a5a5a5 [2092]" strokeweight="1pt"/>
             </w:pict>
           </mc:Fallback>
         </mc:AlternateContent>
@@ -3043,13 +3030,8 @@
                       <w:pPr>
                         <w:jc w:val="center"/>
                       </w:pPr>
-                      <w:proofErr w:type="spellStart"/>
                       <w:r>
-                        <w:t>Enter</w:t>
-                      </w:r>
-                      <w:proofErr w:type="spellEnd"/>
-                      <w:r>
-                        <w:t xml:space="preserve"> Cognome</w:t>
+                        <w:t>Enter Cognome</w:t>
                       </w:r>
                     </w:p>
                   </w:txbxContent>
@@ -3120,11 +3102,7 @@
           </mc:Choice>
           <mc:Fallback>
             <w:pict>
-              <v:shapetype w14:anchorId="6E790FD9" id="_x0000_t32" coordsize="21600,21600" o:spt="32" o:oned="t" path="m,l21600,21600e" filled="f">
-                <v:path arrowok="t" fillok="f" o:connecttype="none"/>
-                <o:lock v:ext="edit" shapetype="t"/>
-              </v:shapetype>
-              <v:shape id="Connettore 2 18" o:spid="_x0000_s1026" type="#_x0000_t32" style="position:absolute;margin-left:61.5pt;margin-top:27.25pt;width:327pt;height:0;z-index:251683840;visibility:visible;mso-wrap-style:square;mso-wrap-distance-left:9pt;mso-wrap-distance-top:0;mso-wrap-distance-right:9pt;mso-wrap-distance-bottom:0;mso-position-horizontal:absolute;mso-position-horizontal-relative:text;mso-position-vertical:absolute;mso-position-vertical-relative:text" o:gfxdata="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" strokecolor="black [3200]" strokeweight=".5pt">
+              <v:shape w14:anchorId="4779FD14" id="Connettore 2 18" o:spid="_x0000_s1026" type="#_x0000_t32" style="position:absolute;margin-left:61.5pt;margin-top:27.25pt;width:327pt;height:0;z-index:251683840;visibility:visible;mso-wrap-style:square;mso-wrap-distance-left:9pt;mso-wrap-distance-top:0;mso-wrap-distance-right:9pt;mso-wrap-distance-bottom:0;mso-position-horizontal:absolute;mso-position-horizontal-relative:text;mso-position-vertical:absolute;mso-position-vertical-relative:text" o:gfxdata="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" strokecolor="black [3200]" strokeweight=".5pt">
                 <v:stroke endarrow="block" joinstyle="miter"/>
               </v:shape>
             </w:pict>
@@ -3192,7 +3170,7 @@
           </mc:Choice>
           <mc:Fallback>
             <w:pict>
-              <v:shape w14:anchorId="365CB8F2" id="Connettore 2 17" o:spid="_x0000_s1026" type="#_x0000_t32" style="position:absolute;margin-left:60.75pt;margin-top:3.25pt;width:327pt;height:0;flip:x;z-index:251681792;visibility:visible;mso-wrap-style:square;mso-wrap-distance-left:9pt;mso-wrap-distance-top:0;mso-wrap-distance-right:9pt;mso-wrap-distance-bottom:0;mso-position-horizontal:absolute;mso-position-horizontal-relative:text;mso-position-vertical:absolute;mso-position-vertical-relative:text" o:gfxdata="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" strokecolor="black [3200]" strokeweight=".5pt">
+              <v:shape w14:anchorId="705D0856" id="Connettore 2 17" o:spid="_x0000_s1026" type="#_x0000_t32" style="position:absolute;margin-left:60.75pt;margin-top:3.25pt;width:327pt;height:0;flip:x;z-index:251681792;visibility:visible;mso-wrap-style:square;mso-wrap-distance-left:9pt;mso-wrap-distance-top:0;mso-wrap-distance-right:9pt;mso-wrap-distance-bottom:0;mso-position-horizontal:absolute;mso-position-horizontal-relative:text;mso-position-vertical:absolute;mso-position-vertical-relative:text" o:gfxdata="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" strokecolor="black [3200]" strokeweight=".5pt">
                 <v:stroke dashstyle="longDash" endarrow="block" joinstyle="miter"/>
               </v:shape>
             </w:pict>
@@ -3299,17 +3277,8 @@
                           <w:sz w:val="20"/>
                           <w:szCs w:val="20"/>
                         </w:rPr>
-                        <w:t xml:space="preserve">! </w:t>
+                        <w:t>! DataValida</w:t>
                       </w:r>
-                      <w:proofErr w:type="spellStart"/>
-                      <w:r>
-                        <w:rPr>
-                          <w:sz w:val="20"/>
-                          <w:szCs w:val="20"/>
-                        </w:rPr>
-                        <w:t>DataValida</w:t>
-                      </w:r>
-                      <w:proofErr w:type="spellEnd"/>
                     </w:p>
                   </w:txbxContent>
                 </v:textbox>
@@ -3402,22 +3371,12 @@
                       <w:pPr>
                         <w:jc w:val="center"/>
                       </w:pPr>
-                      <w:proofErr w:type="spellStart"/>
                       <w:r>
-                        <w:t>Enter</w:t>
-                      </w:r>
-                      <w:proofErr w:type="spellEnd"/>
-                      <w:r>
-                        <w:t xml:space="preserve"> </w:t>
-                      </w:r>
-                      <w:proofErr w:type="spellStart"/>
-                      <w:r>
-                        <w:t>data</w:t>
+                        <w:t>Enter data</w:t>
                       </w:r>
                       <w:r>
                         <w:t>Nascita</w:t>
                       </w:r>
-                      <w:proofErr w:type="spellEnd"/>
                     </w:p>
                   </w:txbxContent>
                 </v:textbox>
@@ -3508,11 +3467,9 @@
                       <w:pPr>
                         <w:jc w:val="center"/>
                       </w:pPr>
-                      <w:proofErr w:type="spellStart"/>
                       <w:r>
                         <w:t>msgChiediDataNascita</w:t>
                       </w:r>
-                      <w:proofErr w:type="spellEnd"/>
                     </w:p>
                   </w:txbxContent>
                 </v:textbox>
@@ -3583,7 +3540,7 @@
           </mc:Choice>
           <mc:Fallback>
             <w:pict>
-              <v:shape w14:anchorId="2A485C36" id="Connettore 2 19" o:spid="_x0000_s1026" type="#_x0000_t32" style="position:absolute;margin-left:60.75pt;margin-top:21.15pt;width:327pt;height:0;flip:x;z-index:251684864;visibility:visible;mso-wrap-style:square;mso-wrap-distance-left:9pt;mso-wrap-distance-top:0;mso-wrap-distance-right:9pt;mso-wrap-distance-bottom:0;mso-position-horizontal:absolute;mso-position-horizontal-relative:text;mso-position-vertical:absolute;mso-position-vertical-relative:text" o:gfxdata="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" strokecolor="black [3200]" strokeweight=".5pt">
+              <v:shape w14:anchorId="52DC4F2C" id="Connettore 2 19" o:spid="_x0000_s1026" type="#_x0000_t32" style="position:absolute;margin-left:60.75pt;margin-top:21.15pt;width:327pt;height:0;flip:x;z-index:251684864;visibility:visible;mso-wrap-style:square;mso-wrap-distance-left:9pt;mso-wrap-distance-top:0;mso-wrap-distance-right:9pt;mso-wrap-distance-bottom:0;mso-position-horizontal:absolute;mso-position-horizontal-relative:text;mso-position-vertical:absolute;mso-position-vertical-relative:text" o:gfxdata="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" strokecolor="black [3200]" strokeweight=".5pt">
                 <v:stroke dashstyle="longDash" endarrow="block" joinstyle="miter"/>
               </v:shape>
             </w:pict>
@@ -3877,7 +3834,7 @@
           </mc:Choice>
           <mc:Fallback>
             <w:pict>
-              <v:rect w14:anchorId="6362FE13" id="Rettangolo 227" o:spid="_x0000_s1026" style="position:absolute;margin-left:-12.45pt;margin-top:25.6pt;width:469.5pt;height:1in;z-index:251736064;visibility:visible;mso-wrap-style:square;mso-width-percent:0;mso-height-percent:0;mso-wrap-distance-left:9pt;mso-wrap-distance-top:0;mso-wrap-distance-right:9pt;mso-wrap-distance-bottom:0;mso-position-horizontal:absolute;mso-position-horizontal-relative:text;mso-position-vertical:absolute;mso-position-vertical-relative:text;mso-width-percent:0;mso-height-percent:0;mso-width-relative:margin;mso-height-relative:margin;v-text-anchor:middle" o:gfxdata="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" filled="f" strokecolor="#a5a5a5 [2092]" strokeweight="1pt"/>
+              <v:rect w14:anchorId="3F1A3B2F" id="Rettangolo 227" o:spid="_x0000_s1026" style="position:absolute;margin-left:-12.45pt;margin-top:25.6pt;width:469.5pt;height:1in;z-index:251736064;visibility:visible;mso-wrap-style:square;mso-width-percent:0;mso-height-percent:0;mso-wrap-distance-left:9pt;mso-wrap-distance-top:0;mso-wrap-distance-right:9pt;mso-wrap-distance-bottom:0;mso-position-horizontal:absolute;mso-position-horizontal-relative:text;mso-position-vertical:absolute;mso-position-vertical-relative:text;mso-width-percent:0;mso-height-percent:0;mso-width-relative:margin;mso-height-relative:margin;v-text-anchor:middle" o:gfxdata="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" filled="f" strokecolor="#a5a5a5 [2092]" strokeweight="1pt"/>
             </w:pict>
           </mc:Fallback>
         </mc:AlternateContent>
@@ -3960,7 +3917,7 @@
           </mc:Choice>
           <mc:Fallback>
             <w:pict>
-              <v:rect w14:anchorId="79B5DC95" id="Rettangolo 237" o:spid="_x0000_s1026" style="position:absolute;margin-left:-40.95pt;margin-top:20.35pt;width:563.25pt;height:281.25pt;z-index:251748352;visibility:visible;mso-wrap-style:square;mso-width-percent:0;mso-height-percent:0;mso-wrap-distance-left:9pt;mso-wrap-distance-top:0;mso-wrap-distance-right:9pt;mso-wrap-distance-bottom:0;mso-position-horizontal:absolute;mso-position-horizontal-relative:text;mso-position-vertical:absolute;mso-position-vertical-relative:text;mso-width-percent:0;mso-height-percent:0;mso-width-relative:margin;mso-height-relative:margin;v-text-anchor:middle" o:gfxdata="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" filled="f" strokecolor="#7f7f7f [1612]" strokeweight="1pt"/>
+              <v:rect w14:anchorId="6C97B418" id="Rettangolo 237" o:spid="_x0000_s1026" style="position:absolute;margin-left:-40.95pt;margin-top:20.35pt;width:563.25pt;height:281.25pt;z-index:251748352;visibility:visible;mso-wrap-style:square;mso-width-percent:0;mso-height-percent:0;mso-wrap-distance-left:9pt;mso-wrap-distance-top:0;mso-wrap-distance-right:9pt;mso-wrap-distance-bottom:0;mso-position-horizontal:absolute;mso-position-horizontal-relative:text;mso-position-vertical:absolute;mso-position-vertical-relative:text;mso-width-percent:0;mso-height-percent:0;mso-width-relative:margin;mso-height-relative:margin;v-text-anchor:middle" o:gfxdata="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" filled="f" strokecolor="#7f7f7f [1612]" strokeweight="1pt"/>
             </w:pict>
           </mc:Fallback>
         </mc:AlternateContent>
@@ -4244,11 +4201,9 @@
                       <w:pPr>
                         <w:jc w:val="center"/>
                       </w:pPr>
-                      <w:proofErr w:type="spellStart"/>
                       <w:r>
                         <w:t>msgChiediUsername</w:t>
                       </w:r>
-                      <w:proofErr w:type="spellEnd"/>
                     </w:p>
                   </w:txbxContent>
                 </v:textbox>
@@ -4318,7 +4273,7 @@
           </mc:Choice>
           <mc:Fallback>
             <w:pict>
-              <v:shape w14:anchorId="0D27950A" id="Connettore 2 20" o:spid="_x0000_s1026" type="#_x0000_t32" style="position:absolute;margin-left:61.2pt;margin-top:12.85pt;width:327pt;height:0;z-index:251685888;visibility:visible;mso-wrap-style:square;mso-wrap-distance-left:9pt;mso-wrap-distance-top:0;mso-wrap-distance-right:9pt;mso-wrap-distance-bottom:0;mso-position-horizontal:absolute;mso-position-horizontal-relative:text;mso-position-vertical:absolute;mso-position-vertical-relative:text" o:gfxdata="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" strokecolor="black [3200]" strokeweight=".5pt">
+              <v:shape w14:anchorId="00FBF2B6" id="Connettore 2 20" o:spid="_x0000_s1026" type="#_x0000_t32" style="position:absolute;margin-left:61.2pt;margin-top:12.85pt;width:327pt;height:0;z-index:251685888;visibility:visible;mso-wrap-style:square;mso-wrap-distance-left:9pt;mso-wrap-distance-top:0;mso-wrap-distance-right:9pt;mso-wrap-distance-bottom:0;mso-position-horizontal:absolute;mso-position-horizontal-relative:text;mso-position-vertical:absolute;mso-position-vertical-relative:text" o:gfxdata="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" strokecolor="black [3200]" strokeweight=".5pt">
                 <v:stroke endarrow="block" joinstyle="miter"/>
               </v:shape>
             </w:pict>
@@ -4658,13 +4613,8 @@
                       <w:pPr>
                         <w:jc w:val="center"/>
                       </w:pPr>
-                      <w:proofErr w:type="spellStart"/>
                       <w:r>
-                        <w:t>Enter</w:t>
-                      </w:r>
-                      <w:proofErr w:type="spellEnd"/>
-                      <w:r>
-                        <w:t xml:space="preserve"> Username</w:t>
+                        <w:t>Enter Username</w:t>
                       </w:r>
                     </w:p>
                   </w:txbxContent>
@@ -4735,7 +4685,7 @@
           </mc:Choice>
           <mc:Fallback>
             <w:pict>
-              <v:shape w14:anchorId="5E6153C9" id="Connettore 2 193" o:spid="_x0000_s1026" type="#_x0000_t32" style="position:absolute;margin-left:61.5pt;margin-top:32.25pt;width:327pt;height:0;z-index:251703296;visibility:visible;mso-wrap-style:square;mso-wrap-distance-left:9pt;mso-wrap-distance-top:0;mso-wrap-distance-right:9pt;mso-wrap-distance-bottom:0;mso-position-horizontal:absolute;mso-position-horizontal-relative:text;mso-position-vertical:absolute;mso-position-vertical-relative:text" o:gfxdata="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" strokecolor="black [3200]" strokeweight=".5pt">
+              <v:shape w14:anchorId="2DB6B540" id="Connettore 2 193" o:spid="_x0000_s1026" type="#_x0000_t32" style="position:absolute;margin-left:61.5pt;margin-top:32.25pt;width:327pt;height:0;z-index:251703296;visibility:visible;mso-wrap-style:square;mso-wrap-distance-left:9pt;mso-wrap-distance-top:0;mso-wrap-distance-right:9pt;mso-wrap-distance-bottom:0;mso-position-horizontal:absolute;mso-position-horizontal-relative:text;mso-position-vertical:absolute;mso-position-vertical-relative:text" o:gfxdata="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" strokecolor="black [3200]" strokeweight=".5pt">
                 <v:stroke endarrow="block" joinstyle="miter"/>
               </v:shape>
             </w:pict>
@@ -4803,7 +4753,7 @@
           </mc:Choice>
           <mc:Fallback>
             <w:pict>
-              <v:shape w14:anchorId="733F90ED" id="Connettore 2 21" o:spid="_x0000_s1026" type="#_x0000_t32" style="position:absolute;margin-left:60.45pt;margin-top:6.75pt;width:327pt;height:0;flip:x;z-index:251686912;visibility:visible;mso-wrap-style:square;mso-wrap-distance-left:9pt;mso-wrap-distance-top:0;mso-wrap-distance-right:9pt;mso-wrap-distance-bottom:0;mso-position-horizontal:absolute;mso-position-horizontal-relative:text;mso-position-vertical:absolute;mso-position-vertical-relative:text" o:gfxdata="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" strokecolor="black [3200]" strokeweight=".5pt">
+              <v:shape w14:anchorId="183F4A82" id="Connettore 2 21" o:spid="_x0000_s1026" type="#_x0000_t32" style="position:absolute;margin-left:60.45pt;margin-top:6.75pt;width:327pt;height:0;flip:x;z-index:251686912;visibility:visible;mso-wrap-style:square;mso-wrap-distance-left:9pt;mso-wrap-distance-top:0;mso-wrap-distance-right:9pt;mso-wrap-distance-bottom:0;mso-position-horizontal:absolute;mso-position-horizontal-relative:text;mso-position-vertical:absolute;mso-position-vertical-relative:text" o:gfxdata="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" strokecolor="black [3200]" strokeweight=".5pt">
                 <v:stroke dashstyle="longDash" endarrow="block" joinstyle="miter"/>
               </v:shape>
             </w:pict>
@@ -4897,11 +4847,9 @@
                       <w:pPr>
                         <w:jc w:val="center"/>
                       </w:pPr>
-                      <w:proofErr w:type="spellStart"/>
                       <w:r>
                         <w:t>IsUsernameDisponibile</w:t>
                       </w:r>
-                      <w:proofErr w:type="spellEnd"/>
                     </w:p>
                   </w:txbxContent>
                 </v:textbox>
@@ -4972,7 +4920,7 @@
           </mc:Choice>
           <mc:Fallback>
             <w:pict>
-              <v:shape w14:anchorId="14DDA31D" id="Connettore 2 194" o:spid="_x0000_s1026" type="#_x0000_t32" style="position:absolute;margin-left:60.75pt;margin-top:26.2pt;width:327pt;height:0;flip:x;z-index:251704320;visibility:visible;mso-wrap-style:square;mso-wrap-distance-left:9pt;mso-wrap-distance-top:0;mso-wrap-distance-right:9pt;mso-wrap-distance-bottom:0;mso-position-horizontal:absolute;mso-position-horizontal-relative:text;mso-position-vertical:absolute;mso-position-vertical-relative:text" o:gfxdata="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" strokecolor="black [3200]" strokeweight=".5pt">
+              <v:shape w14:anchorId="5BAFCB96" id="Connettore 2 194" o:spid="_x0000_s1026" type="#_x0000_t32" style="position:absolute;margin-left:60.75pt;margin-top:26.2pt;width:327pt;height:0;flip:x;z-index:251704320;visibility:visible;mso-wrap-style:square;mso-wrap-distance-left:9pt;mso-wrap-distance-top:0;mso-wrap-distance-right:9pt;mso-wrap-distance-bottom:0;mso-position-horizontal:absolute;mso-position-horizontal-relative:text;mso-position-vertical:absolute;mso-position-vertical-relative:text" o:gfxdata="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" strokecolor="black [3200]" strokeweight=".5pt">
                 <v:stroke dashstyle="longDash" endarrow="block" joinstyle="miter"/>
               </v:shape>
             </w:pict>
@@ -5059,7 +5007,7 @@
           </mc:Choice>
           <mc:Fallback>
             <w:pict>
-              <v:rect w14:anchorId="0EE9ECEF" id="Rettangolo 233" o:spid="_x0000_s1026" style="position:absolute;margin-left:-12.45pt;margin-top:6.6pt;width:469.5pt;height:129pt;z-index:251744256;visibility:visible;mso-wrap-style:square;mso-width-percent:0;mso-height-percent:0;mso-wrap-distance-left:9pt;mso-wrap-distance-top:0;mso-wrap-distance-right:9pt;mso-wrap-distance-bottom:0;mso-position-horizontal:absolute;mso-position-horizontal-relative:text;mso-position-vertical:absolute;mso-position-vertical-relative:text;mso-width-percent:0;mso-height-percent:0;mso-width-relative:margin;mso-height-relative:margin;v-text-anchor:middle" o:gfxdata="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" filled="f" strokecolor="#a5a5a5 [2092]" strokeweight="1pt"/>
+              <v:rect w14:anchorId="6098E704" id="Rettangolo 233" o:spid="_x0000_s1026" style="position:absolute;margin-left:-12.45pt;margin-top:6.6pt;width:469.5pt;height:129pt;z-index:251744256;visibility:visible;mso-wrap-style:square;mso-width-percent:0;mso-height-percent:0;mso-wrap-distance-left:9pt;mso-wrap-distance-top:0;mso-wrap-distance-right:9pt;mso-wrap-distance-bottom:0;mso-position-horizontal:absolute;mso-position-horizontal-relative:text;mso-position-vertical:absolute;mso-position-vertical-relative:text;mso-width-percent:0;mso-height-percent:0;mso-width-relative:margin;mso-height-relative:margin;v-text-anchor:middle" o:gfxdata="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" filled="f" strokecolor="#a5a5a5 [2092]" strokeweight="1pt"/>
             </w:pict>
           </mc:Fallback>
         </mc:AlternateContent>
@@ -5416,7 +5364,7 @@
           </mc:Choice>
           <mc:Fallback>
             <w:pict>
-              <v:shape w14:anchorId="2E3F0AD2" id="Connettore 2 201" o:spid="_x0000_s1026" type="#_x0000_t32" style="position:absolute;margin-left:60.3pt;margin-top:21.6pt;width:327pt;height:0;flip:x;z-index:251712512;visibility:visible;mso-wrap-style:square;mso-wrap-distance-left:9pt;mso-wrap-distance-top:0;mso-wrap-distance-right:9pt;mso-wrap-distance-bottom:0;mso-position-horizontal:absolute;mso-position-horizontal-relative:text;mso-position-vertical:absolute;mso-position-vertical-relative:text" o:gfxdata="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" strokecolor="black [3200]" strokeweight=".5pt">
+              <v:shape w14:anchorId="4B350D9F" id="Connettore 2 201" o:spid="_x0000_s1026" type="#_x0000_t32" style="position:absolute;margin-left:60.3pt;margin-top:21.6pt;width:327pt;height:0;flip:x;z-index:251712512;visibility:visible;mso-wrap-style:square;mso-wrap-distance-left:9pt;mso-wrap-distance-top:0;mso-wrap-distance-right:9pt;mso-wrap-distance-bottom:0;mso-position-horizontal:absolute;mso-position-horizontal-relative:text;mso-position-vertical:absolute;mso-position-vertical-relative:text" o:gfxdata="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" strokecolor="black [3200]" strokeweight=".5pt">
                 <v:stroke dashstyle="longDash" endarrow="block" joinstyle="miter"/>
               </v:shape>
             </w:pict>
@@ -5544,7 +5492,6 @@
                         </w:rPr>
                         <w:t xml:space="preserve">! </w:t>
                       </w:r>
-                      <w:proofErr w:type="spellStart"/>
                       <w:r>
                         <w:rPr>
                           <w:sz w:val="20"/>
@@ -5566,7 +5513,6 @@
                         </w:rPr>
                         <w:t>i</w:t>
                       </w:r>
-                      <w:proofErr w:type="spellEnd"/>
                     </w:p>
                   </w:txbxContent>
                 </v:textbox>
@@ -5656,13 +5602,8 @@
                       <w:pPr>
                         <w:jc w:val="center"/>
                       </w:pPr>
-                      <w:proofErr w:type="spellStart"/>
                       <w:r>
-                        <w:t>Enter</w:t>
-                      </w:r>
-                      <w:proofErr w:type="spellEnd"/>
-                      <w:r>
-                        <w:t xml:space="preserve"> PSW1</w:t>
+                        <w:t>Enter PSW1</w:t>
                       </w:r>
                     </w:p>
                   </w:txbxContent>
@@ -5828,7 +5769,7 @@
           </mc:Choice>
           <mc:Fallback>
             <w:pict>
-              <v:shape w14:anchorId="071FB63A" id="Connettore 2 195" o:spid="_x0000_s1026" type="#_x0000_t32" style="position:absolute;margin-left:60.45pt;margin-top:4.35pt;width:327pt;height:0;z-index:251705344;visibility:visible;mso-wrap-style:square;mso-wrap-distance-left:9pt;mso-wrap-distance-top:0;mso-wrap-distance-right:9pt;mso-wrap-distance-bottom:0;mso-position-horizontal:absolute;mso-position-horizontal-relative:text;mso-position-vertical:absolute;mso-position-vertical-relative:text" o:gfxdata="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" strokecolor="black [3200]" strokeweight=".5pt">
+              <v:shape w14:anchorId="020B3689" id="Connettore 2 195" o:spid="_x0000_s1026" type="#_x0000_t32" style="position:absolute;margin-left:60.45pt;margin-top:4.35pt;width:327pt;height:0;z-index:251705344;visibility:visible;mso-wrap-style:square;mso-wrap-distance-left:9pt;mso-wrap-distance-top:0;mso-wrap-distance-right:9pt;mso-wrap-distance-bottom:0;mso-position-horizontal:absolute;mso-position-horizontal-relative:text;mso-position-vertical:absolute;mso-position-vertical-relative:text" o:gfxdata="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" strokecolor="black [3200]" strokeweight=".5pt">
                 <v:stroke endarrow="block" joinstyle="miter"/>
               </v:shape>
             </w:pict>
@@ -5918,13 +5859,8 @@
                       <w:pPr>
                         <w:jc w:val="center"/>
                       </w:pPr>
-                      <w:proofErr w:type="spellStart"/>
                       <w:r>
-                        <w:t>Enter</w:t>
-                      </w:r>
-                      <w:proofErr w:type="spellEnd"/>
-                      <w:r>
-                        <w:t xml:space="preserve"> PSW2</w:t>
+                        <w:t>Enter PSW2</w:t>
                       </w:r>
                     </w:p>
                   </w:txbxContent>
@@ -5996,7 +5932,7 @@
           </mc:Choice>
           <mc:Fallback>
             <w:pict>
-              <v:shape w14:anchorId="2EFF244E" id="Connettore 2 196" o:spid="_x0000_s1026" type="#_x0000_t32" style="position:absolute;margin-left:60.45pt;margin-top:5.9pt;width:327pt;height:0;flip:x;z-index:251706368;visibility:visible;mso-wrap-style:square;mso-wrap-distance-left:9pt;mso-wrap-distance-top:0;mso-wrap-distance-right:9pt;mso-wrap-distance-bottom:0;mso-position-horizontal:absolute;mso-position-horizontal-relative:text;mso-position-vertical:absolute;mso-position-vertical-relative:text" o:gfxdata="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" strokecolor="black [3200]" strokeweight=".5pt">
+              <v:shape w14:anchorId="53488FC7" id="Connettore 2 196" o:spid="_x0000_s1026" type="#_x0000_t32" style="position:absolute;margin-left:60.45pt;margin-top:5.9pt;width:327pt;height:0;flip:x;z-index:251706368;visibility:visible;mso-wrap-style:square;mso-wrap-distance-left:9pt;mso-wrap-distance-top:0;mso-wrap-distance-right:9pt;mso-wrap-distance-bottom:0;mso-position-horizontal:absolute;mso-position-horizontal-relative:text;mso-position-vertical:absolute;mso-position-vertical-relative:text" o:gfxdata="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" strokecolor="black [3200]" strokeweight=".5pt">
                 <v:stroke dashstyle="longDash" endarrow="block" joinstyle="miter"/>
               </v:shape>
             </w:pict>
@@ -6089,14 +6025,12 @@
                       <w:pPr>
                         <w:jc w:val="center"/>
                       </w:pPr>
-                      <w:proofErr w:type="spellStart"/>
                       <w:r>
                         <w:t>psw</w:t>
                       </w:r>
                       <w:r>
                         <w:t>Uguali</w:t>
                       </w:r>
-                      <w:proofErr w:type="spellEnd"/>
                     </w:p>
                   </w:txbxContent>
                 </v:textbox>
@@ -6166,7 +6100,7 @@
           </mc:Choice>
           <mc:Fallback>
             <w:pict>
-              <v:shape w14:anchorId="33FEB10F" id="Connettore 2 211" o:spid="_x0000_s1026" type="#_x0000_t32" style="position:absolute;margin-left:61.8pt;margin-top:9.65pt;width:327pt;height:0;z-index:251720704;visibility:visible;mso-wrap-style:square;mso-wrap-distance-left:9pt;mso-wrap-distance-top:0;mso-wrap-distance-right:9pt;mso-wrap-distance-bottom:0;mso-position-horizontal:absolute;mso-position-horizontal-relative:text;mso-position-vertical:absolute;mso-position-vertical-relative:text" o:gfxdata="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" strokecolor="black [3200]" strokeweight=".5pt">
+              <v:shape w14:anchorId="27A7F4AE" id="Connettore 2 211" o:spid="_x0000_s1026" type="#_x0000_t32" style="position:absolute;margin-left:61.8pt;margin-top:9.65pt;width:327pt;height:0;z-index:251720704;visibility:visible;mso-wrap-style:square;mso-wrap-distance-left:9pt;mso-wrap-distance-top:0;mso-wrap-distance-right:9pt;mso-wrap-distance-bottom:0;mso-position-horizontal:absolute;mso-position-horizontal-relative:text;mso-position-vertical:absolute;mso-position-vertical-relative:text" o:gfxdata="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" strokecolor="black [3200]" strokeweight=".5pt">
                 <v:stroke endarrow="block" joinstyle="miter"/>
               </v:shape>
             </w:pict>
@@ -6236,7 +6170,7 @@
           </mc:Choice>
           <mc:Fallback>
             <w:pict>
-              <v:shape w14:anchorId="715B9935" id="Connettore 2 222" o:spid="_x0000_s1026" type="#_x0000_t32" style="position:absolute;margin-left:60pt;margin-top:12.75pt;width:327pt;height:0;flip:x;z-index:251726848;visibility:visible;mso-wrap-style:square;mso-wrap-distance-left:9pt;mso-wrap-distance-top:0;mso-wrap-distance-right:9pt;mso-wrap-distance-bottom:0;mso-position-horizontal:absolute;mso-position-horizontal-relative:text;mso-position-vertical:absolute;mso-position-vertical-relative:text" o:gfxdata="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" strokecolor="black [3200]" strokeweight=".5pt">
+              <v:shape w14:anchorId="45F70A28" id="Connettore 2 222" o:spid="_x0000_s1026" type="#_x0000_t32" style="position:absolute;margin-left:60pt;margin-top:12.75pt;width:327pt;height:0;flip:x;z-index:251726848;visibility:visible;mso-wrap-style:square;mso-wrap-distance-left:9pt;mso-wrap-distance-top:0;mso-wrap-distance-right:9pt;mso-wrap-distance-bottom:0;mso-position-horizontal:absolute;mso-position-horizontal-relative:text;mso-position-vertical:absolute;mso-position-vertical-relative:text" o:gfxdata="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" strokecolor="black [3200]" strokeweight=".5pt">
                 <v:stroke dashstyle="longDash" endarrow="block" joinstyle="miter"/>
               </v:shape>
             </w:pict>
@@ -6306,7 +6240,7 @@
           </mc:Choice>
           <mc:Fallback>
             <w:pict>
-              <v:shape w14:anchorId="7732A337" id="Connettore 2 221" o:spid="_x0000_s1026" type="#_x0000_t32" style="position:absolute;margin-left:60.15pt;margin-top:20.25pt;width:327pt;height:0;flip:x;z-index:251725824;visibility:visible;mso-wrap-style:square;mso-wrap-distance-left:9pt;mso-wrap-distance-top:0;mso-wrap-distance-right:9pt;mso-wrap-distance-bottom:0;mso-position-horizontal:absolute;mso-position-horizontal-relative:text;mso-position-vertical:absolute;mso-position-vertical-relative:text" o:gfxdata="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" strokecolor="black [3200]" strokeweight=".5pt">
+              <v:shape w14:anchorId="3E3A2134" id="Connettore 2 221" o:spid="_x0000_s1026" type="#_x0000_t32" style="position:absolute;margin-left:60.15pt;margin-top:20.25pt;width:327pt;height:0;flip:x;z-index:251725824;visibility:visible;mso-wrap-style:square;mso-wrap-distance-left:9pt;mso-wrap-distance-top:0;mso-wrap-distance-right:9pt;mso-wrap-distance-bottom:0;mso-position-horizontal:absolute;mso-position-horizontal-relative:text;mso-position-vertical:absolute;mso-position-vertical-relative:text" o:gfxdata="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" strokecolor="black [3200]" strokeweight=".5pt">
                 <v:stroke dashstyle="longDash" endarrow="block" joinstyle="miter"/>
               </v:shape>
             </w:pict>
@@ -6394,11 +6328,9 @@
                       <w:pPr>
                         <w:jc w:val="center"/>
                       </w:pPr>
-                      <w:proofErr w:type="spellStart"/>
                       <w:r>
                         <w:t>msgConfermaDati</w:t>
                       </w:r>
-                      <w:proofErr w:type="spellEnd"/>
                     </w:p>
                   </w:txbxContent>
                 </v:textbox>
@@ -6565,7 +6497,7 @@
           </mc:Choice>
           <mc:Fallback>
             <w:pict>
-              <v:shape w14:anchorId="5DA7EFF9" id="Connettore 2 223" o:spid="_x0000_s1026" type="#_x0000_t32" style="position:absolute;margin-left:60pt;margin-top:.8pt;width:327pt;height:0;z-index:251727872;visibility:visible;mso-wrap-style:square;mso-wrap-distance-left:9pt;mso-wrap-distance-top:0;mso-wrap-distance-right:9pt;mso-wrap-distance-bottom:0;mso-position-horizontal:absolute;mso-position-horizontal-relative:text;mso-position-vertical:absolute;mso-position-vertical-relative:text" o:gfxdata="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" strokecolor="black [3200]" strokeweight=".5pt">
+              <v:shape w14:anchorId="77ECAC4C" id="Connettore 2 223" o:spid="_x0000_s1026" type="#_x0000_t32" style="position:absolute;margin-left:60pt;margin-top:.8pt;width:327pt;height:0;z-index:251727872;visibility:visible;mso-wrap-style:square;mso-wrap-distance-left:9pt;mso-wrap-distance-top:0;mso-wrap-distance-right:9pt;mso-wrap-distance-bottom:0;mso-position-horizontal:absolute;mso-position-horizontal-relative:text;mso-position-vertical:absolute;mso-position-vertical-relative:text" o:gfxdata="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" strokecolor="black [3200]" strokeweight=".5pt">
                 <v:stroke endarrow="block" joinstyle="miter"/>
               </v:shape>
             </w:pict>
@@ -6583,7 +6515,6 @@
     <w:p/>
     <w:p>
       <w:r>
-        <w:lastRenderedPageBreak/>
         <w:t>UML di sequenza</w:t>
       </w:r>
       <w:r>
@@ -6669,11 +6600,7 @@
           </mc:Choice>
           <mc:Fallback>
             <w:pict>
-              <v:shapetype w14:anchorId="2264F61C" id="_x0000_t202" coordsize="21600,21600" o:spt="202" path="m,l,21600r21600,l21600,xe">
-                <v:stroke joinstyle="miter"/>
-                <v:path gradientshapeok="t" o:connecttype="rect"/>
-              </v:shapetype>
-              <v:shape id="_x0000_s1057" type="#_x0000_t202" style="position:absolute;margin-left:437.5pt;margin-top:4.9pt;width:65.25pt;height:33.75pt;z-index:251767808;visibility:visible;mso-wrap-style:square;mso-width-percent:0;mso-height-percent:0;mso-wrap-distance-left:9pt;mso-wrap-distance-top:3.6pt;mso-wrap-distance-right:9pt;mso-wrap-distance-bottom:3.6pt;mso-position-horizontal:absolute;mso-position-horizontal-relative:text;mso-position-vertical:absolute;mso-position-vertical-relative:text;mso-width-percent:0;mso-height-percent:0;mso-width-relative:margin;mso-height-relative:margin;v-text-anchor:top" o:gfxdata="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">
+              <v:shape w14:anchorId="2264F61C" id="_x0000_s1057" type="#_x0000_t202" style="position:absolute;margin-left:437.5pt;margin-top:4.9pt;width:65.25pt;height:33.75pt;z-index:251767808;visibility:visible;mso-wrap-style:square;mso-width-percent:0;mso-height-percent:0;mso-wrap-distance-left:9pt;mso-wrap-distance-top:3.6pt;mso-wrap-distance-right:9pt;mso-wrap-distance-bottom:3.6pt;mso-position-horizontal:absolute;mso-position-horizontal-relative:text;mso-position-vertical:absolute;mso-position-vertical-relative:text;mso-width-percent:0;mso-height-percent:0;mso-width-relative:margin;mso-height-relative:margin;v-text-anchor:top" o:gfxdata="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">
                 <v:textbox>
                   <w:txbxContent>
                     <w:p>
@@ -7136,7 +7063,7 @@
           </mc:Choice>
           <mc:Fallback>
             <w:pict>
-              <v:line w14:anchorId="2A085B1B" id="Connettore diritto 259" o:spid="_x0000_s1026" style="position:absolute;z-index:251803648;visibility:visible;mso-wrap-style:square;mso-height-percent:0;mso-wrap-distance-left:9pt;mso-wrap-distance-top:0;mso-wrap-distance-right:9pt;mso-wrap-distance-bottom:0;mso-position-horizontal:absolute;mso-position-horizontal-relative:text;mso-position-vertical:absolute;mso-position-vertical-relative:text;mso-height-percent:0;mso-height-relative:margin" from="469.05pt,16.15pt" to="469.05pt,168.4pt" o:gfxdata="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" strokecolor="black [3200]" strokeweight=".5pt">
+              <v:line w14:anchorId="638FB521" id="Connettore diritto 259" o:spid="_x0000_s1026" style="position:absolute;z-index:251803648;visibility:visible;mso-wrap-style:square;mso-height-percent:0;mso-wrap-distance-left:9pt;mso-wrap-distance-top:0;mso-wrap-distance-right:9pt;mso-wrap-distance-bottom:0;mso-position-horizontal:absolute;mso-position-horizontal-relative:text;mso-position-vertical:absolute;mso-position-vertical-relative:text;mso-height-percent:0;mso-height-relative:margin" from="469.05pt,16.15pt" to="469.05pt,168.4pt" o:gfxdata="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" strokecolor="black [3200]" strokeweight=".5pt">
                 <v:stroke joinstyle="miter"/>
               </v:line>
             </w:pict>
@@ -7203,7 +7130,7 @@
           </mc:Choice>
           <mc:Fallback>
             <w:pict>
-              <v:line w14:anchorId="05BD5989" id="Connettore diritto 253" o:spid="_x0000_s1026" style="position:absolute;z-index:251780096;visibility:visible;mso-wrap-style:square;mso-height-percent:0;mso-wrap-distance-left:9pt;mso-wrap-distance-top:0;mso-wrap-distance-right:9pt;mso-wrap-distance-bottom:0;mso-position-horizontal:absolute;mso-position-horizontal-relative:text;mso-position-vertical:absolute;mso-position-vertical-relative:text;mso-height-percent:0;mso-height-relative:margin" from="376.8pt,18.4pt" to="376.8pt,46.9pt" o:gfxdata="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" strokecolor="black [3200]" strokeweight=".5pt">
+              <v:line w14:anchorId="4C6E8A13" id="Connettore diritto 253" o:spid="_x0000_s1026" style="position:absolute;z-index:251780096;visibility:visible;mso-wrap-style:square;mso-height-percent:0;mso-wrap-distance-left:9pt;mso-wrap-distance-top:0;mso-wrap-distance-right:9pt;mso-wrap-distance-bottom:0;mso-position-horizontal:absolute;mso-position-horizontal-relative:text;mso-position-vertical:absolute;mso-position-vertical-relative:text;mso-height-percent:0;mso-height-relative:margin" from="376.8pt,18.4pt" to="376.8pt,46.9pt" o:gfxdata="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" strokecolor="black [3200]" strokeweight=".5pt">
                 <v:stroke joinstyle="miter"/>
               </v:line>
             </w:pict>
@@ -7270,7 +7197,7 @@
           </mc:Choice>
           <mc:Fallback>
             <w:pict>
-              <v:line w14:anchorId="2FD6CB6F" id="Connettore diritto 248" o:spid="_x0000_s1026" style="position:absolute;z-index:251772928;visibility:visible;mso-wrap-style:square;mso-height-percent:0;mso-wrap-distance-left:9pt;mso-wrap-distance-top:0;mso-wrap-distance-right:9pt;mso-wrap-distance-bottom:0;mso-position-horizontal:absolute;mso-position-horizontal-relative:text;mso-position-vertical:absolute;mso-position-vertical-relative:text;mso-height-percent:0;mso-height-relative:margin" from="279.3pt,19.5pt" to="279.3pt,43.1pt" o:gfxdata="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" strokecolor="black [3200]" strokeweight=".5pt">
+              <v:line w14:anchorId="17EE234B" id="Connettore diritto 248" o:spid="_x0000_s1026" style="position:absolute;z-index:251772928;visibility:visible;mso-wrap-style:square;mso-height-percent:0;mso-wrap-distance-left:9pt;mso-wrap-distance-top:0;mso-wrap-distance-right:9pt;mso-wrap-distance-bottom:0;mso-position-horizontal:absolute;mso-position-horizontal-relative:text;mso-position-vertical:absolute;mso-position-vertical-relative:text;mso-height-percent:0;mso-height-relative:margin" from="279.3pt,19.5pt" to="279.3pt,43.1pt" o:gfxdata="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" strokecolor="black [3200]" strokeweight=".5pt">
                 <v:stroke joinstyle="miter"/>
               </v:line>
             </w:pict>
@@ -7337,7 +7264,7 @@
           </mc:Choice>
           <mc:Fallback>
             <w:pict>
-              <v:line w14:anchorId="705A97B3" id="Connettore diritto 245" o:spid="_x0000_s1026" style="position:absolute;z-index:251769856;visibility:visible;mso-wrap-style:square;mso-height-percent:0;mso-wrap-distance-left:9pt;mso-wrap-distance-top:0;mso-wrap-distance-right:9pt;mso-wrap-distance-bottom:0;mso-position-horizontal:absolute;mso-position-horizontal-relative:text;mso-position-vertical:absolute;mso-position-vertical-relative:text;mso-height-percent:0;mso-height-relative:margin" from="154.8pt,19.15pt" to="154.8pt,38.65pt" o:gfxdata="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" strokecolor="black [3200]" strokeweight=".5pt">
+              <v:line w14:anchorId="521711D8" id="Connettore diritto 245" o:spid="_x0000_s1026" style="position:absolute;z-index:251769856;visibility:visible;mso-wrap-style:square;mso-height-percent:0;mso-wrap-distance-left:9pt;mso-wrap-distance-top:0;mso-wrap-distance-right:9pt;mso-wrap-distance-bottom:0;mso-position-horizontal:absolute;mso-position-horizontal-relative:text;mso-position-vertical:absolute;mso-position-vertical-relative:text;mso-height-percent:0;mso-height-relative:margin" from="154.8pt,19.15pt" to="154.8pt,38.65pt" o:gfxdata="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" strokecolor="black [3200]" strokeweight=".5pt">
                 <v:stroke joinstyle="miter"/>
               </v:line>
             </w:pict>
@@ -7401,7 +7328,7 @@
           </mc:Choice>
           <mc:Fallback>
             <w:pict>
-              <v:line w14:anchorId="4D171855" id="Connettore diritto 228" o:spid="_x0000_s1026" style="position:absolute;z-index:251757568;visibility:visible;mso-wrap-style:square;mso-wrap-distance-left:9pt;mso-wrap-distance-top:0;mso-wrap-distance-right:9pt;mso-wrap-distance-bottom:0;mso-position-horizontal:absolute;mso-position-horizontal-relative:text;mso-position-vertical:absolute;mso-position-vertical-relative:text" from="31.05pt,19.9pt" to="31.05pt,29.65pt" o:gfxdata="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" strokecolor="black [3200]" strokeweight=".5pt">
+              <v:line w14:anchorId="086A4B53" id="Connettore diritto 228" o:spid="_x0000_s1026" style="position:absolute;z-index:251757568;visibility:visible;mso-wrap-style:square;mso-wrap-distance-left:9pt;mso-wrap-distance-top:0;mso-wrap-distance-right:9pt;mso-wrap-distance-bottom:0;mso-position-horizontal:absolute;mso-position-horizontal-relative:text;mso-position-vertical:absolute;mso-position-vertical-relative:text" from="31.05pt,19.9pt" to="31.05pt,29.65pt" o:gfxdata="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" strokecolor="black [3200]" strokeweight=".5pt">
                 <v:stroke joinstyle="miter"/>
               </v:line>
             </w:pict>
@@ -7483,7 +7410,7 @@
           </mc:Choice>
           <mc:Fallback>
             <w:pict>
-              <v:rect w14:anchorId="3FD3BF7F" id="Rettangolo 249" o:spid="_x0000_s1026" style="position:absolute;margin-left:271.05pt;margin-top:20.7pt;width:16.5pt;height:39.75pt;z-index:251773952;visibility:visible;mso-wrap-style:square;mso-height-percent:0;mso-wrap-distance-left:9pt;mso-wrap-distance-top:0;mso-wrap-distance-right:9pt;mso-wrap-distance-bottom:0;mso-position-horizontal:absolute;mso-position-horizontal-relative:text;mso-position-vertical:absolute;mso-position-vertical-relative:text;mso-height-percent:0;mso-height-relative:margin;v-text-anchor:middle" o:gfxdata="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" filled="f" strokecolor="black [3213]" strokeweight="1pt"/>
+              <v:rect w14:anchorId="228C084B" id="Rettangolo 249" o:spid="_x0000_s1026" style="position:absolute;margin-left:271.05pt;margin-top:20.7pt;width:16.5pt;height:39.75pt;z-index:251773952;visibility:visible;mso-wrap-style:square;mso-height-percent:0;mso-wrap-distance-left:9pt;mso-wrap-distance-top:0;mso-wrap-distance-right:9pt;mso-wrap-distance-bottom:0;mso-position-horizontal:absolute;mso-position-horizontal-relative:text;mso-position-vertical:absolute;mso-position-vertical-relative:text;mso-height-percent:0;mso-height-relative:margin;v-text-anchor:middle" o:gfxdata="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" filled="f" strokecolor="black [3213]" strokeweight="1pt"/>
             </w:pict>
           </mc:Fallback>
         </mc:AlternateContent>
@@ -7564,7 +7491,7 @@
           </mc:Choice>
           <mc:Fallback>
             <w:pict>
-              <v:rect w14:anchorId="02B6AAB2" id="Rettangolo 246" o:spid="_x0000_s1026" style="position:absolute;margin-left:146.55pt;margin-top:16.2pt;width:14.25pt;height:664.5pt;z-index:251770880;visibility:visible;mso-wrap-style:square;mso-width-percent:0;mso-height-percent:0;mso-wrap-distance-left:9pt;mso-wrap-distance-top:0;mso-wrap-distance-right:9pt;mso-wrap-distance-bottom:0;mso-position-horizontal:absolute;mso-position-horizontal-relative:text;mso-position-vertical:absolute;mso-position-vertical-relative:text;mso-width-percent:0;mso-height-percent:0;mso-width-relative:margin;mso-height-relative:margin;v-text-anchor:middle" o:gfxdata="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" filled="f" strokecolor="black [3213]" strokeweight="1pt"/>
+              <v:rect w14:anchorId="31C3BDDE" id="Rettangolo 246" o:spid="_x0000_s1026" style="position:absolute;margin-left:146.55pt;margin-top:16.2pt;width:14.25pt;height:664.5pt;z-index:251770880;visibility:visible;mso-wrap-style:square;mso-width-percent:0;mso-height-percent:0;mso-wrap-distance-left:9pt;mso-wrap-distance-top:0;mso-wrap-distance-right:9pt;mso-wrap-distance-bottom:0;mso-position-horizontal:absolute;mso-position-horizontal-relative:text;mso-position-vertical:absolute;mso-position-vertical-relative:text;mso-width-percent:0;mso-height-percent:0;mso-width-relative:margin;mso-height-relative:margin;v-text-anchor:middle" o:gfxdata="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" filled="f" strokecolor="black [3213]" strokeweight="1pt"/>
             </w:pict>
           </mc:Fallback>
         </mc:AlternateContent>
@@ -7647,10 +7574,7 @@
                   <w:txbxContent>
                     <w:p>
                       <w:r>
-                        <w:t>leggiStringa</w:t>
-                      </w:r>
-                      <w:r>
-                        <w:t>()</w:t>
+                        <w:t>leggiStringa()</w:t>
                       </w:r>
                     </w:p>
                   </w:txbxContent>
@@ -7905,7 +7829,7 @@
           </mc:Choice>
           <mc:Fallback>
             <w:pict>
-              <v:shape w14:anchorId="4EA1D668" id="Connettore 2 238" o:spid="_x0000_s1026" type="#_x0000_t32" style="position:absolute;margin-left:39pt;margin-top:18.45pt;width:107.5pt;height:0;z-index:251759616;visibility:visible;mso-wrap-style:square;mso-width-percent:0;mso-height-percent:0;mso-wrap-distance-left:9pt;mso-wrap-distance-top:0;mso-wrap-distance-right:9pt;mso-wrap-distance-bottom:0;mso-position-horizontal:absolute;mso-position-horizontal-relative:text;mso-position-vertical:absolute;mso-position-vertical-relative:text;mso-width-percent:0;mso-height-percent:0;mso-width-relative:margin;mso-height-relative:margin" o:gfxdata="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" strokecolor="black [3200]" strokeweight=".5pt">
+              <v:shape w14:anchorId="67484F1D" id="Connettore 2 238" o:spid="_x0000_s1026" type="#_x0000_t32" style="position:absolute;margin-left:39pt;margin-top:18.45pt;width:107.5pt;height:0;z-index:251759616;visibility:visible;mso-wrap-style:square;mso-width-percent:0;mso-height-percent:0;mso-wrap-distance-left:9pt;mso-wrap-distance-top:0;mso-wrap-distance-right:9pt;mso-wrap-distance-bottom:0;mso-position-horizontal:absolute;mso-position-horizontal-relative:text;mso-position-vertical:absolute;mso-position-vertical-relative:text;mso-width-percent:0;mso-height-percent:0;mso-width-relative:margin;mso-height-relative:margin" o:gfxdata="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" strokecolor="black [3200]" strokeweight=".5pt">
                 <v:stroke endarrow="block" joinstyle="miter"/>
               </v:shape>
             </w:pict>
@@ -7982,7 +7906,7 @@
           </mc:Choice>
           <mc:Fallback>
             <w:pict>
-              <v:rect w14:anchorId="348773FD" id="Rettangolo 230" o:spid="_x0000_s1026" style="position:absolute;margin-left:22.8pt;margin-top:7.2pt;width:16.5pt;height:66.75pt;z-index:251758592;visibility:visible;mso-wrap-style:square;mso-wrap-distance-left:9pt;mso-wrap-distance-top:0;mso-wrap-distance-right:9pt;mso-wrap-distance-bottom:0;mso-position-horizontal:absolute;mso-position-horizontal-relative:text;mso-position-vertical:absolute;mso-position-vertical-relative:text;v-text-anchor:middle" o:gfxdata="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" filled="f" strokecolor="black [3213]" strokeweight="1pt"/>
+              <v:rect w14:anchorId="1DFDD866" id="Rettangolo 230" o:spid="_x0000_s1026" style="position:absolute;margin-left:22.8pt;margin-top:7.2pt;width:16.5pt;height:66.75pt;z-index:251758592;visibility:visible;mso-wrap-style:square;mso-wrap-distance-left:9pt;mso-wrap-distance-top:0;mso-wrap-distance-right:9pt;mso-wrap-distance-bottom:0;mso-position-horizontal:absolute;mso-position-horizontal-relative:text;mso-position-vertical:absolute;mso-position-vertical-relative:text;v-text-anchor:middle" o:gfxdata="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" filled="f" strokecolor="black [3213]" strokeweight="1pt"/>
             </w:pict>
           </mc:Fallback>
         </mc:AlternateContent>
@@ -7990,6 +7914,10 @@
     </w:p>
     <w:p>
       <w:r>
+        <w:rPr>
+          <w:noProof/>
+          <w:lang w:eastAsia="it-IT"/>
+        </w:rPr>
         <mc:AlternateContent>
           <mc:Choice Requires="wps">
             <w:drawing>
@@ -8236,7 +8164,7 @@
           </mc:Choice>
           <mc:Fallback>
             <w:pict>
-              <v:rect w14:anchorId="7BCF49B3" id="Rettangolo 254" o:spid="_x0000_s1026" style="position:absolute;margin-left:368.55pt;margin-top:1.95pt;width:16.5pt;height:36pt;z-index:251782144;visibility:visible;mso-wrap-style:square;mso-height-percent:0;mso-wrap-distance-left:9pt;mso-wrap-distance-top:0;mso-wrap-distance-right:9pt;mso-wrap-distance-bottom:0;mso-position-horizontal:absolute;mso-position-horizontal-relative:text;mso-position-vertical:absolute;mso-position-vertical-relative:text;mso-height-percent:0;mso-height-relative:margin;v-text-anchor:middle" o:gfxdata="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" filled="f" strokecolor="black [3213]" strokeweight="1pt"/>
+              <v:rect w14:anchorId="5A9655D5" id="Rettangolo 254" o:spid="_x0000_s1026" style="position:absolute;margin-left:368.55pt;margin-top:1.95pt;width:16.5pt;height:36pt;z-index:251782144;visibility:visible;mso-wrap-style:square;mso-height-percent:0;mso-wrap-distance-left:9pt;mso-wrap-distance-top:0;mso-wrap-distance-right:9pt;mso-wrap-distance-bottom:0;mso-position-horizontal:absolute;mso-position-horizontal-relative:text;mso-position-vertical:absolute;mso-position-vertical-relative:text;mso-height-percent:0;mso-height-relative:margin;v-text-anchor:middle" o:gfxdata="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" filled="f" strokecolor="black [3213]" strokeweight="1pt"/>
             </w:pict>
           </mc:Fallback>
         </mc:AlternateContent>
@@ -8307,11 +8235,7 @@
           </mc:Choice>
           <mc:Fallback>
             <w:pict>
-              <v:shapetype w14:anchorId="4C212916" id="_x0000_t32" coordsize="21600,21600" o:spt="32" o:oned="t" path="m,l21600,21600e" filled="f">
-                <v:path arrowok="t" fillok="f" o:connecttype="none"/>
-                <o:lock v:ext="edit" shapetype="t"/>
-              </v:shapetype>
-              <v:shape id="Connettore 2 252" o:spid="_x0000_s1026" type="#_x0000_t32" style="position:absolute;margin-left:287.25pt;margin-top:2.7pt;width:80.7pt;height:0;z-index:251778048;visibility:visible;mso-wrap-style:square;mso-width-percent:0;mso-height-percent:0;mso-wrap-distance-left:9pt;mso-wrap-distance-top:0;mso-wrap-distance-right:9pt;mso-wrap-distance-bottom:0;mso-position-horizontal:absolute;mso-position-horizontal-relative:text;mso-position-vertical:absolute;mso-position-vertical-relative:text;mso-width-percent:0;mso-height-percent:0;mso-width-relative:margin;mso-height-relative:margin" o:gfxdata="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" strokecolor="black [3200]" strokeweight=".5pt">
+              <v:shape w14:anchorId="0B341B18" id="Connettore 2 252" o:spid="_x0000_s1026" type="#_x0000_t32" style="position:absolute;margin-left:287.25pt;margin-top:2.7pt;width:80.7pt;height:0;z-index:251778048;visibility:visible;mso-wrap-style:square;mso-width-percent:0;mso-height-percent:0;mso-wrap-distance-left:9pt;mso-wrap-distance-top:0;mso-wrap-distance-right:9pt;mso-wrap-distance-bottom:0;mso-position-horizontal:absolute;mso-position-horizontal-relative:text;mso-position-vertical:absolute;mso-position-vertical-relative:text;mso-width-percent:0;mso-height-percent:0;mso-width-relative:margin;mso-height-relative:margin" o:gfxdata="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" strokecolor="black [3200]" strokeweight=".5pt">
                 <v:stroke endarrow="block" joinstyle="miter"/>
               </v:shape>
             </w:pict>
@@ -8384,7 +8308,7 @@
           </mc:Choice>
           <mc:Fallback>
             <w:pict>
-              <v:shape w14:anchorId="77CC769B" id="Connettore 2 250" o:spid="_x0000_s1026" type="#_x0000_t32" style="position:absolute;margin-left:163.05pt;margin-top:1.95pt;width:107.5pt;height:0;z-index:251776000;visibility:visible;mso-wrap-style:square;mso-width-percent:0;mso-height-percent:0;mso-wrap-distance-left:9pt;mso-wrap-distance-top:0;mso-wrap-distance-right:9pt;mso-wrap-distance-bottom:0;mso-position-horizontal:absolute;mso-position-horizontal-relative:text;mso-position-vertical:absolute;mso-position-vertical-relative:text;mso-width-percent:0;mso-height-percent:0;mso-width-relative:margin;mso-height-relative:margin" o:gfxdata="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" strokecolor="black [3200]" strokeweight=".5pt">
+              <v:shape w14:anchorId="0C63F96A" id="Connettore 2 250" o:spid="_x0000_s1026" type="#_x0000_t32" style="position:absolute;margin-left:163.05pt;margin-top:1.95pt;width:107.5pt;height:0;z-index:251776000;visibility:visible;mso-wrap-style:square;mso-width-percent:0;mso-height-percent:0;mso-wrap-distance-left:9pt;mso-wrap-distance-top:0;mso-wrap-distance-right:9pt;mso-wrap-distance-bottom:0;mso-position-horizontal:absolute;mso-position-horizontal-relative:text;mso-position-vertical:absolute;mso-position-vertical-relative:text;mso-width-percent:0;mso-height-percent:0;mso-width-relative:margin;mso-height-relative:margin" o:gfxdata="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" strokecolor="black [3200]" strokeweight=".5pt">
                 <v:stroke endarrow="block" joinstyle="miter"/>
               </v:shape>
             </w:pict>
@@ -8460,7 +8384,7 @@
           </mc:Choice>
           <mc:Fallback>
             <w:pict>
-              <v:shape w14:anchorId="579CD136" id="Connettore 2 197" o:spid="_x0000_s1026" type="#_x0000_t32" style="position:absolute;margin-left:162.6pt;margin-top:10.95pt;width:105.45pt;height:0;flip:x;z-index:251783168;visibility:visible;mso-wrap-style:square;mso-width-percent:0;mso-height-percent:0;mso-wrap-distance-left:9pt;mso-wrap-distance-top:0;mso-wrap-distance-right:9pt;mso-wrap-distance-bottom:0;mso-position-horizontal:absolute;mso-position-horizontal-relative:text;mso-position-vertical:absolute;mso-position-vertical-relative:text;mso-width-percent:0;mso-height-percent:0;mso-width-relative:margin;mso-height-relative:margin" o:gfxdata="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" strokecolor="black [3200]" strokeweight=".5pt">
+              <v:shape w14:anchorId="7EAAF0AD" id="Connettore 2 197" o:spid="_x0000_s1026" type="#_x0000_t32" style="position:absolute;margin-left:162.6pt;margin-top:10.95pt;width:105.45pt;height:0;flip:x;z-index:251783168;visibility:visible;mso-wrap-style:square;mso-width-percent:0;mso-height-percent:0;mso-wrap-distance-left:9pt;mso-wrap-distance-top:0;mso-wrap-distance-right:9pt;mso-wrap-distance-bottom:0;mso-position-horizontal:absolute;mso-position-horizontal-relative:text;mso-position-vertical:absolute;mso-position-vertical-relative:text;mso-width-percent:0;mso-height-percent:0;mso-width-relative:margin;mso-height-relative:margin" o:gfxdata="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" strokecolor="black [3200]" strokeweight=".5pt">
                 <v:stroke dashstyle="dash" endarrow="block" joinstyle="miter"/>
               </v:shape>
             </w:pict>
@@ -8468,6 +8392,10 @@
         </mc:AlternateContent>
       </w:r>
       <w:r>
+        <w:rPr>
+          <w:noProof/>
+          <w:lang w:eastAsia="it-IT"/>
+        </w:rPr>
         <mc:AlternateContent>
           <mc:Choice Requires="wps">
             <w:drawing>
@@ -8530,7 +8458,7 @@
           </mc:Choice>
           <mc:Fallback>
             <w:pict>
-              <v:shape w14:anchorId="216DE11B" id="Connettore 2 266" o:spid="_x0000_s1026" type="#_x0000_t32" style="position:absolute;margin-left:289.35pt;margin-top:3.75pt;width:79.2pt;height:0;flip:x;z-index:251912192;visibility:visible;mso-wrap-style:square;mso-width-percent:0;mso-height-percent:0;mso-wrap-distance-left:9pt;mso-wrap-distance-top:0;mso-wrap-distance-right:9pt;mso-wrap-distance-bottom:0;mso-position-horizontal:absolute;mso-position-horizontal-relative:text;mso-position-vertical:absolute;mso-position-vertical-relative:text;mso-width-percent:0;mso-height-percent:0;mso-width-relative:margin;mso-height-relative:margin" o:gfxdata="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" strokecolor="black [3200]" strokeweight=".5pt">
+              <v:shape w14:anchorId="4F95F557" id="Connettore 2 266" o:spid="_x0000_s1026" type="#_x0000_t32" style="position:absolute;margin-left:289.35pt;margin-top:3.75pt;width:79.2pt;height:0;flip:x;z-index:251912192;visibility:visible;mso-wrap-style:square;mso-width-percent:0;mso-height-percent:0;mso-wrap-distance-left:9pt;mso-wrap-distance-top:0;mso-wrap-distance-right:9pt;mso-wrap-distance-bottom:0;mso-position-horizontal:absolute;mso-position-horizontal-relative:text;mso-position-vertical:absolute;mso-position-vertical-relative:text;mso-width-percent:0;mso-height-percent:0;mso-width-relative:margin;mso-height-relative:margin" o:gfxdata="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" strokecolor="black [3200]" strokeweight=".5pt">
                 <v:stroke dashstyle="dash" endarrow="block" joinstyle="miter"/>
               </v:shape>
             </w:pict>
@@ -8600,7 +8528,7 @@
           </mc:Choice>
           <mc:Fallback>
             <w:pict>
-              <v:line w14:anchorId="14321D5E" id="Connettore diritto 260" o:spid="_x0000_s1026" style="position:absolute;flip:x;z-index:251805696;visibility:visible;mso-wrap-style:square;mso-width-percent:0;mso-height-percent:0;mso-wrap-distance-left:9pt;mso-wrap-distance-top:0;mso-wrap-distance-right:9pt;mso-wrap-distance-bottom:0;mso-position-horizontal:absolute;mso-position-horizontal-relative:text;mso-position-vertical:absolute;mso-position-vertical-relative:text;mso-width-percent:0;mso-height-percent:0;mso-width-relative:margin;mso-height-relative:margin" from="279.3pt,15.45pt" to="279.3pt,33.45pt" o:gfxdata="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" strokecolor="black [3200]" strokeweight=".5pt">
+              <v:line w14:anchorId="3B203B5C" id="Connettore diritto 260" o:spid="_x0000_s1026" style="position:absolute;flip:x;z-index:251805696;visibility:visible;mso-wrap-style:square;mso-width-percent:0;mso-height-percent:0;mso-wrap-distance-left:9pt;mso-wrap-distance-top:0;mso-wrap-distance-right:9pt;mso-wrap-distance-bottom:0;mso-position-horizontal:absolute;mso-position-horizontal-relative:text;mso-position-vertical:absolute;mso-position-vertical-relative:text;mso-width-percent:0;mso-height-percent:0;mso-width-relative:margin;mso-height-relative:margin" from="279.3pt,15.45pt" to="279.3pt,33.45pt" o:gfxdata="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" strokecolor="black [3200]" strokeweight=".5pt">
                 <v:stroke joinstyle="miter"/>
               </v:line>
             </w:pict>
@@ -8670,7 +8598,7 @@
           </mc:Choice>
           <mc:Fallback>
             <w:pict>
-              <v:line w14:anchorId="78C6A758" id="Connettore diritto 262" o:spid="_x0000_s1026" style="position:absolute;flip:x;z-index:251809792;visibility:visible;mso-wrap-style:square;mso-width-percent:0;mso-height-percent:0;mso-wrap-distance-left:9pt;mso-wrap-distance-top:0;mso-wrap-distance-right:9pt;mso-wrap-distance-bottom:0;mso-position-horizontal:absolute;mso-position-horizontal-relative:text;mso-position-vertical:absolute;mso-position-vertical-relative:text;mso-width-percent:0;mso-height-percent:0;mso-width-relative:margin;mso-height-relative:margin" from="376.8pt,15.45pt" to="376.8pt,37.95pt" o:gfxdata="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" strokecolor="black [3200]" strokeweight=".5pt">
+              <v:line w14:anchorId="43CF16FB" id="Connettore diritto 262" o:spid="_x0000_s1026" style="position:absolute;flip:x;z-index:251809792;visibility:visible;mso-wrap-style:square;mso-width-percent:0;mso-height-percent:0;mso-wrap-distance-left:9pt;mso-wrap-distance-top:0;mso-wrap-distance-right:9pt;mso-wrap-distance-bottom:0;mso-position-horizontal:absolute;mso-position-horizontal-relative:text;mso-position-vertical:absolute;mso-position-vertical-relative:text;mso-width-percent:0;mso-height-percent:0;mso-width-relative:margin;mso-height-relative:margin" from="376.8pt,15.45pt" to="376.8pt,37.95pt" o:gfxdata="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" strokecolor="black [3200]" strokeweight=".5pt">
                 <v:stroke joinstyle="miter"/>
               </v:line>
             </w:pict>
@@ -9022,7 +8950,7 @@
           </mc:Choice>
           <mc:Fallback>
             <w:pict>
-              <v:rect w14:anchorId="595EA466" id="Rettangolo 208" o:spid="_x0000_s1026" style="position:absolute;margin-left:271.05pt;margin-top:10.95pt;width:15.75pt;height:39pt;z-index:251788288;visibility:visible;mso-wrap-style:square;mso-width-percent:0;mso-height-percent:0;mso-wrap-distance-left:9pt;mso-wrap-distance-top:0;mso-wrap-distance-right:9pt;mso-wrap-distance-bottom:0;mso-position-horizontal:absolute;mso-position-horizontal-relative:text;mso-position-vertical:absolute;mso-position-vertical-relative:text;mso-width-percent:0;mso-height-percent:0;mso-width-relative:margin;mso-height-relative:margin;v-text-anchor:middle" o:gfxdata="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" filled="f" strokecolor="black [3213]" strokeweight="1pt"/>
+              <v:rect w14:anchorId="3FD34130" id="Rettangolo 208" o:spid="_x0000_s1026" style="position:absolute;margin-left:271.05pt;margin-top:10.95pt;width:15.75pt;height:39pt;z-index:251788288;visibility:visible;mso-wrap-style:square;mso-width-percent:0;mso-height-percent:0;mso-wrap-distance-left:9pt;mso-wrap-distance-top:0;mso-wrap-distance-right:9pt;mso-wrap-distance-bottom:0;mso-position-horizontal:absolute;mso-position-horizontal-relative:text;mso-position-vertical:absolute;mso-position-vertical-relative:text;mso-width-percent:0;mso-height-percent:0;mso-width-relative:margin;mso-height-relative:margin;v-text-anchor:middle" o:gfxdata="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" filled="f" strokecolor="black [3213]" strokeweight="1pt"/>
             </w:pict>
           </mc:Fallback>
         </mc:AlternateContent>
@@ -9100,7 +9028,7 @@
           </mc:Choice>
           <mc:Fallback>
             <w:pict>
-              <v:rect w14:anchorId="1BBBC911" id="Rettangolo 213" o:spid="_x0000_s1026" style="position:absolute;margin-left:368.55pt;margin-top:15.75pt;width:16.5pt;height:36pt;z-index:251791360;visibility:visible;mso-wrap-style:square;mso-height-percent:0;mso-wrap-distance-left:9pt;mso-wrap-distance-top:0;mso-wrap-distance-right:9pt;mso-wrap-distance-bottom:0;mso-position-horizontal:absolute;mso-position-horizontal-relative:text;mso-position-vertical:absolute;mso-position-vertical-relative:text;mso-height-percent:0;mso-height-relative:margin;v-text-anchor:middle" o:gfxdata="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" filled="f" strokecolor="black [3213]" strokeweight="1pt"/>
+              <v:rect w14:anchorId="70C6FE6F" id="Rettangolo 213" o:spid="_x0000_s1026" style="position:absolute;margin-left:368.55pt;margin-top:15.75pt;width:16.5pt;height:36pt;z-index:251791360;visibility:visible;mso-wrap-style:square;mso-height-percent:0;mso-wrap-distance-left:9pt;mso-wrap-distance-top:0;mso-wrap-distance-right:9pt;mso-wrap-distance-bottom:0;mso-position-horizontal:absolute;mso-position-horizontal-relative:text;mso-position-vertical:absolute;mso-position-vertical-relative:text;mso-height-percent:0;mso-height-relative:margin;v-text-anchor:middle" o:gfxdata="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" filled="f" strokecolor="black [3213]" strokeweight="1pt"/>
             </w:pict>
           </mc:Fallback>
         </mc:AlternateContent>
@@ -9171,7 +9099,7 @@
           </mc:Choice>
           <mc:Fallback>
             <w:pict>
-              <v:shape w14:anchorId="17E2A439" id="Connettore 2 210" o:spid="_x0000_s1026" type="#_x0000_t32" style="position:absolute;margin-left:287.25pt;margin-top:16.5pt;width:80.7pt;height:0;z-index:251790336;visibility:visible;mso-wrap-style:square;mso-width-percent:0;mso-height-percent:0;mso-wrap-distance-left:9pt;mso-wrap-distance-top:0;mso-wrap-distance-right:9pt;mso-wrap-distance-bottom:0;mso-position-horizontal:absolute;mso-position-horizontal-relative:text;mso-position-vertical:absolute;mso-position-vertical-relative:text;mso-width-percent:0;mso-height-percent:0;mso-width-relative:margin;mso-height-relative:margin" o:gfxdata="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" strokecolor="black [3200]" strokeweight=".5pt">
+              <v:shape w14:anchorId="3B8867DF" id="Connettore 2 210" o:spid="_x0000_s1026" type="#_x0000_t32" style="position:absolute;margin-left:287.25pt;margin-top:16.5pt;width:80.7pt;height:0;z-index:251790336;visibility:visible;mso-wrap-style:square;mso-width-percent:0;mso-height-percent:0;mso-wrap-distance-left:9pt;mso-wrap-distance-top:0;mso-wrap-distance-right:9pt;mso-wrap-distance-bottom:0;mso-position-horizontal:absolute;mso-position-horizontal-relative:text;mso-position-vertical:absolute;mso-position-vertical-relative:text;mso-width-percent:0;mso-height-percent:0;mso-width-relative:margin;mso-height-relative:margin" o:gfxdata="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" strokecolor="black [3200]" strokeweight=".5pt">
                 <v:stroke endarrow="block" joinstyle="miter"/>
               </v:shape>
             </w:pict>
@@ -9244,7 +9172,7 @@
           </mc:Choice>
           <mc:Fallback>
             <w:pict>
-              <v:shape w14:anchorId="4E79129E" id="Connettore 2 209" o:spid="_x0000_s1026" type="#_x0000_t32" style="position:absolute;margin-left:163.05pt;margin-top:11.25pt;width:107.5pt;height:0;z-index:251789312;visibility:visible;mso-wrap-style:square;mso-width-percent:0;mso-height-percent:0;mso-wrap-distance-left:9pt;mso-wrap-distance-top:0;mso-wrap-distance-right:9pt;mso-wrap-distance-bottom:0;mso-position-horizontal:absolute;mso-position-horizontal-relative:text;mso-position-vertical:absolute;mso-position-vertical-relative:text;mso-width-percent:0;mso-height-percent:0;mso-width-relative:margin;mso-height-relative:margin" o:gfxdata="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" strokecolor="black [3200]" strokeweight=".5pt">
+              <v:shape w14:anchorId="24F1DF8D" id="Connettore 2 209" o:spid="_x0000_s1026" type="#_x0000_t32" style="position:absolute;margin-left:163.05pt;margin-top:11.25pt;width:107.5pt;height:0;z-index:251789312;visibility:visible;mso-wrap-style:square;mso-width-percent:0;mso-height-percent:0;mso-wrap-distance-left:9pt;mso-wrap-distance-top:0;mso-wrap-distance-right:9pt;mso-wrap-distance-bottom:0;mso-position-horizontal:absolute;mso-position-horizontal-relative:text;mso-position-vertical:absolute;mso-position-vertical-relative:text;mso-width-percent:0;mso-height-percent:0;mso-width-relative:margin;mso-height-relative:margin" o:gfxdata="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" strokecolor="black [3200]" strokeweight=".5pt">
                 <v:stroke endarrow="block" joinstyle="miter"/>
               </v:shape>
             </w:pict>
@@ -9254,6 +9182,10 @@
     </w:p>
     <w:p>
       <w:r>
+        <w:rPr>
+          <w:noProof/>
+          <w:lang w:eastAsia="it-IT"/>
+        </w:rPr>
         <mc:AlternateContent>
           <mc:Choice Requires="wps">
             <w:drawing>
@@ -9316,7 +9248,7 @@
           </mc:Choice>
           <mc:Fallback>
             <w:pict>
-              <v:shape w14:anchorId="7A8FEA8A" id="Connettore 2 269" o:spid="_x0000_s1026" type="#_x0000_t32" style="position:absolute;margin-left:287.55pt;margin-top:16.2pt;width:79.15pt;height:0;flip:x;z-index:251914240;visibility:visible;mso-wrap-style:square;mso-width-percent:0;mso-height-percent:0;mso-wrap-distance-left:9pt;mso-wrap-distance-top:0;mso-wrap-distance-right:9pt;mso-wrap-distance-bottom:0;mso-position-horizontal:absolute;mso-position-horizontal-relative:text;mso-position-vertical:absolute;mso-position-vertical-relative:text;mso-width-percent:0;mso-height-percent:0;mso-width-relative:margin;mso-height-relative:margin" o:gfxdata="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" strokecolor="black [3200]" strokeweight=".5pt">
+              <v:shape w14:anchorId="10FD6A7E" id="Connettore 2 269" o:spid="_x0000_s1026" type="#_x0000_t32" style="position:absolute;margin-left:287.55pt;margin-top:16.2pt;width:79.15pt;height:0;flip:x;z-index:251914240;visibility:visible;mso-wrap-style:square;mso-width-percent:0;mso-height-percent:0;mso-wrap-distance-left:9pt;mso-wrap-distance-top:0;mso-wrap-distance-right:9pt;mso-wrap-distance-bottom:0;mso-position-horizontal:absolute;mso-position-horizontal-relative:text;mso-position-vertical:absolute;mso-position-vertical-relative:text;mso-width-percent:0;mso-height-percent:0;mso-width-relative:margin;mso-height-relative:margin" o:gfxdata="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" strokecolor="black [3200]" strokeweight=".5pt">
                 <v:stroke dashstyle="dash" endarrow="block" joinstyle="miter"/>
               </v:shape>
             </w:pict>
@@ -9476,7 +9408,7 @@
           </mc:Choice>
           <mc:Fallback>
             <w:pict>
-              <v:shape w14:anchorId="1D998060" id="Connettore 2 214" o:spid="_x0000_s1026" type="#_x0000_t32" style="position:absolute;margin-left:162.05pt;margin-top:21.75pt;width:105.45pt;height:0;flip:x;z-index:251792384;visibility:visible;mso-wrap-style:square;mso-width-percent:0;mso-wrap-distance-left:9pt;mso-wrap-distance-top:0;mso-wrap-distance-right:9pt;mso-wrap-distance-bottom:0;mso-position-horizontal:absolute;mso-position-horizontal-relative:text;mso-position-vertical:absolute;mso-position-vertical-relative:text;mso-width-percent:0;mso-width-relative:margin" o:gfxdata="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" strokecolor="black [3200]" strokeweight=".5pt">
+              <v:shape w14:anchorId="3A98F1F5" id="Connettore 2 214" o:spid="_x0000_s1026" type="#_x0000_t32" style="position:absolute;margin-left:162.05pt;margin-top:21.75pt;width:105.45pt;height:0;flip:x;z-index:251792384;visibility:visible;mso-wrap-style:square;mso-width-percent:0;mso-wrap-distance-left:9pt;mso-wrap-distance-top:0;mso-wrap-distance-right:9pt;mso-wrap-distance-bottom:0;mso-position-horizontal:absolute;mso-position-horizontal-relative:text;mso-position-vertical:absolute;mso-position-vertical-relative:text;mso-width-percent:0;mso-width-relative:margin" o:gfxdata="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" strokecolor="black [3200]" strokeweight=".5pt">
                 <v:stroke dashstyle="dash" endarrow="block" joinstyle="miter"/>
               </v:shape>
             </w:pict>
@@ -9548,7 +9480,7 @@
           </mc:Choice>
           <mc:Fallback>
             <w:pict>
-              <v:line w14:anchorId="0951EEDB" id="Connettore diritto 261" o:spid="_x0000_s1026" style="position:absolute;flip:x;z-index:251807744;visibility:visible;mso-wrap-style:square;mso-width-percent:0;mso-height-percent:0;mso-wrap-distance-left:9pt;mso-wrap-distance-top:0;mso-wrap-distance-right:9pt;mso-wrap-distance-bottom:0;mso-position-horizontal:absolute;mso-position-horizontal-relative:text;mso-position-vertical:absolute;mso-position-vertical-relative:text;mso-width-percent:0;mso-height-percent:0;mso-width-relative:margin;mso-height-relative:margin" from="279.3pt,4.95pt" to="279.3pt,26.7pt" o:gfxdata="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" strokecolor="black [3200]" strokeweight=".5pt">
+              <v:line w14:anchorId="04E5AF7A" id="Connettore diritto 261" o:spid="_x0000_s1026" style="position:absolute;flip:x;z-index:251807744;visibility:visible;mso-wrap-style:square;mso-width-percent:0;mso-height-percent:0;mso-wrap-distance-left:9pt;mso-wrap-distance-top:0;mso-wrap-distance-right:9pt;mso-wrap-distance-bottom:0;mso-position-horizontal:absolute;mso-position-horizontal-relative:text;mso-position-vertical:absolute;mso-position-vertical-relative:text;mso-width-percent:0;mso-height-percent:0;mso-width-relative:margin;mso-height-relative:margin" from="279.3pt,4.95pt" to="279.3pt,26.7pt" o:gfxdata="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" strokecolor="black [3200]" strokeweight=".5pt">
                 <v:stroke joinstyle="miter"/>
               </v:line>
             </w:pict>
@@ -9618,7 +9550,7 @@
           </mc:Choice>
           <mc:Fallback>
             <w:pict>
-              <v:line w14:anchorId="326A1BF3" id="Connettore diritto 290" o:spid="_x0000_s1026" style="position:absolute;flip:x;z-index:251842560;visibility:visible;mso-wrap-style:square;mso-width-percent:0;mso-height-percent:0;mso-wrap-distance-left:9pt;mso-wrap-distance-top:0;mso-wrap-distance-right:9pt;mso-wrap-distance-bottom:0;mso-position-horizontal:absolute;mso-position-horizontal-relative:text;mso-position-vertical:absolute;mso-position-vertical-relative:text;mso-width-percent:0;mso-height-percent:0;mso-width-relative:margin;mso-height-relative:margin" from="376.8pt,6.45pt" to="376.8pt,157.95pt" o:gfxdata="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" strokecolor="black [3200]" strokeweight=".5pt">
+              <v:line w14:anchorId="653F5946" id="Connettore diritto 290" o:spid="_x0000_s1026" style="position:absolute;flip:x;z-index:251842560;visibility:visible;mso-wrap-style:square;mso-width-percent:0;mso-height-percent:0;mso-wrap-distance-left:9pt;mso-wrap-distance-top:0;mso-wrap-distance-right:9pt;mso-wrap-distance-bottom:0;mso-position-horizontal:absolute;mso-position-horizontal-relative:text;mso-position-vertical:absolute;mso-position-vertical-relative:text;mso-width-percent:0;mso-height-percent:0;mso-width-relative:margin;mso-height-relative:margin" from="376.8pt,6.45pt" to="376.8pt,157.95pt" o:gfxdata="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" strokecolor="black [3200]" strokeweight=".5pt">
                 <v:stroke joinstyle="miter"/>
               </v:line>
             </w:pict>
@@ -9703,7 +9635,7 @@
           </mc:Choice>
           <mc:Fallback>
             <w:pict>
-              <v:rect w14:anchorId="534949EA" id="Rettangolo 263" o:spid="_x0000_s1026" style="position:absolute;margin-left:61.05pt;margin-top:10.2pt;width:441.75pt;height:61.5pt;z-index:251811840;visibility:visible;mso-wrap-style:square;mso-width-percent:0;mso-height-percent:0;mso-wrap-distance-left:9pt;mso-wrap-distance-top:0;mso-wrap-distance-right:9pt;mso-wrap-distance-bottom:0;mso-position-horizontal:absolute;mso-position-horizontal-relative:text;mso-position-vertical:absolute;mso-position-vertical-relative:text;mso-width-percent:0;mso-height-percent:0;mso-width-relative:margin;mso-height-relative:margin;v-text-anchor:middle" o:gfxdata="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" filled="f" strokecolor="#a5a5a5 [2092]" strokeweight="1pt"/>
+              <v:rect w14:anchorId="622FC7B9" id="Rettangolo 263" o:spid="_x0000_s1026" style="position:absolute;margin-left:61.05pt;margin-top:10.2pt;width:441.75pt;height:61.5pt;z-index:251811840;visibility:visible;mso-wrap-style:square;mso-width-percent:0;mso-height-percent:0;mso-wrap-distance-left:9pt;mso-wrap-distance-top:0;mso-wrap-distance-right:9pt;mso-wrap-distance-bottom:0;mso-position-horizontal:absolute;mso-position-horizontal-relative:text;mso-position-vertical:absolute;mso-position-vertical-relative:text;mso-width-percent:0;mso-height-percent:0;mso-width-relative:margin;mso-height-relative:margin;v-text-anchor:middle" o:gfxdata="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" filled="f" strokecolor="#a5a5a5 [2092]" strokeweight="1pt"/>
             </w:pict>
           </mc:Fallback>
         </mc:AlternateContent>
@@ -9787,7 +9719,7 @@
           </mc:Choice>
           <mc:Fallback>
             <w:pict>
-              <v:shape w14:anchorId="0C5CC89D" id="Casella di testo 268" o:spid="_x0000_s1069" type="#_x0000_t202" style="position:absolute;margin-left:60.75pt;margin-top:34.4pt;width:70.5pt;height:18.75pt;z-index:251651064;visibility:visible;mso-wrap-style:square;mso-width-percent:0;mso-height-percent:0;mso-wrap-distance-left:9pt;mso-wrap-distance-top:0;mso-wrap-distance-right:9pt;mso-wrap-distance-bottom:0;mso-position-horizontal:absolute;mso-position-horizontal-relative:text;mso-position-vertical:absolute;mso-position-vertical-relative:text;mso-width-percent:0;mso-height-percent:0;mso-width-relative:margin;mso-height-relative:margin;v-text-anchor:top" o:gfxdata="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" fillcolor="white [3201]" stroked="f" strokeweight=".5pt">
+              <v:shape w14:anchorId="0C5CC89D" id="Casella di testo 268" o:spid="_x0000_s1071" type="#_x0000_t202" style="position:absolute;margin-left:60.75pt;margin-top:34.4pt;width:70.5pt;height:18.75pt;z-index:251651064;visibility:visible;mso-wrap-style:square;mso-width-percent:0;mso-height-percent:0;mso-wrap-distance-left:9pt;mso-wrap-distance-top:0;mso-wrap-distance-right:9pt;mso-wrap-distance-bottom:0;mso-position-horizontal:absolute;mso-position-horizontal-relative:text;mso-position-vertical:absolute;mso-position-vertical-relative:text;mso-width-percent:0;mso-height-percent:0;mso-width-relative:margin;mso-height-relative:margin;v-text-anchor:top" o:gfxdata="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" fillcolor="white [3201]" stroked="f" strokeweight=".5pt">
                 <v:textbox>
                   <w:txbxContent>
                     <w:p>
@@ -9802,17 +9734,8 @@
                           <w:sz w:val="20"/>
                           <w:szCs w:val="20"/>
                         </w:rPr>
-                        <w:t xml:space="preserve">! </w:t>
+                        <w:t>! DataValida</w:t>
                       </w:r>
-                      <w:proofErr w:type="spellStart"/>
-                      <w:r>
-                        <w:rPr>
-                          <w:sz w:val="20"/>
-                          <w:szCs w:val="20"/>
-                        </w:rPr>
-                        <w:t>DataValida</w:t>
-                      </w:r>
-                      <w:proofErr w:type="spellEnd"/>
                     </w:p>
                   </w:txbxContent>
                 </v:textbox>
@@ -9901,7 +9824,7 @@
           </mc:Choice>
           <mc:Fallback>
             <w:pict>
-              <v:shape w14:anchorId="69B9A2D9" id="Rettangolo con singolo angolo ritagliato 264" o:spid="_x0000_s1070" style="position:absolute;margin-left:61.05pt;margin-top:10.2pt;width:57.75pt;height:21.75pt;rotation:180;flip:x;z-index:251812864;visibility:visible;mso-wrap-style:square;mso-width-percent:0;mso-wrap-distance-left:9pt;mso-wrap-distance-top:0;mso-wrap-distance-right:9pt;mso-wrap-distance-bottom:0;mso-position-horizontal:absolute;mso-position-horizontal-relative:text;mso-position-vertical:absolute;mso-position-vertical-relative:text;mso-width-percent:0;mso-width-relative:margin;v-text-anchor:middle" coordsize="733425,276225" o:spt="100" o:gfxdata="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" adj="-11796480,,5400" path="m,l687387,r46038,46038l733425,276225,,276225,,xe" filled="f" strokecolor="#7f7f7f [1612]" strokeweight="1pt">
+              <v:shape w14:anchorId="69B9A2D9" id="Rettangolo con singolo angolo ritagliato 264" o:spid="_x0000_s1072" style="position:absolute;margin-left:61.05pt;margin-top:10.2pt;width:57.75pt;height:21.75pt;rotation:180;flip:x;z-index:251812864;visibility:visible;mso-wrap-style:square;mso-width-percent:0;mso-wrap-distance-left:9pt;mso-wrap-distance-top:0;mso-wrap-distance-right:9pt;mso-wrap-distance-bottom:0;mso-position-horizontal:absolute;mso-position-horizontal-relative:text;mso-position-vertical:absolute;mso-position-vertical-relative:text;mso-width-percent:0;mso-width-relative:margin;v-text-anchor:middle" coordsize="733425,276225" o:spt="100" o:gfxdata="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" adj="-11796480,,5400" path="m,l687387,r46038,46038l733425,276225,,276225,,xe" filled="f" strokecolor="#7f7f7f [1612]" strokeweight="1pt">
                 <v:stroke joinstyle="miter"/>
                 <v:formulas/>
                 <v:path arrowok="t" o:connecttype="custom" o:connectlocs="0,0;687387,0;733425,46038;733425,276225;0,276225;0,0" o:connectangles="0,0,0,0,0,0" textboxrect="0,0,733425,276225"/>
@@ -9994,7 +9917,7 @@
           </mc:Choice>
           <mc:Fallback>
             <w:pict>
-              <v:shape w14:anchorId="13114A12" id="Casella di testo 267" o:spid="_x0000_s1071" type="#_x0000_t202" style="position:absolute;margin-left:67.8pt;margin-top:11.7pt;width:50.25pt;height:18.75pt;z-index:251814912;visibility:visible;mso-wrap-style:square;mso-width-percent:0;mso-height-percent:0;mso-wrap-distance-left:9pt;mso-wrap-distance-top:0;mso-wrap-distance-right:9pt;mso-wrap-distance-bottom:0;mso-position-horizontal:absolute;mso-position-horizontal-relative:text;mso-position-vertical:absolute;mso-position-vertical-relative:text;mso-width-percent:0;mso-height-percent:0;mso-width-relative:margin;mso-height-relative:margin;v-text-anchor:top" o:gfxdata="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" fillcolor="white [3201]" stroked="f" strokeweight=".5pt">
+              <v:shape w14:anchorId="13114A12" id="Casella di testo 267" o:spid="_x0000_s1073" type="#_x0000_t202" style="position:absolute;margin-left:67.8pt;margin-top:11.7pt;width:50.25pt;height:18.75pt;z-index:251814912;visibility:visible;mso-wrap-style:square;mso-width-percent:0;mso-height-percent:0;mso-wrap-distance-left:9pt;mso-wrap-distance-top:0;mso-wrap-distance-right:9pt;mso-wrap-distance-bottom:0;mso-position-horizontal:absolute;mso-position-horizontal-relative:text;mso-position-vertical:absolute;mso-position-vertical-relative:text;mso-width-percent:0;mso-height-percent:0;mso-width-relative:margin;mso-height-relative:margin;v-text-anchor:top" o:gfxdata="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" fillcolor="white [3201]" stroked="f" strokeweight=".5pt">
                 <v:textbox>
                   <w:txbxContent>
                     <w:p>
@@ -10095,7 +10018,7 @@
           </mc:Choice>
           <mc:Fallback>
             <w:pict>
-              <v:shape w14:anchorId="79DBA36F" id="_x0000_s1072" type="#_x0000_t202" style="position:absolute;margin-left:309.3pt;margin-top:16.95pt;width:140.25pt;height:23.25pt;z-index:251795456;visibility:visible;mso-wrap-style:square;mso-width-percent:0;mso-height-percent:0;mso-wrap-distance-left:9pt;mso-wrap-distance-top:3.6pt;mso-wrap-distance-right:9pt;mso-wrap-distance-bottom:3.6pt;mso-position-horizontal:absolute;mso-position-horizontal-relative:text;mso-position-vertical:absolute;mso-position-vertical-relative:text;mso-width-percent:0;mso-height-percent:0;mso-width-relative:margin;mso-height-relative:margin;v-text-anchor:top" o:gfxdata="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" stroked="f">
+              <v:shape w14:anchorId="79DBA36F" id="_x0000_s1074" type="#_x0000_t202" style="position:absolute;margin-left:309.3pt;margin-top:16.95pt;width:140.25pt;height:23.25pt;z-index:251795456;visibility:visible;mso-wrap-style:square;mso-width-percent:0;mso-height-percent:0;mso-wrap-distance-left:9pt;mso-wrap-distance-top:3.6pt;mso-wrap-distance-right:9pt;mso-wrap-distance-bottom:3.6pt;mso-position-horizontal:absolute;mso-position-horizontal-relative:text;mso-position-vertical:absolute;mso-position-vertical-relative:text;mso-width-percent:0;mso-height-percent:0;mso-width-relative:margin;mso-height-relative:margin;v-text-anchor:top" o:gfxdata="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" stroked="f">
                 <v:textbox>
                   <w:txbxContent>
                     <w:p>
@@ -10187,18 +10110,12 @@
           </mc:Choice>
           <mc:Fallback>
             <w:pict>
-              <v:shape w14:anchorId="4B59519F" id="_x0000_s1073" type="#_x0000_t202" style="position:absolute;margin-left:169.05pt;margin-top:10.2pt;width:108.75pt;height:23.25pt;z-index:251796480;visibility:visible;mso-wrap-style:square;mso-width-percent:0;mso-height-percent:0;mso-wrap-distance-left:9pt;mso-wrap-distance-top:3.6pt;mso-wrap-distance-right:9pt;mso-wrap-distance-bottom:3.6pt;mso-position-horizontal:absolute;mso-position-horizontal-relative:text;mso-position-vertical:absolute;mso-position-vertical-relative:text;mso-width-percent:0;mso-height-percent:0;mso-width-relative:margin;mso-height-relative:margin;v-text-anchor:top" o:gfxdata="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" stroked="f">
+              <v:shape w14:anchorId="4B59519F" id="_x0000_s1075" type="#_x0000_t202" style="position:absolute;margin-left:169.05pt;margin-top:10.2pt;width:108.75pt;height:23.25pt;z-index:251796480;visibility:visible;mso-wrap-style:square;mso-width-percent:0;mso-height-percent:0;mso-wrap-distance-left:9pt;mso-wrap-distance-top:3.6pt;mso-wrap-distance-right:9pt;mso-wrap-distance-bottom:3.6pt;mso-position-horizontal:absolute;mso-position-horizontal-relative:text;mso-position-vertical:absolute;mso-position-vertical-relative:text;mso-width-percent:0;mso-height-percent:0;mso-width-relative:margin;mso-height-relative:margin;v-text-anchor:top" o:gfxdata="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" stroked="f">
                 <v:textbox>
                   <w:txbxContent>
                     <w:p>
                       <w:r>
-                        <w:t>chiedi</w:t>
-                      </w:r>
-                      <w:r>
-                        <w:t>DataNascita</w:t>
-                      </w:r>
-                      <w:r>
-                        <w:t>()</w:t>
+                        <w:t>chiediDataNascita()</w:t>
                       </w:r>
                     </w:p>
                   </w:txbxContent>
@@ -10275,7 +10192,7 @@
           </mc:Choice>
           <mc:Fallback>
             <w:pict>
-              <v:shape w14:anchorId="5E975FBC" id="Connettore 2 220" o:spid="_x0000_s1026" type="#_x0000_t32" style="position:absolute;margin-left:162.75pt;margin-top:27.7pt;width:107.5pt;height:0;z-index:251798528;visibility:visible;mso-wrap-style:square;mso-width-percent:0;mso-height-percent:0;mso-wrap-distance-left:9pt;mso-wrap-distance-top:0;mso-wrap-distance-right:9pt;mso-wrap-distance-bottom:0;mso-position-horizontal:absolute;mso-position-horizontal-relative:text;mso-position-vertical:absolute;mso-position-vertical-relative:text;mso-width-percent:0;mso-height-percent:0;mso-width-relative:margin;mso-height-relative:margin" o:gfxdata="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" strokecolor="black [3200]" strokeweight=".5pt">
+              <v:shape w14:anchorId="0A84C818" id="Connettore 2 220" o:spid="_x0000_s1026" type="#_x0000_t32" style="position:absolute;margin-left:162.75pt;margin-top:27.7pt;width:107.5pt;height:0;z-index:251798528;visibility:visible;mso-wrap-style:square;mso-width-percent:0;mso-height-percent:0;mso-wrap-distance-left:9pt;mso-wrap-distance-top:0;mso-wrap-distance-right:9pt;mso-wrap-distance-bottom:0;mso-position-horizontal:absolute;mso-position-horizontal-relative:text;mso-position-vertical:absolute;mso-position-vertical-relative:text;mso-width-percent:0;mso-height-percent:0;mso-width-relative:margin;mso-height-relative:margin" o:gfxdata="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" strokecolor="black [3200]" strokeweight=".5pt">
                 <v:stroke endarrow="block" joinstyle="miter"/>
               </v:shape>
             </w:pict>
@@ -10449,7 +10366,7 @@
           </mc:Choice>
           <mc:Fallback>
             <w:pict>
-              <v:rect w14:anchorId="27258531" id="Rettangolo 219" o:spid="_x0000_s1026" style="position:absolute;margin-left:271.05pt;margin-top:4.25pt;width:15pt;height:39pt;z-index:251797504;visibility:visible;mso-wrap-style:square;mso-width-percent:0;mso-height-percent:0;mso-wrap-distance-left:9pt;mso-wrap-distance-top:0;mso-wrap-distance-right:9pt;mso-wrap-distance-bottom:0;mso-position-horizontal:absolute;mso-position-horizontal-relative:text;mso-position-vertical:absolute;mso-position-vertical-relative:text;mso-width-percent:0;mso-height-percent:0;mso-width-relative:margin;mso-height-relative:margin;v-text-anchor:middle" o:gfxdata="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" filled="f" strokecolor="black [3213]" strokeweight="1pt"/>
+              <v:rect w14:anchorId="1EB2B8F1" id="Rettangolo 219" o:spid="_x0000_s1026" style="position:absolute;margin-left:271.05pt;margin-top:4.25pt;width:15pt;height:39pt;z-index:251797504;visibility:visible;mso-wrap-style:square;mso-width-percent:0;mso-height-percent:0;mso-wrap-distance-left:9pt;mso-wrap-distance-top:0;mso-wrap-distance-right:9pt;mso-wrap-distance-bottom:0;mso-position-horizontal:absolute;mso-position-horizontal-relative:text;mso-position-vertical:absolute;mso-position-vertical-relative:text;mso-width-percent:0;mso-height-percent:0;mso-width-relative:margin;mso-height-relative:margin;v-text-anchor:middle" o:gfxdata="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" filled="f" strokecolor="black [3213]" strokeweight="1pt"/>
             </w:pict>
           </mc:Fallback>
         </mc:AlternateContent>
@@ -10527,7 +10444,7 @@
           </mc:Choice>
           <mc:Fallback>
             <w:pict>
-              <v:shape w14:anchorId="573818D7" id="_x0000_s1074" type="#_x0000_t202" style="position:absolute;margin-left:194.5pt;margin-top:20pt;width:72.75pt;height:23.25pt;z-index:251794432;visibility:visible;mso-wrap-style:square;mso-width-percent:0;mso-height-percent:0;mso-wrap-distance-left:9pt;mso-wrap-distance-top:3.6pt;mso-wrap-distance-right:9pt;mso-wrap-distance-bottom:3.6pt;mso-position-horizontal:absolute;mso-position-horizontal-relative:text;mso-position-vertical:absolute;mso-position-vertical-relative:text;mso-width-percent:0;mso-height-percent:0;mso-width-relative:margin;mso-height-relative:margin;v-text-anchor:top" o:gfxdata="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" stroked="f">
+              <v:shape w14:anchorId="573818D7" id="_x0000_s1077" type="#_x0000_t202" style="position:absolute;margin-left:194.5pt;margin-top:20pt;width:72.75pt;height:23.25pt;z-index:251794432;visibility:visible;mso-wrap-style:square;mso-width-percent:0;mso-height-percent:0;mso-wrap-distance-left:9pt;mso-wrap-distance-top:3.6pt;mso-wrap-distance-right:9pt;mso-wrap-distance-bottom:3.6pt;mso-position-horizontal:absolute;mso-position-horizontal-relative:text;mso-position-vertical:absolute;mso-position-vertical-relative:text;mso-width-percent:0;mso-height-percent:0;mso-width-relative:margin;mso-height-relative:margin;v-text-anchor:top" o:gfxdata="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" stroked="f">
                 <v:textbox>
                   <w:txbxContent>
                     <w:p>
@@ -10616,7 +10533,7 @@
           </mc:Choice>
           <mc:Fallback>
             <w:pict>
-              <v:rect w14:anchorId="5C1D0110" id="Rettangolo 257" o:spid="_x0000_s1026" style="position:absolute;margin-left:460.8pt;margin-top:11pt;width:16.5pt;height:33.75pt;z-index:251800576;visibility:visible;mso-wrap-style:square;mso-height-percent:0;mso-wrap-distance-left:9pt;mso-wrap-distance-top:0;mso-wrap-distance-right:9pt;mso-wrap-distance-bottom:0;mso-position-horizontal:absolute;mso-position-horizontal-relative:text;mso-position-vertical:absolute;mso-position-vertical-relative:text;mso-height-percent:0;mso-height-relative:margin;v-text-anchor:middle" o:gfxdata="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" filled="f" strokecolor="black [3213]" strokeweight="1pt"/>
+              <v:rect w14:anchorId="7B214DF4" id="Rettangolo 257" o:spid="_x0000_s1026" style="position:absolute;margin-left:460.8pt;margin-top:11pt;width:16.5pt;height:33.75pt;z-index:251800576;visibility:visible;mso-wrap-style:square;mso-height-percent:0;mso-wrap-distance-left:9pt;mso-wrap-distance-top:0;mso-wrap-distance-right:9pt;mso-wrap-distance-bottom:0;mso-position-horizontal:absolute;mso-position-horizontal-relative:text;mso-position-vertical:absolute;mso-position-vertical-relative:text;mso-height-percent:0;mso-height-relative:margin;v-text-anchor:middle" o:gfxdata="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" filled="f" strokecolor="black [3213]" strokeweight="1pt"/>
             </w:pict>
           </mc:Fallback>
         </mc:AlternateContent>
@@ -10687,7 +10604,7 @@
           </mc:Choice>
           <mc:Fallback>
             <w:pict>
-              <v:shape w14:anchorId="490FDB8A" id="Connettore 2 256" o:spid="_x0000_s1026" type="#_x0000_t32" style="position:absolute;margin-left:288.15pt;margin-top:12pt;width:172.95pt;height:0;z-index:251799552;visibility:visible;mso-wrap-style:square;mso-width-percent:0;mso-height-percent:0;mso-wrap-distance-left:9pt;mso-wrap-distance-top:0;mso-wrap-distance-right:9pt;mso-wrap-distance-bottom:0;mso-position-horizontal:absolute;mso-position-horizontal-relative:text;mso-position-vertical:absolute;mso-position-vertical-relative:text;mso-width-percent:0;mso-height-percent:0;mso-width-relative:margin;mso-height-relative:margin" o:gfxdata="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" strokecolor="black [3200]" strokeweight=".5pt">
+              <v:shape w14:anchorId="3B151A37" id="Connettore 2 256" o:spid="_x0000_s1026" type="#_x0000_t32" style="position:absolute;margin-left:288.15pt;margin-top:12pt;width:172.95pt;height:0;z-index:251799552;visibility:visible;mso-wrap-style:square;mso-width-percent:0;mso-height-percent:0;mso-wrap-distance-left:9pt;mso-wrap-distance-top:0;mso-wrap-distance-right:9pt;mso-wrap-distance-bottom:0;mso-position-horizontal:absolute;mso-position-horizontal-relative:text;mso-position-vertical:absolute;mso-position-vertical-relative:text;mso-width-percent:0;mso-height-percent:0;mso-width-relative:margin;mso-height-relative:margin" o:gfxdata="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" strokecolor="black [3200]" strokeweight=".5pt">
                 <v:stroke endarrow="block" joinstyle="miter"/>
               </v:shape>
             </w:pict>
@@ -10763,7 +10680,7 @@
           </mc:Choice>
           <mc:Fallback>
             <w:pict>
-              <v:shape w14:anchorId="04851985" id="Connettore 2 273" o:spid="_x0000_s1026" type="#_x0000_t32" style="position:absolute;margin-left:289pt;margin-top:10.25pt;width:169.75pt;height:0;flip:x;z-index:251916288;visibility:visible;mso-wrap-style:square;mso-width-percent:0;mso-height-percent:0;mso-wrap-distance-left:9pt;mso-wrap-distance-top:0;mso-wrap-distance-right:9pt;mso-wrap-distance-bottom:0;mso-position-horizontal:absolute;mso-position-horizontal-relative:text;mso-position-vertical:absolute;mso-position-vertical-relative:text;mso-width-percent:0;mso-height-percent:0;mso-width-relative:margin;mso-height-relative:margin" o:gfxdata="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" strokecolor="black [3200]" strokeweight=".5pt">
+              <v:shape w14:anchorId="3AE2E0C4" id="Connettore 2 273" o:spid="_x0000_s1026" type="#_x0000_t32" style="position:absolute;margin-left:289pt;margin-top:10.25pt;width:169.75pt;height:0;flip:x;z-index:251916288;visibility:visible;mso-wrap-style:square;mso-width-percent:0;mso-height-percent:0;mso-wrap-distance-left:9pt;mso-wrap-distance-top:0;mso-wrap-distance-right:9pt;mso-wrap-distance-bottom:0;mso-position-horizontal:absolute;mso-position-horizontal-relative:text;mso-position-vertical:absolute;mso-position-vertical-relative:text;mso-width-percent:0;mso-height-percent:0;mso-width-relative:margin;mso-height-relative:margin" o:gfxdata="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" strokecolor="black [3200]" strokeweight=".5pt">
                 <v:stroke dashstyle="dash" endarrow="block" joinstyle="miter"/>
               </v:shape>
             </w:pict>
@@ -10833,7 +10750,7 @@
           </mc:Choice>
           <mc:Fallback>
             <w:pict>
-              <v:line w14:anchorId="2F9F9859" id="Connettore diritto 283" o:spid="_x0000_s1026" style="position:absolute;flip:x;z-index:251832320;visibility:visible;mso-wrap-style:square;mso-width-percent:0;mso-height-percent:0;mso-wrap-distance-left:9pt;mso-wrap-distance-top:0;mso-wrap-distance-right:9pt;mso-wrap-distance-bottom:0;mso-position-horizontal:absolute;mso-position-horizontal-relative:text;mso-position-vertical:absolute;mso-position-vertical-relative:text;mso-width-percent:0;mso-height-percent:0;mso-width-relative:margin;mso-height-relative:margin" from="279.3pt,21.5pt" to="279.3pt,107pt" o:gfxdata="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" strokecolor="black [3200]" strokeweight=".5pt">
+              <v:line w14:anchorId="73FC52DD" id="Connettore diritto 283" o:spid="_x0000_s1026" style="position:absolute;flip:x;z-index:251832320;visibility:visible;mso-wrap-style:square;mso-width-percent:0;mso-height-percent:0;mso-wrap-distance-left:9pt;mso-wrap-distance-top:0;mso-wrap-distance-right:9pt;mso-wrap-distance-bottom:0;mso-position-horizontal:absolute;mso-position-horizontal-relative:text;mso-position-vertical:absolute;mso-position-vertical-relative:text;mso-width-percent:0;mso-height-percent:0;mso-width-relative:margin;mso-height-relative:margin" from="279.3pt,21.5pt" to="279.3pt,107pt" o:gfxdata="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" strokecolor="black [3200]" strokeweight=".5pt">
                 <v:stroke joinstyle="miter"/>
               </v:line>
             </w:pict>
@@ -10907,7 +10824,7 @@
           </mc:Choice>
           <mc:Fallback>
             <w:pict>
-              <v:shape w14:anchorId="3FE102F9" id="Connettore 2 258" o:spid="_x0000_s1026" type="#_x0000_t32" style="position:absolute;margin-left:162.8pt;margin-top:16.05pt;width:105.4pt;height:0;flip:x;z-index:251801600;visibility:visible;mso-wrap-style:square;mso-width-percent:0;mso-height-percent:0;mso-wrap-distance-left:9pt;mso-wrap-distance-top:0;mso-wrap-distance-right:9pt;mso-wrap-distance-bottom:0;mso-position-horizontal:absolute;mso-position-horizontal-relative:text;mso-position-vertical:absolute;mso-position-vertical-relative:text;mso-width-percent:0;mso-height-percent:0;mso-width-relative:margin;mso-height-relative:margin" o:gfxdata="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" strokecolor="black [3200]" strokeweight=".5pt">
+              <v:shape w14:anchorId="5A323E0E" id="Connettore 2 258" o:spid="_x0000_s1026" type="#_x0000_t32" style="position:absolute;margin-left:162.8pt;margin-top:16.05pt;width:105.4pt;height:0;flip:x;z-index:251801600;visibility:visible;mso-wrap-style:square;mso-width-percent:0;mso-height-percent:0;mso-wrap-distance-left:9pt;mso-wrap-distance-top:0;mso-wrap-distance-right:9pt;mso-wrap-distance-bottom:0;mso-position-horizontal:absolute;mso-position-horizontal-relative:text;mso-position-vertical:absolute;mso-position-vertical-relative:text;mso-width-percent:0;mso-height-percent:0;mso-width-relative:margin;mso-height-relative:margin" o:gfxdata="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" strokecolor="black [3200]" strokeweight=".5pt">
                 <v:stroke dashstyle="dash" endarrow="block" joinstyle="miter"/>
               </v:shape>
             </w:pict>
@@ -10977,7 +10894,7 @@
           </mc:Choice>
           <mc:Fallback>
             <w:pict>
-              <v:line w14:anchorId="28CFE69B" id="Connettore diritto 271" o:spid="_x0000_s1026" style="position:absolute;flip:x;z-index:251821056;visibility:visible;mso-wrap-style:square;mso-width-percent:0;mso-height-percent:0;mso-wrap-distance-left:9pt;mso-wrap-distance-top:0;mso-wrap-distance-right:9pt;mso-wrap-distance-bottom:0;mso-position-horizontal:absolute;mso-position-horizontal-relative:text;mso-position-vertical:absolute;mso-position-vertical-relative:text;mso-width-percent:0;mso-height-percent:0;mso-width-relative:margin;mso-height-relative:margin" from="469.05pt,22.25pt" to="469.05pt,43.25pt" o:gfxdata="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" strokecolor="black [3200]" strokeweight=".5pt">
+              <v:line w14:anchorId="1715793C" id="Connettore diritto 271" o:spid="_x0000_s1026" style="position:absolute;flip:x;z-index:251821056;visibility:visible;mso-wrap-style:square;mso-width-percent:0;mso-height-percent:0;mso-wrap-distance-left:9pt;mso-wrap-distance-top:0;mso-wrap-distance-right:9pt;mso-wrap-distance-bottom:0;mso-position-horizontal:absolute;mso-position-horizontal-relative:text;mso-position-vertical:absolute;mso-position-vertical-relative:text;mso-width-percent:0;mso-height-percent:0;mso-width-relative:margin;mso-height-relative:margin" from="469.05pt,22.25pt" to="469.05pt,43.25pt" o:gfxdata="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" strokecolor="black [3200]" strokeweight=".5pt">
                 <v:stroke joinstyle="miter"/>
               </v:line>
             </w:pict>
@@ -11166,7 +11083,7 @@
           </mc:Choice>
           <mc:Fallback>
             <w:pict>
-              <v:rect w14:anchorId="38C05ABA" id="Rettangolo 270" o:spid="_x0000_s1026" style="position:absolute;margin-left:461.55pt;margin-top:20.75pt;width:16.5pt;height:27.75pt;z-index:251819008;visibility:visible;mso-wrap-style:square;mso-height-percent:0;mso-wrap-distance-left:9pt;mso-wrap-distance-top:0;mso-wrap-distance-right:9pt;mso-wrap-distance-bottom:0;mso-position-horizontal:absolute;mso-position-horizontal-relative:text;mso-position-vertical:absolute;mso-position-vertical-relative:text;mso-height-percent:0;mso-height-relative:margin;v-text-anchor:middle" o:gfxdata="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" filled="f" strokecolor="black [3213]" strokeweight="1pt"/>
+              <v:rect w14:anchorId="338DC7A3" id="Rettangolo 270" o:spid="_x0000_s1026" style="position:absolute;margin-left:461.55pt;margin-top:20.75pt;width:16.5pt;height:27.75pt;z-index:251819008;visibility:visible;mso-wrap-style:square;mso-height-percent:0;mso-wrap-distance-left:9pt;mso-wrap-distance-top:0;mso-wrap-distance-right:9pt;mso-wrap-distance-bottom:0;mso-position-horizontal:absolute;mso-position-horizontal-relative:text;mso-position-vertical:absolute;mso-position-vertical-relative:text;mso-height-percent:0;mso-height-relative:margin;v-text-anchor:middle" o:gfxdata="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" filled="f" strokecolor="black [3213]" strokeweight="1pt"/>
             </w:pict>
           </mc:Fallback>
         </mc:AlternateContent>
@@ -11237,7 +11154,7 @@
           </mc:Choice>
           <mc:Fallback>
             <w:pict>
-              <v:shape w14:anchorId="0EC93827" id="Connettore 2 274" o:spid="_x0000_s1026" type="#_x0000_t32" style="position:absolute;margin-left:161.5pt;margin-top:21.5pt;width:300.75pt;height:0;z-index:251822080;visibility:visible;mso-wrap-style:square;mso-width-percent:0;mso-height-percent:0;mso-wrap-distance-left:9pt;mso-wrap-distance-top:0;mso-wrap-distance-right:9pt;mso-wrap-distance-bottom:0;mso-position-horizontal:absolute;mso-position-horizontal-relative:text;mso-position-vertical:absolute;mso-position-vertical-relative:text;mso-width-percent:0;mso-height-percent:0;mso-width-relative:margin;mso-height-relative:margin" o:gfxdata="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" strokecolor="black [3200]" strokeweight=".5pt">
+              <v:shape w14:anchorId="2B803BCC" id="Connettore 2 274" o:spid="_x0000_s1026" type="#_x0000_t32" style="position:absolute;margin-left:161.5pt;margin-top:21.5pt;width:300.75pt;height:0;z-index:251822080;visibility:visible;mso-wrap-style:square;mso-width-percent:0;mso-height-percent:0;mso-wrap-distance-left:9pt;mso-wrap-distance-top:0;mso-wrap-distance-right:9pt;mso-wrap-distance-bottom:0;mso-position-horizontal:absolute;mso-position-horizontal-relative:text;mso-position-vertical:absolute;mso-position-vertical-relative:text;mso-width-percent:0;mso-height-percent:0;mso-width-relative:margin;mso-height-relative:margin" o:gfxdata="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" strokecolor="black [3200]" strokeweight=".5pt">
                 <v:stroke endarrow="block" joinstyle="miter"/>
               </v:shape>
             </w:pict>
@@ -11402,7 +11319,7 @@
           </mc:Choice>
           <mc:Fallback>
             <w:pict>
-              <v:shape w14:anchorId="4D30DA08" id="Connettore 2 276" o:spid="_x0000_s1026" type="#_x0000_t32" style="position:absolute;margin-left:161.55pt;margin-top:20.75pt;width:300.75pt;height:0;flip:x;z-index:251824128;visibility:visible;mso-wrap-style:square;mso-width-percent:0;mso-height-percent:0;mso-wrap-distance-left:9pt;mso-wrap-distance-top:0;mso-wrap-distance-right:9pt;mso-wrap-distance-bottom:0;mso-position-horizontal:absolute;mso-position-horizontal-relative:text;mso-position-vertical:absolute;mso-position-vertical-relative:text;mso-width-percent:0;mso-height-percent:0;mso-width-relative:margin;mso-height-relative:margin" o:gfxdata="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" strokecolor="black [3200]" strokeweight=".5pt">
+              <v:shape w14:anchorId="779B433A" id="Connettore 2 276" o:spid="_x0000_s1026" type="#_x0000_t32" style="position:absolute;margin-left:161.55pt;margin-top:20.75pt;width:300.75pt;height:0;flip:x;z-index:251824128;visibility:visible;mso-wrap-style:square;mso-width-percent:0;mso-height-percent:0;mso-wrap-distance-left:9pt;mso-wrap-distance-top:0;mso-wrap-distance-right:9pt;mso-wrap-distance-bottom:0;mso-position-horizontal:absolute;mso-position-horizontal-relative:text;mso-position-vertical:absolute;mso-position-vertical-relative:text;mso-width-percent:0;mso-height-percent:0;mso-width-relative:margin;mso-height-relative:margin" o:gfxdata="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" strokecolor="black [3200]" strokeweight=".5pt">
                 <v:stroke dashstyle="dash" endarrow="block" joinstyle="miter"/>
               </v:shape>
             </w:pict>
@@ -11690,7 +11607,7 @@
           </mc:Choice>
           <mc:Fallback>
             <w:pict>
-              <v:rect w14:anchorId="46FA00C1" id="Rettangolo 300" o:spid="_x0000_s1026" style="position:absolute;margin-left:49.8pt;margin-top:20.75pt;width:445.5pt;height:201pt;z-index:251852800;visibility:visible;mso-wrap-style:square;mso-width-percent:0;mso-height-percent:0;mso-wrap-distance-left:9pt;mso-wrap-distance-top:0;mso-wrap-distance-right:9pt;mso-wrap-distance-bottom:0;mso-position-horizontal:absolute;mso-position-horizontal-relative:text;mso-position-vertical:absolute;mso-position-vertical-relative:text;mso-width-percent:0;mso-height-percent:0;mso-width-relative:margin;mso-height-relative:margin;v-text-anchor:middle" o:gfxdata="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" filled="f" strokecolor="#a5a5a5 [2092]" strokeweight="1pt"/>
+              <v:rect w14:anchorId="463B8468" id="Rettangolo 300" o:spid="_x0000_s1026" style="position:absolute;margin-left:49.8pt;margin-top:20.75pt;width:445.5pt;height:201pt;z-index:251852800;visibility:visible;mso-wrap-style:square;mso-width-percent:0;mso-height-percent:0;mso-wrap-distance-left:9pt;mso-wrap-distance-top:0;mso-wrap-distance-right:9pt;mso-wrap-distance-bottom:0;mso-position-horizontal:absolute;mso-position-horizontal-relative:text;mso-position-vertical:absolute;mso-position-vertical-relative:text;mso-width-percent:0;mso-height-percent:0;mso-width-relative:margin;mso-height-relative:margin;v-text-anchor:middle" o:gfxdata="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" filled="f" strokecolor="#a5a5a5 [2092]" strokeweight="1pt"/>
             </w:pict>
           </mc:Fallback>
         </mc:AlternateContent>
@@ -11971,7 +11888,7 @@
           </mc:Choice>
           <mc:Fallback>
             <w:pict>
-              <v:rect w14:anchorId="47DE2C33" id="Rettangolo 279" o:spid="_x0000_s1026" style="position:absolute;margin-left:-30.45pt;margin-top:14pt;width:545.25pt;height:452.25pt;z-index:251827200;visibility:visible;mso-wrap-style:square;mso-width-percent:0;mso-height-percent:0;mso-wrap-distance-left:9pt;mso-wrap-distance-top:0;mso-wrap-distance-right:9pt;mso-wrap-distance-bottom:0;mso-position-horizontal:absolute;mso-position-horizontal-relative:text;mso-position-vertical:absolute;mso-position-vertical-relative:text;mso-width-percent:0;mso-height-percent:0;mso-width-relative:margin;mso-height-relative:margin;v-text-anchor:middle" o:gfxdata="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" filled="f" strokecolor="#7f7f7f [1612]" strokeweight="1pt"/>
+              <v:rect w14:anchorId="0EFB94F2" id="Rettangolo 279" o:spid="_x0000_s1026" style="position:absolute;margin-left:-30.45pt;margin-top:14pt;width:545.25pt;height:452.25pt;z-index:251827200;visibility:visible;mso-wrap-style:square;mso-width-percent:0;mso-height-percent:0;mso-wrap-distance-left:9pt;mso-wrap-distance-top:0;mso-wrap-distance-right:9pt;mso-wrap-distance-bottom:0;mso-position-horizontal:absolute;mso-position-horizontal-relative:text;mso-position-vertical:absolute;mso-position-vertical-relative:text;mso-width-percent:0;mso-height-percent:0;mso-width-relative:margin;mso-height-relative:margin;v-text-anchor:middle" o:gfxdata="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" filled="f" strokecolor="#7f7f7f [1612]" strokeweight="1pt"/>
             </w:pict>
           </mc:Fallback>
         </mc:AlternateContent>
@@ -12266,7 +12183,7 @@
           </mc:Choice>
           <mc:Fallback>
             <w:pict>
-              <v:rect w14:anchorId="6D8FA37D" id="Rettangolo 284" o:spid="_x0000_s1026" style="position:absolute;margin-left:271.05pt;margin-top:17.8pt;width:15pt;height:41.25pt;z-index:251834368;visibility:visible;mso-wrap-style:square;mso-width-percent:0;mso-height-percent:0;mso-wrap-distance-left:9pt;mso-wrap-distance-top:0;mso-wrap-distance-right:9pt;mso-wrap-distance-bottom:0;mso-position-horizontal:absolute;mso-position-horizontal-relative:text;mso-position-vertical:absolute;mso-position-vertical-relative:text;mso-width-percent:0;mso-height-percent:0;mso-width-relative:margin;mso-height-relative:margin;v-text-anchor:middle" o:gfxdata="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" filled="f" strokecolor="black [3213]" strokeweight="1pt"/>
+              <v:rect w14:anchorId="269777DE" id="Rettangolo 284" o:spid="_x0000_s1026" style="position:absolute;margin-left:271.05pt;margin-top:17.8pt;width:15pt;height:41.25pt;z-index:251834368;visibility:visible;mso-wrap-style:square;mso-width-percent:0;mso-height-percent:0;mso-wrap-distance-left:9pt;mso-wrap-distance-top:0;mso-wrap-distance-right:9pt;mso-wrap-distance-bottom:0;mso-position-horizontal:absolute;mso-position-horizontal-relative:text;mso-position-vertical:absolute;mso-position-vertical-relative:text;mso-width-percent:0;mso-height-percent:0;mso-width-relative:margin;mso-height-relative:margin;v-text-anchor:middle" o:gfxdata="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" filled="f" strokecolor="black [3213]" strokeweight="1pt"/>
             </w:pict>
           </mc:Fallback>
         </mc:AlternateContent>
@@ -12433,7 +12350,7 @@
           </mc:Choice>
           <mc:Fallback>
             <w:pict>
-              <v:shape w14:anchorId="37FC3F89" id="_x0000_s1084" type="#_x0000_t202" style="position:absolute;margin-left:169pt;margin-top:2.8pt;width:96.75pt;height:23.25pt;z-index:251647989;visibility:visible;mso-wrap-style:square;mso-width-percent:0;mso-height-percent:0;mso-wrap-distance-left:9pt;mso-wrap-distance-top:3.6pt;mso-wrap-distance-right:9pt;mso-wrap-distance-bottom:3.6pt;mso-position-horizontal:absolute;mso-position-horizontal-relative:text;mso-position-vertical:absolute;mso-position-vertical-relative:text;mso-width-percent:0;mso-height-percent:0;mso-width-relative:margin;mso-height-relative:margin;v-text-anchor:top" o:gfxdata="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" stroked="f">
+              <v:shape w14:anchorId="37FC3F89" id="_x0000_s1087" type="#_x0000_t202" style="position:absolute;margin-left:169pt;margin-top:2.8pt;width:96.75pt;height:23.25pt;z-index:251647989;visibility:visible;mso-wrap-style:square;mso-width-percent:0;mso-height-percent:0;mso-wrap-distance-left:9pt;mso-wrap-distance-top:3.6pt;mso-wrap-distance-right:9pt;mso-wrap-distance-bottom:3.6pt;mso-position-horizontal:absolute;mso-position-horizontal-relative:text;mso-position-vertical:absolute;mso-position-vertical-relative:text;mso-width-percent:0;mso-height-percent:0;mso-width-relative:margin;mso-height-relative:margin;v-text-anchor:top" o:gfxdata="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" stroked="f">
                 <v:textbox>
                   <w:txbxContent>
                     <w:p>
@@ -12515,7 +12432,7 @@
           </mc:Choice>
           <mc:Fallback>
             <w:pict>
-              <v:shape w14:anchorId="35C0349B" id="Connettore 2 285" o:spid="_x0000_s1026" type="#_x0000_t32" style="position:absolute;margin-left:162.8pt;margin-top:20.05pt;width:107.5pt;height:0;z-index:251836416;visibility:visible;mso-wrap-style:square;mso-width-percent:0;mso-height-percent:0;mso-wrap-distance-left:9pt;mso-wrap-distance-top:0;mso-wrap-distance-right:9pt;mso-wrap-distance-bottom:0;mso-position-horizontal:absolute;mso-position-horizontal-relative:text;mso-position-vertical:absolute;mso-position-vertical-relative:text;mso-width-percent:0;mso-height-percent:0;mso-width-relative:margin;mso-height-relative:margin" o:gfxdata="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" strokecolor="black [3200]" strokeweight=".5pt">
+              <v:shape w14:anchorId="57852D7C" id="Connettore 2 285" o:spid="_x0000_s1026" type="#_x0000_t32" style="position:absolute;margin-left:162.8pt;margin-top:20.05pt;width:107.5pt;height:0;z-index:251836416;visibility:visible;mso-wrap-style:square;mso-width-percent:0;mso-height-percent:0;mso-wrap-distance-left:9pt;mso-wrap-distance-top:0;mso-wrap-distance-right:9pt;mso-wrap-distance-bottom:0;mso-position-horizontal:absolute;mso-position-horizontal-relative:text;mso-position-vertical:absolute;mso-position-vertical-relative:text;mso-width-percent:0;mso-height-percent:0;mso-width-relative:margin;mso-height-relative:margin" o:gfxdata="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" strokecolor="black [3200]" strokeweight=".5pt">
                 <v:stroke endarrow="block" joinstyle="miter"/>
               </v:shape>
             </w:pict>
@@ -12783,7 +12700,7 @@
           </mc:Choice>
           <mc:Fallback>
             <w:pict>
-              <v:shape w14:anchorId="63EA871A" id="_x0000_s1085" type="#_x0000_t202" style="position:absolute;margin-left:193pt;margin-top:14.05pt;width:66.75pt;height:23.25pt;z-index:251646964;visibility:visible;mso-wrap-style:square;mso-width-percent:0;mso-height-percent:0;mso-wrap-distance-left:9pt;mso-wrap-distance-top:3.6pt;mso-wrap-distance-right:9pt;mso-wrap-distance-bottom:3.6pt;mso-position-horizontal:absolute;mso-position-horizontal-relative:text;mso-position-vertical:absolute;mso-position-vertical-relative:text;mso-width-percent:0;mso-height-percent:0;mso-width-relative:margin;mso-height-relative:margin;v-text-anchor:top" o:gfxdata="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" stroked="f">
+              <v:shape w14:anchorId="63EA871A" id="_x0000_s1090" type="#_x0000_t202" style="position:absolute;margin-left:193pt;margin-top:14.05pt;width:66.75pt;height:23.25pt;z-index:251646964;visibility:visible;mso-wrap-style:square;mso-width-percent:0;mso-height-percent:0;mso-wrap-distance-left:9pt;mso-wrap-distance-top:3.6pt;mso-wrap-distance-right:9pt;mso-wrap-distance-bottom:3.6pt;mso-position-horizontal:absolute;mso-position-horizontal-relative:text;mso-position-vertical:absolute;mso-position-vertical-relative:text;mso-width-percent:0;mso-height-percent:0;mso-width-relative:margin;mso-height-relative:margin;v-text-anchor:top" o:gfxdata="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" stroked="f">
                 <v:textbox>
                   <w:txbxContent>
                     <w:p>
@@ -12865,7 +12782,7 @@
           </mc:Choice>
           <mc:Fallback>
             <w:pict>
-              <v:shape w14:anchorId="0F75EA8E" id="Connettore 2 288" o:spid="_x0000_s1026" type="#_x0000_t32" style="position:absolute;margin-left:287.45pt;margin-top:.25pt;width:80.7pt;height:0;z-index:251839488;visibility:visible;mso-wrap-style:square;mso-width-percent:0;mso-height-percent:0;mso-wrap-distance-left:9pt;mso-wrap-distance-top:0;mso-wrap-distance-right:9pt;mso-wrap-distance-bottom:0;mso-position-horizontal:absolute;mso-position-horizontal-relative:text;mso-position-vertical:absolute;mso-position-vertical-relative:text;mso-width-percent:0;mso-height-percent:0;mso-width-relative:margin;mso-height-relative:margin" o:gfxdata="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" strokecolor="black [3200]" strokeweight=".5pt">
+              <v:shape w14:anchorId="11A259BE" id="Connettore 2 288" o:spid="_x0000_s1026" type="#_x0000_t32" style="position:absolute;margin-left:287.45pt;margin-top:.25pt;width:80.7pt;height:0;z-index:251839488;visibility:visible;mso-wrap-style:square;mso-width-percent:0;mso-height-percent:0;mso-wrap-distance-left:9pt;mso-wrap-distance-top:0;mso-wrap-distance-right:9pt;mso-wrap-distance-bottom:0;mso-position-horizontal:absolute;mso-position-horizontal-relative:text;mso-position-vertical:absolute;mso-position-vertical-relative:text;mso-width-percent:0;mso-height-percent:0;mso-width-relative:margin;mso-height-relative:margin" o:gfxdata="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" strokecolor="black [3200]" strokeweight=".5pt">
                 <v:stroke endarrow="block" joinstyle="miter"/>
               </v:shape>
             </w:pict>
@@ -12945,7 +12862,7 @@
           </mc:Choice>
           <mc:Fallback>
             <w:pict>
-              <v:rect w14:anchorId="5B9407A9" id="Rettangolo 289" o:spid="_x0000_s1026" style="position:absolute;margin-left:368.75pt;margin-top:.25pt;width:16.5pt;height:36pt;z-index:251840512;visibility:visible;mso-wrap-style:square;mso-height-percent:0;mso-wrap-distance-left:9pt;mso-wrap-distance-top:0;mso-wrap-distance-right:9pt;mso-wrap-distance-bottom:0;mso-position-horizontal:absolute;mso-position-horizontal-relative:text;mso-position-vertical:absolute;mso-position-vertical-relative:text;mso-height-percent:0;mso-height-relative:margin;v-text-anchor:middle" o:gfxdata="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" filled="f" strokecolor="black [3213]" strokeweight="1pt"/>
+              <v:rect w14:anchorId="749F4723" id="Rettangolo 289" o:spid="_x0000_s1026" style="position:absolute;margin-left:368.75pt;margin-top:.25pt;width:16.5pt;height:36pt;z-index:251840512;visibility:visible;mso-wrap-style:square;mso-height-percent:0;mso-wrap-distance-left:9pt;mso-wrap-distance-top:0;mso-wrap-distance-right:9pt;mso-wrap-distance-bottom:0;mso-position-horizontal:absolute;mso-position-horizontal-relative:text;mso-position-vertical:absolute;mso-position-vertical-relative:text;mso-height-percent:0;mso-height-relative:margin;v-text-anchor:middle" o:gfxdata="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" filled="f" strokecolor="black [3213]" strokeweight="1pt"/>
             </w:pict>
           </mc:Fallback>
         </mc:AlternateContent>
@@ -13122,7 +13039,7 @@
           </mc:Choice>
           <mc:Fallback>
             <w:pict>
-              <v:line w14:anchorId="23AE617E" id="Connettore diritto 350" o:spid="_x0000_s1026" style="position:absolute;z-index:251922432;visibility:visible;mso-wrap-style:square;mso-width-percent:0;mso-height-percent:0;mso-wrap-distance-left:9pt;mso-wrap-distance-top:0;mso-wrap-distance-right:9pt;mso-wrap-distance-bottom:0;mso-position-horizontal:absolute;mso-position-horizontal-relative:text;mso-position-vertical:absolute;mso-position-vertical-relative:text;mso-width-percent:0;mso-height-percent:0;mso-width-relative:margin;mso-height-relative:margin" from="448.8pt,2.05pt" to="448.8pt,26.8pt" o:gfxdata="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" strokecolor="black [3200]" strokeweight=".5pt">
+              <v:line w14:anchorId="675D5C41" id="Connettore diritto 350" o:spid="_x0000_s1026" style="position:absolute;z-index:251922432;visibility:visible;mso-wrap-style:square;mso-width-percent:0;mso-height-percent:0;mso-wrap-distance-left:9pt;mso-wrap-distance-top:0;mso-wrap-distance-right:9pt;mso-wrap-distance-bottom:0;mso-position-horizontal:absolute;mso-position-horizontal-relative:text;mso-position-vertical:absolute;mso-position-vertical-relative:text;mso-width-percent:0;mso-height-percent:0;mso-width-relative:margin;mso-height-relative:margin" from="448.8pt,2.05pt" to="448.8pt,26.8pt" o:gfxdata="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" strokecolor="black [3200]" strokeweight=".5pt">
                 <v:stroke joinstyle="miter"/>
               </v:line>
             </w:pict>
@@ -13193,7 +13110,7 @@
           </mc:Choice>
           <mc:Fallback>
             <w:pict>
-              <v:shape w14:anchorId="4B08B383" id="Connettore 2 294" o:spid="_x0000_s1026" type="#_x0000_t32" style="position:absolute;margin-left:287.85pt;margin-top:2.05pt;width:79.2pt;height:0;flip:x;z-index:251918336;visibility:visible;mso-wrap-style:square;mso-width-percent:0;mso-wrap-distance-left:9pt;mso-wrap-distance-top:0;mso-wrap-distance-right:9pt;mso-wrap-distance-bottom:0;mso-position-horizontal:absolute;mso-position-horizontal-relative:text;mso-position-vertical:absolute;mso-position-vertical-relative:text;mso-width-percent:0;mso-width-relative:margin" o:gfxdata="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" strokecolor="black [3200]" strokeweight=".5pt">
+              <v:shape w14:anchorId="523110BA" id="Connettore 2 294" o:spid="_x0000_s1026" type="#_x0000_t32" style="position:absolute;margin-left:287.85pt;margin-top:2.05pt;width:79.2pt;height:0;flip:x;z-index:251918336;visibility:visible;mso-wrap-style:square;mso-width-percent:0;mso-wrap-distance-left:9pt;mso-wrap-distance-top:0;mso-wrap-distance-right:9pt;mso-wrap-distance-bottom:0;mso-position-horizontal:absolute;mso-position-horizontal-relative:text;mso-position-vertical:absolute;mso-position-vertical-relative:text;mso-width-percent:0;mso-width-relative:margin" o:gfxdata="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" strokecolor="black [3200]" strokeweight=".5pt">
                 <v:stroke dashstyle="dash" endarrow="block" joinstyle="miter"/>
               </v:shape>
             </w:pict>
@@ -13264,7 +13181,7 @@
           </mc:Choice>
           <mc:Fallback>
             <w:pict>
-              <v:shape w14:anchorId="3EBA9478" id="Connettore 2 291" o:spid="_x0000_s1026" type="#_x0000_t32" style="position:absolute;margin-left:163.35pt;margin-top:8.05pt;width:105.45pt;height:0;flip:x;z-index:251844608;visibility:visible;mso-wrap-style:square;mso-width-percent:0;mso-wrap-distance-left:9pt;mso-wrap-distance-top:0;mso-wrap-distance-right:9pt;mso-wrap-distance-bottom:0;mso-position-horizontal:absolute;mso-position-horizontal-relative:text;mso-position-vertical:absolute;mso-position-vertical-relative:text;mso-width-percent:0;mso-width-relative:margin" o:gfxdata="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" strokecolor="black [3200]" strokeweight=".5pt">
+              <v:shape w14:anchorId="78605492" id="Connettore 2 291" o:spid="_x0000_s1026" type="#_x0000_t32" style="position:absolute;margin-left:163.35pt;margin-top:8.05pt;width:105.45pt;height:0;flip:x;z-index:251844608;visibility:visible;mso-wrap-style:square;mso-width-percent:0;mso-wrap-distance-left:9pt;mso-wrap-distance-top:0;mso-wrap-distance-right:9pt;mso-wrap-distance-bottom:0;mso-position-horizontal:absolute;mso-position-horizontal-relative:text;mso-position-vertical:absolute;mso-position-vertical-relative:text;mso-width-percent:0;mso-width-relative:margin" o:gfxdata="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" strokecolor="black [3200]" strokeweight=".5pt">
                 <v:stroke dashstyle="dash" endarrow="block" joinstyle="miter"/>
               </v:shape>
             </w:pict>
@@ -13334,7 +13251,7 @@
           </mc:Choice>
           <mc:Fallback>
             <w:pict>
-              <v:line w14:anchorId="1EEE8E4E" id="Connettore diritto 306" o:spid="_x0000_s1026" style="position:absolute;z-index:251860992;visibility:visible;mso-wrap-style:square;mso-width-percent:0;mso-height-percent:0;mso-wrap-distance-left:9pt;mso-wrap-distance-top:0;mso-wrap-distance-right:9pt;mso-wrap-distance-bottom:0;mso-position-horizontal:absolute;mso-position-horizontal-relative:text;mso-position-vertical:absolute;mso-position-vertical-relative:text;mso-width-percent:0;mso-height-percent:0;mso-width-relative:margin;mso-height-relative:margin" from="279.3pt,14.8pt" to="279.3pt,97.3pt" o:gfxdata="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" strokecolor="black [3200]" strokeweight=".5pt">
+              <v:line w14:anchorId="5DA28E3F" id="Connettore diritto 306" o:spid="_x0000_s1026" style="position:absolute;z-index:251860992;visibility:visible;mso-wrap-style:square;mso-width-percent:0;mso-height-percent:0;mso-wrap-distance-left:9pt;mso-wrap-distance-top:0;mso-wrap-distance-right:9pt;mso-wrap-distance-bottom:0;mso-position-horizontal:absolute;mso-position-horizontal-relative:text;mso-position-vertical:absolute;mso-position-vertical-relative:text;mso-width-percent:0;mso-height-percent:0;mso-width-relative:margin;mso-height-relative:margin" from="279.3pt,14.8pt" to="279.3pt,97.3pt" o:gfxdata="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" strokecolor="black [3200]" strokeweight=".5pt">
                 <v:stroke joinstyle="miter"/>
               </v:line>
             </w:pict>
@@ -13404,7 +13321,7 @@
           </mc:Choice>
           <mc:Fallback>
             <w:pict>
-              <v:line w14:anchorId="7B79E591" id="Connettore diritto 318" o:spid="_x0000_s1026" style="position:absolute;flip:x;z-index:251876352;visibility:visible;mso-wrap-style:square;mso-width-percent:0;mso-height-percent:0;mso-wrap-distance-left:9pt;mso-wrap-distance-top:0;mso-wrap-distance-right:9pt;mso-wrap-distance-bottom:0;mso-position-horizontal:absolute;mso-position-horizontal-relative:text;mso-position-vertical:absolute;mso-position-vertical-relative:text;mso-width-percent:0;mso-height-percent:0;mso-width-relative:margin;mso-height-relative:margin" from="376.8pt,14.8pt" to="376.8pt,188.05pt" o:gfxdata="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" strokecolor="black [3200]" strokeweight=".5pt">
+              <v:line w14:anchorId="3331AC56" id="Connettore diritto 318" o:spid="_x0000_s1026" style="position:absolute;flip:x;z-index:251876352;visibility:visible;mso-wrap-style:square;mso-width-percent:0;mso-height-percent:0;mso-wrap-distance-left:9pt;mso-wrap-distance-top:0;mso-wrap-distance-right:9pt;mso-wrap-distance-bottom:0;mso-position-horizontal:absolute;mso-position-horizontal-relative:text;mso-position-vertical:absolute;mso-position-vertical-relative:text;mso-width-percent:0;mso-height-percent:0;mso-width-relative:margin;mso-height-relative:margin" from="376.8pt,14.8pt" to="376.8pt,188.05pt" o:gfxdata="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" strokecolor="black [3200]" strokeweight=".5pt">
                 <v:stroke joinstyle="miter"/>
               </v:line>
             </w:pict>
@@ -13572,7 +13489,7 @@
           </mc:Choice>
           <mc:Fallback>
             <w:pict>
-              <v:line w14:anchorId="3074E4B4" id="Connettore diritto 295" o:spid="_x0000_s1026" style="position:absolute;z-index:251847680;visibility:visible;mso-wrap-style:square;mso-width-percent:0;mso-height-percent:0;mso-wrap-distance-left:9pt;mso-wrap-distance-top:0;mso-wrap-distance-right:9pt;mso-wrap-distance-bottom:0;mso-position-horizontal:absolute;mso-position-horizontal-relative:text;mso-position-vertical:absolute;mso-position-vertical-relative:text;mso-width-percent:0;mso-height-percent:0;mso-width-relative:margin;mso-height-relative:margin" from="163.05pt,11.05pt" to="442.05pt,11.05pt" o:gfxdata="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" strokecolor="black [3200]" strokeweight=".5pt">
+              <v:line w14:anchorId="53EE5B6F" id="Connettore diritto 295" o:spid="_x0000_s1026" style="position:absolute;z-index:251847680;visibility:visible;mso-wrap-style:square;mso-width-percent:0;mso-height-percent:0;mso-wrap-distance-left:9pt;mso-wrap-distance-top:0;mso-wrap-distance-right:9pt;mso-wrap-distance-bottom:0;mso-position-horizontal:absolute;mso-position-horizontal-relative:text;mso-position-vertical:absolute;mso-position-vertical-relative:text;mso-width-percent:0;mso-height-percent:0;mso-width-relative:margin;mso-height-relative:margin" from="163.05pt,11.05pt" to="442.05pt,11.05pt" o:gfxdata="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" strokecolor="black [3200]" strokeweight=".5pt">
                 <v:stroke endarrow="block" joinstyle="miter"/>
               </v:line>
             </w:pict>
@@ -13654,7 +13571,7 @@
           </mc:Choice>
           <mc:Fallback>
             <w:pict>
-              <v:rect w14:anchorId="5324B4DC" id="Rettangolo 293" o:spid="_x0000_s1026" style="position:absolute;margin-left:442.3pt;margin-top:4.3pt;width:16.5pt;height:36pt;z-index:251846656;visibility:visible;mso-wrap-style:square;mso-height-percent:0;mso-wrap-distance-left:9pt;mso-wrap-distance-top:0;mso-wrap-distance-right:9pt;mso-wrap-distance-bottom:0;mso-position-horizontal:absolute;mso-position-horizontal-relative:text;mso-position-vertical:absolute;mso-position-vertical-relative:text;mso-height-percent:0;mso-height-relative:margin;v-text-anchor:middle" o:gfxdata="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" fillcolor="white [3212]" strokecolor="black [3213]" strokeweight="1pt"/>
+              <v:rect w14:anchorId="36B7CE75" id="Rettangolo 293" o:spid="_x0000_s1026" style="position:absolute;margin-left:442.3pt;margin-top:4.3pt;width:16.5pt;height:36pt;z-index:251846656;visibility:visible;mso-wrap-style:square;mso-height-percent:0;mso-wrap-distance-left:9pt;mso-wrap-distance-top:0;mso-wrap-distance-right:9pt;mso-wrap-distance-bottom:0;mso-position-horizontal:absolute;mso-position-horizontal-relative:text;mso-position-vertical:absolute;mso-position-vertical-relative:text;mso-height-percent:0;mso-height-relative:margin;v-text-anchor:middle" o:gfxdata="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" fillcolor="white [3212]" strokecolor="black [3213]" strokeweight="1pt"/>
             </w:pict>
           </mc:Fallback>
         </mc:AlternateContent>
@@ -13728,7 +13645,7 @@
           </mc:Choice>
           <mc:Fallback>
             <w:pict>
-              <v:shape w14:anchorId="08AD0FAE" id="Connettore 2 352" o:spid="_x0000_s1026" type="#_x0000_t32" style="position:absolute;margin-left:163.85pt;margin-top:8.05pt;width:273.5pt;height:0;flip:x;z-index:251924480;visibility:visible;mso-wrap-style:square;mso-width-percent:0;mso-height-percent:0;mso-wrap-distance-left:9pt;mso-wrap-distance-top:0;mso-wrap-distance-right:9pt;mso-wrap-distance-bottom:0;mso-position-horizontal:absolute;mso-position-horizontal-relative:text;mso-position-vertical:absolute;mso-position-vertical-relative:text;mso-width-percent:0;mso-height-percent:0;mso-width-relative:margin;mso-height-relative:margin" o:gfxdata="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" strokecolor="black [3200]" strokeweight=".5pt">
+              <v:shape w14:anchorId="6321DEE3" id="Connettore 2 352" o:spid="_x0000_s1026" type="#_x0000_t32" style="position:absolute;margin-left:163.85pt;margin-top:8.05pt;width:273.5pt;height:0;flip:x;z-index:251924480;visibility:visible;mso-wrap-style:square;mso-width-percent:0;mso-height-percent:0;mso-wrap-distance-left:9pt;mso-wrap-distance-top:0;mso-wrap-distance-right:9pt;mso-wrap-distance-bottom:0;mso-position-horizontal:absolute;mso-position-horizontal-relative:text;mso-position-vertical:absolute;mso-position-vertical-relative:text;mso-width-percent:0;mso-height-percent:0;mso-width-relative:margin;mso-height-relative:margin" o:gfxdata="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" strokecolor="black [3200]" strokeweight=".5pt">
                 <v:stroke dashstyle="dash" endarrow="block" joinstyle="miter"/>
               </v:shape>
             </w:pict>
@@ -14016,7 +13933,7 @@
           </mc:Choice>
           <mc:Fallback>
             <w:pict>
-              <v:rect w14:anchorId="78368FBD" id="Rettangolo 308" o:spid="_x0000_s1026" style="position:absolute;margin-left:56.55pt;margin-top:16.35pt;width:430.5pt;height:61.5pt;z-index:251863040;visibility:visible;mso-wrap-style:square;mso-width-percent:0;mso-height-percent:0;mso-wrap-distance-left:9pt;mso-wrap-distance-top:0;mso-wrap-distance-right:9pt;mso-wrap-distance-bottom:0;mso-position-horizontal:absolute;mso-position-horizontal-relative:text;mso-position-vertical:absolute;mso-position-vertical-relative:text;mso-width-percent:0;mso-height-percent:0;mso-width-relative:margin;mso-height-relative:margin;v-text-anchor:middle" o:gfxdata="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" filled="f" strokecolor="#a5a5a5 [2092]" strokeweight="1pt"/>
+              <v:rect w14:anchorId="55D5151A" id="Rettangolo 308" o:spid="_x0000_s1026" style="position:absolute;margin-left:56.55pt;margin-top:16.35pt;width:430.5pt;height:61.5pt;z-index:251863040;visibility:visible;mso-wrap-style:square;mso-width-percent:0;mso-height-percent:0;mso-wrap-distance-left:9pt;mso-wrap-distance-top:0;mso-wrap-distance-right:9pt;mso-wrap-distance-bottom:0;mso-position-horizontal:absolute;mso-position-horizontal-relative:text;mso-position-vertical:absolute;mso-position-vertical-relative:text;mso-width-percent:0;mso-height-percent:0;mso-width-relative:margin;mso-height-relative:margin;v-text-anchor:middle" o:gfxdata="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" filled="f" strokecolor="#a5a5a5 [2092]" strokeweight="1pt"/>
             </w:pict>
           </mc:Fallback>
         </mc:AlternateContent>
@@ -14103,7 +14020,7 @@
           </mc:Choice>
           <mc:Fallback>
             <w:pict>
-              <v:shape w14:anchorId="71ACA263" id="_x0000_s1089" type="#_x0000_t202" style="position:absolute;margin-left:154.8pt;margin-top:12.6pt;width:138.75pt;height:23.25pt;z-index:251643889;visibility:visible;mso-wrap-style:square;mso-width-percent:0;mso-height-percent:0;mso-wrap-distance-left:9pt;mso-wrap-distance-top:3.6pt;mso-wrap-distance-right:9pt;mso-wrap-distance-bottom:3.6pt;mso-position-horizontal:absolute;mso-position-horizontal-relative:text;mso-position-vertical:absolute;mso-position-vertical-relative:text;mso-width-percent:0;mso-height-percent:0;mso-width-relative:margin;mso-height-relative:margin;v-text-anchor:top" o:gfxdata="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" stroked="f">
+              <v:shape w14:anchorId="71ACA263" id="_x0000_s1095" type="#_x0000_t202" style="position:absolute;margin-left:154.8pt;margin-top:12.6pt;width:138.75pt;height:23.25pt;z-index:251643889;visibility:visible;mso-wrap-style:square;mso-width-percent:0;mso-height-percent:0;mso-wrap-distance-left:9pt;mso-wrap-distance-top:3.6pt;mso-wrap-distance-right:9pt;mso-wrap-distance-bottom:3.6pt;mso-position-horizontal:absolute;mso-position-horizontal-relative:text;mso-position-vertical:absolute;mso-position-vertical-relative:text;mso-width-percent:0;mso-height-percent:0;mso-width-relative:margin;mso-height-relative:margin;v-text-anchor:top" o:gfxdata="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" stroked="f">
                 <v:textbox>
                   <w:txbxContent>
                     <w:p>
@@ -14321,7 +14238,7 @@
           </mc:Choice>
           <mc:Fallback>
             <w:pict>
-              <v:rect w14:anchorId="5465075A" id="Rettangolo 305" o:spid="_x0000_s1026" style="position:absolute;margin-left:271.8pt;margin-top:7.35pt;width:16.5pt;height:28.5pt;z-index:251858944;visibility:visible;mso-wrap-style:square;mso-height-percent:0;mso-wrap-distance-left:9pt;mso-wrap-distance-top:0;mso-wrap-distance-right:9pt;mso-wrap-distance-bottom:0;mso-position-horizontal:absolute;mso-position-horizontal-relative:text;mso-position-vertical:absolute;mso-position-vertical-relative:text;mso-height-percent:0;mso-height-relative:margin;v-text-anchor:middle" o:gfxdata="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" filled="f" strokecolor="black [3213]" strokeweight="1pt"/>
+              <v:rect w14:anchorId="57D2EFFA" id="Rettangolo 305" o:spid="_x0000_s1026" style="position:absolute;margin-left:271.8pt;margin-top:7.35pt;width:16.5pt;height:28.5pt;z-index:251858944;visibility:visible;mso-wrap-style:square;mso-height-percent:0;mso-wrap-distance-left:9pt;mso-wrap-distance-top:0;mso-wrap-distance-right:9pt;mso-wrap-distance-bottom:0;mso-position-horizontal:absolute;mso-position-horizontal-relative:text;mso-position-vertical:absolute;mso-position-vertical-relative:text;mso-height-percent:0;mso-height-relative:margin;v-text-anchor:middle" o:gfxdata="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" filled="f" strokecolor="black [3213]" strokeweight="1pt"/>
             </w:pict>
           </mc:Fallback>
         </mc:AlternateContent>
@@ -14392,7 +14309,7 @@
           </mc:Choice>
           <mc:Fallback>
             <w:pict>
-              <v:shape w14:anchorId="01F29D72" id="Connettore 2 304" o:spid="_x0000_s1026" type="#_x0000_t32" style="position:absolute;margin-left:163.8pt;margin-top:8.1pt;width:107.5pt;height:0;z-index:251856896;visibility:visible;mso-wrap-style:square;mso-width-percent:0;mso-height-percent:0;mso-wrap-distance-left:9pt;mso-wrap-distance-top:0;mso-wrap-distance-right:9pt;mso-wrap-distance-bottom:0;mso-position-horizontal:absolute;mso-position-horizontal-relative:text;mso-position-vertical:absolute;mso-position-vertical-relative:text;mso-width-percent:0;mso-height-percent:0;mso-width-relative:margin;mso-height-relative:margin" o:gfxdata="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" strokecolor="black [3200]" strokeweight=".5pt">
+              <v:shape w14:anchorId="72E69BCD" id="Connettore 2 304" o:spid="_x0000_s1026" type="#_x0000_t32" style="position:absolute;margin-left:163.8pt;margin-top:8.1pt;width:107.5pt;height:0;z-index:251856896;visibility:visible;mso-wrap-style:square;mso-width-percent:0;mso-height-percent:0;mso-wrap-distance-left:9pt;mso-wrap-distance-top:0;mso-wrap-distance-right:9pt;mso-wrap-distance-bottom:0;mso-position-horizontal:absolute;mso-position-horizontal-relative:text;mso-position-vertical:absolute;mso-position-vertical-relative:text;mso-width-percent:0;mso-height-percent:0;mso-width-relative:margin;mso-height-relative:margin" o:gfxdata="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" strokecolor="black [3200]" strokeweight=".5pt">
                 <v:stroke endarrow="block" joinstyle="miter"/>
               </v:shape>
             </w:pict>
@@ -14401,8 +14318,6 @@
       </w:r>
     </w:p>
     <w:p>
-      <w:bookmarkStart w:id="1" w:name="_GoBack"/>
-      <w:bookmarkEnd w:id="1"/>
       <w:r>
         <w:rPr>
           <w:noProof/>
@@ -14466,7 +14381,7 @@
           </mc:Choice>
           <mc:Fallback>
             <w:pict>
-              <v:line w14:anchorId="2D08907D" id="Connettore diritto 313" o:spid="_x0000_s1026" style="position:absolute;flip:x;z-index:251868160;visibility:visible;mso-wrap-style:square;mso-width-percent:0;mso-height-percent:0;mso-wrap-distance-left:9pt;mso-wrap-distance-top:0;mso-wrap-distance-right:9pt;mso-wrap-distance-bottom:0;mso-position-horizontal:absolute;mso-position-horizontal-relative:text;mso-position-vertical:absolute;mso-position-vertical-relative:text;mso-width-percent:0;mso-height-percent:0;mso-width-relative:margin;mso-height-relative:margin" from="279.3pt,13.35pt" to="279.3pt,69.6pt" o:gfxdata="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" strokecolor="black [3200]" strokeweight=".5pt">
+              <v:line w14:anchorId="0A30881D" id="Connettore diritto 313" o:spid="_x0000_s1026" style="position:absolute;flip:x;z-index:251868160;visibility:visible;mso-wrap-style:square;mso-width-percent:0;mso-height-percent:0;mso-wrap-distance-left:9pt;mso-wrap-distance-top:0;mso-wrap-distance-right:9pt;mso-wrap-distance-bottom:0;mso-position-horizontal:absolute;mso-position-horizontal-relative:text;mso-position-vertical:absolute;mso-position-vertical-relative:text;mso-width-percent:0;mso-height-percent:0;mso-width-relative:margin;mso-height-relative:margin" from="279.3pt,13.35pt" to="279.3pt,69.6pt" o:gfxdata="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" strokecolor="black [3200]" strokeweight=".5pt">
                 <v:stroke joinstyle="miter"/>
               </v:line>
             </w:pict>
@@ -14554,7 +14469,7 @@
           </mc:Choice>
           <mc:Fallback>
             <w:pict>
-              <v:rect w14:anchorId="0CDEC0C7" id="Rettangolo 330" o:spid="_x0000_s1026" style="position:absolute;margin-left:73.05pt;margin-top:3.6pt;width:422.25pt;height:125.25pt;z-index:251886592;visibility:visible;mso-wrap-style:square;mso-width-percent:0;mso-height-percent:0;mso-wrap-distance-left:9pt;mso-wrap-distance-top:0;mso-wrap-distance-right:9pt;mso-wrap-distance-bottom:0;mso-position-horizontal:absolute;mso-position-horizontal-relative:text;mso-position-vertical:absolute;mso-position-vertical-relative:text;mso-width-percent:0;mso-height-percent:0;mso-width-relative:margin;mso-height-relative:margin;v-text-anchor:middle" o:gfxdata="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" filled="f" strokecolor="#a5a5a5 [2092]" strokeweight="1pt"/>
+              <v:rect w14:anchorId="180DCFC8" id="Rettangolo 330" o:spid="_x0000_s1026" style="position:absolute;margin-left:73.05pt;margin-top:3.6pt;width:422.25pt;height:125.25pt;z-index:251886592;visibility:visible;mso-wrap-style:square;mso-width-percent:0;mso-height-percent:0;mso-wrap-distance-left:9pt;mso-wrap-distance-top:0;mso-wrap-distance-right:9pt;mso-wrap-distance-bottom:0;mso-position-horizontal:absolute;mso-position-horizontal-relative:text;mso-position-vertical:absolute;mso-position-vertical-relative:text;mso-width-percent:0;mso-height-percent:0;mso-width-relative:margin;mso-height-relative:margin;v-text-anchor:middle" o:gfxdata="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" filled="f" strokecolor="#a5a5a5 [2092]" strokeweight="1pt"/>
             </w:pict>
           </mc:Fallback>
         </mc:AlternateContent>
@@ -14642,7 +14557,7 @@
           </mc:Choice>
           <mc:Fallback>
             <w:pict>
-              <v:shape w14:anchorId="72450D30" id="Rettangolo con singolo angolo ritagliato 331" o:spid="_x0000_s1091" style="position:absolute;margin-left:72.75pt;margin-top:3.8pt;width:55.2pt;height:21.75pt;rotation:180;flip:x;z-index:251887616;visibility:visible;mso-wrap-style:square;mso-width-percent:0;mso-height-percent:0;mso-wrap-distance-left:9pt;mso-wrap-distance-top:0;mso-wrap-distance-right:9pt;mso-wrap-distance-bottom:0;mso-position-horizontal:absolute;mso-position-horizontal-relative:text;mso-position-vertical:absolute;mso-position-vertical-relative:text;mso-width-percent:0;mso-height-percent:0;mso-width-relative:margin;mso-height-relative:margin;v-text-anchor:middle" coordsize="701040,276225" o:spt="100" o:gfxdata="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" adj="-11796480,,5400" path="m,l655002,r46038,46038l701040,276225,,276225,,xe" filled="f" strokecolor="#7f7f7f [1612]" strokeweight="1pt">
+              <v:shape w14:anchorId="72450D30" id="Rettangolo con singolo angolo ritagliato 331" o:spid="_x0000_s1097" style="position:absolute;margin-left:72.75pt;margin-top:3.8pt;width:55.2pt;height:21.75pt;rotation:180;flip:x;z-index:251887616;visibility:visible;mso-wrap-style:square;mso-width-percent:0;mso-height-percent:0;mso-wrap-distance-left:9pt;mso-wrap-distance-top:0;mso-wrap-distance-right:9pt;mso-wrap-distance-bottom:0;mso-position-horizontal:absolute;mso-position-horizontal-relative:text;mso-position-vertical:absolute;mso-position-vertical-relative:text;mso-width-percent:0;mso-height-percent:0;mso-width-relative:margin;mso-height-relative:margin;v-text-anchor:middle" coordsize="701040,276225" o:spt="100" o:gfxdata="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" adj="-11796480,,5400" path="m,l655002,r46038,46038l701040,276225,,276225,,xe" filled="f" strokecolor="#7f7f7f [1612]" strokeweight="1pt">
                 <v:stroke joinstyle="miter"/>
                 <v:formulas/>
                 <v:path arrowok="t" o:connecttype="custom" o:connectlocs="0,0;655002,0;701040,46038;701040,276225;0,276225;0,0" o:connectangles="0,0,0,0,0,0" textboxrect="0,0,701040,276225"/>
@@ -14735,7 +14650,7 @@
           </mc:Choice>
           <mc:Fallback>
             <w:pict>
-              <v:shape w14:anchorId="54D6BB3D" id="Casella di testo 332" o:spid="_x0000_s1092" type="#_x0000_t202" style="position:absolute;margin-left:79.5pt;margin-top:5.35pt;width:48pt;height:18.75pt;z-index:251888640;visibility:visible;mso-wrap-style:square;mso-width-percent:0;mso-height-percent:0;mso-wrap-distance-left:9pt;mso-wrap-distance-top:0;mso-wrap-distance-right:9pt;mso-wrap-distance-bottom:0;mso-position-horizontal:absolute;mso-position-horizontal-relative:text;mso-position-vertical:absolute;mso-position-vertical-relative:text;mso-width-percent:0;mso-height-percent:0;mso-width-relative:margin;mso-height-relative:margin;v-text-anchor:top" o:gfxdata="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" fillcolor="white [3201]" stroked="f" strokeweight=".5pt">
+              <v:shape w14:anchorId="54D6BB3D" id="Casella di testo 332" o:spid="_x0000_s1098" type="#_x0000_t202" style="position:absolute;margin-left:79.5pt;margin-top:5.35pt;width:48pt;height:18.75pt;z-index:251888640;visibility:visible;mso-wrap-style:square;mso-width-percent:0;mso-height-percent:0;mso-wrap-distance-left:9pt;mso-wrap-distance-top:0;mso-wrap-distance-right:9pt;mso-wrap-distance-bottom:0;mso-position-horizontal:absolute;mso-position-horizontal-relative:text;mso-position-vertical:absolute;mso-position-vertical-relative:text;mso-width-percent:0;mso-height-percent:0;mso-width-relative:margin;mso-height-relative:margin;v-text-anchor:top" o:gfxdata="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" fillcolor="white [3201]" stroked="f" strokeweight=".5pt">
                 <v:textbox>
                   <w:txbxContent>
                     <w:p>
@@ -14833,7 +14748,7 @@
           </mc:Choice>
           <mc:Fallback>
             <w:pict>
-              <v:shape w14:anchorId="6A632908" id="_x0000_s1093" type="#_x0000_t202" style="position:absolute;margin-left:289.8pt;margin-top:14.85pt;width:75.75pt;height:23.25pt;z-index:251636714;visibility:visible;mso-wrap-style:square;mso-width-percent:0;mso-height-percent:0;mso-wrap-distance-left:9pt;mso-wrap-distance-top:3.6pt;mso-wrap-distance-right:9pt;mso-wrap-distance-bottom:3.6pt;mso-position-horizontal:absolute;mso-position-horizontal-relative:text;mso-position-vertical:absolute;mso-position-vertical-relative:text;mso-width-percent:0;mso-height-percent:0;mso-width-relative:margin;mso-height-relative:margin;v-text-anchor:top" o:gfxdata="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" stroked="f">
+              <v:shape w14:anchorId="6A632908" id="_x0000_s1099" type="#_x0000_t202" style="position:absolute;margin-left:289.8pt;margin-top:14.85pt;width:75.75pt;height:23.25pt;z-index:251636714;visibility:visible;mso-wrap-style:square;mso-width-percent:0;mso-height-percent:0;mso-wrap-distance-left:9pt;mso-wrap-distance-top:3.6pt;mso-wrap-distance-right:9pt;mso-wrap-distance-bottom:3.6pt;mso-position-horizontal:absolute;mso-position-horizontal-relative:text;mso-position-vertical:absolute;mso-position-vertical-relative:text;mso-width-percent:0;mso-height-percent:0;mso-width-relative:margin;mso-height-relative:margin;v-text-anchor:top" o:gfxdata="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" stroked="f">
                 <v:textbox>
                   <w:txbxContent>
                     <w:p>
@@ -14915,7 +14830,7 @@
           </mc:Choice>
           <mc:Fallback>
             <w:pict>
-              <v:shape w14:anchorId="45FB7BA7" id="Connettore 2 312" o:spid="_x0000_s1026" type="#_x0000_t32" style="position:absolute;margin-left:162.3pt;margin-top:25.35pt;width:107.5pt;height:0;z-index:251866112;visibility:visible;mso-wrap-style:square;mso-width-percent:0;mso-height-percent:0;mso-wrap-distance-left:9pt;mso-wrap-distance-top:0;mso-wrap-distance-right:9pt;mso-wrap-distance-bottom:0;mso-position-horizontal:absolute;mso-position-horizontal-relative:text;mso-position-vertical:absolute;mso-position-vertical-relative:text;mso-width-percent:0;mso-height-percent:0;mso-width-relative:margin;mso-height-relative:margin" o:gfxdata="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" strokecolor="black [3200]" strokeweight=".5pt">
+              <v:shape w14:anchorId="5B655A57" id="Connettore 2 312" o:spid="_x0000_s1026" type="#_x0000_t32" style="position:absolute;margin-left:162.3pt;margin-top:25.35pt;width:107.5pt;height:0;z-index:251866112;visibility:visible;mso-wrap-style:square;mso-width-percent:0;mso-height-percent:0;mso-wrap-distance-left:9pt;mso-wrap-distance-top:0;mso-wrap-distance-right:9pt;mso-wrap-distance-bottom:0;mso-position-horizontal:absolute;mso-position-horizontal-relative:text;mso-position-vertical:absolute;mso-position-vertical-relative:text;mso-width-percent:0;mso-height-percent:0;mso-width-relative:margin;mso-height-relative:margin" o:gfxdata="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" strokecolor="black [3200]" strokeweight=".5pt">
                 <v:stroke endarrow="block" joinstyle="miter"/>
               </v:shape>
             </w:pict>
@@ -14995,7 +14910,7 @@
           </mc:Choice>
           <mc:Fallback>
             <w:pict>
-              <v:shape w14:anchorId="33A8FAD3" id="_x0000_s1094" type="#_x0000_t202" style="position:absolute;margin-left:174.3pt;margin-top:7.35pt;width:99.75pt;height:23.25pt;z-index:251640814;visibility:visible;mso-wrap-style:square;mso-width-percent:0;mso-height-percent:0;mso-wrap-distance-left:9pt;mso-wrap-distance-top:3.6pt;mso-wrap-distance-right:9pt;mso-wrap-distance-bottom:3.6pt;mso-position-horizontal:absolute;mso-position-horizontal-relative:text;mso-position-vertical:absolute;mso-position-vertical-relative:text;mso-width-percent:0;mso-height-percent:0;mso-width-relative:margin;mso-height-relative:margin;v-text-anchor:top" o:gfxdata="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" stroked="f">
+              <v:shape w14:anchorId="33A8FAD3" id="_x0000_s1100" type="#_x0000_t202" style="position:absolute;margin-left:174.3pt;margin-top:7.35pt;width:99.75pt;height:23.25pt;z-index:251640814;visibility:visible;mso-wrap-style:square;mso-width-percent:0;mso-height-percent:0;mso-wrap-distance-left:9pt;mso-wrap-distance-top:3.6pt;mso-wrap-distance-right:9pt;mso-wrap-distance-bottom:3.6pt;mso-position-horizontal:absolute;mso-position-horizontal-relative:text;mso-position-vertical:absolute;mso-position-vertical-relative:text;mso-width-percent:0;mso-height-percent:0;mso-width-relative:margin;mso-height-relative:margin;v-text-anchor:top" o:gfxdata="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" stroked="f">
                 <v:textbox>
                   <w:txbxContent>
                     <w:p>
@@ -15175,7 +15090,7 @@
           </mc:Choice>
           <mc:Fallback>
             <w:pict>
-              <v:rect w14:anchorId="4C556709" id="Rettangolo 314" o:spid="_x0000_s1026" style="position:absolute;margin-left:271.05pt;margin-top:2.1pt;width:16.5pt;height:40.5pt;z-index:251870208;visibility:visible;mso-wrap-style:square;mso-height-percent:0;mso-wrap-distance-left:9pt;mso-wrap-distance-top:0;mso-wrap-distance-right:9pt;mso-wrap-distance-bottom:0;mso-position-horizontal:absolute;mso-position-horizontal-relative:text;mso-position-vertical:absolute;mso-position-vertical-relative:text;mso-height-percent:0;mso-height-relative:margin;v-text-anchor:middle" o:gfxdata="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" filled="f" strokecolor="black [3213]" strokeweight="1pt"/>
+              <v:rect w14:anchorId="4CD3152C" id="Rettangolo 314" o:spid="_x0000_s1026" style="position:absolute;margin-left:271.05pt;margin-top:2.1pt;width:16.5pt;height:40.5pt;z-index:251870208;visibility:visible;mso-wrap-style:square;mso-height-percent:0;mso-wrap-distance-left:9pt;mso-wrap-distance-top:0;mso-wrap-distance-right:9pt;mso-wrap-distance-bottom:0;mso-position-horizontal:absolute;mso-position-horizontal-relative:text;mso-position-vertical:absolute;mso-position-vertical-relative:text;mso-height-percent:0;mso-height-relative:margin;v-text-anchor:middle" o:gfxdata="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" filled="f" strokecolor="black [3213]" strokeweight="1pt"/>
             </w:pict>
           </mc:Fallback>
         </mc:AlternateContent>
@@ -15357,7 +15272,7 @@
           </mc:Choice>
           <mc:Fallback>
             <w:pict>
-              <v:shape w14:anchorId="3665E336" id="_x0000_s1096" type="#_x0000_t202" style="position:absolute;margin-left:185.55pt;margin-top:20.1pt;width:74.25pt;height:23.25pt;z-index:251639789;visibility:visible;mso-wrap-style:square;mso-width-percent:0;mso-height-percent:0;mso-wrap-distance-left:9pt;mso-wrap-distance-top:3.6pt;mso-wrap-distance-right:9pt;mso-wrap-distance-bottom:3.6pt;mso-position-horizontal:absolute;mso-position-horizontal-relative:text;mso-position-vertical:absolute;mso-position-vertical-relative:text;mso-width-percent:0;mso-height-percent:0;mso-width-relative:margin;mso-height-relative:margin;v-text-anchor:top" o:gfxdata="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" stroked="f">
+              <v:shape w14:anchorId="3665E336" id="_x0000_s1103" type="#_x0000_t202" style="position:absolute;margin-left:185.55pt;margin-top:20.1pt;width:74.25pt;height:23.25pt;z-index:251639789;visibility:visible;mso-wrap-style:square;mso-width-percent:0;mso-height-percent:0;mso-wrap-distance-left:9pt;mso-wrap-distance-top:3.6pt;mso-wrap-distance-right:9pt;mso-wrap-distance-bottom:3.6pt;mso-position-horizontal:absolute;mso-position-horizontal-relative:text;mso-position-vertical:absolute;mso-position-vertical-relative:text;mso-width-percent:0;mso-height-percent:0;mso-width-relative:margin;mso-height-relative:margin;v-text-anchor:top" o:gfxdata="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" stroked="f">
                 <v:textbox>
                   <w:txbxContent>
                     <w:p>
@@ -15446,7 +15361,7 @@
           </mc:Choice>
           <mc:Fallback>
             <w:pict>
-              <v:rect w14:anchorId="5B514E87" id="Rettangolo 317" o:spid="_x0000_s1026" style="position:absolute;margin-left:368.55pt;margin-top:8.1pt;width:16.5pt;height:36pt;z-index:251874304;visibility:visible;mso-wrap-style:square;mso-height-percent:0;mso-wrap-distance-left:9pt;mso-wrap-distance-top:0;mso-wrap-distance-right:9pt;mso-wrap-distance-bottom:0;mso-position-horizontal:absolute;mso-position-horizontal-relative:text;mso-position-vertical:absolute;mso-position-vertical-relative:text;mso-height-percent:0;mso-height-relative:margin;v-text-anchor:middle" o:gfxdata="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" filled="f" strokecolor="black [3213]" strokeweight="1pt"/>
+              <v:rect w14:anchorId="70FB05A7" id="Rettangolo 317" o:spid="_x0000_s1026" style="position:absolute;margin-left:368.55pt;margin-top:8.1pt;width:16.5pt;height:36pt;z-index:251874304;visibility:visible;mso-wrap-style:square;mso-height-percent:0;mso-wrap-distance-left:9pt;mso-wrap-distance-top:0;mso-wrap-distance-right:9pt;mso-wrap-distance-bottom:0;mso-position-horizontal:absolute;mso-position-horizontal-relative:text;mso-position-vertical:absolute;mso-position-vertical-relative:text;mso-height-percent:0;mso-height-relative:margin;v-text-anchor:middle" o:gfxdata="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" filled="f" strokecolor="black [3213]" strokeweight="1pt"/>
             </w:pict>
           </mc:Fallback>
         </mc:AlternateContent>
@@ -15517,7 +15432,7 @@
           </mc:Choice>
           <mc:Fallback>
             <w:pict>
-              <v:shape w14:anchorId="58E2F375" id="Connettore 2 316" o:spid="_x0000_s1026" type="#_x0000_t32" style="position:absolute;margin-left:287.85pt;margin-top:8.85pt;width:80.7pt;height:0;z-index:251872256;visibility:visible;mso-wrap-style:square;mso-width-percent:0;mso-height-percent:0;mso-wrap-distance-left:9pt;mso-wrap-distance-top:0;mso-wrap-distance-right:9pt;mso-wrap-distance-bottom:0;mso-position-horizontal:absolute;mso-position-horizontal-relative:text;mso-position-vertical:absolute;mso-position-vertical-relative:text;mso-width-percent:0;mso-height-percent:0;mso-width-relative:margin;mso-height-relative:margin" o:gfxdata="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" strokecolor="black [3200]" strokeweight=".5pt">
+              <v:shape w14:anchorId="28F5FA73" id="Connettore 2 316" o:spid="_x0000_s1026" type="#_x0000_t32" style="position:absolute;margin-left:287.85pt;margin-top:8.85pt;width:80.7pt;height:0;z-index:251872256;visibility:visible;mso-wrap-style:square;mso-width-percent:0;mso-height-percent:0;mso-wrap-distance-left:9pt;mso-wrap-distance-top:0;mso-wrap-distance-right:9pt;mso-wrap-distance-bottom:0;mso-position-horizontal:absolute;mso-position-horizontal-relative:text;mso-position-vertical:absolute;mso-position-vertical-relative:text;mso-width-percent:0;mso-height-percent:0;mso-width-relative:margin;mso-height-relative:margin" o:gfxdata="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" strokecolor="black [3200]" strokeweight=".5pt">
                 <v:stroke endarrow="block" joinstyle="miter"/>
               </v:shape>
             </w:pict>
@@ -15590,7 +15505,7 @@
           </mc:Choice>
           <mc:Fallback>
             <w:pict>
-              <v:shape w14:anchorId="118FF87C" id="Connettore 2 355" o:spid="_x0000_s1026" type="#_x0000_t32" style="position:absolute;margin-left:289.35pt;margin-top:14.15pt;width:79.2pt;height:0;flip:x;z-index:251926528;visibility:visible;mso-wrap-style:square;mso-width-percent:0;mso-wrap-distance-left:9pt;mso-wrap-distance-top:0;mso-wrap-distance-right:9pt;mso-wrap-distance-bottom:0;mso-position-horizontal:absolute;mso-position-horizontal-relative:text;mso-position-vertical:absolute;mso-position-vertical-relative:text;mso-width-percent:0;mso-width-relative:margin" o:gfxdata="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" strokecolor="black [3200]" strokeweight=".5pt">
+              <v:shape w14:anchorId="2A264497" id="Connettore 2 355" o:spid="_x0000_s1026" type="#_x0000_t32" style="position:absolute;margin-left:289.35pt;margin-top:14.15pt;width:79.2pt;height:0;flip:x;z-index:251926528;visibility:visible;mso-wrap-style:square;mso-width-percent:0;mso-wrap-distance-left:9pt;mso-wrap-distance-top:0;mso-wrap-distance-right:9pt;mso-wrap-distance-bottom:0;mso-position-horizontal:absolute;mso-position-horizontal-relative:text;mso-position-vertical:absolute;mso-position-vertical-relative:text;mso-width-percent:0;mso-width-relative:margin" o:gfxdata="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" strokecolor="black [3200]" strokeweight=".5pt">
                 <v:stroke dashstyle="dash" endarrow="block" joinstyle="miter"/>
               </v:shape>
             </w:pict>
@@ -15661,7 +15576,7 @@
           </mc:Choice>
           <mc:Fallback>
             <w:pict>
-              <v:shape w14:anchorId="318E9ADC" id="Connettore 2 319" o:spid="_x0000_s1026" type="#_x0000_t32" style="position:absolute;margin-left:162.6pt;margin-top:16.4pt;width:105.45pt;height:0;flip:x;z-index:251878400;visibility:visible;mso-wrap-style:square;mso-width-percent:0;mso-wrap-distance-left:9pt;mso-wrap-distance-top:0;mso-wrap-distance-right:9pt;mso-wrap-distance-bottom:0;mso-position-horizontal:absolute;mso-position-horizontal-relative:text;mso-position-vertical:absolute;mso-position-vertical-relative:text;mso-width-percent:0;mso-width-relative:margin" o:gfxdata="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" strokecolor="black [3200]" strokeweight=".5pt">
+              <v:shape w14:anchorId="4F9EFE4D" id="Connettore 2 319" o:spid="_x0000_s1026" type="#_x0000_t32" style="position:absolute;margin-left:162.6pt;margin-top:16.4pt;width:105.45pt;height:0;flip:x;z-index:251878400;visibility:visible;mso-wrap-style:square;mso-width-percent:0;mso-wrap-distance-left:9pt;mso-wrap-distance-top:0;mso-wrap-distance-right:9pt;mso-wrap-distance-bottom:0;mso-position-horizontal:absolute;mso-position-horizontal-relative:text;mso-position-vertical:absolute;mso-position-vertical-relative:text;mso-width-percent:0;mso-width-relative:margin" o:gfxdata="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" strokecolor="black [3200]" strokeweight=".5pt">
                 <v:stroke dashstyle="dash" endarrow="block" joinstyle="miter"/>
               </v:shape>
             </w:pict>
@@ -15731,7 +15646,7 @@
           </mc:Choice>
           <mc:Fallback>
             <w:pict>
-              <v:line w14:anchorId="59BB134A" id="Connettore diritto 338" o:spid="_x0000_s1026" style="position:absolute;flip:x;z-index:251895808;visibility:visible;mso-wrap-style:square;mso-width-percent:0;mso-height-percent:0;mso-wrap-distance-left:9pt;mso-wrap-distance-top:0;mso-wrap-distance-right:9pt;mso-wrap-distance-bottom:0;mso-position-horizontal:absolute;mso-position-horizontal-relative:text;mso-position-vertical:absolute;mso-position-vertical-relative:text;mso-width-percent:0;mso-height-percent:0;mso-width-relative:margin;mso-height-relative:margin" from="279.3pt,20.15pt" to="279.3pt,35.9pt" o:gfxdata="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" strokecolor="black [3200]" strokeweight=".5pt">
+              <v:line w14:anchorId="418E9B4F" id="Connettore diritto 338" o:spid="_x0000_s1026" style="position:absolute;flip:x;z-index:251895808;visibility:visible;mso-wrap-style:square;mso-width-percent:0;mso-height-percent:0;mso-wrap-distance-left:9pt;mso-wrap-distance-top:0;mso-wrap-distance-right:9pt;mso-wrap-distance-bottom:0;mso-position-horizontal:absolute;mso-position-horizontal-relative:text;mso-position-vertical:absolute;mso-position-vertical-relative:text;mso-width-percent:0;mso-height-percent:0;mso-width-relative:margin;mso-height-relative:margin" from="279.3pt,20.15pt" to="279.3pt,35.9pt" o:gfxdata="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" strokecolor="black [3200]" strokeweight=".5pt">
                 <v:stroke joinstyle="miter"/>
               </v:line>
             </w:pict>
@@ -15911,7 +15826,7 @@
           </mc:Choice>
           <mc:Fallback>
             <w:pict>
-              <v:rect w14:anchorId="3A2D0921" id="Rettangolo 322" o:spid="_x0000_s1026" style="position:absolute;margin-left:270.3pt;margin-top:13.4pt;width:15.75pt;height:42pt;z-index:251881472;visibility:visible;mso-wrap-style:square;mso-width-percent:0;mso-height-percent:0;mso-wrap-distance-left:9pt;mso-wrap-distance-top:0;mso-wrap-distance-right:9pt;mso-wrap-distance-bottom:0;mso-position-horizontal:absolute;mso-position-horizontal-relative:text;mso-position-vertical:absolute;mso-position-vertical-relative:text;mso-width-percent:0;mso-height-percent:0;mso-width-relative:margin;mso-height-relative:margin;v-text-anchor:middle" o:gfxdata="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" filled="f" strokecolor="black [3213]" strokeweight="1pt"/>
+              <v:rect w14:anchorId="4ABE6A33" id="Rettangolo 322" o:spid="_x0000_s1026" style="position:absolute;margin-left:270.3pt;margin-top:13.4pt;width:15.75pt;height:42pt;z-index:251881472;visibility:visible;mso-wrap-style:square;mso-width-percent:0;mso-height-percent:0;mso-wrap-distance-left:9pt;mso-wrap-distance-top:0;mso-wrap-distance-right:9pt;mso-wrap-distance-bottom:0;mso-position-horizontal:absolute;mso-position-horizontal-relative:text;mso-position-vertical:absolute;mso-position-vertical-relative:text;mso-width-percent:0;mso-height-percent:0;mso-width-relative:margin;mso-height-relative:margin;v-text-anchor:middle" o:gfxdata="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" filled="f" strokecolor="black [3213]" strokeweight="1pt"/>
             </w:pict>
           </mc:Fallback>
         </mc:AlternateContent>
@@ -15989,7 +15904,7 @@
           </mc:Choice>
           <mc:Fallback>
             <w:pict>
-              <v:shape w14:anchorId="47A48B31" id="_x0000_s1098" type="#_x0000_t202" style="position:absolute;margin-left:292.8pt;margin-top:2.9pt;width:75.75pt;height:23.25pt;z-index:251635689;visibility:visible;mso-wrap-style:square;mso-width-percent:0;mso-height-percent:0;mso-wrap-distance-left:9pt;mso-wrap-distance-top:3.6pt;mso-wrap-distance-right:9pt;mso-wrap-distance-bottom:3.6pt;mso-position-horizontal:absolute;mso-position-horizontal-relative:text;mso-position-vertical:absolute;mso-position-vertical-relative:text;mso-width-percent:0;mso-height-percent:0;mso-width-relative:margin;mso-height-relative:margin;v-text-anchor:top" o:gfxdata="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" stroked="f">
+              <v:shape w14:anchorId="47A48B31" id="_x0000_s1105" type="#_x0000_t202" style="position:absolute;margin-left:292.8pt;margin-top:2.9pt;width:75.75pt;height:23.25pt;z-index:251635689;visibility:visible;mso-wrap-style:square;mso-width-percent:0;mso-height-percent:0;mso-wrap-distance-left:9pt;mso-wrap-distance-top:3.6pt;mso-wrap-distance-right:9pt;mso-wrap-distance-bottom:3.6pt;mso-position-horizontal:absolute;mso-position-horizontal-relative:text;mso-position-vertical:absolute;mso-position-vertical-relative:text;mso-width-percent:0;mso-height-percent:0;mso-width-relative:margin;mso-height-relative:margin;v-text-anchor:top" o:gfxdata="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" stroked="f">
                 <v:textbox>
                   <w:txbxContent>
                     <w:p>
@@ -16071,7 +15986,7 @@
           </mc:Choice>
           <mc:Fallback>
             <w:pict>
-              <v:shape w14:anchorId="6AEE115E" id="Connettore 2 323" o:spid="_x0000_s1026" type="#_x0000_t32" style="position:absolute;margin-left:288.55pt;margin-top:19.5pt;width:80.7pt;height:0;z-index:251882496;visibility:visible;mso-wrap-style:square;mso-width-percent:0;mso-height-percent:0;mso-wrap-distance-left:9pt;mso-wrap-distance-top:0;mso-wrap-distance-right:9pt;mso-wrap-distance-bottom:0;mso-position-horizontal:absolute;mso-position-horizontal-relative:text;mso-position-vertical:absolute;mso-position-vertical-relative:text;mso-width-percent:0;mso-height-percent:0;mso-width-relative:margin;mso-height-relative:margin" o:gfxdata="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" strokecolor="black [3200]" strokeweight=".5pt">
+              <v:shape w14:anchorId="4BE46EAE" id="Connettore 2 323" o:spid="_x0000_s1026" type="#_x0000_t32" style="position:absolute;margin-left:288.55pt;margin-top:19.5pt;width:80.7pt;height:0;z-index:251882496;visibility:visible;mso-wrap-style:square;mso-width-percent:0;mso-height-percent:0;mso-wrap-distance-left:9pt;mso-wrap-distance-top:0;mso-wrap-distance-right:9pt;mso-wrap-distance-bottom:0;mso-position-horizontal:absolute;mso-position-horizontal-relative:text;mso-position-vertical:absolute;mso-position-vertical-relative:text;mso-width-percent:0;mso-height-percent:0;mso-width-relative:margin;mso-height-relative:margin" o:gfxdata="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" strokecolor="black [3200]" strokeweight=".5pt">
                 <v:stroke endarrow="block" joinstyle="miter"/>
               </v:shape>
             </w:pict>
@@ -16151,7 +16066,7 @@
           </mc:Choice>
           <mc:Fallback>
             <w:pict>
-              <v:rect w14:anchorId="132291BE" id="Rettangolo 324" o:spid="_x0000_s1026" style="position:absolute;margin-left:367.75pt;margin-top:19.5pt;width:16.5pt;height:36pt;z-index:251883520;visibility:visible;mso-wrap-style:square;mso-height-percent:0;mso-wrap-distance-left:9pt;mso-wrap-distance-top:0;mso-wrap-distance-right:9pt;mso-wrap-distance-bottom:0;mso-position-horizontal:absolute;mso-position-horizontal-relative:text;mso-position-vertical:absolute;mso-position-vertical-relative:text;mso-height-percent:0;mso-height-relative:margin;v-text-anchor:middle" o:gfxdata="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" filled="f" strokecolor="black [3213]" strokeweight="1pt"/>
+              <v:rect w14:anchorId="208BE369" id="Rettangolo 324" o:spid="_x0000_s1026" style="position:absolute;margin-left:367.75pt;margin-top:19.5pt;width:16.5pt;height:36pt;z-index:251883520;visibility:visible;mso-wrap-style:square;mso-height-percent:0;mso-wrap-distance-left:9pt;mso-wrap-distance-top:0;mso-wrap-distance-right:9pt;mso-wrap-distance-bottom:0;mso-position-horizontal:absolute;mso-position-horizontal-relative:text;mso-position-vertical:absolute;mso-position-vertical-relative:text;mso-height-percent:0;mso-height-relative:margin;v-text-anchor:middle" o:gfxdata="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" filled="f" strokecolor="black [3213]" strokeweight="1pt"/>
             </w:pict>
           </mc:Fallback>
         </mc:AlternateContent>
@@ -16222,7 +16137,7 @@
           </mc:Choice>
           <mc:Fallback>
             <w:pict>
-              <v:shape w14:anchorId="351A311F" id="Connettore 2 321" o:spid="_x0000_s1026" type="#_x0000_t32" style="position:absolute;margin-left:161.25pt;margin-top:13.5pt;width:107.5pt;height:0;z-index:251880448;visibility:visible;mso-wrap-style:square;mso-width-percent:0;mso-height-percent:0;mso-wrap-distance-left:9pt;mso-wrap-distance-top:0;mso-wrap-distance-right:9pt;mso-wrap-distance-bottom:0;mso-position-horizontal:absolute;mso-position-horizontal-relative:text;mso-position-vertical:absolute;mso-position-vertical-relative:text;mso-width-percent:0;mso-height-percent:0;mso-width-relative:margin;mso-height-relative:margin" o:gfxdata="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" strokecolor="black [3200]" strokeweight=".5pt">
+              <v:shape w14:anchorId="50A4169B" id="Connettore 2 321" o:spid="_x0000_s1026" type="#_x0000_t32" style="position:absolute;margin-left:161.25pt;margin-top:13.5pt;width:107.5pt;height:0;z-index:251880448;visibility:visible;mso-wrap-style:square;mso-width-percent:0;mso-height-percent:0;mso-wrap-distance-left:9pt;mso-wrap-distance-top:0;mso-wrap-distance-right:9pt;mso-wrap-distance-bottom:0;mso-position-horizontal:absolute;mso-position-horizontal-relative:text;mso-position-vertical:absolute;mso-position-vertical-relative:text;mso-width-percent:0;mso-height-percent:0;mso-width-relative:margin;mso-height-relative:margin" o:gfxdata="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" strokecolor="black [3200]" strokeweight=".5pt">
                 <v:stroke endarrow="block" joinstyle="miter"/>
               </v:shape>
             </w:pict>
@@ -16384,7 +16299,7 @@
           </mc:Choice>
           <mc:Fallback>
             <w:pict>
-              <v:shape w14:anchorId="4F3500F5" id="Connettore 2 357" o:spid="_x0000_s1026" type="#_x0000_t32" style="position:absolute;margin-left:288.2pt;margin-top:20.9pt;width:79.2pt;height:0;flip:x;z-index:251928576;visibility:visible;mso-wrap-style:square;mso-width-percent:0;mso-wrap-distance-left:9pt;mso-wrap-distance-top:0;mso-wrap-distance-right:9pt;mso-wrap-distance-bottom:0;mso-position-horizontal:absolute;mso-position-horizontal-relative:text;mso-position-vertical:absolute;mso-position-vertical-relative:text;mso-width-percent:0;mso-width-relative:margin" o:gfxdata="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" strokecolor="black [3200]" strokeweight=".5pt">
+              <v:shape w14:anchorId="53259F01" id="Connettore 2 357" o:spid="_x0000_s1026" type="#_x0000_t32" style="position:absolute;margin-left:288.2pt;margin-top:20.9pt;width:79.2pt;height:0;flip:x;z-index:251928576;visibility:visible;mso-wrap-style:square;mso-width-percent:0;mso-wrap-distance-left:9pt;mso-wrap-distance-top:0;mso-wrap-distance-right:9pt;mso-wrap-distance-bottom:0;mso-position-horizontal:absolute;mso-position-horizontal-relative:text;mso-position-vertical:absolute;mso-position-vertical-relative:text;mso-width-percent:0;mso-width-relative:margin" o:gfxdata="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" strokecolor="black [3200]" strokeweight=".5pt">
                 <v:stroke dashstyle="dash" endarrow="block" joinstyle="miter"/>
               </v:shape>
             </w:pict>
@@ -16546,7 +16461,7 @@
           </mc:Choice>
           <mc:Fallback>
             <w:pict>
-              <v:shape w14:anchorId="6768A37A" id="Connettore 2 325" o:spid="_x0000_s1026" type="#_x0000_t32" style="position:absolute;margin-left:162.15pt;margin-top:4.5pt;width:105.45pt;height:0;flip:x;z-index:251884544;visibility:visible;mso-wrap-style:square;mso-width-percent:0;mso-wrap-distance-left:9pt;mso-wrap-distance-top:0;mso-wrap-distance-right:9pt;mso-wrap-distance-bottom:0;mso-position-horizontal:absolute;mso-position-horizontal-relative:text;mso-position-vertical:absolute;mso-position-vertical-relative:text;mso-width-percent:0;mso-width-relative:margin" o:gfxdata="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" strokecolor="black [3200]" strokeweight=".5pt">
+              <v:shape w14:anchorId="14E03220" id="Connettore 2 325" o:spid="_x0000_s1026" type="#_x0000_t32" style="position:absolute;margin-left:162.15pt;margin-top:4.5pt;width:105.45pt;height:0;flip:x;z-index:251884544;visibility:visible;mso-wrap-style:square;mso-width-percent:0;mso-wrap-distance-left:9pt;mso-wrap-distance-top:0;mso-wrap-distance-right:9pt;mso-wrap-distance-bottom:0;mso-position-horizontal:absolute;mso-position-horizontal-relative:text;mso-position-vertical:absolute;mso-position-vertical-relative:text;mso-width-percent:0;mso-width-relative:margin" o:gfxdata="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" strokecolor="black [3200]" strokeweight=".5pt">
                 <v:stroke dashstyle="dash" endarrow="block" joinstyle="miter"/>
               </v:shape>
             </w:pict>
@@ -16616,7 +16531,7 @@
           </mc:Choice>
           <mc:Fallback>
             <w:pict>
-              <v:line w14:anchorId="6E581C0F" id="Connettore diritto 339" o:spid="_x0000_s1026" style="position:absolute;z-index:251897856;visibility:visible;mso-wrap-style:square;mso-width-percent:0;mso-height-percent:0;mso-wrap-distance-left:9pt;mso-wrap-distance-top:0;mso-wrap-distance-right:9pt;mso-wrap-distance-bottom:0;mso-position-horizontal:absolute;mso-position-horizontal-relative:text;mso-position-vertical:absolute;mso-position-vertical-relative:text;mso-width-percent:0;mso-height-percent:0;mso-width-relative:margin;mso-height-relative:margin" from="278.55pt,10.4pt" to="278.55pt,33.65pt" o:gfxdata="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" strokecolor="black [3200]" strokeweight=".5pt">
+              <v:line w14:anchorId="27BE9A8B" id="Connettore diritto 339" o:spid="_x0000_s1026" style="position:absolute;z-index:251897856;visibility:visible;mso-wrap-style:square;mso-width-percent:0;mso-height-percent:0;mso-wrap-distance-left:9pt;mso-wrap-distance-top:0;mso-wrap-distance-right:9pt;mso-wrap-distance-bottom:0;mso-position-horizontal:absolute;mso-position-horizontal-relative:text;mso-position-vertical:absolute;mso-position-vertical-relative:text;mso-width-percent:0;mso-height-percent:0;mso-width-relative:margin;mso-height-relative:margin" from="278.55pt,10.4pt" to="278.55pt,33.65pt" o:gfxdata="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" strokecolor="black [3200]" strokeweight=".5pt">
                 <v:stroke joinstyle="miter"/>
               </v:line>
             </w:pict>
@@ -16790,7 +16705,7 @@
           </mc:Choice>
           <mc:Fallback>
             <w:pict>
-              <v:rect w14:anchorId="54456648" id="Rettangolo 335" o:spid="_x0000_s1026" style="position:absolute;margin-left:270.3pt;margin-top:11.15pt;width:15.75pt;height:41.25pt;z-index:251891712;visibility:visible;mso-wrap-style:square;mso-width-percent:0;mso-height-percent:0;mso-wrap-distance-left:9pt;mso-wrap-distance-top:0;mso-wrap-distance-right:9pt;mso-wrap-distance-bottom:0;mso-position-horizontal:absolute;mso-position-horizontal-relative:text;mso-position-vertical:absolute;mso-position-vertical-relative:text;mso-width-percent:0;mso-height-percent:0;mso-width-relative:margin;mso-height-relative:margin;v-text-anchor:middle" o:gfxdata="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" filled="f" strokecolor="black [3213]" strokeweight="1pt"/>
+              <v:rect w14:anchorId="566BC5D1" id="Rettangolo 335" o:spid="_x0000_s1026" style="position:absolute;margin-left:270.3pt;margin-top:11.15pt;width:15.75pt;height:41.25pt;z-index:251891712;visibility:visible;mso-wrap-style:square;mso-width-percent:0;mso-height-percent:0;mso-wrap-distance-left:9pt;mso-wrap-distance-top:0;mso-wrap-distance-right:9pt;mso-wrap-distance-bottom:0;mso-position-horizontal:absolute;mso-position-horizontal-relative:text;mso-position-vertical:absolute;mso-position-vertical-relative:text;mso-width-percent:0;mso-height-percent:0;mso-width-relative:margin;mso-height-relative:margin;v-text-anchor:middle" o:gfxdata="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" filled="f" strokecolor="black [3213]" strokeweight="1pt"/>
             </w:pict>
           </mc:Fallback>
         </mc:AlternateContent>
@@ -16868,15 +16783,12 @@
           </mc:Choice>
           <mc:Fallback>
             <w:pict>
-              <v:shape w14:anchorId="40B82E30" id="_x0000_s1101" type="#_x0000_t202" style="position:absolute;margin-left:301.05pt;margin-top:.65pt;width:75.75pt;height:23.25pt;z-index:251632614;visibility:visible;mso-wrap-style:square;mso-width-percent:0;mso-height-percent:0;mso-wrap-distance-left:9pt;mso-wrap-distance-top:3.6pt;mso-wrap-distance-right:9pt;mso-wrap-distance-bottom:3.6pt;mso-position-horizontal:absolute;mso-position-horizontal-relative:text;mso-position-vertical:absolute;mso-position-vertical-relative:text;mso-width-percent:0;mso-height-percent:0;mso-width-relative:margin;mso-height-relative:margin;v-text-anchor:top" o:gfxdata="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" stroked="f">
+              <v:shape w14:anchorId="40B82E30" id="_x0000_s1109" type="#_x0000_t202" style="position:absolute;margin-left:301.05pt;margin-top:.65pt;width:75.75pt;height:23.25pt;z-index:251632614;visibility:visible;mso-wrap-style:square;mso-width-percent:0;mso-height-percent:0;mso-wrap-distance-left:9pt;mso-wrap-distance-top:3.6pt;mso-wrap-distance-right:9pt;mso-wrap-distance-bottom:3.6pt;mso-position-horizontal:absolute;mso-position-horizontal-relative:text;mso-position-vertical:absolute;mso-position-vertical-relative:text;mso-width-percent:0;mso-height-percent:0;mso-width-relative:margin;mso-height-relative:margin;v-text-anchor:top" o:gfxdata="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" stroked="f">
                 <v:textbox>
                   <w:txbxContent>
                     <w:p>
                       <w:r>
-                        <w:t>yesOrNo</w:t>
-                      </w:r>
-                      <w:r>
-                        <w:t>()</w:t>
+                        <w:t>yesOrNo()</w:t>
                       </w:r>
                     </w:p>
                   </w:txbxContent>
@@ -16960,7 +16872,7 @@
           </mc:Choice>
           <mc:Fallback>
             <w:pict>
-              <v:rect w14:anchorId="039D20C4" id="Rettangolo 337" o:spid="_x0000_s1026" style="position:absolute;margin-left:367.5pt;margin-top:18pt;width:16.5pt;height:36pt;z-index:251893760;visibility:visible;mso-wrap-style:square;mso-height-percent:0;mso-wrap-distance-left:9pt;mso-wrap-distance-top:0;mso-wrap-distance-right:9pt;mso-wrap-distance-bottom:0;mso-position-horizontal:absolute;mso-position-horizontal-relative:text;mso-position-vertical:absolute;mso-position-vertical-relative:text;mso-height-percent:0;mso-height-relative:margin;v-text-anchor:middle" o:gfxdata="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" filled="f" strokecolor="black [3213]" strokeweight="1pt"/>
+              <v:rect w14:anchorId="0FEC6C8B" id="Rettangolo 337" o:spid="_x0000_s1026" style="position:absolute;margin-left:367.5pt;margin-top:18pt;width:16.5pt;height:36pt;z-index:251893760;visibility:visible;mso-wrap-style:square;mso-height-percent:0;mso-wrap-distance-left:9pt;mso-wrap-distance-top:0;mso-wrap-distance-right:9pt;mso-wrap-distance-bottom:0;mso-position-horizontal:absolute;mso-position-horizontal-relative:text;mso-position-vertical:absolute;mso-position-vertical-relative:text;mso-height-percent:0;mso-height-relative:margin;v-text-anchor:middle" o:gfxdata="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" filled="f" strokecolor="black [3213]" strokeweight="1pt"/>
             </w:pict>
           </mc:Fallback>
         </mc:AlternateContent>
@@ -17031,7 +16943,7 @@
           </mc:Choice>
           <mc:Fallback>
             <w:pict>
-              <v:shape w14:anchorId="32D8360A" id="Connettore 2 334" o:spid="_x0000_s1026" type="#_x0000_t32" style="position:absolute;margin-left:161.25pt;margin-top:12pt;width:107.5pt;height:0;z-index:251890688;visibility:visible;mso-wrap-style:square;mso-width-percent:0;mso-height-percent:0;mso-wrap-distance-left:9pt;mso-wrap-distance-top:0;mso-wrap-distance-right:9pt;mso-wrap-distance-bottom:0;mso-position-horizontal:absolute;mso-position-horizontal-relative:text;mso-position-vertical:absolute;mso-position-vertical-relative:text;mso-width-percent:0;mso-height-percent:0;mso-width-relative:margin;mso-height-relative:margin" o:gfxdata="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" strokecolor="black [3200]" strokeweight=".5pt">
+              <v:shape w14:anchorId="1E047207" id="Connettore 2 334" o:spid="_x0000_s1026" type="#_x0000_t32" style="position:absolute;margin-left:161.25pt;margin-top:12pt;width:107.5pt;height:0;z-index:251890688;visibility:visible;mso-wrap-style:square;mso-width-percent:0;mso-height-percent:0;mso-wrap-distance-left:9pt;mso-wrap-distance-top:0;mso-wrap-distance-right:9pt;mso-wrap-distance-bottom:0;mso-position-horizontal:absolute;mso-position-horizontal-relative:text;mso-position-vertical:absolute;mso-position-vertical-relative:text;mso-width-percent:0;mso-height-percent:0;mso-width-relative:margin;mso-height-relative:margin" o:gfxdata="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" strokecolor="black [3200]" strokeweight=".5pt">
                 <v:stroke endarrow="block" joinstyle="miter"/>
               </v:shape>
             </w:pict>
@@ -17104,7 +17016,7 @@
           </mc:Choice>
           <mc:Fallback>
             <w:pict>
-              <v:shape w14:anchorId="26A004A0" id="Connettore 2 336" o:spid="_x0000_s1026" type="#_x0000_t32" style="position:absolute;margin-left:286.8pt;margin-top:18pt;width:80.7pt;height:0;z-index:251892736;visibility:visible;mso-wrap-style:square;mso-width-percent:0;mso-height-percent:0;mso-wrap-distance-left:9pt;mso-wrap-distance-top:0;mso-wrap-distance-right:9pt;mso-wrap-distance-bottom:0;mso-position-horizontal:absolute;mso-position-horizontal-relative:text;mso-position-vertical:absolute;mso-position-vertical-relative:text;mso-width-percent:0;mso-height-percent:0;mso-width-relative:margin;mso-height-relative:margin" o:gfxdata="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" strokecolor="black [3200]" strokeweight=".5pt">
+              <v:shape w14:anchorId="60AD3B4C" id="Connettore 2 336" o:spid="_x0000_s1026" type="#_x0000_t32" style="position:absolute;margin-left:286.8pt;margin-top:18pt;width:80.7pt;height:0;z-index:251892736;visibility:visible;mso-wrap-style:square;mso-width-percent:0;mso-height-percent:0;mso-wrap-distance-left:9pt;mso-wrap-distance-top:0;mso-wrap-distance-right:9pt;mso-wrap-distance-bottom:0;mso-position-horizontal:absolute;mso-position-horizontal-relative:text;mso-position-vertical:absolute;mso-position-vertical-relative:text;mso-width-percent:0;mso-height-percent:0;mso-width-relative:margin;mso-height-relative:margin" o:gfxdata="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" strokecolor="black [3200]" strokeweight=".5pt">
                 <v:stroke endarrow="block" joinstyle="miter"/>
               </v:shape>
             </w:pict>
@@ -17355,7 +17267,7 @@
           </mc:Choice>
           <mc:Fallback>
             <w:pict>
-              <v:shape w14:anchorId="5996E503" id="Connettore 2 359" o:spid="_x0000_s1026" type="#_x0000_t32" style="position:absolute;margin-left:285.95pt;margin-top:18.7pt;width:79.2pt;height:0;flip:x;z-index:251930624;visibility:visible;mso-wrap-style:square;mso-width-percent:0;mso-wrap-distance-left:9pt;mso-wrap-distance-top:0;mso-wrap-distance-right:9pt;mso-wrap-distance-bottom:0;mso-position-horizontal:absolute;mso-position-horizontal-relative:text;mso-position-vertical:absolute;mso-position-vertical-relative:text;mso-width-percent:0;mso-width-relative:margin" o:gfxdata="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" strokecolor="black [3200]" strokeweight=".5pt">
+              <v:shape w14:anchorId="6BAB7325" id="Connettore 2 359" o:spid="_x0000_s1026" type="#_x0000_t32" style="position:absolute;margin-left:285.95pt;margin-top:18.7pt;width:79.2pt;height:0;flip:x;z-index:251930624;visibility:visible;mso-wrap-style:square;mso-width-percent:0;mso-wrap-distance-left:9pt;mso-wrap-distance-top:0;mso-wrap-distance-right:9pt;mso-wrap-distance-bottom:0;mso-position-horizontal:absolute;mso-position-horizontal-relative:text;mso-position-vertical:absolute;mso-position-vertical-relative:text;mso-width-percent:0;mso-width-relative:margin" o:gfxdata="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" strokecolor="black [3200]" strokeweight=".5pt">
                 <v:stroke dashstyle="dash" endarrow="block" joinstyle="miter"/>
               </v:shape>
             </w:pict>
@@ -17428,7 +17340,7 @@
           </mc:Choice>
           <mc:Fallback>
             <w:pict>
-              <v:shape w14:anchorId="53125E2B" id="Connettore 2 342" o:spid="_x0000_s1026" type="#_x0000_t32" style="position:absolute;margin-left:162.6pt;margin-top:2.2pt;width:105.45pt;height:0;flip:x;z-index:251899904;visibility:visible;mso-wrap-style:square;mso-width-percent:0;mso-wrap-distance-left:9pt;mso-wrap-distance-top:0;mso-wrap-distance-right:9pt;mso-wrap-distance-bottom:0;mso-position-horizontal:absolute;mso-position-horizontal-relative:text;mso-position-vertical:absolute;mso-position-vertical-relative:text;mso-width-percent:0;mso-width-relative:margin" o:gfxdata="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" strokecolor="black [3200]" strokeweight=".5pt">
+              <v:shape w14:anchorId="5F277DDB" id="Connettore 2 342" o:spid="_x0000_s1026" type="#_x0000_t32" style="position:absolute;margin-left:162.6pt;margin-top:2.2pt;width:105.45pt;height:0;flip:x;z-index:251899904;visibility:visible;mso-wrap-style:square;mso-width-percent:0;mso-wrap-distance-left:9pt;mso-wrap-distance-top:0;mso-wrap-distance-right:9pt;mso-wrap-distance-bottom:0;mso-position-horizontal:absolute;mso-position-horizontal-relative:text;mso-position-vertical:absolute;mso-position-vertical-relative:text;mso-width-percent:0;mso-width-relative:margin" o:gfxdata="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" strokecolor="black [3200]" strokeweight=".5pt">
                 <v:stroke dashstyle="dash" endarrow="block" joinstyle="miter"/>
               </v:shape>
             </w:pict>
@@ -17524,26 +17436,18 @@
           </mc:Choice>
           <mc:Fallback>
             <w:pict>
-              <v:rect w14:anchorId="567E3387" id="Rettangolo 353" o:spid="_x0000_s1103" style="position:absolute;margin-left:255.3pt;margin-top:14.95pt;width:66pt;height:22.5pt;z-index:251909120;visibility:visible;mso-wrap-style:square;mso-width-percent:0;mso-height-percent:0;mso-wrap-distance-left:9pt;mso-wrap-distance-top:0;mso-wrap-distance-right:9pt;mso-wrap-distance-bottom:0;mso-position-horizontal:absolute;mso-position-horizontal-relative:text;mso-position-vertical:absolute;mso-position-vertical-relative:text;mso-width-percent:0;mso-height-percent:0;mso-width-relative:margin;mso-height-relative:margin;v-text-anchor:middle" o:gfxdata="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" filled="f" stroked="f" strokeweight="1pt">
+              <v:rect w14:anchorId="567E3387" id="Rettangolo 353" o:spid="_x0000_s1112" style="position:absolute;margin-left:255.3pt;margin-top:14.95pt;width:66pt;height:22.5pt;z-index:251909120;visibility:visible;mso-wrap-style:square;mso-width-percent:0;mso-height-percent:0;mso-wrap-distance-left:9pt;mso-wrap-distance-top:0;mso-wrap-distance-right:9pt;mso-wrap-distance-bottom:0;mso-position-horizontal:absolute;mso-position-horizontal-relative:text;mso-position-vertical:absolute;mso-position-vertical-relative:text;mso-width-percent:0;mso-height-percent:0;mso-width-relative:margin;mso-height-relative:margin;v-text-anchor:middle" o:gfxdata="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" filled="f" stroked="f" strokeweight="1pt">
                 <v:textbox>
                   <w:txbxContent>
                     <w:p>
                       <w:pPr>
                         <w:jc w:val="center"/>
                       </w:pPr>
-                      <w:proofErr w:type="gramStart"/>
                       <w:r>
                         <w:rPr>
                           <w:color w:val="000000" w:themeColor="text1"/>
                         </w:rPr>
-                        <w:t>new(</w:t>
-                      </w:r>
-                      <w:proofErr w:type="gramEnd"/>
-                      <w:r>
-                        <w:rPr>
-                          <w:color w:val="000000" w:themeColor="text1"/>
-                        </w:rPr>
-                        <w:t>)</w:t>
+                        <w:t>new()</w:t>
                       </w:r>
                     </w:p>
                   </w:txbxContent>
@@ -17650,7 +17554,7 @@
           </mc:Choice>
           <mc:Fallback>
             <w:pict>
-              <v:rect w14:anchorId="30D71F14" id="Rettangolo 351" o:spid="_x0000_s1104" style="position:absolute;margin-left:414.25pt;margin-top:20.95pt;width:66pt;height:22.5pt;z-index:251907072;visibility:visible;mso-wrap-style:square;mso-width-percent:0;mso-height-percent:0;mso-wrap-distance-left:9pt;mso-wrap-distance-top:0;mso-wrap-distance-right:9pt;mso-wrap-distance-bottom:0;mso-position-horizontal:absolute;mso-position-horizontal-relative:text;mso-position-vertical:absolute;mso-position-vertical-relative:text;mso-width-percent:0;mso-height-percent:0;mso-width-relative:margin;mso-height-relative:margin;v-text-anchor:middle" o:gfxdata="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" filled="f" strokecolor="black [3213]" strokeweight="1pt">
+              <v:rect w14:anchorId="30D71F14" id="Rettangolo 351" o:spid="_x0000_s1113" style="position:absolute;margin-left:414.25pt;margin-top:20.95pt;width:66pt;height:22.5pt;z-index:251907072;visibility:visible;mso-wrap-style:square;mso-width-percent:0;mso-height-percent:0;mso-wrap-distance-left:9pt;mso-wrap-distance-top:0;mso-wrap-distance-right:9pt;mso-wrap-distance-bottom:0;mso-position-horizontal:absolute;mso-position-horizontal-relative:text;mso-position-vertical:absolute;mso-position-vertical-relative:text;mso-width-percent:0;mso-height-percent:0;mso-width-relative:margin;mso-height-relative:margin;v-text-anchor:middle" o:gfxdata="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" filled="f" strokecolor="black [3213]" strokeweight="1pt">
                 <v:textbox>
                   <w:txbxContent>
                     <w:p>
@@ -17743,7 +17647,7 @@
           </mc:Choice>
           <mc:Fallback>
             <w:pict>
-              <v:shape w14:anchorId="70A21D0F" id="Connettore 2 348" o:spid="_x0000_s1026" type="#_x0000_t32" style="position:absolute;margin-left:160.85pt;margin-top:33.7pt;width:253.5pt;height:0;z-index:251905024;visibility:visible;mso-wrap-style:square;mso-width-percent:0;mso-height-percent:0;mso-wrap-distance-left:9pt;mso-wrap-distance-top:0;mso-wrap-distance-right:9pt;mso-wrap-distance-bottom:0;mso-position-horizontal:absolute;mso-position-horizontal-relative:text;mso-position-vertical:absolute;mso-position-vertical-relative:text;mso-width-percent:0;mso-height-percent:0;mso-width-relative:margin;mso-height-relative:margin" o:gfxdata="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" strokecolor="black [3200]" strokeweight=".5pt">
+              <v:shape w14:anchorId="095E6D5F" id="Connettore 2 348" o:spid="_x0000_s1026" type="#_x0000_t32" style="position:absolute;margin-left:160.85pt;margin-top:33.7pt;width:253.5pt;height:0;z-index:251905024;visibility:visible;mso-wrap-style:square;mso-width-percent:0;mso-height-percent:0;mso-wrap-distance-left:9pt;mso-wrap-distance-top:0;mso-wrap-distance-right:9pt;mso-wrap-distance-bottom:0;mso-position-horizontal:absolute;mso-position-horizontal-relative:text;mso-position-vertical:absolute;mso-position-vertical-relative:text;mso-width-percent:0;mso-height-percent:0;mso-width-relative:margin;mso-height-relative:margin" o:gfxdata="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" strokecolor="black [3200]" strokeweight=".5pt">
                 <v:stroke endarrow="block" joinstyle="miter"/>
               </v:shape>
             </w:pict>
@@ -17828,7 +17732,7 @@
           </mc:Choice>
           <mc:Fallback>
             <w:pict>
-              <v:rect w14:anchorId="7D65659B" id="Rettangolo 344" o:spid="_x0000_s1026" style="position:absolute;margin-left:82.05pt;margin-top:14.95pt;width:405.75pt;height:43.5pt;z-index:251901952;visibility:visible;mso-wrap-style:square;mso-width-percent:0;mso-height-percent:0;mso-wrap-distance-left:9pt;mso-wrap-distance-top:0;mso-wrap-distance-right:9pt;mso-wrap-distance-bottom:0;mso-position-horizontal:absolute;mso-position-horizontal-relative:text;mso-position-vertical:absolute;mso-position-vertical-relative:text;mso-width-percent:0;mso-height-percent:0;mso-width-relative:margin;mso-height-relative:margin;v-text-anchor:middle" o:gfxdata="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" filled="f" strokecolor="#a5a5a5 [2092]" strokeweight="1pt"/>
+              <v:rect w14:anchorId="4FAFDC20" id="Rettangolo 344" o:spid="_x0000_s1026" style="position:absolute;margin-left:82.05pt;margin-top:14.95pt;width:405.75pt;height:43.5pt;z-index:251901952;visibility:visible;mso-wrap-style:square;mso-width-percent:0;mso-height-percent:0;mso-wrap-distance-left:9pt;mso-wrap-distance-top:0;mso-wrap-distance-right:9pt;mso-wrap-distance-bottom:0;mso-position-horizontal:absolute;mso-position-horizontal-relative:text;mso-position-vertical:absolute;mso-position-vertical-relative:text;mso-width-percent:0;mso-height-percent:0;mso-width-relative:margin;mso-height-relative:margin;v-text-anchor:middle" o:gfxdata="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" filled="f" strokecolor="#a5a5a5 [2092]" strokeweight="1pt"/>
             </w:pict>
           </mc:Fallback>
         </mc:AlternateContent>
@@ -17912,7 +17816,7 @@
           </mc:Choice>
           <mc:Fallback>
             <w:pict>
-              <v:shape w14:anchorId="10EFD46C" id="Casella di testo 347" o:spid="_x0000_s1105" type="#_x0000_t202" style="position:absolute;margin-left:83.55pt;margin-top:26.95pt;width:57.75pt;height:34.5pt;z-index:251629539;visibility:visible;mso-wrap-style:square;mso-width-percent:0;mso-height-percent:0;mso-wrap-distance-left:9pt;mso-wrap-distance-top:0;mso-wrap-distance-right:9pt;mso-wrap-distance-bottom:0;mso-position-horizontal:absolute;mso-position-horizontal-relative:text;mso-position-vertical:absolute;mso-position-vertical-relative:text;mso-width-percent:0;mso-height-percent:0;mso-width-relative:margin;mso-height-relative:margin;v-text-anchor:top" o:gfxdata="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" fillcolor="white [3201]" stroked="f" strokeweight=".5pt">
+              <v:shape w14:anchorId="10EFD46C" id="Casella di testo 347" o:spid="_x0000_s1114" type="#_x0000_t202" style="position:absolute;margin-left:83.55pt;margin-top:26.95pt;width:57.75pt;height:34.5pt;z-index:251629539;visibility:visible;mso-wrap-style:square;mso-width-percent:0;mso-height-percent:0;mso-wrap-distance-left:9pt;mso-wrap-distance-top:0;mso-wrap-distance-right:9pt;mso-wrap-distance-bottom:0;mso-position-horizontal:absolute;mso-position-horizontal-relative:text;mso-position-vertical:absolute;mso-position-vertical-relative:text;mso-width-percent:0;mso-height-percent:0;mso-width-relative:margin;mso-height-relative:margin;v-text-anchor:top" o:gfxdata="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" fillcolor="white [3201]" stroked="f" strokeweight=".5pt">
                 <v:textbox>
                   <w:txbxContent>
                     <w:p>
@@ -17927,17 +17831,8 @@
                           <w:sz w:val="20"/>
                           <w:szCs w:val="20"/>
                         </w:rPr>
-                        <w:t xml:space="preserve">Risposta = </w:t>
+                        <w:t>Risposta = true</w:t>
                       </w:r>
-                      <w:proofErr w:type="spellStart"/>
-                      <w:r>
-                        <w:rPr>
-                          <w:sz w:val="20"/>
-                          <w:szCs w:val="20"/>
-                        </w:rPr>
-                        <w:t>true</w:t>
-                      </w:r>
-                      <w:proofErr w:type="spellEnd"/>
                     </w:p>
                   </w:txbxContent>
                 </v:textbox>
@@ -18025,7 +17920,7 @@
           </mc:Choice>
           <mc:Fallback>
             <w:pict>
-              <v:shape w14:anchorId="2636B2E9" id="Casella di testo 346" o:spid="_x0000_s1106" type="#_x0000_t202" style="position:absolute;margin-left:92.55pt;margin-top:14.95pt;width:48pt;height:18.75pt;z-index:251630564;visibility:visible;mso-wrap-style:square;mso-width-percent:0;mso-height-percent:0;mso-wrap-distance-left:9pt;mso-wrap-distance-top:0;mso-wrap-distance-right:9pt;mso-wrap-distance-bottom:0;mso-position-horizontal:absolute;mso-position-horizontal-relative:text;mso-position-vertical:absolute;mso-position-vertical-relative:text;mso-width-percent:0;mso-height-percent:0;mso-width-relative:margin;mso-height-relative:margin;v-text-anchor:top" o:gfxdata="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" fillcolor="white [3201]" stroked="f" strokeweight=".5pt">
+              <v:shape w14:anchorId="2636B2E9" id="Casella di testo 346" o:spid="_x0000_s1115" type="#_x0000_t202" style="position:absolute;margin-left:92.55pt;margin-top:14.95pt;width:48pt;height:18.75pt;z-index:251630564;visibility:visible;mso-wrap-style:square;mso-width-percent:0;mso-height-percent:0;mso-wrap-distance-left:9pt;mso-wrap-distance-top:0;mso-wrap-distance-right:9pt;mso-wrap-distance-bottom:0;mso-position-horizontal:absolute;mso-position-horizontal-relative:text;mso-position-vertical:absolute;mso-position-vertical-relative:text;mso-width-percent:0;mso-height-percent:0;mso-width-relative:margin;mso-height-relative:margin;v-text-anchor:top" o:gfxdata="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" fillcolor="white [3201]" stroked="f" strokeweight=".5pt">
                 <v:textbox>
                   <w:txbxContent>
                     <w:p>
@@ -18150,10 +18045,965 @@
     </w:p>
     <w:p>
       <w:pPr>
+        <w:ind w:left="708"/>
+      </w:pPr>
+      <w:r>
+        <w:t>Contratti operazioni di sistema:</w:t>
+      </w:r>
+    </w:p>
+    <w:p>
+      <w:pPr>
+        <w:ind w:left="708"/>
+      </w:pPr>
+    </w:p>
+    <w:p>
+      <w:pPr>
+        <w:spacing w:after="0"/>
+        <w:ind w:left="709"/>
+        <w:rPr>
+          <w:sz w:val="24"/>
+        </w:rPr>
+      </w:pPr>
+      <w:r>
+        <w:rPr>
+          <w:sz w:val="24"/>
+        </w:rPr>
+        <w:t xml:space="preserve">Contratto: </w:t>
+      </w:r>
+      <w:r>
+        <w:rPr>
+          <w:sz w:val="24"/>
+        </w:rPr>
+        <w:t>chiediNome</w:t>
+      </w:r>
+    </w:p>
+    <w:p>
+      <w:pPr>
+        <w:spacing w:after="0"/>
+        <w:ind w:left="709"/>
+      </w:pPr>
+      <w:r>
+        <w:t>---------------------------------------------------</w:t>
+      </w:r>
+    </w:p>
+    <w:p>
+      <w:pPr>
+        <w:spacing w:after="0"/>
+        <w:ind w:left="709"/>
+      </w:pPr>
+      <w:r>
+        <w:rPr>
+          <w:b/>
+        </w:rPr>
+        <w:t>operazione</w:t>
+      </w:r>
+      <w:r>
+        <w:t>: chiediNome()</w:t>
+      </w:r>
+    </w:p>
+    <w:p>
+      <w:pPr>
+        <w:spacing w:after="0"/>
+        <w:ind w:left="709"/>
+      </w:pPr>
+      <w:r>
+        <w:rPr>
+          <w:b/>
+        </w:rPr>
+        <w:t>Riferimenti</w:t>
+      </w:r>
+      <w:r>
+        <w:t>: caso d’uso “Registrazione”</w:t>
+      </w:r>
+    </w:p>
+    <w:p>
+      <w:pPr>
+        <w:spacing w:after="0"/>
+        <w:ind w:left="709"/>
+      </w:pPr>
+      <w:r>
+        <w:rPr>
+          <w:b/>
+        </w:rPr>
+        <w:t>Pre-condizioni</w:t>
+      </w:r>
+      <w:r>
+        <w:t>: è in corso l’iscrizione di un nuovo fruitore</w:t>
+      </w:r>
+    </w:p>
+    <w:p>
+      <w:pPr>
+        <w:spacing w:after="0"/>
+        <w:ind w:left="709"/>
+      </w:pPr>
+      <w:r>
+        <w:rPr>
+          <w:b/>
+        </w:rPr>
+        <w:t>Post-condizioni</w:t>
+      </w:r>
+      <w:r>
+        <w:t>:</w:t>
+      </w:r>
+    </w:p>
+    <w:p>
+      <w:pPr>
+        <w:spacing w:after="0"/>
+        <w:ind w:left="709"/>
+      </w:pPr>
+    </w:p>
+    <w:p>
+      <w:pPr>
+        <w:spacing w:after="0"/>
+        <w:ind w:left="709"/>
+        <w:rPr>
+          <w:sz w:val="24"/>
+        </w:rPr>
+      </w:pPr>
+      <w:r>
+        <w:rPr>
+          <w:sz w:val="24"/>
+        </w:rPr>
+        <w:t>Contratto: chiediCognome</w:t>
+      </w:r>
+    </w:p>
+    <w:p>
+      <w:pPr>
+        <w:spacing w:after="0"/>
+        <w:ind w:left="709"/>
+      </w:pPr>
+      <w:r>
+        <w:t>---------------------------------------------------</w:t>
+      </w:r>
+    </w:p>
+    <w:p>
+      <w:pPr>
+        <w:spacing w:after="0"/>
+        <w:ind w:left="709"/>
+      </w:pPr>
+      <w:r>
+        <w:rPr>
+          <w:b/>
+        </w:rPr>
+        <w:t>operazione</w:t>
+      </w:r>
+      <w:r>
+        <w:t>: chiediCognome()</w:t>
+      </w:r>
+    </w:p>
+    <w:p>
+      <w:pPr>
+        <w:spacing w:after="0"/>
+        <w:ind w:left="709"/>
+      </w:pPr>
+      <w:r>
+        <w:rPr>
+          <w:b/>
+        </w:rPr>
+        <w:t>Riferimenti</w:t>
+      </w:r>
+      <w:r>
+        <w:t>: caso d’uso “Registrazione”</w:t>
+      </w:r>
+    </w:p>
+    <w:p>
+      <w:pPr>
+        <w:spacing w:after="0"/>
+        <w:ind w:left="709"/>
+      </w:pPr>
+      <w:r>
+        <w:rPr>
+          <w:b/>
+        </w:rPr>
+        <w:t>Pre-condizioni</w:t>
+      </w:r>
+      <w:r>
+        <w:t>: è in corso l’iscrizione di un nuovo fruitore</w:t>
+      </w:r>
+    </w:p>
+    <w:p>
+      <w:pPr>
+        <w:spacing w:after="0"/>
+        <w:ind w:left="709"/>
+      </w:pPr>
+      <w:r>
+        <w:rPr>
+          <w:b/>
+        </w:rPr>
+        <w:t>Post-condizioni</w:t>
+      </w:r>
+      <w:r>
+        <w:t>:</w:t>
+      </w:r>
+    </w:p>
+    <w:p>
+      <w:pPr>
+        <w:spacing w:after="0"/>
+        <w:ind w:left="709"/>
+      </w:pPr>
+    </w:p>
+    <w:p>
+      <w:pPr>
+        <w:spacing w:after="0"/>
+        <w:ind w:left="709"/>
+        <w:rPr>
+          <w:sz w:val="24"/>
+        </w:rPr>
+      </w:pPr>
+      <w:r>
+        <w:rPr>
+          <w:sz w:val="24"/>
+        </w:rPr>
+        <w:t xml:space="preserve">Contratto: </w:t>
+      </w:r>
+      <w:r>
+        <w:rPr>
+          <w:sz w:val="24"/>
+        </w:rPr>
+        <w:t>chiediDataNascita</w:t>
+      </w:r>
+    </w:p>
+    <w:p>
+      <w:pPr>
+        <w:spacing w:after="0"/>
+        <w:ind w:left="709"/>
+      </w:pPr>
+      <w:r>
+        <w:t>---------------------------------------------------</w:t>
+      </w:r>
+    </w:p>
+    <w:p>
+      <w:pPr>
+        <w:spacing w:after="0"/>
+        <w:ind w:left="709"/>
+      </w:pPr>
+      <w:r>
+        <w:rPr>
+          <w:b/>
+        </w:rPr>
+        <w:t>operazione</w:t>
+      </w:r>
+      <w:r>
+        <w:t>: chiediDataNascita()</w:t>
+      </w:r>
+    </w:p>
+    <w:p>
+      <w:pPr>
+        <w:spacing w:after="0"/>
+        <w:ind w:left="709"/>
+      </w:pPr>
+      <w:r>
+        <w:rPr>
+          <w:b/>
+        </w:rPr>
+        <w:t>Riferimenti</w:t>
+      </w:r>
+      <w:r>
+        <w:t>: caso d’uso “Reistrazione”</w:t>
+      </w:r>
+    </w:p>
+    <w:p>
+      <w:pPr>
+        <w:spacing w:after="0"/>
+        <w:ind w:left="709"/>
+      </w:pPr>
+      <w:r>
+        <w:rPr>
+          <w:b/>
+        </w:rPr>
+        <w:t>Pre-condizioni</w:t>
+      </w:r>
+      <w:r>
+        <w:t>: è in corso l’iscrizione di un nuovo fruitore</w:t>
+      </w:r>
+    </w:p>
+    <w:p>
+      <w:pPr>
+        <w:spacing w:after="0"/>
+        <w:ind w:left="709"/>
+      </w:pPr>
+      <w:r>
+        <w:rPr>
+          <w:b/>
+        </w:rPr>
+        <w:t>Post-condizioni</w:t>
+      </w:r>
+      <w:r>
+        <w:t xml:space="preserve">: </w:t>
+      </w:r>
+    </w:p>
+    <w:p>
+      <w:pPr>
+        <w:spacing w:after="0"/>
+      </w:pPr>
+    </w:p>
+    <w:p>
+      <w:pPr>
+        <w:spacing w:after="0"/>
+        <w:ind w:firstLine="708"/>
+      </w:pPr>
+      <w:r>
+        <w:rPr>
+          <w:sz w:val="24"/>
+        </w:rPr>
+        <w:t>Contratto: differenzaAnniDaOggi</w:t>
+      </w:r>
+    </w:p>
+    <w:p>
+      <w:pPr>
+        <w:spacing w:after="0"/>
+        <w:ind w:left="709"/>
+      </w:pPr>
+      <w:r>
+        <w:t>---------------------------------------------------</w:t>
+      </w:r>
+    </w:p>
+    <w:p>
+      <w:pPr>
+        <w:spacing w:after="0"/>
+        <w:ind w:firstLine="708"/>
+      </w:pPr>
+      <w:r>
+        <w:rPr>
+          <w:b/>
+        </w:rPr>
+        <w:t>operazione</w:t>
+      </w:r>
+      <w:r>
+        <w:t xml:space="preserve">: </w:t>
+      </w:r>
+      <w:r>
+        <w:t>differenzaAnniDaOggi</w:t>
+      </w:r>
+      <w:r>
+        <w:t>(DataDiNascita)</w:t>
+      </w:r>
+    </w:p>
+    <w:p>
+      <w:pPr>
+        <w:spacing w:after="0"/>
+        <w:ind w:left="709"/>
+      </w:pPr>
+      <w:r>
+        <w:rPr>
+          <w:b/>
+        </w:rPr>
+        <w:t>Riferimenti</w:t>
+      </w:r>
+      <w:r>
+        <w:t>: caso d’uso “Reistrazione”</w:t>
+      </w:r>
+    </w:p>
+    <w:p>
+      <w:pPr>
+        <w:spacing w:after="0"/>
+        <w:ind w:left="709"/>
+      </w:pPr>
+      <w:r>
+        <w:rPr>
+          <w:b/>
+        </w:rPr>
+        <w:t>Pre-condizioni</w:t>
+      </w:r>
+      <w:r>
+        <w:t>: è in corso l’iscrizione di un nuovo fruitore</w:t>
+      </w:r>
+    </w:p>
+    <w:p>
+      <w:pPr>
+        <w:spacing w:after="0"/>
+        <w:ind w:left="709"/>
+      </w:pPr>
+      <w:r>
+        <w:rPr>
+          <w:b/>
+        </w:rPr>
+        <w:t>Post-condizioni</w:t>
+      </w:r>
+      <w:r>
+        <w:t>: dataDiNascita &gt; 18</w:t>
+      </w:r>
+    </w:p>
+    <w:p>
+      <w:pPr>
+        <w:spacing w:after="0"/>
+        <w:ind w:left="709"/>
+      </w:pPr>
+    </w:p>
+    <w:p>
+      <w:pPr>
+        <w:spacing w:after="0"/>
+        <w:ind w:firstLine="708"/>
+      </w:pPr>
+      <w:r>
+        <w:rPr>
+          <w:sz w:val="24"/>
+        </w:rPr>
+        <w:t>Contratto: chiediUsername</w:t>
+      </w:r>
+    </w:p>
+    <w:p>
+      <w:pPr>
+        <w:spacing w:after="0"/>
+        <w:ind w:left="709"/>
+      </w:pPr>
+      <w:r>
+        <w:t>---------------------------------------------------</w:t>
+      </w:r>
+    </w:p>
+    <w:p>
+      <w:pPr>
+        <w:spacing w:after="0"/>
+        <w:ind w:firstLine="708"/>
+      </w:pPr>
+      <w:r>
+        <w:rPr>
+          <w:b/>
+        </w:rPr>
+        <w:t>operazione</w:t>
+      </w:r>
+      <w:r>
+        <w:t>: chiediUsername()</w:t>
+      </w:r>
+    </w:p>
+    <w:p>
+      <w:pPr>
+        <w:spacing w:after="0"/>
+        <w:ind w:left="709"/>
+      </w:pPr>
+      <w:r>
+        <w:rPr>
+          <w:b/>
+        </w:rPr>
+        <w:t>Riferimenti</w:t>
+      </w:r>
+      <w:r>
+        <w:t>: caso d’uso “Reistrazione”</w:t>
+      </w:r>
+    </w:p>
+    <w:p>
+      <w:pPr>
+        <w:spacing w:after="0"/>
+        <w:ind w:left="709"/>
+      </w:pPr>
+      <w:r>
+        <w:rPr>
+          <w:b/>
+        </w:rPr>
+        <w:t>Pre-condizioni</w:t>
+      </w:r>
+      <w:r>
+        <w:t>: è in corso l’iscrizione di un nuovo fruitore</w:t>
+      </w:r>
+    </w:p>
+    <w:p>
+      <w:pPr>
+        <w:spacing w:after="0"/>
+        <w:ind w:left="709"/>
+      </w:pPr>
+      <w:r>
+        <w:rPr>
+          <w:b/>
+        </w:rPr>
+        <w:t>Post-condizioni</w:t>
+      </w:r>
+      <w:r>
+        <w:t>: dataDiNascita &gt; 18</w:t>
+      </w:r>
+    </w:p>
+    <w:p>
+      <w:pPr>
+        <w:spacing w:after="0"/>
+        <w:ind w:left="709"/>
+      </w:pPr>
+    </w:p>
+    <w:p>
+      <w:pPr>
+        <w:spacing w:after="0"/>
+        <w:ind w:firstLine="708"/>
+      </w:pPr>
+      <w:r>
+        <w:rPr>
+          <w:sz w:val="24"/>
+        </w:rPr>
+        <w:t xml:space="preserve">Contratto: </w:t>
+      </w:r>
+      <w:r>
+        <w:rPr>
+          <w:sz w:val="24"/>
+        </w:rPr>
+        <w:t>u</w:t>
+      </w:r>
+      <w:r>
+        <w:rPr>
+          <w:sz w:val="24"/>
+        </w:rPr>
+        <w:t>sername</w:t>
+      </w:r>
+      <w:r>
+        <w:t>Disponibilie</w:t>
+      </w:r>
+    </w:p>
+    <w:p>
+      <w:pPr>
+        <w:spacing w:after="0"/>
+        <w:ind w:left="709"/>
+      </w:pPr>
+      <w:r>
+        <w:t>---------------------------------------------------</w:t>
+      </w:r>
+    </w:p>
+    <w:p>
+      <w:pPr>
+        <w:spacing w:after="0"/>
+        <w:ind w:firstLine="708"/>
+      </w:pPr>
+      <w:r>
+        <w:rPr>
+          <w:b/>
+        </w:rPr>
+        <w:t>operazione</w:t>
+      </w:r>
+      <w:r>
+        <w:t xml:space="preserve">: </w:t>
+      </w:r>
+      <w:r>
+        <w:rPr>
+          <w:sz w:val="24"/>
+        </w:rPr>
+        <w:t>u</w:t>
+      </w:r>
+      <w:r>
+        <w:rPr>
+          <w:sz w:val="24"/>
+        </w:rPr>
+        <w:t>ername</w:t>
+      </w:r>
+      <w:r>
+        <w:t>Disponibilie (username)</w:t>
+      </w:r>
+    </w:p>
+    <w:p>
+      <w:pPr>
+        <w:spacing w:after="0"/>
+        <w:ind w:left="709"/>
+      </w:pPr>
+      <w:r>
+        <w:rPr>
+          <w:b/>
+        </w:rPr>
+        <w:t>Riferimenti</w:t>
+      </w:r>
+      <w:r>
+        <w:t>: caso d’uso “Reistrazione”</w:t>
+      </w:r>
+    </w:p>
+    <w:p>
+      <w:pPr>
+        <w:spacing w:after="0"/>
+        <w:ind w:left="709"/>
+      </w:pPr>
+      <w:r>
+        <w:rPr>
+          <w:b/>
+        </w:rPr>
+        <w:t>Pre-condizioni</w:t>
+      </w:r>
+      <w:r>
+        <w:t>: è in corso l’iscrizione di un nuovo fruitore</w:t>
+      </w:r>
+    </w:p>
+    <w:p>
+      <w:pPr>
+        <w:spacing w:after="0"/>
+        <w:ind w:left="709"/>
+      </w:pPr>
+      <w:r>
+        <w:rPr>
+          <w:b/>
+        </w:rPr>
+        <w:t>Post-condizioni</w:t>
+      </w:r>
+      <w:r>
+        <w:t>: dataDiNascita &gt; 18, l’username è disponbile</w:t>
+      </w:r>
+    </w:p>
+    <w:p>
+      <w:pPr>
+        <w:spacing w:after="0"/>
+        <w:ind w:left="709"/>
+      </w:pPr>
+    </w:p>
+    <w:p>
+      <w:pPr>
+        <w:spacing w:after="0"/>
+        <w:ind w:left="709"/>
+      </w:pPr>
+    </w:p>
+    <w:p>
+      <w:pPr>
+        <w:spacing w:after="0"/>
+        <w:ind w:left="709"/>
+      </w:pPr>
+    </w:p>
+    <w:p>
+      <w:pPr>
+        <w:spacing w:after="0"/>
+        <w:ind w:left="709"/>
+      </w:pPr>
+    </w:p>
+    <w:p>
+      <w:pPr>
+        <w:spacing w:after="0"/>
+        <w:ind w:firstLine="708"/>
+      </w:pPr>
+      <w:r>
+        <w:rPr>
+          <w:sz w:val="24"/>
+        </w:rPr>
+        <w:t xml:space="preserve">Contratto: </w:t>
+      </w:r>
+      <w:r>
+        <w:rPr>
+          <w:sz w:val="24"/>
+        </w:rPr>
+        <w:t>chiediPassword</w:t>
+      </w:r>
+    </w:p>
+    <w:p>
+      <w:pPr>
+        <w:spacing w:after="0"/>
+        <w:ind w:left="709"/>
+      </w:pPr>
+      <w:r>
+        <w:t>---------------------------------------------------</w:t>
+      </w:r>
+    </w:p>
+    <w:p>
+      <w:pPr>
+        <w:spacing w:after="0"/>
+        <w:ind w:firstLine="708"/>
+      </w:pPr>
+      <w:r>
+        <w:rPr>
+          <w:b/>
+        </w:rPr>
+        <w:t>operazione</w:t>
+      </w:r>
+      <w:r>
+        <w:t xml:space="preserve">: </w:t>
+      </w:r>
+      <w:r>
+        <w:rPr>
+          <w:sz w:val="24"/>
+        </w:rPr>
+        <w:t>chiediPassword</w:t>
+      </w:r>
+      <w:r>
+        <w:t xml:space="preserve"> ()</w:t>
+      </w:r>
+    </w:p>
+    <w:p>
+      <w:pPr>
+        <w:spacing w:after="0"/>
+        <w:ind w:left="709"/>
+      </w:pPr>
+      <w:r>
+        <w:rPr>
+          <w:b/>
+        </w:rPr>
+        <w:t>Riferimenti</w:t>
+      </w:r>
+      <w:r>
+        <w:t>: caso d’uso “Reistrazione”</w:t>
+      </w:r>
+    </w:p>
+    <w:p>
+      <w:pPr>
+        <w:spacing w:after="0"/>
+        <w:ind w:left="709"/>
+      </w:pPr>
+      <w:r>
+        <w:rPr>
+          <w:b/>
+        </w:rPr>
+        <w:t>Pre-condizioni</w:t>
+      </w:r>
+      <w:r>
+        <w:t>: è in corso l’iscrizione di un nuovo fruitore</w:t>
+      </w:r>
+    </w:p>
+    <w:p>
+      <w:pPr>
+        <w:spacing w:after="0"/>
+        <w:ind w:left="709"/>
+      </w:pPr>
+      <w:r>
+        <w:rPr>
+          <w:b/>
+        </w:rPr>
+        <w:t>Post-condizioni</w:t>
+      </w:r>
+      <w:r>
+        <w:t>: dataDiNascita &gt; 18, l’username è disponbile</w:t>
+      </w:r>
+    </w:p>
+    <w:p>
+      <w:pPr>
+        <w:spacing w:after="0"/>
+        <w:ind w:left="709"/>
+      </w:pPr>
+    </w:p>
+    <w:p>
+      <w:pPr>
+        <w:spacing w:after="0"/>
+        <w:ind w:firstLine="708"/>
+      </w:pPr>
+      <w:r>
+        <w:rPr>
+          <w:sz w:val="24"/>
+        </w:rPr>
+        <w:t xml:space="preserve">Contratto: </w:t>
+      </w:r>
+      <w:r>
+        <w:rPr>
+          <w:sz w:val="24"/>
+        </w:rPr>
+        <w:t>confermaPassword</w:t>
+      </w:r>
+    </w:p>
+    <w:p>
+      <w:pPr>
+        <w:spacing w:after="0"/>
+        <w:ind w:left="709"/>
+      </w:pPr>
+      <w:r>
+        <w:t>---------------------------------------------------</w:t>
+      </w:r>
+    </w:p>
+    <w:p>
+      <w:pPr>
+        <w:spacing w:after="0"/>
+        <w:ind w:firstLine="708"/>
+      </w:pPr>
+      <w:r>
+        <w:rPr>
+          <w:b/>
+        </w:rPr>
+        <w:t>operazione</w:t>
+      </w:r>
+      <w:r>
+        <w:t xml:space="preserve">: </w:t>
+      </w:r>
+      <w:r>
+        <w:rPr>
+          <w:sz w:val="24"/>
+        </w:rPr>
+        <w:t>confermaPassword</w:t>
+      </w:r>
+      <w:r>
+        <w:t>()</w:t>
+      </w:r>
+    </w:p>
+    <w:p>
+      <w:pPr>
+        <w:spacing w:after="0"/>
+        <w:ind w:left="709"/>
+      </w:pPr>
+      <w:r>
+        <w:rPr>
+          <w:b/>
+        </w:rPr>
+        <w:t>Riferimenti</w:t>
+      </w:r>
+      <w:r>
+        <w:t>: caso d’uso “Reistrazione”</w:t>
+      </w:r>
+    </w:p>
+    <w:p>
+      <w:pPr>
+        <w:spacing w:after="0"/>
+        <w:ind w:left="709"/>
+      </w:pPr>
+      <w:r>
+        <w:rPr>
+          <w:b/>
+        </w:rPr>
+        <w:t>Pre-condizioni</w:t>
+      </w:r>
+      <w:r>
+        <w:t>: è in corso l’iscrizione di un nuovo fruitore</w:t>
+      </w:r>
+    </w:p>
+    <w:p>
+      <w:pPr>
+        <w:spacing w:after="0"/>
+        <w:ind w:left="709"/>
+      </w:pPr>
+      <w:r>
+        <w:rPr>
+          <w:b/>
+        </w:rPr>
+        <w:t>Post-condizioni</w:t>
+      </w:r>
+      <w:r>
+        <w:t>: dataDiNascita &gt; 18, l’username è disponbile, password1 corrisponde a password2</w:t>
+      </w:r>
+    </w:p>
+    <w:p>
+      <w:pPr>
+        <w:spacing w:after="0"/>
+        <w:ind w:left="709"/>
+      </w:pPr>
+    </w:p>
+    <w:p>
+      <w:pPr>
+        <w:spacing w:after="0"/>
+        <w:ind w:firstLine="708"/>
+      </w:pPr>
+      <w:r>
+        <w:rPr>
+          <w:sz w:val="24"/>
+        </w:rPr>
+        <w:t xml:space="preserve">Contratto: </w:t>
+      </w:r>
+      <w:r>
+        <w:rPr>
+          <w:sz w:val="24"/>
+        </w:rPr>
+        <w:t>confermaDati</w:t>
+      </w:r>
+    </w:p>
+    <w:p>
+      <w:pPr>
+        <w:spacing w:after="0"/>
+        <w:ind w:left="709"/>
+      </w:pPr>
+      <w:r>
+        <w:t>---------------------------------------------------</w:t>
+      </w:r>
+    </w:p>
+    <w:p>
+      <w:pPr>
+        <w:spacing w:after="0"/>
+        <w:ind w:firstLine="708"/>
+      </w:pPr>
+      <w:r>
+        <w:rPr>
+          <w:b/>
+        </w:rPr>
+        <w:t>operazione</w:t>
+      </w:r>
+      <w:r>
+        <w:t xml:space="preserve">: </w:t>
+      </w:r>
+      <w:r>
+        <w:rPr>
+          <w:sz w:val="24"/>
+        </w:rPr>
+        <w:t>confermaDati</w:t>
+      </w:r>
+      <w:r>
+        <w:t>()</w:t>
+      </w:r>
+    </w:p>
+    <w:p>
+      <w:pPr>
+        <w:spacing w:after="0"/>
+        <w:ind w:left="709"/>
+      </w:pPr>
+      <w:r>
+        <w:rPr>
+          <w:b/>
+        </w:rPr>
+        <w:t>Riferimenti</w:t>
+      </w:r>
+      <w:r>
+        <w:t>: caso d’uso “Reistrazione”</w:t>
+      </w:r>
+    </w:p>
+    <w:p>
+      <w:pPr>
+        <w:spacing w:after="0"/>
+        <w:ind w:left="709"/>
+      </w:pPr>
+      <w:r>
+        <w:rPr>
+          <w:b/>
+        </w:rPr>
+        <w:t>Pre-condizioni</w:t>
+      </w:r>
+      <w:r>
+        <w:t>: è in corso l’iscrizione di un nuovo fruitore</w:t>
+      </w:r>
+    </w:p>
+    <w:p>
+      <w:pPr>
+        <w:spacing w:after="0"/>
+        <w:ind w:left="709"/>
+      </w:pPr>
+      <w:r>
+        <w:rPr>
+          <w:b/>
+        </w:rPr>
+        <w:t>Post-condizioni</w:t>
+      </w:r>
+      <w:r>
+        <w:t>: viene creata un’istanza di Fruitore se l’utente conferma i suoi dati</w:t>
+      </w:r>
+    </w:p>
+    <w:p>
+      <w:pPr>
+        <w:spacing w:after="0"/>
+        <w:ind w:left="709"/>
+      </w:pPr>
+    </w:p>
+    <w:p>
+      <w:pPr>
+        <w:spacing w:after="0"/>
+        <w:ind w:left="709"/>
+      </w:pPr>
+    </w:p>
+    <w:p>
+      <w:pPr>
+        <w:spacing w:after="0"/>
+        <w:ind w:left="709"/>
+      </w:pPr>
+    </w:p>
+    <w:p>
+      <w:pPr>
+        <w:spacing w:after="0"/>
+        <w:ind w:left="709"/>
+      </w:pPr>
+    </w:p>
+    <w:p>
+      <w:pPr>
+        <w:spacing w:after="0"/>
+        <w:ind w:left="709"/>
+      </w:pPr>
+    </w:p>
+    <w:p>
+      <w:pPr>
+        <w:spacing w:after="0"/>
+        <w:ind w:left="709"/>
+      </w:pPr>
+    </w:p>
+    <w:p>
+      <w:pPr>
+        <w:spacing w:after="0"/>
+        <w:ind w:left="709"/>
+      </w:pPr>
+    </w:p>
+    <w:p>
+      <w:pPr>
         <w:jc w:val="center"/>
       </w:pPr>
-      <w:r>
-        <w:lastRenderedPageBreak/>
+    </w:p>
+    <w:p>
+      <w:pPr>
+        <w:jc w:val="center"/>
+      </w:pPr>
+      <w:r>
         <w:t>Controller GRASP</w:t>
       </w:r>
     </w:p>
@@ -18234,7 +19084,7 @@
                     </pic:cNvPicPr>
                   </pic:nvPicPr>
                   <pic:blipFill>
-                    <a:blip r:embed="rId10">
+                    <a:blip r:embed="rId9">
                       <a:extLst>
                         <a:ext uri="{28A0092B-C50C-407E-A947-70E740481C1C}">
                           <a14:useLocalDpi xmlns:a14="http://schemas.microsoft.com/office/drawing/2010/main" val="0"/>
@@ -18402,9 +19252,9 @@
               </wp:anchor>
             </w:drawing>
           </mc:Choice>
-          <mc:Fallback xmlns:cx2="http://schemas.microsoft.com/office/drawing/2015/10/21/chartex" xmlns:cx3="http://schemas.microsoft.com/office/drawing/2016/5/9/chartex" xmlns:cx4="http://schemas.microsoft.com/office/drawing/2016/5/10/chartex" xmlns:cx5="http://schemas.microsoft.com/office/drawing/2016/5/11/chartex" xmlns:cx6="http://schemas.microsoft.com/office/drawing/2016/5/12/chartex" xmlns:cx7="http://schemas.microsoft.com/office/drawing/2016/5/13/chartex" xmlns:cx8="http://schemas.microsoft.com/office/drawing/2016/5/14/chartex" xmlns:aink="http://schemas.microsoft.com/office/drawing/2016/ink" xmlns:am3d="http://schemas.microsoft.com/office/drawing/2017/model3d" xmlns:w16cid="http://schemas.microsoft.com/office/word/2016/wordml/cid">
+          <mc:Fallback>
             <w:pict>
-              <v:shapetype w14:anchorId="16099C07" id="_x0000_t88" coordsize="21600,21600" o:spt="88" adj="1800,10800" path="m,qx10800@0l10800@2qy21600@11,10800@3l10800@1qy,21600e" filled="f">
+              <v:shapetype w14:anchorId="1793D443" id="_x0000_t88" coordsize="21600,21600" o:spt="88" adj="1800,10800" path="m,qx10800@0l10800@2qy21600@11,10800@3l10800@1qy,21600e" filled="f">
                 <v:formulas>
                   <v:f eqn="val #0"/>
                   <v:f eqn="sum 21600 0 #0"/>
@@ -18550,7 +19400,7 @@
           </mc:Choice>
           <mc:Fallback>
             <w:pict>
-              <v:shape w14:anchorId="654E290D" id="_x0000_s1108" type="#_x0000_t202" style="position:absolute;left:0;text-align:left;margin-left:249.3pt;margin-top:6.45pt;width:66pt;height:20.4pt;z-index:251661312;visibility:visible;mso-wrap-style:square;mso-width-percent:0;mso-height-percent:0;mso-wrap-distance-left:9pt;mso-wrap-distance-top:3.6pt;mso-wrap-distance-right:9pt;mso-wrap-distance-bottom:3.6pt;mso-position-horizontal:absolute;mso-position-horizontal-relative:text;mso-position-vertical:absolute;mso-position-vertical-relative:text;mso-width-percent:0;mso-height-percent:0;mso-width-relative:margin;mso-height-relative:margin;v-text-anchor:top" o:gfxdata="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" filled="f" stroked="f">
+              <v:shape w14:anchorId="654E290D" id="_x0000_s1117" type="#_x0000_t202" style="position:absolute;left:0;text-align:left;margin-left:249.3pt;margin-top:6.45pt;width:66pt;height:20.4pt;z-index:251661312;visibility:visible;mso-wrap-style:square;mso-width-percent:0;mso-height-percent:0;mso-wrap-distance-left:9pt;mso-wrap-distance-top:3.6pt;mso-wrap-distance-right:9pt;mso-wrap-distance-bottom:3.6pt;mso-position-horizontal:absolute;mso-position-horizontal-relative:text;mso-position-vertical:absolute;mso-position-vertical-relative:text;mso-width-percent:0;mso-height-percent:0;mso-width-relative:margin;mso-height-relative:margin;v-text-anchor:top" o:gfxdata="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" filled="f" stroked="f">
                 <v:textbox>
                   <w:txbxContent>
                     <w:p>
@@ -18692,9 +19542,9 @@
               </wp:anchor>
             </w:drawing>
           </mc:Choice>
-          <mc:Fallback xmlns:cx2="http://schemas.microsoft.com/office/drawing/2015/10/21/chartex" xmlns:cx3="http://schemas.microsoft.com/office/drawing/2016/5/9/chartex" xmlns:cx4="http://schemas.microsoft.com/office/drawing/2016/5/10/chartex" xmlns:cx5="http://schemas.microsoft.com/office/drawing/2016/5/11/chartex" xmlns:cx6="http://schemas.microsoft.com/office/drawing/2016/5/12/chartex" xmlns:cx7="http://schemas.microsoft.com/office/drawing/2016/5/13/chartex" xmlns:cx8="http://schemas.microsoft.com/office/drawing/2016/5/14/chartex" xmlns:aink="http://schemas.microsoft.com/office/drawing/2016/ink" xmlns:am3d="http://schemas.microsoft.com/office/drawing/2017/model3d" xmlns:w16cid="http://schemas.microsoft.com/office/word/2016/wordml/cid">
+          <mc:Fallback>
             <w:pict>
-              <v:shape w14:anchorId="6ACB1757" id="Parentesi graffa chiusa 4" o:spid="_x0000_s1026" type="#_x0000_t88" style="position:absolute;margin-left:156.3pt;margin-top:3.1pt;width:81.6pt;height:130.8pt;z-index:251663360;visibility:visible;mso-wrap-style:square;mso-width-percent:0;mso-height-percent:0;mso-wrap-distance-left:9pt;mso-wrap-distance-top:0;mso-wrap-distance-right:9pt;mso-wrap-distance-bottom:0;mso-position-horizontal:absolute;mso-position-horizontal-relative:text;mso-position-vertical:absolute;mso-position-vertical-relative:text;mso-width-percent:0;mso-height-percent:0;mso-width-relative:margin;mso-height-relative:margin;v-text-anchor:middle" o:gfxdata="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" adj="1123" strokecolor="#4472c4 [3204]" strokeweight=".5pt">
+              <v:shape w14:anchorId="5584784D" id="Parentesi graffa chiusa 4" o:spid="_x0000_s1026" type="#_x0000_t88" style="position:absolute;margin-left:156.3pt;margin-top:3.1pt;width:81.6pt;height:130.8pt;z-index:251663360;visibility:visible;mso-wrap-style:square;mso-width-percent:0;mso-height-percent:0;mso-wrap-distance-left:9pt;mso-wrap-distance-top:0;mso-wrap-distance-right:9pt;mso-wrap-distance-bottom:0;mso-position-horizontal:absolute;mso-position-horizontal-relative:text;mso-position-vertical:absolute;mso-position-vertical-relative:text;mso-width-percent:0;mso-height-percent:0;mso-width-relative:margin;mso-height-relative:margin;v-text-anchor:middle" o:gfxdata="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" adj="1123" strokecolor="#4472c4 [3204]" strokeweight=".5pt">
                 <v:stroke joinstyle="miter"/>
               </v:shape>
             </w:pict>
@@ -18820,7 +19670,7 @@
           </mc:Choice>
           <mc:Fallback>
             <w:pict>
-              <v:shape w14:anchorId="0A399E1C" id="_x0000_s1109" type="#_x0000_t202" style="position:absolute;left:0;text-align:left;margin-left:253.8pt;margin-top:11.75pt;width:66pt;height:20.4pt;z-index:251665408;visibility:visible;mso-wrap-style:square;mso-width-percent:0;mso-height-percent:0;mso-wrap-distance-left:9pt;mso-wrap-distance-top:3.6pt;mso-wrap-distance-right:9pt;mso-wrap-distance-bottom:3.6pt;mso-position-horizontal:absolute;mso-position-horizontal-relative:text;mso-position-vertical:absolute;mso-position-vertical-relative:text;mso-width-percent:0;mso-height-percent:0;mso-width-relative:margin;mso-height-relative:margin;v-text-anchor:top" o:gfxdata="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" filled="f" stroked="f">
+              <v:shape w14:anchorId="0A399E1C" id="_x0000_s1118" type="#_x0000_t202" style="position:absolute;left:0;text-align:left;margin-left:253.8pt;margin-top:11.75pt;width:66pt;height:20.4pt;z-index:251665408;visibility:visible;mso-wrap-style:square;mso-width-percent:0;mso-height-percent:0;mso-wrap-distance-left:9pt;mso-wrap-distance-top:3.6pt;mso-wrap-distance-right:9pt;mso-wrap-distance-bottom:3.6pt;mso-position-horizontal:absolute;mso-position-horizontal-relative:text;mso-position-vertical:absolute;mso-position-vertical-relative:text;mso-width-percent:0;mso-height-percent:0;mso-width-relative:margin;mso-height-relative:margin;v-text-anchor:top" o:gfxdata="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" filled="f" stroked="f">
                 <v:textbox>
                   <w:txbxContent>
                     <w:p>
@@ -18949,7 +19799,7 @@
       <w:r>
         <w:t xml:space="preserve">Singleton con parametri: </w:t>
       </w:r>
-      <w:hyperlink r:id="rId11" w:history="1">
+      <w:hyperlink r:id="rId10" w:history="1">
         <w:r>
           <w:rPr>
             <w:rStyle w:val="Collegamentoipertestuale"/>

</xml_diff>

<commit_message>
aggiunti pattern Grasp usati nel caso d'uso "Registrazione"
</commit_message>
<xml_diff>
--- a/Refactoring/Documentazione/Relazione attività svolte.docx
+++ b/Refactoring/Documentazione/Relazione attività svolte.docx
@@ -153,7 +153,6 @@
         <w:rPr>
           <w:b/>
         </w:rPr>
-        <w:lastRenderedPageBreak/>
         <w:t>1) PRINCIPIO DI SEPARAZIONE MODELLO-VISTA</w:t>
       </w:r>
     </w:p>
@@ -655,8 +654,18 @@
           <w:sz w:val="24"/>
           <w:szCs w:val="24"/>
         </w:rPr>
-        <w:t xml:space="preserve"> -&gt; RisorseController</w:t>
-      </w:r>
+        <w:t xml:space="preserve"> -&gt; </w:t>
+      </w:r>
+      <w:proofErr w:type="spellStart"/>
+      <w:r>
+        <w:rPr>
+          <w:rFonts w:asciiTheme="majorHAnsi" w:hAnsiTheme="majorHAnsi"/>
+          <w:sz w:val="24"/>
+          <w:szCs w:val="24"/>
+        </w:rPr>
+        <w:t>RisorseController</w:t>
+      </w:r>
+      <w:proofErr w:type="spellEnd"/>
     </w:p>
     <w:p>
       <w:pPr>
@@ -795,18 +804,8 @@
           <w:sz w:val="24"/>
           <w:szCs w:val="24"/>
         </w:rPr>
-        <w:t xml:space="preserve"> -&gt; </w:t>
-      </w:r>
-      <w:proofErr w:type="spellStart"/>
-      <w:r>
-        <w:rPr>
-          <w:rFonts w:asciiTheme="majorHAnsi" w:hAnsiTheme="majorHAnsi"/>
-          <w:sz w:val="24"/>
-          <w:szCs w:val="24"/>
-        </w:rPr>
-        <w:t>FruitoriController</w:t>
-      </w:r>
-      <w:proofErr w:type="spellEnd"/>
+        <w:t xml:space="preserve"> -&gt; FruitoriController</w:t>
+      </w:r>
     </w:p>
     <w:p>
       <w:pPr>
@@ -845,8 +844,18 @@
           <w:sz w:val="24"/>
           <w:szCs w:val="24"/>
         </w:rPr>
-        <w:t xml:space="preserve"> -&gt; PrestitiController</w:t>
-      </w:r>
+        <w:t xml:space="preserve"> -&gt; </w:t>
+      </w:r>
+      <w:proofErr w:type="spellStart"/>
+      <w:r>
+        <w:rPr>
+          <w:rFonts w:asciiTheme="majorHAnsi" w:hAnsiTheme="majorHAnsi"/>
+          <w:sz w:val="24"/>
+          <w:szCs w:val="24"/>
+        </w:rPr>
+        <w:t>PrestitiController</w:t>
+      </w:r>
+      <w:proofErr w:type="spellEnd"/>
     </w:p>
     <w:p>
       <w:pPr>
@@ -1252,7 +1261,6 @@
         <w:jc w:val="center"/>
       </w:pPr>
       <w:r>
-        <w:lastRenderedPageBreak/>
         <w:t>UML PACKAGE MVC</w:t>
       </w:r>
     </w:p>
@@ -1427,7 +1435,6 @@
         <w:jc w:val="center"/>
       </w:pPr>
       <w:r>
-        <w:lastRenderedPageBreak/>
         <w:t xml:space="preserve">UML </w:t>
       </w:r>
       <w:r>
@@ -1517,7 +1524,6 @@
         <w:rPr>
           <w:b/>
         </w:rPr>
-        <w:lastRenderedPageBreak/>
         <w:t>2) OPERAZIONI DI SISTEMA</w:t>
       </w:r>
       <w:r>
@@ -2341,7 +2347,6 @@
         <w:jc w:val="center"/>
       </w:pPr>
       <w:r>
-        <w:lastRenderedPageBreak/>
         <w:t xml:space="preserve">Operazioni di sistema, rappresentate </w:t>
       </w:r>
       <w:r>
@@ -2637,7 +2642,7 @@
           </mc:Choice>
           <mc:Fallback>
             <w:pict>
-              <v:line w14:anchorId="474ECCA9" id="Connettore diritto 11" o:spid="_x0000_s1026" style="position:absolute;flip:x;z-index:251672576;visibility:visible;mso-wrap-style:square;mso-width-percent:0;mso-height-percent:0;mso-wrap-distance-left:9pt;mso-wrap-distance-top:0;mso-wrap-distance-right:9pt;mso-wrap-distance-bottom:0;mso-position-horizontal:absolute;mso-position-horizontal-relative:text;mso-position-vertical:absolute;mso-position-vertical-relative:text;mso-width-percent:0;mso-height-percent:0;mso-width-relative:margin;mso-height-relative:margin" from="387.3pt,14.2pt" to="391.05pt,509.95pt" o:gfxdata="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" strokecolor="black [3200]" strokeweight=".5pt">
+              <v:line w14:anchorId="3D70C14D" id="Connettore diritto 11" o:spid="_x0000_s1026" style="position:absolute;flip:x;z-index:251672576;visibility:visible;mso-wrap-style:square;mso-width-percent:0;mso-height-percent:0;mso-wrap-distance-left:9pt;mso-wrap-distance-top:0;mso-wrap-distance-right:9pt;mso-wrap-distance-bottom:0;mso-position-horizontal:absolute;mso-position-horizontal-relative:text;mso-position-vertical:absolute;mso-position-vertical-relative:text;mso-width-percent:0;mso-height-percent:0;mso-width-relative:margin;mso-height-relative:margin" from="387.3pt,14.2pt" to="391.05pt,509.95pt" o:gfxdata="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" strokecolor="black [3200]" strokeweight=".5pt">
                 <v:stroke dashstyle="longDash" joinstyle="miter"/>
               </v:line>
             </w:pict>
@@ -2710,7 +2715,7 @@
           </mc:Choice>
           <mc:Fallback>
             <w:pict>
-              <v:line w14:anchorId="0CE00B6B" id="Connettore diritto 10" o:spid="_x0000_s1026" style="position:absolute;flip:x;z-index:251670528;visibility:visible;mso-wrap-style:square;mso-width-percent:0;mso-height-percent:0;mso-wrap-distance-left:9pt;mso-wrap-distance-top:0;mso-wrap-distance-right:9pt;mso-wrap-distance-bottom:0;mso-position-horizontal:absolute;mso-position-horizontal-relative:text;mso-position-vertical:absolute;mso-position-vertical-relative:text;mso-width-percent:0;mso-height-percent:0;mso-width-relative:margin;mso-height-relative:margin" from="58.05pt,15.7pt" to="61.05pt,509.95pt" o:gfxdata="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" strokecolor="black [3200]" strokeweight=".5pt">
+              <v:line w14:anchorId="7C031FDA" id="Connettore diritto 10" o:spid="_x0000_s1026" style="position:absolute;flip:x;z-index:251670528;visibility:visible;mso-wrap-style:square;mso-width-percent:0;mso-height-percent:0;mso-wrap-distance-left:9pt;mso-wrap-distance-top:0;mso-wrap-distance-right:9pt;mso-wrap-distance-bottom:0;mso-position-horizontal:absolute;mso-position-horizontal-relative:text;mso-position-vertical:absolute;mso-position-vertical-relative:text;mso-width-percent:0;mso-height-percent:0;mso-width-relative:margin;mso-height-relative:margin" from="58.05pt,15.7pt" to="61.05pt,509.95pt" o:gfxdata="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" strokecolor="black [3200]" strokeweight=".5pt">
                 <v:stroke dashstyle="longDash" joinstyle="miter"/>
               </v:line>
             </w:pict>
@@ -2969,7 +2974,7 @@
           </mc:Choice>
           <mc:Fallback>
             <w:pict>
-              <v:shapetype w14:anchorId="32CEE6A8" id="_x0000_t32" coordsize="21600,21600" o:spt="32" o:oned="t" path="m,l21600,21600e" filled="f">
+              <v:shapetype w14:anchorId="6430D024" id="_x0000_t32" coordsize="21600,21600" o:spt="32" o:oned="t" path="m,l21600,21600e" filled="f">
                 <v:path arrowok="t" fillok="f" o:connecttype="none"/>
                 <o:lock v:ext="edit" shapetype="t"/>
               </v:shapetype>
@@ -3254,7 +3259,7 @@
           </mc:Choice>
           <mc:Fallback>
             <w:pict>
-              <v:shape w14:anchorId="365EBA48" id="Connettore 2 14" o:spid="_x0000_s1026" type="#_x0000_t32" style="position:absolute;margin-left:61.05pt;margin-top:17.65pt;width:327pt;height:0;flip:x;z-index:251676672;visibility:visible;mso-wrap-style:square;mso-wrap-distance-left:9pt;mso-wrap-distance-top:0;mso-wrap-distance-right:9pt;mso-wrap-distance-bottom:0;mso-position-horizontal:absolute;mso-position-horizontal-relative:text;mso-position-vertical:absolute;mso-position-vertical-relative:text" o:gfxdata="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" strokecolor="black [3200]" strokeweight=".5pt">
+              <v:shape w14:anchorId="442A0B5D" id="Connettore 2 14" o:spid="_x0000_s1026" type="#_x0000_t32" style="position:absolute;margin-left:61.05pt;margin-top:17.65pt;width:327pt;height:0;flip:x;z-index:251676672;visibility:visible;mso-wrap-style:square;mso-wrap-distance-left:9pt;mso-wrap-distance-top:0;mso-wrap-distance-right:9pt;mso-wrap-distance-bottom:0;mso-position-horizontal:absolute;mso-position-horizontal-relative:text;mso-position-vertical:absolute;mso-position-vertical-relative:text" o:gfxdata="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" strokecolor="black [3200]" strokeweight=".5pt">
                 <v:stroke dashstyle="longDash" endarrow="block" joinstyle="miter"/>
               </v:shape>
             </w:pict>
@@ -3420,7 +3425,7 @@
           </mc:Choice>
           <mc:Fallback>
             <w:pict>
-              <v:shape w14:anchorId="1EDA1201" id="Connettore 2 16" o:spid="_x0000_s1026" type="#_x0000_t32" style="position:absolute;margin-left:61.5pt;margin-top:9.3pt;width:327pt;height:0;z-index:251680768;visibility:visible;mso-wrap-style:square;mso-wrap-distance-left:9pt;mso-wrap-distance-top:0;mso-wrap-distance-right:9pt;mso-wrap-distance-bottom:0;mso-position-horizontal:absolute;mso-position-horizontal-relative:text;mso-position-vertical:absolute;mso-position-vertical-relative:text" o:gfxdata="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" strokecolor="black [3200]" strokeweight=".5pt">
+              <v:shape w14:anchorId="444F2A84" id="Connettore 2 16" o:spid="_x0000_s1026" type="#_x0000_t32" style="position:absolute;margin-left:61.5pt;margin-top:9.3pt;width:327pt;height:0;z-index:251680768;visibility:visible;mso-wrap-style:square;mso-wrap-distance-left:9pt;mso-wrap-distance-top:0;mso-wrap-distance-right:9pt;mso-wrap-distance-bottom:0;mso-position-horizontal:absolute;mso-position-horizontal-relative:text;mso-position-vertical:absolute;mso-position-vertical-relative:text" o:gfxdata="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" strokecolor="black [3200]" strokeweight=".5pt">
                 <v:stroke endarrow="block" joinstyle="miter"/>
               </v:shape>
             </w:pict>
@@ -3605,7 +3610,7 @@
           </mc:Choice>
           <mc:Fallback>
             <w:pict>
-              <v:rect w14:anchorId="69A316E8" id="Rettangolo 28" o:spid="_x0000_s1026" style="position:absolute;margin-left:-12.45pt;margin-top:35.5pt;width:469.5pt;height:47.25pt;z-index:251698176;visibility:visible;mso-wrap-style:square;mso-width-percent:0;mso-height-percent:0;mso-wrap-distance-left:9pt;mso-wrap-distance-top:0;mso-wrap-distance-right:9pt;mso-wrap-distance-bottom:0;mso-position-horizontal:absolute;mso-position-horizontal-relative:text;mso-position-vertical:absolute;mso-position-vertical-relative:text;mso-width-percent:0;mso-height-percent:0;mso-width-relative:margin;mso-height-relative:margin;v-text-anchor:middle" o:gfxdata="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" filled="f" strokecolor="#a5a5a5 [2092]" strokeweight="1pt"/>
+              <v:rect w14:anchorId="578F9D93" id="Rettangolo 28" o:spid="_x0000_s1026" style="position:absolute;margin-left:-12.45pt;margin-top:35.5pt;width:469.5pt;height:47.25pt;z-index:251698176;visibility:visible;mso-wrap-style:square;mso-width-percent:0;mso-height-percent:0;mso-wrap-distance-left:9pt;mso-wrap-distance-top:0;mso-wrap-distance-right:9pt;mso-wrap-distance-bottom:0;mso-position-horizontal:absolute;mso-position-horizontal-relative:text;mso-position-vertical:absolute;mso-position-vertical-relative:text;mso-width-percent:0;mso-height-percent:0;mso-width-relative:margin;mso-height-relative:margin;v-text-anchor:middle" o:gfxdata="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" filled="f" strokecolor="#a5a5a5 [2092]" strokeweight="1pt"/>
             </w:pict>
           </mc:Fallback>
         </mc:AlternateContent>
@@ -3867,7 +3872,7 @@
           </mc:Choice>
           <mc:Fallback>
             <w:pict>
-              <v:shape w14:anchorId="4779FD14" id="Connettore 2 18" o:spid="_x0000_s1026" type="#_x0000_t32" style="position:absolute;margin-left:61.5pt;margin-top:27.25pt;width:327pt;height:0;z-index:251683840;visibility:visible;mso-wrap-style:square;mso-wrap-distance-left:9pt;mso-wrap-distance-top:0;mso-wrap-distance-right:9pt;mso-wrap-distance-bottom:0;mso-position-horizontal:absolute;mso-position-horizontal-relative:text;mso-position-vertical:absolute;mso-position-vertical-relative:text" o:gfxdata="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" strokecolor="black [3200]" strokeweight=".5pt">
+              <v:shape w14:anchorId="5EACCFD4" id="Connettore 2 18" o:spid="_x0000_s1026" type="#_x0000_t32" style="position:absolute;margin-left:61.5pt;margin-top:27.25pt;width:327pt;height:0;z-index:251683840;visibility:visible;mso-wrap-style:square;mso-wrap-distance-left:9pt;mso-wrap-distance-top:0;mso-wrap-distance-right:9pt;mso-wrap-distance-bottom:0;mso-position-horizontal:absolute;mso-position-horizontal-relative:text;mso-position-vertical:absolute;mso-position-vertical-relative:text" o:gfxdata="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" strokecolor="black [3200]" strokeweight=".5pt">
                 <v:stroke endarrow="block" joinstyle="miter"/>
               </v:shape>
             </w:pict>
@@ -3935,7 +3940,7 @@
           </mc:Choice>
           <mc:Fallback>
             <w:pict>
-              <v:shape w14:anchorId="705D0856" id="Connettore 2 17" o:spid="_x0000_s1026" type="#_x0000_t32" style="position:absolute;margin-left:60.75pt;margin-top:3.25pt;width:327pt;height:0;flip:x;z-index:251681792;visibility:visible;mso-wrap-style:square;mso-wrap-distance-left:9pt;mso-wrap-distance-top:0;mso-wrap-distance-right:9pt;mso-wrap-distance-bottom:0;mso-position-horizontal:absolute;mso-position-horizontal-relative:text;mso-position-vertical:absolute;mso-position-vertical-relative:text" o:gfxdata="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" strokecolor="black [3200]" strokeweight=".5pt">
+              <v:shape w14:anchorId="214267CC" id="Connettore 2 17" o:spid="_x0000_s1026" type="#_x0000_t32" style="position:absolute;margin-left:60.75pt;margin-top:3.25pt;width:327pt;height:0;flip:x;z-index:251681792;visibility:visible;mso-wrap-style:square;mso-wrap-distance-left:9pt;mso-wrap-distance-top:0;mso-wrap-distance-right:9pt;mso-wrap-distance-bottom:0;mso-position-horizontal:absolute;mso-position-horizontal-relative:text;mso-position-vertical:absolute;mso-position-vertical-relative:text" o:gfxdata="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" strokecolor="black [3200]" strokeweight=".5pt">
                 <v:stroke dashstyle="longDash" endarrow="block" joinstyle="miter"/>
               </v:shape>
             </w:pict>
@@ -4002,14 +4007,7 @@
                                 <w:sz w:val="20"/>
                                 <w:szCs w:val="20"/>
                               </w:rPr>
-                              <w:t xml:space="preserve">! </w:t>
-                            </w:r>
-                            <w:r>
-                              <w:rPr>
-                                <w:sz w:val="20"/>
-                                <w:szCs w:val="20"/>
-                              </w:rPr>
-                              <w:t>DataValida</w:t>
+                              <w:t>! DataValida</w:t>
                             </w:r>
                           </w:p>
                         </w:txbxContent>
@@ -4049,14 +4047,7 @@
                           <w:sz w:val="20"/>
                           <w:szCs w:val="20"/>
                         </w:rPr>
-                        <w:t xml:space="preserve">! </w:t>
-                      </w:r>
-                      <w:r>
-                        <w:rPr>
-                          <w:sz w:val="20"/>
-                          <w:szCs w:val="20"/>
-                        </w:rPr>
-                        <w:t>DataValida</w:t>
+                        <w:t>! DataValida</w:t>
                       </w:r>
                     </w:p>
                   </w:txbxContent>
@@ -4313,7 +4304,7 @@
           </mc:Choice>
           <mc:Fallback>
             <w:pict>
-              <v:shape w14:anchorId="52DC4F2C" id="Connettore 2 19" o:spid="_x0000_s1026" type="#_x0000_t32" style="position:absolute;margin-left:60.75pt;margin-top:21.15pt;width:327pt;height:0;flip:x;z-index:251684864;visibility:visible;mso-wrap-style:square;mso-wrap-distance-left:9pt;mso-wrap-distance-top:0;mso-wrap-distance-right:9pt;mso-wrap-distance-bottom:0;mso-position-horizontal:absolute;mso-position-horizontal-relative:text;mso-position-vertical:absolute;mso-position-vertical-relative:text" o:gfxdata="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" strokecolor="black [3200]" strokeweight=".5pt">
+              <v:shape w14:anchorId="381EE2F5" id="Connettore 2 19" o:spid="_x0000_s1026" type="#_x0000_t32" style="position:absolute;margin-left:60.75pt;margin-top:21.15pt;width:327pt;height:0;flip:x;z-index:251684864;visibility:visible;mso-wrap-style:square;mso-wrap-distance-left:9pt;mso-wrap-distance-top:0;mso-wrap-distance-right:9pt;mso-wrap-distance-bottom:0;mso-position-horizontal:absolute;mso-position-horizontal-relative:text;mso-position-vertical:absolute;mso-position-vertical-relative:text" o:gfxdata="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" strokecolor="black [3200]" strokeweight=".5pt">
                 <v:stroke dashstyle="longDash" endarrow="block" joinstyle="miter"/>
               </v:shape>
             </w:pict>
@@ -4607,7 +4598,7 @@
           </mc:Choice>
           <mc:Fallback>
             <w:pict>
-              <v:rect w14:anchorId="3F1A3B2F" id="Rettangolo 227" o:spid="_x0000_s1026" style="position:absolute;margin-left:-12.45pt;margin-top:25.6pt;width:469.5pt;height:1in;z-index:251736064;visibility:visible;mso-wrap-style:square;mso-width-percent:0;mso-height-percent:0;mso-wrap-distance-left:9pt;mso-wrap-distance-top:0;mso-wrap-distance-right:9pt;mso-wrap-distance-bottom:0;mso-position-horizontal:absolute;mso-position-horizontal-relative:text;mso-position-vertical:absolute;mso-position-vertical-relative:text;mso-width-percent:0;mso-height-percent:0;mso-width-relative:margin;mso-height-relative:margin;v-text-anchor:middle" o:gfxdata="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" filled="f" strokecolor="#a5a5a5 [2092]" strokeweight="1pt"/>
+              <v:rect w14:anchorId="501449CC" id="Rettangolo 227" o:spid="_x0000_s1026" style="position:absolute;margin-left:-12.45pt;margin-top:25.6pt;width:469.5pt;height:1in;z-index:251736064;visibility:visible;mso-wrap-style:square;mso-width-percent:0;mso-height-percent:0;mso-wrap-distance-left:9pt;mso-wrap-distance-top:0;mso-wrap-distance-right:9pt;mso-wrap-distance-bottom:0;mso-position-horizontal:absolute;mso-position-horizontal-relative:text;mso-position-vertical:absolute;mso-position-vertical-relative:text;mso-width-percent:0;mso-height-percent:0;mso-width-relative:margin;mso-height-relative:margin;v-text-anchor:middle" o:gfxdata="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" filled="f" strokecolor="#a5a5a5 [2092]" strokeweight="1pt"/>
             </w:pict>
           </mc:Fallback>
         </mc:AlternateContent>
@@ -4690,7 +4681,7 @@
           </mc:Choice>
           <mc:Fallback>
             <w:pict>
-              <v:rect w14:anchorId="6C97B418" id="Rettangolo 237" o:spid="_x0000_s1026" style="position:absolute;margin-left:-40.95pt;margin-top:20.35pt;width:563.25pt;height:281.25pt;z-index:251748352;visibility:visible;mso-wrap-style:square;mso-width-percent:0;mso-height-percent:0;mso-wrap-distance-left:9pt;mso-wrap-distance-top:0;mso-wrap-distance-right:9pt;mso-wrap-distance-bottom:0;mso-position-horizontal:absolute;mso-position-horizontal-relative:text;mso-position-vertical:absolute;mso-position-vertical-relative:text;mso-width-percent:0;mso-height-percent:0;mso-width-relative:margin;mso-height-relative:margin;v-text-anchor:middle" o:gfxdata="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" filled="f" strokecolor="#7f7f7f [1612]" strokeweight="1pt"/>
+              <v:rect w14:anchorId="4D01E18F" id="Rettangolo 237" o:spid="_x0000_s1026" style="position:absolute;margin-left:-40.95pt;margin-top:20.35pt;width:563.25pt;height:281.25pt;z-index:251748352;visibility:visible;mso-wrap-style:square;mso-width-percent:0;mso-height-percent:0;mso-wrap-distance-left:9pt;mso-wrap-distance-top:0;mso-wrap-distance-right:9pt;mso-wrap-distance-bottom:0;mso-position-horizontal:absolute;mso-position-horizontal-relative:text;mso-position-vertical:absolute;mso-position-vertical-relative:text;mso-width-percent:0;mso-height-percent:0;mso-width-relative:margin;mso-height-relative:margin;v-text-anchor:middle" o:gfxdata="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" filled="f" strokecolor="#7f7f7f [1612]" strokeweight="1pt"/>
             </w:pict>
           </mc:Fallback>
         </mc:AlternateContent>
@@ -5046,7 +5037,7 @@
           </mc:Choice>
           <mc:Fallback>
             <w:pict>
-              <v:shape w14:anchorId="00FBF2B6" id="Connettore 2 20" o:spid="_x0000_s1026" type="#_x0000_t32" style="position:absolute;margin-left:61.2pt;margin-top:12.85pt;width:327pt;height:0;z-index:251685888;visibility:visible;mso-wrap-style:square;mso-wrap-distance-left:9pt;mso-wrap-distance-top:0;mso-wrap-distance-right:9pt;mso-wrap-distance-bottom:0;mso-position-horizontal:absolute;mso-position-horizontal-relative:text;mso-position-vertical:absolute;mso-position-vertical-relative:text" o:gfxdata="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" strokecolor="black [3200]" strokeweight=".5pt">
+              <v:shape w14:anchorId="268F6D56" id="Connettore 2 20" o:spid="_x0000_s1026" type="#_x0000_t32" style="position:absolute;margin-left:61.2pt;margin-top:12.85pt;width:327pt;height:0;z-index:251685888;visibility:visible;mso-wrap-style:square;mso-wrap-distance-left:9pt;mso-wrap-distance-top:0;mso-wrap-distance-right:9pt;mso-wrap-distance-bottom:0;mso-position-horizontal:absolute;mso-position-horizontal-relative:text;mso-position-vertical:absolute;mso-position-vertical-relative:text" o:gfxdata="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" strokecolor="black [3200]" strokeweight=".5pt">
                 <v:stroke endarrow="block" joinstyle="miter"/>
               </v:shape>
             </w:pict>
@@ -5458,7 +5449,7 @@
           </mc:Choice>
           <mc:Fallback>
             <w:pict>
-              <v:shape w14:anchorId="2DB6B540" id="Connettore 2 193" o:spid="_x0000_s1026" type="#_x0000_t32" style="position:absolute;margin-left:61.5pt;margin-top:32.25pt;width:327pt;height:0;z-index:251703296;visibility:visible;mso-wrap-style:square;mso-wrap-distance-left:9pt;mso-wrap-distance-top:0;mso-wrap-distance-right:9pt;mso-wrap-distance-bottom:0;mso-position-horizontal:absolute;mso-position-horizontal-relative:text;mso-position-vertical:absolute;mso-position-vertical-relative:text" o:gfxdata="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" strokecolor="black [3200]" strokeweight=".5pt">
+              <v:shape w14:anchorId="64AB29B2" id="Connettore 2 193" o:spid="_x0000_s1026" type="#_x0000_t32" style="position:absolute;margin-left:61.5pt;margin-top:32.25pt;width:327pt;height:0;z-index:251703296;visibility:visible;mso-wrap-style:square;mso-wrap-distance-left:9pt;mso-wrap-distance-top:0;mso-wrap-distance-right:9pt;mso-wrap-distance-bottom:0;mso-position-horizontal:absolute;mso-position-horizontal-relative:text;mso-position-vertical:absolute;mso-position-vertical-relative:text" o:gfxdata="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" strokecolor="black [3200]" strokeweight=".5pt">
                 <v:stroke endarrow="block" joinstyle="miter"/>
               </v:shape>
             </w:pict>
@@ -5526,7 +5517,7 @@
           </mc:Choice>
           <mc:Fallback>
             <w:pict>
-              <v:shape w14:anchorId="183F4A82" id="Connettore 2 21" o:spid="_x0000_s1026" type="#_x0000_t32" style="position:absolute;margin-left:60.45pt;margin-top:6.75pt;width:327pt;height:0;flip:x;z-index:251686912;visibility:visible;mso-wrap-style:square;mso-wrap-distance-left:9pt;mso-wrap-distance-top:0;mso-wrap-distance-right:9pt;mso-wrap-distance-bottom:0;mso-position-horizontal:absolute;mso-position-horizontal-relative:text;mso-position-vertical:absolute;mso-position-vertical-relative:text" o:gfxdata="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" strokecolor="black [3200]" strokeweight=".5pt">
+              <v:shape w14:anchorId="3A3B3ED5" id="Connettore 2 21" o:spid="_x0000_s1026" type="#_x0000_t32" style="position:absolute;margin-left:60.45pt;margin-top:6.75pt;width:327pt;height:0;flip:x;z-index:251686912;visibility:visible;mso-wrap-style:square;mso-wrap-distance-left:9pt;mso-wrap-distance-top:0;mso-wrap-distance-right:9pt;mso-wrap-distance-bottom:0;mso-position-horizontal:absolute;mso-position-horizontal-relative:text;mso-position-vertical:absolute;mso-position-vertical-relative:text" o:gfxdata="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" strokecolor="black [3200]" strokeweight=".5pt">
                 <v:stroke dashstyle="longDash" endarrow="block" joinstyle="miter"/>
               </v:shape>
             </w:pict>
@@ -5693,7 +5684,7 @@
           </mc:Choice>
           <mc:Fallback>
             <w:pict>
-              <v:shape w14:anchorId="5BAFCB96" id="Connettore 2 194" o:spid="_x0000_s1026" type="#_x0000_t32" style="position:absolute;margin-left:60.75pt;margin-top:26.2pt;width:327pt;height:0;flip:x;z-index:251704320;visibility:visible;mso-wrap-style:square;mso-wrap-distance-left:9pt;mso-wrap-distance-top:0;mso-wrap-distance-right:9pt;mso-wrap-distance-bottom:0;mso-position-horizontal:absolute;mso-position-horizontal-relative:text;mso-position-vertical:absolute;mso-position-vertical-relative:text" o:gfxdata="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" strokecolor="black [3200]" strokeweight=".5pt">
+              <v:shape w14:anchorId="3D7CB105" id="Connettore 2 194" o:spid="_x0000_s1026" type="#_x0000_t32" style="position:absolute;margin-left:60.75pt;margin-top:26.2pt;width:327pt;height:0;flip:x;z-index:251704320;visibility:visible;mso-wrap-style:square;mso-wrap-distance-left:9pt;mso-wrap-distance-top:0;mso-wrap-distance-right:9pt;mso-wrap-distance-bottom:0;mso-position-horizontal:absolute;mso-position-horizontal-relative:text;mso-position-vertical:absolute;mso-position-vertical-relative:text" o:gfxdata="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" strokecolor="black [3200]" strokeweight=".5pt">
                 <v:stroke dashstyle="longDash" endarrow="block" joinstyle="miter"/>
               </v:shape>
             </w:pict>
@@ -5780,7 +5771,7 @@
           </mc:Choice>
           <mc:Fallback>
             <w:pict>
-              <v:rect w14:anchorId="6098E704" id="Rettangolo 233" o:spid="_x0000_s1026" style="position:absolute;margin-left:-12.45pt;margin-top:6.6pt;width:469.5pt;height:129pt;z-index:251744256;visibility:visible;mso-wrap-style:square;mso-width-percent:0;mso-height-percent:0;mso-wrap-distance-left:9pt;mso-wrap-distance-top:0;mso-wrap-distance-right:9pt;mso-wrap-distance-bottom:0;mso-position-horizontal:absolute;mso-position-horizontal-relative:text;mso-position-vertical:absolute;mso-position-vertical-relative:text;mso-width-percent:0;mso-height-percent:0;mso-width-relative:margin;mso-height-relative:margin;v-text-anchor:middle" o:gfxdata="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" filled="f" strokecolor="#a5a5a5 [2092]" strokeweight="1pt"/>
+              <v:rect w14:anchorId="71FDA914" id="Rettangolo 233" o:spid="_x0000_s1026" style="position:absolute;margin-left:-12.45pt;margin-top:6.6pt;width:469.5pt;height:129pt;z-index:251744256;visibility:visible;mso-wrap-style:square;mso-width-percent:0;mso-height-percent:0;mso-wrap-distance-left:9pt;mso-wrap-distance-top:0;mso-wrap-distance-right:9pt;mso-wrap-distance-bottom:0;mso-position-horizontal:absolute;mso-position-horizontal-relative:text;mso-position-vertical:absolute;mso-position-vertical-relative:text;mso-width-percent:0;mso-height-percent:0;mso-width-relative:margin;mso-height-relative:margin;v-text-anchor:middle" o:gfxdata="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" filled="f" strokecolor="#a5a5a5 [2092]" strokeweight="1pt"/>
             </w:pict>
           </mc:Fallback>
         </mc:AlternateContent>
@@ -6137,7 +6128,7 @@
           </mc:Choice>
           <mc:Fallback>
             <w:pict>
-              <v:shape w14:anchorId="4B350D9F" id="Connettore 2 201" o:spid="_x0000_s1026" type="#_x0000_t32" style="position:absolute;margin-left:60.3pt;margin-top:21.6pt;width:327pt;height:0;flip:x;z-index:251712512;visibility:visible;mso-wrap-style:square;mso-wrap-distance-left:9pt;mso-wrap-distance-top:0;mso-wrap-distance-right:9pt;mso-wrap-distance-bottom:0;mso-position-horizontal:absolute;mso-position-horizontal-relative:text;mso-position-vertical:absolute;mso-position-vertical-relative:text" o:gfxdata="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" strokecolor="black [3200]" strokeweight=".5pt">
+              <v:shape w14:anchorId="14039E1B" id="Connettore 2 201" o:spid="_x0000_s1026" type="#_x0000_t32" style="position:absolute;margin-left:60.3pt;margin-top:21.6pt;width:327pt;height:0;flip:x;z-index:251712512;visibility:visible;mso-wrap-style:square;mso-wrap-distance-left:9pt;mso-wrap-distance-top:0;mso-wrap-distance-right:9pt;mso-wrap-distance-bottom:0;mso-position-horizontal:absolute;mso-position-horizontal-relative:text;mso-position-vertical:absolute;mso-position-vertical-relative:text" o:gfxdata="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" strokecolor="black [3200]" strokeweight=".5pt">
                 <v:stroke dashstyle="longDash" endarrow="block" joinstyle="miter"/>
               </v:shape>
             </w:pict>
@@ -6201,14 +6192,7 @@
                                 <w:sz w:val="20"/>
                                 <w:szCs w:val="20"/>
                               </w:rPr>
-                              <w:t xml:space="preserve">! </w:t>
-                            </w:r>
-                            <w:r>
-                              <w:rPr>
-                                <w:sz w:val="20"/>
-                                <w:szCs w:val="20"/>
-                              </w:rPr>
-                              <w:t>pswUguali</w:t>
+                              <w:t>! pswUguali</w:t>
                             </w:r>
                           </w:p>
                         </w:txbxContent>
@@ -6249,14 +6233,7 @@
                           <w:sz w:val="20"/>
                           <w:szCs w:val="20"/>
                         </w:rPr>
-                        <w:t xml:space="preserve">! </w:t>
-                      </w:r>
-                      <w:r>
-                        <w:rPr>
-                          <w:sz w:val="20"/>
-                          <w:szCs w:val="20"/>
-                        </w:rPr>
-                        <w:t>pswUguali</w:t>
+                        <w:t>! pswUguali</w:t>
                       </w:r>
                     </w:p>
                   </w:txbxContent>
@@ -6514,7 +6491,7 @@
           </mc:Choice>
           <mc:Fallback>
             <w:pict>
-              <v:shape w14:anchorId="020B3689" id="Connettore 2 195" o:spid="_x0000_s1026" type="#_x0000_t32" style="position:absolute;margin-left:60.45pt;margin-top:4.35pt;width:327pt;height:0;z-index:251705344;visibility:visible;mso-wrap-style:square;mso-wrap-distance-left:9pt;mso-wrap-distance-top:0;mso-wrap-distance-right:9pt;mso-wrap-distance-bottom:0;mso-position-horizontal:absolute;mso-position-horizontal-relative:text;mso-position-vertical:absolute;mso-position-vertical-relative:text" o:gfxdata="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" strokecolor="black [3200]" strokeweight=".5pt">
+              <v:shape w14:anchorId="6064530F" id="Connettore 2 195" o:spid="_x0000_s1026" type="#_x0000_t32" style="position:absolute;margin-left:60.45pt;margin-top:4.35pt;width:327pt;height:0;z-index:251705344;visibility:visible;mso-wrap-style:square;mso-wrap-distance-left:9pt;mso-wrap-distance-top:0;mso-wrap-distance-right:9pt;mso-wrap-distance-bottom:0;mso-position-horizontal:absolute;mso-position-horizontal-relative:text;mso-position-vertical:absolute;mso-position-vertical-relative:text" o:gfxdata="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" strokecolor="black [3200]" strokeweight=".5pt">
                 <v:stroke endarrow="block" joinstyle="miter"/>
               </v:shape>
             </w:pict>
@@ -6677,7 +6654,7 @@
           </mc:Choice>
           <mc:Fallback>
             <w:pict>
-              <v:shape w14:anchorId="53488FC7" id="Connettore 2 196" o:spid="_x0000_s1026" type="#_x0000_t32" style="position:absolute;margin-left:60.45pt;margin-top:5.9pt;width:327pt;height:0;flip:x;z-index:251706368;visibility:visible;mso-wrap-style:square;mso-wrap-distance-left:9pt;mso-wrap-distance-top:0;mso-wrap-distance-right:9pt;mso-wrap-distance-bottom:0;mso-position-horizontal:absolute;mso-position-horizontal-relative:text;mso-position-vertical:absolute;mso-position-vertical-relative:text" o:gfxdata="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" strokecolor="black [3200]" strokeweight=".5pt">
+              <v:shape w14:anchorId="62E46C72" id="Connettore 2 196" o:spid="_x0000_s1026" type="#_x0000_t32" style="position:absolute;margin-left:60.45pt;margin-top:5.9pt;width:327pt;height:0;flip:x;z-index:251706368;visibility:visible;mso-wrap-style:square;mso-wrap-distance-left:9pt;mso-wrap-distance-top:0;mso-wrap-distance-right:9pt;mso-wrap-distance-bottom:0;mso-position-horizontal:absolute;mso-position-horizontal-relative:text;mso-position-vertical:absolute;mso-position-vertical-relative:text" o:gfxdata="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" strokecolor="black [3200]" strokeweight=".5pt">
                 <v:stroke dashstyle="longDash" endarrow="block" joinstyle="miter"/>
               </v:shape>
             </w:pict>
@@ -6839,7 +6816,7 @@
           </mc:Choice>
           <mc:Fallback>
             <w:pict>
-              <v:shape w14:anchorId="27A7F4AE" id="Connettore 2 211" o:spid="_x0000_s1026" type="#_x0000_t32" style="position:absolute;margin-left:61.8pt;margin-top:9.65pt;width:327pt;height:0;z-index:251720704;visibility:visible;mso-wrap-style:square;mso-wrap-distance-left:9pt;mso-wrap-distance-top:0;mso-wrap-distance-right:9pt;mso-wrap-distance-bottom:0;mso-position-horizontal:absolute;mso-position-horizontal-relative:text;mso-position-vertical:absolute;mso-position-vertical-relative:text" o:gfxdata="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" strokecolor="black [3200]" strokeweight=".5pt">
+              <v:shape w14:anchorId="7CABB678" id="Connettore 2 211" o:spid="_x0000_s1026" type="#_x0000_t32" style="position:absolute;margin-left:61.8pt;margin-top:9.65pt;width:327pt;height:0;z-index:251720704;visibility:visible;mso-wrap-style:square;mso-wrap-distance-left:9pt;mso-wrap-distance-top:0;mso-wrap-distance-right:9pt;mso-wrap-distance-bottom:0;mso-position-horizontal:absolute;mso-position-horizontal-relative:text;mso-position-vertical:absolute;mso-position-vertical-relative:text" o:gfxdata="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" strokecolor="black [3200]" strokeweight=".5pt">
                 <v:stroke endarrow="block" joinstyle="miter"/>
               </v:shape>
             </w:pict>
@@ -6909,7 +6886,7 @@
           </mc:Choice>
           <mc:Fallback>
             <w:pict>
-              <v:shape w14:anchorId="45F70A28" id="Connettore 2 222" o:spid="_x0000_s1026" type="#_x0000_t32" style="position:absolute;margin-left:60pt;margin-top:12.75pt;width:327pt;height:0;flip:x;z-index:251726848;visibility:visible;mso-wrap-style:square;mso-wrap-distance-left:9pt;mso-wrap-distance-top:0;mso-wrap-distance-right:9pt;mso-wrap-distance-bottom:0;mso-position-horizontal:absolute;mso-position-horizontal-relative:text;mso-position-vertical:absolute;mso-position-vertical-relative:text" o:gfxdata="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" strokecolor="black [3200]" strokeweight=".5pt">
+              <v:shape w14:anchorId="2B8E7774" id="Connettore 2 222" o:spid="_x0000_s1026" type="#_x0000_t32" style="position:absolute;margin-left:60pt;margin-top:12.75pt;width:327pt;height:0;flip:x;z-index:251726848;visibility:visible;mso-wrap-style:square;mso-wrap-distance-left:9pt;mso-wrap-distance-top:0;mso-wrap-distance-right:9pt;mso-wrap-distance-bottom:0;mso-position-horizontal:absolute;mso-position-horizontal-relative:text;mso-position-vertical:absolute;mso-position-vertical-relative:text" o:gfxdata="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" strokecolor="black [3200]" strokeweight=".5pt">
                 <v:stroke dashstyle="longDash" endarrow="block" joinstyle="miter"/>
               </v:shape>
             </w:pict>
@@ -6979,7 +6956,7 @@
           </mc:Choice>
           <mc:Fallback>
             <w:pict>
-              <v:shape w14:anchorId="3E3A2134" id="Connettore 2 221" o:spid="_x0000_s1026" type="#_x0000_t32" style="position:absolute;margin-left:60.15pt;margin-top:20.25pt;width:327pt;height:0;flip:x;z-index:251725824;visibility:visible;mso-wrap-style:square;mso-wrap-distance-left:9pt;mso-wrap-distance-top:0;mso-wrap-distance-right:9pt;mso-wrap-distance-bottom:0;mso-position-horizontal:absolute;mso-position-horizontal-relative:text;mso-position-vertical:absolute;mso-position-vertical-relative:text" o:gfxdata="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" strokecolor="black [3200]" strokeweight=".5pt">
+              <v:shape w14:anchorId="1813694C" id="Connettore 2 221" o:spid="_x0000_s1026" type="#_x0000_t32" style="position:absolute;margin-left:60.15pt;margin-top:20.25pt;width:327pt;height:0;flip:x;z-index:251725824;visibility:visible;mso-wrap-style:square;mso-wrap-distance-left:9pt;mso-wrap-distance-top:0;mso-wrap-distance-right:9pt;mso-wrap-distance-bottom:0;mso-position-horizontal:absolute;mso-position-horizontal-relative:text;mso-position-vertical:absolute;mso-position-vertical-relative:text" o:gfxdata="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" strokecolor="black [3200]" strokeweight=".5pt">
                 <v:stroke dashstyle="longDash" endarrow="block" joinstyle="miter"/>
               </v:shape>
             </w:pict>
@@ -7236,7 +7213,7 @@
           </mc:Choice>
           <mc:Fallback>
             <w:pict>
-              <v:shape w14:anchorId="77ECAC4C" id="Connettore 2 223" o:spid="_x0000_s1026" type="#_x0000_t32" style="position:absolute;margin-left:60pt;margin-top:.8pt;width:327pt;height:0;z-index:251727872;visibility:visible;mso-wrap-style:square;mso-wrap-distance-left:9pt;mso-wrap-distance-top:0;mso-wrap-distance-right:9pt;mso-wrap-distance-bottom:0;mso-position-horizontal:absolute;mso-position-horizontal-relative:text;mso-position-vertical:absolute;mso-position-vertical-relative:text" o:gfxdata="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" strokecolor="black [3200]" strokeweight=".5pt">
+              <v:shape w14:anchorId="1B41F6B6" id="Connettore 2 223" o:spid="_x0000_s1026" type="#_x0000_t32" style="position:absolute;margin-left:60pt;margin-top:.8pt;width:327pt;height:0;z-index:251727872;visibility:visible;mso-wrap-style:square;mso-wrap-distance-left:9pt;mso-wrap-distance-top:0;mso-wrap-distance-right:9pt;mso-wrap-distance-bottom:0;mso-position-horizontal:absolute;mso-position-horizontal-relative:text;mso-position-vertical:absolute;mso-position-vertical-relative:text" o:gfxdata="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" strokecolor="black [3200]" strokeweight=".5pt">
                 <v:stroke endarrow="block" joinstyle="miter"/>
               </v:shape>
             </w:pict>
@@ -7381,7 +7358,7 @@
           </mc:Choice>
           <mc:Fallback>
             <w:pict>
-              <v:line w14:anchorId="007AC0F0" id="Connettore diritto 63" o:spid="_x0000_s1026" style="position:absolute;flip:y;z-index:251965440;visibility:visible;mso-wrap-style:square;mso-width-percent:0;mso-height-percent:0;mso-wrap-distance-left:9pt;mso-wrap-distance-top:0;mso-wrap-distance-right:9pt;mso-wrap-distance-bottom:0;mso-position-horizontal:left;mso-position-horizontal-relative:margin;mso-position-vertical:absolute;mso-position-vertical-relative:text;mso-width-percent:0;mso-height-percent:0;mso-width-relative:margin;mso-height-relative:margin" from="0,8.75pt" to="388.95pt,8.75pt" o:gfxdata="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" strokecolor="black [3200]" strokeweight=".5pt">
+              <v:line w14:anchorId="3104D5E1" id="Connettore diritto 63" o:spid="_x0000_s1026" style="position:absolute;flip:y;z-index:251965440;visibility:visible;mso-wrap-style:square;mso-width-percent:0;mso-height-percent:0;mso-wrap-distance-left:9pt;mso-wrap-distance-top:0;mso-wrap-distance-right:9pt;mso-wrap-distance-bottom:0;mso-position-horizontal:left;mso-position-horizontal-relative:margin;mso-position-vertical:absolute;mso-position-vertical-relative:text;mso-width-percent:0;mso-height-percent:0;mso-width-relative:margin;mso-height-relative:margin" from="0,8.75pt" to="388.95pt,8.75pt" o:gfxdata="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" strokecolor="black [3200]" strokeweight=".5pt">
                 <v:stroke joinstyle="miter"/>
                 <w10:wrap anchorx="margin"/>
               </v:line>
@@ -7604,7 +7581,7 @@
           </mc:Choice>
           <mc:Fallback>
             <w:pict>
-              <v:line w14:anchorId="73489264" id="Connettore diritto 296" o:spid="_x0000_s1026" style="position:absolute;flip:y;z-index:251966464;visibility:visible;mso-wrap-style:square;mso-width-percent:0;mso-height-percent:0;mso-wrap-distance-left:9pt;mso-wrap-distance-top:0;mso-wrap-distance-right:9pt;mso-wrap-distance-bottom:0;mso-position-horizontal:left;mso-position-horizontal-relative:margin;mso-position-vertical:absolute;mso-position-vertical-relative:text;mso-width-percent:0;mso-height-percent:0;mso-width-relative:margin;mso-height-relative:margin" from="0,8.75pt" to="388.95pt,8.75pt" o:gfxdata="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" strokecolor="black [3200]" strokeweight=".5pt">
+              <v:line w14:anchorId="130183A0" id="Connettore diritto 296" o:spid="_x0000_s1026" style="position:absolute;flip:y;z-index:251966464;visibility:visible;mso-wrap-style:square;mso-width-percent:0;mso-height-percent:0;mso-wrap-distance-left:9pt;mso-wrap-distance-top:0;mso-wrap-distance-right:9pt;mso-wrap-distance-bottom:0;mso-position-horizontal:left;mso-position-horizontal-relative:margin;mso-position-vertical:absolute;mso-position-vertical-relative:text;mso-width-percent:0;mso-height-percent:0;mso-width-relative:margin;mso-height-relative:margin" from="0,8.75pt" to="388.95pt,8.75pt" o:gfxdata="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" strokecolor="black [3200]" strokeweight=".5pt">
                 <v:stroke joinstyle="miter"/>
                 <w10:wrap anchorx="margin"/>
               </v:line>
@@ -7826,7 +7803,7 @@
           </mc:Choice>
           <mc:Fallback>
             <w:pict>
-              <v:line w14:anchorId="6318F38F" id="Connettore diritto 298" o:spid="_x0000_s1026" style="position:absolute;flip:y;z-index:251967488;visibility:visible;mso-wrap-style:square;mso-width-percent:0;mso-height-percent:0;mso-wrap-distance-left:9pt;mso-wrap-distance-top:0;mso-wrap-distance-right:9pt;mso-wrap-distance-bottom:0;mso-position-horizontal:left;mso-position-horizontal-relative:margin;mso-position-vertical:absolute;mso-position-vertical-relative:text;mso-width-percent:0;mso-height-percent:0;mso-width-relative:margin;mso-height-relative:margin" from="0,8.75pt" to="388.95pt,8.75pt" o:gfxdata="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" strokecolor="black [3200]" strokeweight=".5pt">
+              <v:line w14:anchorId="5D823795" id="Connettore diritto 298" o:spid="_x0000_s1026" style="position:absolute;flip:y;z-index:251967488;visibility:visible;mso-wrap-style:square;mso-width-percent:0;mso-height-percent:0;mso-wrap-distance-left:9pt;mso-wrap-distance-top:0;mso-wrap-distance-right:9pt;mso-wrap-distance-bottom:0;mso-position-horizontal:left;mso-position-horizontal-relative:margin;mso-position-vertical:absolute;mso-position-vertical-relative:text;mso-width-percent:0;mso-height-percent:0;mso-width-relative:margin;mso-height-relative:margin" from="0,8.75pt" to="388.95pt,8.75pt" o:gfxdata="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" strokecolor="black [3200]" strokeweight=".5pt">
                 <v:stroke joinstyle="miter"/>
                 <w10:wrap anchorx="margin"/>
               </v:line>
@@ -8058,7 +8035,7 @@
           </mc:Choice>
           <mc:Fallback>
             <w:pict>
-              <v:line w14:anchorId="116084DF" id="Connettore diritto 361" o:spid="_x0000_s1026" style="position:absolute;flip:y;z-index:251968512;visibility:visible;mso-wrap-style:square;mso-width-percent:0;mso-height-percent:0;mso-wrap-distance-left:9pt;mso-wrap-distance-top:0;mso-wrap-distance-right:9pt;mso-wrap-distance-bottom:0;mso-position-horizontal:left;mso-position-horizontal-relative:margin;mso-position-vertical:absolute;mso-position-vertical-relative:text;mso-width-percent:0;mso-height-percent:0;mso-width-relative:margin;mso-height-relative:margin" from="0,8.75pt" to="388.95pt,8.75pt" o:gfxdata="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" strokecolor="black [3200]" strokeweight=".5pt">
+              <v:line w14:anchorId="70ADDCF8" id="Connettore diritto 361" o:spid="_x0000_s1026" style="position:absolute;flip:y;z-index:251968512;visibility:visible;mso-wrap-style:square;mso-width-percent:0;mso-height-percent:0;mso-wrap-distance-left:9pt;mso-wrap-distance-top:0;mso-wrap-distance-right:9pt;mso-wrap-distance-bottom:0;mso-position-horizontal:left;mso-position-horizontal-relative:margin;mso-position-vertical:absolute;mso-position-vertical-relative:text;mso-width-percent:0;mso-height-percent:0;mso-width-relative:margin;mso-height-relative:margin" from="0,8.75pt" to="388.95pt,8.75pt" o:gfxdata="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" strokecolor="black [3200]" strokeweight=".5pt">
                 <v:stroke joinstyle="miter"/>
                 <w10:wrap anchorx="margin"/>
               </v:line>
@@ -8290,7 +8267,7 @@
           </mc:Choice>
           <mc:Fallback>
             <w:pict>
-              <v:line w14:anchorId="4E5CC422" id="Connettore diritto 362" o:spid="_x0000_s1026" style="position:absolute;flip:y;z-index:251969536;visibility:visible;mso-wrap-style:square;mso-width-percent:0;mso-height-percent:0;mso-wrap-distance-left:9pt;mso-wrap-distance-top:0;mso-wrap-distance-right:9pt;mso-wrap-distance-bottom:0;mso-position-horizontal:left;mso-position-horizontal-relative:margin;mso-position-vertical:absolute;mso-position-vertical-relative:text;mso-width-percent:0;mso-height-percent:0;mso-width-relative:margin;mso-height-relative:margin" from="0,8.75pt" to="388.95pt,8.75pt" o:gfxdata="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" strokecolor="black [3200]" strokeweight=".5pt">
+              <v:line w14:anchorId="5899E660" id="Connettore diritto 362" o:spid="_x0000_s1026" style="position:absolute;flip:y;z-index:251969536;visibility:visible;mso-wrap-style:square;mso-width-percent:0;mso-height-percent:0;mso-wrap-distance-left:9pt;mso-wrap-distance-top:0;mso-wrap-distance-right:9pt;mso-wrap-distance-bottom:0;mso-position-horizontal:left;mso-position-horizontal-relative:margin;mso-position-vertical:absolute;mso-position-vertical-relative:text;mso-width-percent:0;mso-height-percent:0;mso-width-relative:margin;mso-height-relative:margin" from="0,8.75pt" to="388.95pt,8.75pt" o:gfxdata="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" strokecolor="black [3200]" strokeweight=".5pt">
                 <v:stroke joinstyle="miter"/>
                 <w10:wrap anchorx="margin"/>
               </v:line>
@@ -8512,7 +8489,7 @@
           </mc:Choice>
           <mc:Fallback>
             <w:pict>
-              <v:line w14:anchorId="763AD2F6" id="Connettore diritto 363" o:spid="_x0000_s1026" style="position:absolute;flip:y;z-index:251970560;visibility:visible;mso-wrap-style:square;mso-width-percent:0;mso-height-percent:0;mso-wrap-distance-left:9pt;mso-wrap-distance-top:0;mso-wrap-distance-right:9pt;mso-wrap-distance-bottom:0;mso-position-horizontal:left;mso-position-horizontal-relative:margin;mso-position-vertical:absolute;mso-position-vertical-relative:text;mso-width-percent:0;mso-height-percent:0;mso-width-relative:margin;mso-height-relative:margin" from="0,8.75pt" to="388.95pt,8.75pt" o:gfxdata="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" strokecolor="black [3200]" strokeweight=".5pt">
+              <v:line w14:anchorId="779095EE" id="Connettore diritto 363" o:spid="_x0000_s1026" style="position:absolute;flip:y;z-index:251970560;visibility:visible;mso-wrap-style:square;mso-width-percent:0;mso-height-percent:0;mso-wrap-distance-left:9pt;mso-wrap-distance-top:0;mso-wrap-distance-right:9pt;mso-wrap-distance-bottom:0;mso-position-horizontal:left;mso-position-horizontal-relative:margin;mso-position-vertical:absolute;mso-position-vertical-relative:text;mso-width-percent:0;mso-height-percent:0;mso-width-relative:margin;mso-height-relative:margin" from="0,8.75pt" to="388.95pt,8.75pt" o:gfxdata="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" strokecolor="black [3200]" strokeweight=".5pt">
                 <v:stroke joinstyle="miter"/>
                 <w10:wrap anchorx="margin"/>
               </v:line>
@@ -8742,7 +8719,7 @@
           </mc:Choice>
           <mc:Fallback>
             <w:pict>
-              <v:line w14:anchorId="6CA93E4B" id="Connettore diritto 364" o:spid="_x0000_s1026" style="position:absolute;flip:y;z-index:251971584;visibility:visible;mso-wrap-style:square;mso-width-percent:0;mso-height-percent:0;mso-wrap-distance-left:9pt;mso-wrap-distance-top:0;mso-wrap-distance-right:9pt;mso-wrap-distance-bottom:0;mso-position-horizontal:left;mso-position-horizontal-relative:margin;mso-position-vertical:absolute;mso-position-vertical-relative:text;mso-width-percent:0;mso-height-percent:0;mso-width-relative:margin;mso-height-relative:margin" from="0,8.75pt" to="388.95pt,8.75pt" o:gfxdata="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" strokecolor="black [3200]" strokeweight=".5pt">
+              <v:line w14:anchorId="71F31BA7" id="Connettore diritto 364" o:spid="_x0000_s1026" style="position:absolute;flip:y;z-index:251971584;visibility:visible;mso-wrap-style:square;mso-width-percent:0;mso-height-percent:0;mso-wrap-distance-left:9pt;mso-wrap-distance-top:0;mso-wrap-distance-right:9pt;mso-wrap-distance-bottom:0;mso-position-horizontal:left;mso-position-horizontal-relative:margin;mso-position-vertical:absolute;mso-position-vertical-relative:text;mso-width-percent:0;mso-height-percent:0;mso-width-relative:margin;mso-height-relative:margin" from="0,8.75pt" to="388.95pt,8.75pt" o:gfxdata="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" strokecolor="black [3200]" strokeweight=".5pt">
                 <v:stroke joinstyle="miter"/>
                 <w10:wrap anchorx="margin"/>
               </v:line>
@@ -8954,7 +8931,7 @@
           </mc:Choice>
           <mc:Fallback>
             <w:pict>
-              <v:line w14:anchorId="2FAC02C4" id="Connettore diritto 365" o:spid="_x0000_s1026" style="position:absolute;flip:y;z-index:251972608;visibility:visible;mso-wrap-style:square;mso-width-percent:0;mso-height-percent:0;mso-wrap-distance-left:9pt;mso-wrap-distance-top:0;mso-wrap-distance-right:9pt;mso-wrap-distance-bottom:0;mso-position-horizontal:left;mso-position-horizontal-relative:margin;mso-position-vertical:absolute;mso-position-vertical-relative:text;mso-width-percent:0;mso-height-percent:0;mso-width-relative:margin;mso-height-relative:margin" from="0,8.75pt" to="388.95pt,8.75pt" o:gfxdata="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" strokecolor="black [3200]" strokeweight=".5pt">
+              <v:line w14:anchorId="2E0CCEB4" id="Connettore diritto 365" o:spid="_x0000_s1026" style="position:absolute;flip:y;z-index:251972608;visibility:visible;mso-wrap-style:square;mso-width-percent:0;mso-height-percent:0;mso-wrap-distance-left:9pt;mso-wrap-distance-top:0;mso-wrap-distance-right:9pt;mso-wrap-distance-bottom:0;mso-position-horizontal:left;mso-position-horizontal-relative:margin;mso-position-vertical:absolute;mso-position-vertical-relative:text;mso-width-percent:0;mso-height-percent:0;mso-width-relative:margin;mso-height-relative:margin" from="0,8.75pt" to="388.95pt,8.75pt" o:gfxdata="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" strokecolor="black [3200]" strokeweight=".5pt">
                 <v:stroke joinstyle="miter"/>
                 <w10:wrap anchorx="margin"/>
               </v:line>
@@ -9164,7 +9141,6 @@
         <w:jc w:val="center"/>
       </w:pPr>
       <w:r>
-        <w:lastRenderedPageBreak/>
         <w:t>UML di sequenza:</w:t>
       </w:r>
     </w:p>
@@ -9710,7 +9686,7 @@
           </mc:Choice>
           <mc:Fallback>
             <w:pict>
-              <v:line w14:anchorId="2AEAADD7" id="Connettore diritto 259" o:spid="_x0000_s1026" style="position:absolute;z-index:252042240;visibility:visible;mso-wrap-style:square;mso-height-percent:0;mso-wrap-distance-left:9pt;mso-wrap-distance-top:0;mso-wrap-distance-right:9pt;mso-wrap-distance-bottom:0;mso-position-horizontal:absolute;mso-position-horizontal-relative:text;mso-position-vertical:absolute;mso-position-vertical-relative:text;mso-height-percent:0;mso-height-relative:margin" from="469.05pt,16.15pt" to="469.05pt,168.4pt" o:gfxdata="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" strokecolor="black [3200]" strokeweight=".5pt">
+              <v:line w14:anchorId="52FB12E9" id="Connettore diritto 259" o:spid="_x0000_s1026" style="position:absolute;z-index:252042240;visibility:visible;mso-wrap-style:square;mso-height-percent:0;mso-wrap-distance-left:9pt;mso-wrap-distance-top:0;mso-wrap-distance-right:9pt;mso-wrap-distance-bottom:0;mso-position-horizontal:absolute;mso-position-horizontal-relative:text;mso-position-vertical:absolute;mso-position-vertical-relative:text;mso-height-percent:0;mso-height-relative:margin" from="469.05pt,16.15pt" to="469.05pt,168.4pt" o:gfxdata="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" strokecolor="black [3200]" strokeweight=".5pt">
                 <v:stroke joinstyle="miter"/>
               </v:line>
             </w:pict>
@@ -9777,7 +9753,7 @@
           </mc:Choice>
           <mc:Fallback>
             <w:pict>
-              <v:line w14:anchorId="6A644717" id="Connettore diritto 253" o:spid="_x0000_s1026" style="position:absolute;z-index:252022784;visibility:visible;mso-wrap-style:square;mso-height-percent:0;mso-wrap-distance-left:9pt;mso-wrap-distance-top:0;mso-wrap-distance-right:9pt;mso-wrap-distance-bottom:0;mso-position-horizontal:absolute;mso-position-horizontal-relative:text;mso-position-vertical:absolute;mso-position-vertical-relative:text;mso-height-percent:0;mso-height-relative:margin" from="376.8pt,18.4pt" to="376.8pt,46.9pt" o:gfxdata="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" strokecolor="black [3200]" strokeweight=".5pt">
+              <v:line w14:anchorId="39D50132" id="Connettore diritto 253" o:spid="_x0000_s1026" style="position:absolute;z-index:252022784;visibility:visible;mso-wrap-style:square;mso-height-percent:0;mso-wrap-distance-left:9pt;mso-wrap-distance-top:0;mso-wrap-distance-right:9pt;mso-wrap-distance-bottom:0;mso-position-horizontal:absolute;mso-position-horizontal-relative:text;mso-position-vertical:absolute;mso-position-vertical-relative:text;mso-height-percent:0;mso-height-relative:margin" from="376.8pt,18.4pt" to="376.8pt,46.9pt" o:gfxdata="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" strokecolor="black [3200]" strokeweight=".5pt">
                 <v:stroke joinstyle="miter"/>
               </v:line>
             </w:pict>
@@ -9844,7 +9820,7 @@
           </mc:Choice>
           <mc:Fallback>
             <w:pict>
-              <v:line w14:anchorId="7C9B7B03" id="Connettore diritto 248" o:spid="_x0000_s1026" style="position:absolute;z-index:252018688;visibility:visible;mso-wrap-style:square;mso-height-percent:0;mso-wrap-distance-left:9pt;mso-wrap-distance-top:0;mso-wrap-distance-right:9pt;mso-wrap-distance-bottom:0;mso-position-horizontal:absolute;mso-position-horizontal-relative:text;mso-position-vertical:absolute;mso-position-vertical-relative:text;mso-height-percent:0;mso-height-relative:margin" from="279.3pt,19.5pt" to="279.3pt,43.1pt" o:gfxdata="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" strokecolor="black [3200]" strokeweight=".5pt">
+              <v:line w14:anchorId="061BFE2F" id="Connettore diritto 248" o:spid="_x0000_s1026" style="position:absolute;z-index:252018688;visibility:visible;mso-wrap-style:square;mso-height-percent:0;mso-wrap-distance-left:9pt;mso-wrap-distance-top:0;mso-wrap-distance-right:9pt;mso-wrap-distance-bottom:0;mso-position-horizontal:absolute;mso-position-horizontal-relative:text;mso-position-vertical:absolute;mso-position-vertical-relative:text;mso-height-percent:0;mso-height-relative:margin" from="279.3pt,19.5pt" to="279.3pt,43.1pt" o:gfxdata="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" strokecolor="black [3200]" strokeweight=".5pt">
                 <v:stroke joinstyle="miter"/>
               </v:line>
             </w:pict>
@@ -9911,7 +9887,7 @@
           </mc:Choice>
           <mc:Fallback>
             <w:pict>
-              <v:line w14:anchorId="131112EA" id="Connettore diritto 245" o:spid="_x0000_s1026" style="position:absolute;z-index:252016640;visibility:visible;mso-wrap-style:square;mso-height-percent:0;mso-wrap-distance-left:9pt;mso-wrap-distance-top:0;mso-wrap-distance-right:9pt;mso-wrap-distance-bottom:0;mso-position-horizontal:absolute;mso-position-horizontal-relative:text;mso-position-vertical:absolute;mso-position-vertical-relative:text;mso-height-percent:0;mso-height-relative:margin" from="154.8pt,19.15pt" to="154.8pt,38.65pt" o:gfxdata="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" strokecolor="black [3200]" strokeweight=".5pt">
+              <v:line w14:anchorId="471A5C17" id="Connettore diritto 245" o:spid="_x0000_s1026" style="position:absolute;z-index:252016640;visibility:visible;mso-wrap-style:square;mso-height-percent:0;mso-wrap-distance-left:9pt;mso-wrap-distance-top:0;mso-wrap-distance-right:9pt;mso-wrap-distance-bottom:0;mso-position-horizontal:absolute;mso-position-horizontal-relative:text;mso-position-vertical:absolute;mso-position-vertical-relative:text;mso-height-percent:0;mso-height-relative:margin" from="154.8pt,19.15pt" to="154.8pt,38.65pt" o:gfxdata="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" strokecolor="black [3200]" strokeweight=".5pt">
                 <v:stroke joinstyle="miter"/>
               </v:line>
             </w:pict>
@@ -9975,7 +9951,7 @@
           </mc:Choice>
           <mc:Fallback>
             <w:pict>
-              <v:line w14:anchorId="6EBCAA63" id="Connettore diritto 228" o:spid="_x0000_s1026" style="position:absolute;z-index:252009472;visibility:visible;mso-wrap-style:square;mso-wrap-distance-left:9pt;mso-wrap-distance-top:0;mso-wrap-distance-right:9pt;mso-wrap-distance-bottom:0;mso-position-horizontal:absolute;mso-position-horizontal-relative:text;mso-position-vertical:absolute;mso-position-vertical-relative:text" from="31.05pt,19.9pt" to="31.05pt,29.65pt" o:gfxdata="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" strokecolor="black [3200]" strokeweight=".5pt">
+              <v:line w14:anchorId="0E852FFF" id="Connettore diritto 228" o:spid="_x0000_s1026" style="position:absolute;z-index:252009472;visibility:visible;mso-wrap-style:square;mso-wrap-distance-left:9pt;mso-wrap-distance-top:0;mso-wrap-distance-right:9pt;mso-wrap-distance-bottom:0;mso-position-horizontal:absolute;mso-position-horizontal-relative:text;mso-position-vertical:absolute;mso-position-vertical-relative:text" from="31.05pt,19.9pt" to="31.05pt,29.65pt" o:gfxdata="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" strokecolor="black [3200]" strokeweight=".5pt">
                 <v:stroke joinstyle="miter"/>
               </v:line>
             </w:pict>
@@ -10057,7 +10033,7 @@
           </mc:Choice>
           <mc:Fallback>
             <w:pict>
-              <v:rect w14:anchorId="43FE46B3" id="Rettangolo 249" o:spid="_x0000_s1026" style="position:absolute;margin-left:271.05pt;margin-top:20.7pt;width:16.5pt;height:39.75pt;z-index:252019712;visibility:visible;mso-wrap-style:square;mso-height-percent:0;mso-wrap-distance-left:9pt;mso-wrap-distance-top:0;mso-wrap-distance-right:9pt;mso-wrap-distance-bottom:0;mso-position-horizontal:absolute;mso-position-horizontal-relative:text;mso-position-vertical:absolute;mso-position-vertical-relative:text;mso-height-percent:0;mso-height-relative:margin;v-text-anchor:middle" o:gfxdata="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" filled="f" strokecolor="black [3213]" strokeweight="1pt"/>
+              <v:rect w14:anchorId="1B37008D" id="Rettangolo 249" o:spid="_x0000_s1026" style="position:absolute;margin-left:271.05pt;margin-top:20.7pt;width:16.5pt;height:39.75pt;z-index:252019712;visibility:visible;mso-wrap-style:square;mso-height-percent:0;mso-wrap-distance-left:9pt;mso-wrap-distance-top:0;mso-wrap-distance-right:9pt;mso-wrap-distance-bottom:0;mso-position-horizontal:absolute;mso-position-horizontal-relative:text;mso-position-vertical:absolute;mso-position-vertical-relative:text;mso-height-percent:0;mso-height-relative:margin;v-text-anchor:middle" o:gfxdata="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" filled="f" strokecolor="black [3213]" strokeweight="1pt"/>
             </w:pict>
           </mc:Fallback>
         </mc:AlternateContent>
@@ -10138,7 +10114,7 @@
           </mc:Choice>
           <mc:Fallback>
             <w:pict>
-              <v:rect w14:anchorId="45D9C37A" id="Rettangolo 246" o:spid="_x0000_s1026" style="position:absolute;margin-left:146.55pt;margin-top:16.2pt;width:14.25pt;height:664.5pt;z-index:252017664;visibility:visible;mso-wrap-style:square;mso-width-percent:0;mso-height-percent:0;mso-wrap-distance-left:9pt;mso-wrap-distance-top:0;mso-wrap-distance-right:9pt;mso-wrap-distance-bottom:0;mso-position-horizontal:absolute;mso-position-horizontal-relative:text;mso-position-vertical:absolute;mso-position-vertical-relative:text;mso-width-percent:0;mso-height-percent:0;mso-width-relative:margin;mso-height-relative:margin;v-text-anchor:middle" o:gfxdata="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" filled="f" strokecolor="black [3213]" strokeweight="1pt"/>
+              <v:rect w14:anchorId="06873D49" id="Rettangolo 246" o:spid="_x0000_s1026" style="position:absolute;margin-left:146.55pt;margin-top:16.2pt;width:14.25pt;height:664.5pt;z-index:252017664;visibility:visible;mso-wrap-style:square;mso-width-percent:0;mso-height-percent:0;mso-wrap-distance-left:9pt;mso-wrap-distance-top:0;mso-wrap-distance-right:9pt;mso-wrap-distance-bottom:0;mso-position-horizontal:absolute;mso-position-horizontal-relative:text;mso-position-vertical:absolute;mso-position-vertical-relative:text;mso-width-percent:0;mso-height-percent:0;mso-width-relative:margin;mso-height-relative:margin;v-text-anchor:middle" o:gfxdata="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" filled="f" strokecolor="black [3213]" strokeweight="1pt"/>
             </w:pict>
           </mc:Fallback>
         </mc:AlternateContent>
@@ -10476,11 +10452,7 @@
           </mc:Choice>
           <mc:Fallback>
             <w:pict>
-              <v:shapetype w14:anchorId="75B265B0" id="_x0000_t32" coordsize="21600,21600" o:spt="32" o:oned="t" path="m,l21600,21600e" filled="f">
-                <v:path arrowok="t" fillok="f" o:connecttype="none"/>
-                <o:lock v:ext="edit" shapetype="t"/>
-              </v:shapetype>
-              <v:shape id="Connettore 2 238" o:spid="_x0000_s1026" type="#_x0000_t32" style="position:absolute;margin-left:39pt;margin-top:18.45pt;width:107.5pt;height:0;z-index:252011520;visibility:visible;mso-wrap-style:square;mso-width-percent:0;mso-height-percent:0;mso-wrap-distance-left:9pt;mso-wrap-distance-top:0;mso-wrap-distance-right:9pt;mso-wrap-distance-bottom:0;mso-position-horizontal:absolute;mso-position-horizontal-relative:text;mso-position-vertical:absolute;mso-position-vertical-relative:text;mso-width-percent:0;mso-height-percent:0;mso-width-relative:margin;mso-height-relative:margin" o:gfxdata="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" strokecolor="black [3200]" strokeweight=".5pt">
+              <v:shape w14:anchorId="37410913" id="Connettore 2 238" o:spid="_x0000_s1026" type="#_x0000_t32" style="position:absolute;margin-left:39pt;margin-top:18.45pt;width:107.5pt;height:0;z-index:252011520;visibility:visible;mso-wrap-style:square;mso-width-percent:0;mso-height-percent:0;mso-wrap-distance-left:9pt;mso-wrap-distance-top:0;mso-wrap-distance-right:9pt;mso-wrap-distance-bottom:0;mso-position-horizontal:absolute;mso-position-horizontal-relative:text;mso-position-vertical:absolute;mso-position-vertical-relative:text;mso-width-percent:0;mso-height-percent:0;mso-width-relative:margin;mso-height-relative:margin" o:gfxdata="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" strokecolor="black [3200]" strokeweight=".5pt">
                 <v:stroke endarrow="block" joinstyle="miter"/>
               </v:shape>
             </w:pict>
@@ -10557,7 +10529,7 @@
           </mc:Choice>
           <mc:Fallback>
             <w:pict>
-              <v:rect w14:anchorId="25DA1C74" id="Rettangolo 230" o:spid="_x0000_s1026" style="position:absolute;margin-left:22.8pt;margin-top:7.2pt;width:16.5pt;height:66.75pt;z-index:252010496;visibility:visible;mso-wrap-style:square;mso-wrap-distance-left:9pt;mso-wrap-distance-top:0;mso-wrap-distance-right:9pt;mso-wrap-distance-bottom:0;mso-position-horizontal:absolute;mso-position-horizontal-relative:text;mso-position-vertical:absolute;mso-position-vertical-relative:text;v-text-anchor:middle" o:gfxdata="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" filled="f" strokecolor="black [3213]" strokeweight="1pt"/>
+              <v:rect w14:anchorId="39C1EAA3" id="Rettangolo 230" o:spid="_x0000_s1026" style="position:absolute;margin-left:22.8pt;margin-top:7.2pt;width:16.5pt;height:66.75pt;z-index:252010496;visibility:visible;mso-wrap-style:square;mso-wrap-distance-left:9pt;mso-wrap-distance-top:0;mso-wrap-distance-right:9pt;mso-wrap-distance-bottom:0;mso-position-horizontal:absolute;mso-position-horizontal-relative:text;mso-position-vertical:absolute;mso-position-vertical-relative:text;v-text-anchor:middle" o:gfxdata="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" filled="f" strokecolor="black [3213]" strokeweight="1pt"/>
             </w:pict>
           </mc:Fallback>
         </mc:AlternateContent>
@@ -10815,7 +10787,7 @@
           </mc:Choice>
           <mc:Fallback>
             <w:pict>
-              <v:rect w14:anchorId="42C664FC" id="Rettangolo 254" o:spid="_x0000_s1026" style="position:absolute;margin-left:368.55pt;margin-top:1.95pt;width:16.5pt;height:36pt;z-index:252023808;visibility:visible;mso-wrap-style:square;mso-height-percent:0;mso-wrap-distance-left:9pt;mso-wrap-distance-top:0;mso-wrap-distance-right:9pt;mso-wrap-distance-bottom:0;mso-position-horizontal:absolute;mso-position-horizontal-relative:text;mso-position-vertical:absolute;mso-position-vertical-relative:text;mso-height-percent:0;mso-height-relative:margin;v-text-anchor:middle" o:gfxdata="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" filled="f" strokecolor="black [3213]" strokeweight="1pt"/>
+              <v:rect w14:anchorId="0B3704FC" id="Rettangolo 254" o:spid="_x0000_s1026" style="position:absolute;margin-left:368.55pt;margin-top:1.95pt;width:16.5pt;height:36pt;z-index:252023808;visibility:visible;mso-wrap-style:square;mso-height-percent:0;mso-wrap-distance-left:9pt;mso-wrap-distance-top:0;mso-wrap-distance-right:9pt;mso-wrap-distance-bottom:0;mso-position-horizontal:absolute;mso-position-horizontal-relative:text;mso-position-vertical:absolute;mso-position-vertical-relative:text;mso-height-percent:0;mso-height-relative:margin;v-text-anchor:middle" o:gfxdata="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" filled="f" strokecolor="black [3213]" strokeweight="1pt"/>
             </w:pict>
           </mc:Fallback>
         </mc:AlternateContent>
@@ -10886,7 +10858,7 @@
           </mc:Choice>
           <mc:Fallback>
             <w:pict>
-              <v:shape w14:anchorId="7A5E856A" id="Connettore 2 252" o:spid="_x0000_s1026" type="#_x0000_t32" style="position:absolute;margin-left:287.25pt;margin-top:2.7pt;width:80.7pt;height:0;z-index:252021760;visibility:visible;mso-wrap-style:square;mso-width-percent:0;mso-height-percent:0;mso-wrap-distance-left:9pt;mso-wrap-distance-top:0;mso-wrap-distance-right:9pt;mso-wrap-distance-bottom:0;mso-position-horizontal:absolute;mso-position-horizontal-relative:text;mso-position-vertical:absolute;mso-position-vertical-relative:text;mso-width-percent:0;mso-height-percent:0;mso-width-relative:margin;mso-height-relative:margin" o:gfxdata="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" strokecolor="black [3200]" strokeweight=".5pt">
+              <v:shape w14:anchorId="754E4B3F" id="Connettore 2 252" o:spid="_x0000_s1026" type="#_x0000_t32" style="position:absolute;margin-left:287.25pt;margin-top:2.7pt;width:80.7pt;height:0;z-index:252021760;visibility:visible;mso-wrap-style:square;mso-width-percent:0;mso-height-percent:0;mso-wrap-distance-left:9pt;mso-wrap-distance-top:0;mso-wrap-distance-right:9pt;mso-wrap-distance-bottom:0;mso-position-horizontal:absolute;mso-position-horizontal-relative:text;mso-position-vertical:absolute;mso-position-vertical-relative:text;mso-width-percent:0;mso-height-percent:0;mso-width-relative:margin;mso-height-relative:margin" o:gfxdata="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" strokecolor="black [3200]" strokeweight=".5pt">
                 <v:stroke endarrow="block" joinstyle="miter"/>
               </v:shape>
             </w:pict>
@@ -10959,7 +10931,7 @@
           </mc:Choice>
           <mc:Fallback>
             <w:pict>
-              <v:shape w14:anchorId="644A38A7" id="Connettore 2 250" o:spid="_x0000_s1026" type="#_x0000_t32" style="position:absolute;margin-left:163.05pt;margin-top:1.95pt;width:107.5pt;height:0;z-index:252020736;visibility:visible;mso-wrap-style:square;mso-width-percent:0;mso-height-percent:0;mso-wrap-distance-left:9pt;mso-wrap-distance-top:0;mso-wrap-distance-right:9pt;mso-wrap-distance-bottom:0;mso-position-horizontal:absolute;mso-position-horizontal-relative:text;mso-position-vertical:absolute;mso-position-vertical-relative:text;mso-width-percent:0;mso-height-percent:0;mso-width-relative:margin;mso-height-relative:margin" o:gfxdata="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" strokecolor="black [3200]" strokeweight=".5pt">
+              <v:shape w14:anchorId="5FAF747B" id="Connettore 2 250" o:spid="_x0000_s1026" type="#_x0000_t32" style="position:absolute;margin-left:163.05pt;margin-top:1.95pt;width:107.5pt;height:0;z-index:252020736;visibility:visible;mso-wrap-style:square;mso-width-percent:0;mso-height-percent:0;mso-wrap-distance-left:9pt;mso-wrap-distance-top:0;mso-wrap-distance-right:9pt;mso-wrap-distance-bottom:0;mso-position-horizontal:absolute;mso-position-horizontal-relative:text;mso-position-vertical:absolute;mso-position-vertical-relative:text;mso-width-percent:0;mso-height-percent:0;mso-width-relative:margin;mso-height-relative:margin" o:gfxdata="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" strokecolor="black [3200]" strokeweight=".5pt">
                 <v:stroke endarrow="block" joinstyle="miter"/>
               </v:shape>
             </w:pict>
@@ -11035,7 +11007,7 @@
           </mc:Choice>
           <mc:Fallback>
             <w:pict>
-              <v:shape w14:anchorId="2E58A60A" id="Connettore 2 197" o:spid="_x0000_s1026" type="#_x0000_t32" style="position:absolute;margin-left:162.6pt;margin-top:10.95pt;width:105.45pt;height:0;flip:x;z-index:252024832;visibility:visible;mso-wrap-style:square;mso-width-percent:0;mso-height-percent:0;mso-wrap-distance-left:9pt;mso-wrap-distance-top:0;mso-wrap-distance-right:9pt;mso-wrap-distance-bottom:0;mso-position-horizontal:absolute;mso-position-horizontal-relative:text;mso-position-vertical:absolute;mso-position-vertical-relative:text;mso-width-percent:0;mso-height-percent:0;mso-width-relative:margin;mso-height-relative:margin" o:gfxdata="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" strokecolor="black [3200]" strokeweight=".5pt">
+              <v:shape w14:anchorId="5BAE8C54" id="Connettore 2 197" o:spid="_x0000_s1026" type="#_x0000_t32" style="position:absolute;margin-left:162.6pt;margin-top:10.95pt;width:105.45pt;height:0;flip:x;z-index:252024832;visibility:visible;mso-wrap-style:square;mso-width-percent:0;mso-height-percent:0;mso-wrap-distance-left:9pt;mso-wrap-distance-top:0;mso-wrap-distance-right:9pt;mso-wrap-distance-bottom:0;mso-position-horizontal:absolute;mso-position-horizontal-relative:text;mso-position-vertical:absolute;mso-position-vertical-relative:text;mso-width-percent:0;mso-height-percent:0;mso-width-relative:margin;mso-height-relative:margin" o:gfxdata="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" strokecolor="black [3200]" strokeweight=".5pt">
                 <v:stroke dashstyle="dash" endarrow="block" joinstyle="miter"/>
               </v:shape>
             </w:pict>
@@ -11109,7 +11081,7 @@
           </mc:Choice>
           <mc:Fallback>
             <w:pict>
-              <v:shape w14:anchorId="0905BCF7" id="Connettore 2 266" o:spid="_x0000_s1026" type="#_x0000_t32" style="position:absolute;margin-left:289.35pt;margin-top:3.75pt;width:79.2pt;height:0;flip:x;z-index:252104704;visibility:visible;mso-wrap-style:square;mso-width-percent:0;mso-height-percent:0;mso-wrap-distance-left:9pt;mso-wrap-distance-top:0;mso-wrap-distance-right:9pt;mso-wrap-distance-bottom:0;mso-position-horizontal:absolute;mso-position-horizontal-relative:text;mso-position-vertical:absolute;mso-position-vertical-relative:text;mso-width-percent:0;mso-height-percent:0;mso-width-relative:margin;mso-height-relative:margin" o:gfxdata="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" strokecolor="black [3200]" strokeweight=".5pt">
+              <v:shape w14:anchorId="4604EB09" id="Connettore 2 266" o:spid="_x0000_s1026" type="#_x0000_t32" style="position:absolute;margin-left:289.35pt;margin-top:3.75pt;width:79.2pt;height:0;flip:x;z-index:252104704;visibility:visible;mso-wrap-style:square;mso-width-percent:0;mso-height-percent:0;mso-wrap-distance-left:9pt;mso-wrap-distance-top:0;mso-wrap-distance-right:9pt;mso-wrap-distance-bottom:0;mso-position-horizontal:absolute;mso-position-horizontal-relative:text;mso-position-vertical:absolute;mso-position-vertical-relative:text;mso-width-percent:0;mso-height-percent:0;mso-width-relative:margin;mso-height-relative:margin" o:gfxdata="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" strokecolor="black [3200]" strokeweight=".5pt">
                 <v:stroke dashstyle="dash" endarrow="block" joinstyle="miter"/>
               </v:shape>
             </w:pict>
@@ -11179,7 +11151,7 @@
           </mc:Choice>
           <mc:Fallback>
             <w:pict>
-              <v:line w14:anchorId="05BF5635" id="Connettore diritto 260" o:spid="_x0000_s1026" style="position:absolute;flip:x;z-index:252043264;visibility:visible;mso-wrap-style:square;mso-width-percent:0;mso-height-percent:0;mso-wrap-distance-left:9pt;mso-wrap-distance-top:0;mso-wrap-distance-right:9pt;mso-wrap-distance-bottom:0;mso-position-horizontal:absolute;mso-position-horizontal-relative:text;mso-position-vertical:absolute;mso-position-vertical-relative:text;mso-width-percent:0;mso-height-percent:0;mso-width-relative:margin;mso-height-relative:margin" from="279.3pt,15.45pt" to="279.3pt,33.45pt" o:gfxdata="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" strokecolor="black [3200]" strokeweight=".5pt">
+              <v:line w14:anchorId="585D734E" id="Connettore diritto 260" o:spid="_x0000_s1026" style="position:absolute;flip:x;z-index:252043264;visibility:visible;mso-wrap-style:square;mso-width-percent:0;mso-height-percent:0;mso-wrap-distance-left:9pt;mso-wrap-distance-top:0;mso-wrap-distance-right:9pt;mso-wrap-distance-bottom:0;mso-position-horizontal:absolute;mso-position-horizontal-relative:text;mso-position-vertical:absolute;mso-position-vertical-relative:text;mso-width-percent:0;mso-height-percent:0;mso-width-relative:margin;mso-height-relative:margin" from="279.3pt,15.45pt" to="279.3pt,33.45pt" o:gfxdata="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" strokecolor="black [3200]" strokeweight=".5pt">
                 <v:stroke joinstyle="miter"/>
               </v:line>
             </w:pict>
@@ -11249,7 +11221,7 @@
           </mc:Choice>
           <mc:Fallback>
             <w:pict>
-              <v:line w14:anchorId="0DDB3C1A" id="Connettore diritto 262" o:spid="_x0000_s1026" style="position:absolute;flip:x;z-index:252045312;visibility:visible;mso-wrap-style:square;mso-width-percent:0;mso-height-percent:0;mso-wrap-distance-left:9pt;mso-wrap-distance-top:0;mso-wrap-distance-right:9pt;mso-wrap-distance-bottom:0;mso-position-horizontal:absolute;mso-position-horizontal-relative:text;mso-position-vertical:absolute;mso-position-vertical-relative:text;mso-width-percent:0;mso-height-percent:0;mso-width-relative:margin;mso-height-relative:margin" from="376.8pt,15.45pt" to="376.8pt,37.95pt" o:gfxdata="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" strokecolor="black [3200]" strokeweight=".5pt">
+              <v:line w14:anchorId="210CDADA" id="Connettore diritto 262" o:spid="_x0000_s1026" style="position:absolute;flip:x;z-index:252045312;visibility:visible;mso-wrap-style:square;mso-width-percent:0;mso-height-percent:0;mso-wrap-distance-left:9pt;mso-wrap-distance-top:0;mso-wrap-distance-right:9pt;mso-wrap-distance-bottom:0;mso-position-horizontal:absolute;mso-position-horizontal-relative:text;mso-position-vertical:absolute;mso-position-vertical-relative:text;mso-width-percent:0;mso-height-percent:0;mso-width-relative:margin;mso-height-relative:margin" from="376.8pt,15.45pt" to="376.8pt,37.95pt" o:gfxdata="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" strokecolor="black [3200]" strokeweight=".5pt">
                 <v:stroke joinstyle="miter"/>
               </v:line>
             </w:pict>
@@ -11601,7 +11573,7 @@
           </mc:Choice>
           <mc:Fallback>
             <w:pict>
-              <v:rect w14:anchorId="63955CC3" id="Rettangolo 208" o:spid="_x0000_s1026" style="position:absolute;margin-left:271.05pt;margin-top:10.95pt;width:15.75pt;height:39pt;z-index:252028928;visibility:visible;mso-wrap-style:square;mso-width-percent:0;mso-height-percent:0;mso-wrap-distance-left:9pt;mso-wrap-distance-top:0;mso-wrap-distance-right:9pt;mso-wrap-distance-bottom:0;mso-position-horizontal:absolute;mso-position-horizontal-relative:text;mso-position-vertical:absolute;mso-position-vertical-relative:text;mso-width-percent:0;mso-height-percent:0;mso-width-relative:margin;mso-height-relative:margin;v-text-anchor:middle" o:gfxdata="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" filled="f" strokecolor="black [3213]" strokeweight="1pt"/>
+              <v:rect w14:anchorId="07D71BB7" id="Rettangolo 208" o:spid="_x0000_s1026" style="position:absolute;margin-left:271.05pt;margin-top:10.95pt;width:15.75pt;height:39pt;z-index:252028928;visibility:visible;mso-wrap-style:square;mso-width-percent:0;mso-height-percent:0;mso-wrap-distance-left:9pt;mso-wrap-distance-top:0;mso-wrap-distance-right:9pt;mso-wrap-distance-bottom:0;mso-position-horizontal:absolute;mso-position-horizontal-relative:text;mso-position-vertical:absolute;mso-position-vertical-relative:text;mso-width-percent:0;mso-height-percent:0;mso-width-relative:margin;mso-height-relative:margin;v-text-anchor:middle" o:gfxdata="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" filled="f" strokecolor="black [3213]" strokeweight="1pt"/>
             </w:pict>
           </mc:Fallback>
         </mc:AlternateContent>
@@ -11679,7 +11651,7 @@
           </mc:Choice>
           <mc:Fallback>
             <w:pict>
-              <v:rect w14:anchorId="22C0C02D" id="Rettangolo 213" o:spid="_x0000_s1026" style="position:absolute;margin-left:368.55pt;margin-top:15.75pt;width:16.5pt;height:36pt;z-index:252032000;visibility:visible;mso-wrap-style:square;mso-height-percent:0;mso-wrap-distance-left:9pt;mso-wrap-distance-top:0;mso-wrap-distance-right:9pt;mso-wrap-distance-bottom:0;mso-position-horizontal:absolute;mso-position-horizontal-relative:text;mso-position-vertical:absolute;mso-position-vertical-relative:text;mso-height-percent:0;mso-height-relative:margin;v-text-anchor:middle" o:gfxdata="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" filled="f" strokecolor="black [3213]" strokeweight="1pt"/>
+              <v:rect w14:anchorId="37B9F9F3" id="Rettangolo 213" o:spid="_x0000_s1026" style="position:absolute;margin-left:368.55pt;margin-top:15.75pt;width:16.5pt;height:36pt;z-index:252032000;visibility:visible;mso-wrap-style:square;mso-height-percent:0;mso-wrap-distance-left:9pt;mso-wrap-distance-top:0;mso-wrap-distance-right:9pt;mso-wrap-distance-bottom:0;mso-position-horizontal:absolute;mso-position-horizontal-relative:text;mso-position-vertical:absolute;mso-position-vertical-relative:text;mso-height-percent:0;mso-height-relative:margin;v-text-anchor:middle" o:gfxdata="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" filled="f" strokecolor="black [3213]" strokeweight="1pt"/>
             </w:pict>
           </mc:Fallback>
         </mc:AlternateContent>
@@ -11750,7 +11722,7 @@
           </mc:Choice>
           <mc:Fallback>
             <w:pict>
-              <v:shape w14:anchorId="40C42DC6" id="Connettore 2 210" o:spid="_x0000_s1026" type="#_x0000_t32" style="position:absolute;margin-left:287.25pt;margin-top:16.5pt;width:80.7pt;height:0;z-index:252030976;visibility:visible;mso-wrap-style:square;mso-width-percent:0;mso-height-percent:0;mso-wrap-distance-left:9pt;mso-wrap-distance-top:0;mso-wrap-distance-right:9pt;mso-wrap-distance-bottom:0;mso-position-horizontal:absolute;mso-position-horizontal-relative:text;mso-position-vertical:absolute;mso-position-vertical-relative:text;mso-width-percent:0;mso-height-percent:0;mso-width-relative:margin;mso-height-relative:margin" o:gfxdata="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" strokecolor="black [3200]" strokeweight=".5pt">
+              <v:shape w14:anchorId="01A34AF4" id="Connettore 2 210" o:spid="_x0000_s1026" type="#_x0000_t32" style="position:absolute;margin-left:287.25pt;margin-top:16.5pt;width:80.7pt;height:0;z-index:252030976;visibility:visible;mso-wrap-style:square;mso-width-percent:0;mso-height-percent:0;mso-wrap-distance-left:9pt;mso-wrap-distance-top:0;mso-wrap-distance-right:9pt;mso-wrap-distance-bottom:0;mso-position-horizontal:absolute;mso-position-horizontal-relative:text;mso-position-vertical:absolute;mso-position-vertical-relative:text;mso-width-percent:0;mso-height-percent:0;mso-width-relative:margin;mso-height-relative:margin" o:gfxdata="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" strokecolor="black [3200]" strokeweight=".5pt">
                 <v:stroke endarrow="block" joinstyle="miter"/>
               </v:shape>
             </w:pict>
@@ -11823,7 +11795,7 @@
           </mc:Choice>
           <mc:Fallback>
             <w:pict>
-              <v:shape w14:anchorId="5FB02181" id="Connettore 2 209" o:spid="_x0000_s1026" type="#_x0000_t32" style="position:absolute;margin-left:163.05pt;margin-top:11.25pt;width:107.5pt;height:0;z-index:252029952;visibility:visible;mso-wrap-style:square;mso-width-percent:0;mso-height-percent:0;mso-wrap-distance-left:9pt;mso-wrap-distance-top:0;mso-wrap-distance-right:9pt;mso-wrap-distance-bottom:0;mso-position-horizontal:absolute;mso-position-horizontal-relative:text;mso-position-vertical:absolute;mso-position-vertical-relative:text;mso-width-percent:0;mso-height-percent:0;mso-width-relative:margin;mso-height-relative:margin" o:gfxdata="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" strokecolor="black [3200]" strokeweight=".5pt">
+              <v:shape w14:anchorId="23A64953" id="Connettore 2 209" o:spid="_x0000_s1026" type="#_x0000_t32" style="position:absolute;margin-left:163.05pt;margin-top:11.25pt;width:107.5pt;height:0;z-index:252029952;visibility:visible;mso-wrap-style:square;mso-width-percent:0;mso-height-percent:0;mso-wrap-distance-left:9pt;mso-wrap-distance-top:0;mso-wrap-distance-right:9pt;mso-wrap-distance-bottom:0;mso-position-horizontal:absolute;mso-position-horizontal-relative:text;mso-position-vertical:absolute;mso-position-vertical-relative:text;mso-width-percent:0;mso-height-percent:0;mso-width-relative:margin;mso-height-relative:margin" o:gfxdata="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" strokecolor="black [3200]" strokeweight=".5pt">
                 <v:stroke endarrow="block" joinstyle="miter"/>
               </v:shape>
             </w:pict>
@@ -11899,7 +11871,7 @@
           </mc:Choice>
           <mc:Fallback>
             <w:pict>
-              <v:shape w14:anchorId="053B1611" id="Connettore 2 269" o:spid="_x0000_s1026" type="#_x0000_t32" style="position:absolute;margin-left:287.55pt;margin-top:16.2pt;width:79.15pt;height:0;flip:x;z-index:252105728;visibility:visible;mso-wrap-style:square;mso-width-percent:0;mso-height-percent:0;mso-wrap-distance-left:9pt;mso-wrap-distance-top:0;mso-wrap-distance-right:9pt;mso-wrap-distance-bottom:0;mso-position-horizontal:absolute;mso-position-horizontal-relative:text;mso-position-vertical:absolute;mso-position-vertical-relative:text;mso-width-percent:0;mso-height-percent:0;mso-width-relative:margin;mso-height-relative:margin" o:gfxdata="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" strokecolor="black [3200]" strokeweight=".5pt">
+              <v:shape w14:anchorId="04EB762C" id="Connettore 2 269" o:spid="_x0000_s1026" type="#_x0000_t32" style="position:absolute;margin-left:287.55pt;margin-top:16.2pt;width:79.15pt;height:0;flip:x;z-index:252105728;visibility:visible;mso-wrap-style:square;mso-width-percent:0;mso-height-percent:0;mso-wrap-distance-left:9pt;mso-wrap-distance-top:0;mso-wrap-distance-right:9pt;mso-wrap-distance-bottom:0;mso-position-horizontal:absolute;mso-position-horizontal-relative:text;mso-position-vertical:absolute;mso-position-vertical-relative:text;mso-width-percent:0;mso-height-percent:0;mso-width-relative:margin;mso-height-relative:margin" o:gfxdata="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" strokecolor="black [3200]" strokeweight=".5pt">
                 <v:stroke dashstyle="dash" endarrow="block" joinstyle="miter"/>
               </v:shape>
             </w:pict>
@@ -12059,7 +12031,7 @@
           </mc:Choice>
           <mc:Fallback>
             <w:pict>
-              <v:shape w14:anchorId="064DFA7B" id="Connettore 2 214" o:spid="_x0000_s1026" type="#_x0000_t32" style="position:absolute;margin-left:162.05pt;margin-top:21.75pt;width:105.45pt;height:0;flip:x;z-index:252033024;visibility:visible;mso-wrap-style:square;mso-width-percent:0;mso-wrap-distance-left:9pt;mso-wrap-distance-top:0;mso-wrap-distance-right:9pt;mso-wrap-distance-bottom:0;mso-position-horizontal:absolute;mso-position-horizontal-relative:text;mso-position-vertical:absolute;mso-position-vertical-relative:text;mso-width-percent:0;mso-width-relative:margin" o:gfxdata="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" strokecolor="black [3200]" strokeweight=".5pt">
+              <v:shape w14:anchorId="4E231803" id="Connettore 2 214" o:spid="_x0000_s1026" type="#_x0000_t32" style="position:absolute;margin-left:162.05pt;margin-top:21.75pt;width:105.45pt;height:0;flip:x;z-index:252033024;visibility:visible;mso-wrap-style:square;mso-width-percent:0;mso-wrap-distance-left:9pt;mso-wrap-distance-top:0;mso-wrap-distance-right:9pt;mso-wrap-distance-bottom:0;mso-position-horizontal:absolute;mso-position-horizontal-relative:text;mso-position-vertical:absolute;mso-position-vertical-relative:text;mso-width-percent:0;mso-width-relative:margin" o:gfxdata="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" strokecolor="black [3200]" strokeweight=".5pt">
                 <v:stroke dashstyle="dash" endarrow="block" joinstyle="miter"/>
               </v:shape>
             </w:pict>
@@ -12131,7 +12103,7 @@
           </mc:Choice>
           <mc:Fallback>
             <w:pict>
-              <v:line w14:anchorId="2117E8FA" id="Connettore diritto 261" o:spid="_x0000_s1026" style="position:absolute;flip:x;z-index:252044288;visibility:visible;mso-wrap-style:square;mso-width-percent:0;mso-height-percent:0;mso-wrap-distance-left:9pt;mso-wrap-distance-top:0;mso-wrap-distance-right:9pt;mso-wrap-distance-bottom:0;mso-position-horizontal:absolute;mso-position-horizontal-relative:text;mso-position-vertical:absolute;mso-position-vertical-relative:text;mso-width-percent:0;mso-height-percent:0;mso-width-relative:margin;mso-height-relative:margin" from="279.3pt,4.95pt" to="279.3pt,26.7pt" o:gfxdata="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" strokecolor="black [3200]" strokeweight=".5pt">
+              <v:line w14:anchorId="749F476F" id="Connettore diritto 261" o:spid="_x0000_s1026" style="position:absolute;flip:x;z-index:252044288;visibility:visible;mso-wrap-style:square;mso-width-percent:0;mso-height-percent:0;mso-wrap-distance-left:9pt;mso-wrap-distance-top:0;mso-wrap-distance-right:9pt;mso-wrap-distance-bottom:0;mso-position-horizontal:absolute;mso-position-horizontal-relative:text;mso-position-vertical:absolute;mso-position-vertical-relative:text;mso-width-percent:0;mso-height-percent:0;mso-width-relative:margin;mso-height-relative:margin" from="279.3pt,4.95pt" to="279.3pt,26.7pt" o:gfxdata="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" strokecolor="black [3200]" strokeweight=".5pt">
                 <v:stroke joinstyle="miter"/>
               </v:line>
             </w:pict>
@@ -12201,7 +12173,7 @@
           </mc:Choice>
           <mc:Fallback>
             <w:pict>
-              <v:line w14:anchorId="397C7A07" id="Connettore diritto 290" o:spid="_x0000_s1026" style="position:absolute;flip:x;z-index:252063744;visibility:visible;mso-wrap-style:square;mso-width-percent:0;mso-height-percent:0;mso-wrap-distance-left:9pt;mso-wrap-distance-top:0;mso-wrap-distance-right:9pt;mso-wrap-distance-bottom:0;mso-position-horizontal:absolute;mso-position-horizontal-relative:text;mso-position-vertical:absolute;mso-position-vertical-relative:text;mso-width-percent:0;mso-height-percent:0;mso-width-relative:margin;mso-height-relative:margin" from="376.8pt,6.45pt" to="376.8pt,157.95pt" o:gfxdata="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" strokecolor="black [3200]" strokeweight=".5pt">
+              <v:line w14:anchorId="31C3D57C" id="Connettore diritto 290" o:spid="_x0000_s1026" style="position:absolute;flip:x;z-index:252063744;visibility:visible;mso-wrap-style:square;mso-width-percent:0;mso-height-percent:0;mso-wrap-distance-left:9pt;mso-wrap-distance-top:0;mso-wrap-distance-right:9pt;mso-wrap-distance-bottom:0;mso-position-horizontal:absolute;mso-position-horizontal-relative:text;mso-position-vertical:absolute;mso-position-vertical-relative:text;mso-width-percent:0;mso-height-percent:0;mso-width-relative:margin;mso-height-relative:margin" from="376.8pt,6.45pt" to="376.8pt,157.95pt" o:gfxdata="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" strokecolor="black [3200]" strokeweight=".5pt">
                 <v:stroke joinstyle="miter"/>
               </v:line>
             </w:pict>
@@ -12286,7 +12258,7 @@
           </mc:Choice>
           <mc:Fallback>
             <w:pict>
-              <v:rect w14:anchorId="61786287" id="Rettangolo 263" o:spid="_x0000_s1026" style="position:absolute;margin-left:61.05pt;margin-top:10.2pt;width:441.75pt;height:61.5pt;z-index:252046336;visibility:visible;mso-wrap-style:square;mso-width-percent:0;mso-height-percent:0;mso-wrap-distance-left:9pt;mso-wrap-distance-top:0;mso-wrap-distance-right:9pt;mso-wrap-distance-bottom:0;mso-position-horizontal:absolute;mso-position-horizontal-relative:text;mso-position-vertical:absolute;mso-position-vertical-relative:text;mso-width-percent:0;mso-height-percent:0;mso-width-relative:margin;mso-height-relative:margin;v-text-anchor:middle" o:gfxdata="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" filled="f" strokecolor="#a5a5a5 [2092]" strokeweight="1pt"/>
+              <v:rect w14:anchorId="4A681045" id="Rettangolo 263" o:spid="_x0000_s1026" style="position:absolute;margin-left:61.05pt;margin-top:10.2pt;width:441.75pt;height:61.5pt;z-index:252046336;visibility:visible;mso-wrap-style:square;mso-width-percent:0;mso-height-percent:0;mso-wrap-distance-left:9pt;mso-wrap-distance-top:0;mso-wrap-distance-right:9pt;mso-wrap-distance-bottom:0;mso-position-horizontal:absolute;mso-position-horizontal-relative:text;mso-position-vertical:absolute;mso-position-vertical-relative:text;mso-width-percent:0;mso-height-percent:0;mso-width-relative:margin;mso-height-relative:margin;v-text-anchor:middle" o:gfxdata="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" filled="f" strokecolor="#a5a5a5 [2092]" strokeweight="1pt"/>
             </w:pict>
           </mc:Fallback>
         </mc:AlternateContent>
@@ -12345,14 +12317,7 @@
                                 <w:sz w:val="20"/>
                                 <w:szCs w:val="20"/>
                               </w:rPr>
-                              <w:t xml:space="preserve">! </w:t>
-                            </w:r>
-                            <w:r>
-                              <w:rPr>
-                                <w:sz w:val="20"/>
-                                <w:szCs w:val="20"/>
-                              </w:rPr>
-                              <w:t>DataValida</w:t>
+                              <w:t>! DataValida</w:t>
                             </w:r>
                           </w:p>
                         </w:txbxContent>
@@ -12392,14 +12357,7 @@
                           <w:sz w:val="20"/>
                           <w:szCs w:val="20"/>
                         </w:rPr>
-                        <w:t xml:space="preserve">! </w:t>
-                      </w:r>
-                      <w:r>
-                        <w:rPr>
-                          <w:sz w:val="20"/>
-                          <w:szCs w:val="20"/>
-                        </w:rPr>
-                        <w:t>DataValida</w:t>
+                        <w:t>! DataValida</w:t>
                       </w:r>
                     </w:p>
                   </w:txbxContent>
@@ -12857,7 +12815,7 @@
           </mc:Choice>
           <mc:Fallback>
             <w:pict>
-              <v:shape w14:anchorId="5A37D03B" id="Connettore 2 220" o:spid="_x0000_s1026" type="#_x0000_t32" style="position:absolute;margin-left:162.75pt;margin-top:27.7pt;width:107.5pt;height:0;z-index:252038144;visibility:visible;mso-wrap-style:square;mso-width-percent:0;mso-height-percent:0;mso-wrap-distance-left:9pt;mso-wrap-distance-top:0;mso-wrap-distance-right:9pt;mso-wrap-distance-bottom:0;mso-position-horizontal:absolute;mso-position-horizontal-relative:text;mso-position-vertical:absolute;mso-position-vertical-relative:text;mso-width-percent:0;mso-height-percent:0;mso-width-relative:margin;mso-height-relative:margin" o:gfxdata="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" strokecolor="black [3200]" strokeweight=".5pt">
+              <v:shape w14:anchorId="7928C50E" id="Connettore 2 220" o:spid="_x0000_s1026" type="#_x0000_t32" style="position:absolute;margin-left:162.75pt;margin-top:27.7pt;width:107.5pt;height:0;z-index:252038144;visibility:visible;mso-wrap-style:square;mso-width-percent:0;mso-height-percent:0;mso-wrap-distance-left:9pt;mso-wrap-distance-top:0;mso-wrap-distance-right:9pt;mso-wrap-distance-bottom:0;mso-position-horizontal:absolute;mso-position-horizontal-relative:text;mso-position-vertical:absolute;mso-position-vertical-relative:text;mso-width-percent:0;mso-height-percent:0;mso-width-relative:margin;mso-height-relative:margin" o:gfxdata="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" strokecolor="black [3200]" strokeweight=".5pt">
                 <v:stroke endarrow="block" joinstyle="miter"/>
               </v:shape>
             </w:pict>
@@ -13031,7 +12989,7 @@
           </mc:Choice>
           <mc:Fallback>
             <w:pict>
-              <v:rect w14:anchorId="30E99F8B" id="Rettangolo 219" o:spid="_x0000_s1026" style="position:absolute;margin-left:271.05pt;margin-top:4.25pt;width:15pt;height:39pt;z-index:252037120;visibility:visible;mso-wrap-style:square;mso-width-percent:0;mso-height-percent:0;mso-wrap-distance-left:9pt;mso-wrap-distance-top:0;mso-wrap-distance-right:9pt;mso-wrap-distance-bottom:0;mso-position-horizontal:absolute;mso-position-horizontal-relative:text;mso-position-vertical:absolute;mso-position-vertical-relative:text;mso-width-percent:0;mso-height-percent:0;mso-width-relative:margin;mso-height-relative:margin;v-text-anchor:middle" o:gfxdata="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" filled="f" strokecolor="black [3213]" strokeweight="1pt"/>
+              <v:rect w14:anchorId="7EC4E34B" id="Rettangolo 219" o:spid="_x0000_s1026" style="position:absolute;margin-left:271.05pt;margin-top:4.25pt;width:15pt;height:39pt;z-index:252037120;visibility:visible;mso-wrap-style:square;mso-width-percent:0;mso-height-percent:0;mso-wrap-distance-left:9pt;mso-wrap-distance-top:0;mso-wrap-distance-right:9pt;mso-wrap-distance-bottom:0;mso-position-horizontal:absolute;mso-position-horizontal-relative:text;mso-position-vertical:absolute;mso-position-vertical-relative:text;mso-width-percent:0;mso-height-percent:0;mso-width-relative:margin;mso-height-relative:margin;v-text-anchor:middle" o:gfxdata="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" filled="f" strokecolor="black [3213]" strokeweight="1pt"/>
             </w:pict>
           </mc:Fallback>
         </mc:AlternateContent>
@@ -13198,7 +13156,7 @@
           </mc:Choice>
           <mc:Fallback>
             <w:pict>
-              <v:rect w14:anchorId="2E895CAD" id="Rettangolo 257" o:spid="_x0000_s1026" style="position:absolute;margin-left:460.8pt;margin-top:11pt;width:16.5pt;height:33.75pt;z-index:252040192;visibility:visible;mso-wrap-style:square;mso-height-percent:0;mso-wrap-distance-left:9pt;mso-wrap-distance-top:0;mso-wrap-distance-right:9pt;mso-wrap-distance-bottom:0;mso-position-horizontal:absolute;mso-position-horizontal-relative:text;mso-position-vertical:absolute;mso-position-vertical-relative:text;mso-height-percent:0;mso-height-relative:margin;v-text-anchor:middle" o:gfxdata="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" filled="f" strokecolor="black [3213]" strokeweight="1pt"/>
+              <v:rect w14:anchorId="662CDC29" id="Rettangolo 257" o:spid="_x0000_s1026" style="position:absolute;margin-left:460.8pt;margin-top:11pt;width:16.5pt;height:33.75pt;z-index:252040192;visibility:visible;mso-wrap-style:square;mso-height-percent:0;mso-wrap-distance-left:9pt;mso-wrap-distance-top:0;mso-wrap-distance-right:9pt;mso-wrap-distance-bottom:0;mso-position-horizontal:absolute;mso-position-horizontal-relative:text;mso-position-vertical:absolute;mso-position-vertical-relative:text;mso-height-percent:0;mso-height-relative:margin;v-text-anchor:middle" o:gfxdata="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" filled="f" strokecolor="black [3213]" strokeweight="1pt"/>
             </w:pict>
           </mc:Fallback>
         </mc:AlternateContent>
@@ -13269,7 +13227,7 @@
           </mc:Choice>
           <mc:Fallback>
             <w:pict>
-              <v:shape w14:anchorId="708D92C8" id="Connettore 2 256" o:spid="_x0000_s1026" type="#_x0000_t32" style="position:absolute;margin-left:288.15pt;margin-top:12pt;width:172.95pt;height:0;z-index:252039168;visibility:visible;mso-wrap-style:square;mso-width-percent:0;mso-height-percent:0;mso-wrap-distance-left:9pt;mso-wrap-distance-top:0;mso-wrap-distance-right:9pt;mso-wrap-distance-bottom:0;mso-position-horizontal:absolute;mso-position-horizontal-relative:text;mso-position-vertical:absolute;mso-position-vertical-relative:text;mso-width-percent:0;mso-height-percent:0;mso-width-relative:margin;mso-height-relative:margin" o:gfxdata="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" strokecolor="black [3200]" strokeweight=".5pt">
+              <v:shape w14:anchorId="0EBA87F4" id="Connettore 2 256" o:spid="_x0000_s1026" type="#_x0000_t32" style="position:absolute;margin-left:288.15pt;margin-top:12pt;width:172.95pt;height:0;z-index:252039168;visibility:visible;mso-wrap-style:square;mso-width-percent:0;mso-height-percent:0;mso-wrap-distance-left:9pt;mso-wrap-distance-top:0;mso-wrap-distance-right:9pt;mso-wrap-distance-bottom:0;mso-position-horizontal:absolute;mso-position-horizontal-relative:text;mso-position-vertical:absolute;mso-position-vertical-relative:text;mso-width-percent:0;mso-height-percent:0;mso-width-relative:margin;mso-height-relative:margin" o:gfxdata="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" strokecolor="black [3200]" strokeweight=".5pt">
                 <v:stroke endarrow="block" joinstyle="miter"/>
               </v:shape>
             </w:pict>
@@ -13345,7 +13303,7 @@
           </mc:Choice>
           <mc:Fallback>
             <w:pict>
-              <v:shape w14:anchorId="715A94CE" id="Connettore 2 273" o:spid="_x0000_s1026" type="#_x0000_t32" style="position:absolute;margin-left:289pt;margin-top:10.25pt;width:169.75pt;height:0;flip:x;z-index:252106752;visibility:visible;mso-wrap-style:square;mso-width-percent:0;mso-height-percent:0;mso-wrap-distance-left:9pt;mso-wrap-distance-top:0;mso-wrap-distance-right:9pt;mso-wrap-distance-bottom:0;mso-position-horizontal:absolute;mso-position-horizontal-relative:text;mso-position-vertical:absolute;mso-position-vertical-relative:text;mso-width-percent:0;mso-height-percent:0;mso-width-relative:margin;mso-height-relative:margin" o:gfxdata="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" strokecolor="black [3200]" strokeweight=".5pt">
+              <v:shape w14:anchorId="27BB7C64" id="Connettore 2 273" o:spid="_x0000_s1026" type="#_x0000_t32" style="position:absolute;margin-left:289pt;margin-top:10.25pt;width:169.75pt;height:0;flip:x;z-index:252106752;visibility:visible;mso-wrap-style:square;mso-width-percent:0;mso-height-percent:0;mso-wrap-distance-left:9pt;mso-wrap-distance-top:0;mso-wrap-distance-right:9pt;mso-wrap-distance-bottom:0;mso-position-horizontal:absolute;mso-position-horizontal-relative:text;mso-position-vertical:absolute;mso-position-vertical-relative:text;mso-width-percent:0;mso-height-percent:0;mso-width-relative:margin;mso-height-relative:margin" o:gfxdata="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" strokecolor="black [3200]" strokeweight=".5pt">
                 <v:stroke dashstyle="dash" endarrow="block" joinstyle="miter"/>
               </v:shape>
             </w:pict>
@@ -13415,7 +13373,7 @@
           </mc:Choice>
           <mc:Fallback>
             <w:pict>
-              <v:line w14:anchorId="6BE0A53E" id="Connettore diritto 283" o:spid="_x0000_s1026" style="position:absolute;flip:x;z-index:252057600;visibility:visible;mso-wrap-style:square;mso-width-percent:0;mso-height-percent:0;mso-wrap-distance-left:9pt;mso-wrap-distance-top:0;mso-wrap-distance-right:9pt;mso-wrap-distance-bottom:0;mso-position-horizontal:absolute;mso-position-horizontal-relative:text;mso-position-vertical:absolute;mso-position-vertical-relative:text;mso-width-percent:0;mso-height-percent:0;mso-width-relative:margin;mso-height-relative:margin" from="279.3pt,21.5pt" to="279.3pt,107pt" o:gfxdata="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" strokecolor="black [3200]" strokeweight=".5pt">
+              <v:line w14:anchorId="02E28780" id="Connettore diritto 283" o:spid="_x0000_s1026" style="position:absolute;flip:x;z-index:252057600;visibility:visible;mso-wrap-style:square;mso-width-percent:0;mso-height-percent:0;mso-wrap-distance-left:9pt;mso-wrap-distance-top:0;mso-wrap-distance-right:9pt;mso-wrap-distance-bottom:0;mso-position-horizontal:absolute;mso-position-horizontal-relative:text;mso-position-vertical:absolute;mso-position-vertical-relative:text;mso-width-percent:0;mso-height-percent:0;mso-width-relative:margin;mso-height-relative:margin" from="279.3pt,21.5pt" to="279.3pt,107pt" o:gfxdata="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" strokecolor="black [3200]" strokeweight=".5pt">
                 <v:stroke joinstyle="miter"/>
               </v:line>
             </w:pict>
@@ -13489,7 +13447,7 @@
           </mc:Choice>
           <mc:Fallback>
             <w:pict>
-              <v:shape w14:anchorId="594CB88D" id="Connettore 2 258" o:spid="_x0000_s1026" type="#_x0000_t32" style="position:absolute;margin-left:162.8pt;margin-top:16.05pt;width:105.4pt;height:0;flip:x;z-index:252041216;visibility:visible;mso-wrap-style:square;mso-width-percent:0;mso-height-percent:0;mso-wrap-distance-left:9pt;mso-wrap-distance-top:0;mso-wrap-distance-right:9pt;mso-wrap-distance-bottom:0;mso-position-horizontal:absolute;mso-position-horizontal-relative:text;mso-position-vertical:absolute;mso-position-vertical-relative:text;mso-width-percent:0;mso-height-percent:0;mso-width-relative:margin;mso-height-relative:margin" o:gfxdata="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" strokecolor="black [3200]" strokeweight=".5pt">
+              <v:shape w14:anchorId="2320D07D" id="Connettore 2 258" o:spid="_x0000_s1026" type="#_x0000_t32" style="position:absolute;margin-left:162.8pt;margin-top:16.05pt;width:105.4pt;height:0;flip:x;z-index:252041216;visibility:visible;mso-wrap-style:square;mso-width-percent:0;mso-height-percent:0;mso-wrap-distance-left:9pt;mso-wrap-distance-top:0;mso-wrap-distance-right:9pt;mso-wrap-distance-bottom:0;mso-position-horizontal:absolute;mso-position-horizontal-relative:text;mso-position-vertical:absolute;mso-position-vertical-relative:text;mso-width-percent:0;mso-height-percent:0;mso-width-relative:margin;mso-height-relative:margin" o:gfxdata="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" strokecolor="black [3200]" strokeweight=".5pt">
                 <v:stroke dashstyle="dash" endarrow="block" joinstyle="miter"/>
               </v:shape>
             </w:pict>
@@ -13559,7 +13517,7 @@
           </mc:Choice>
           <mc:Fallback>
             <w:pict>
-              <v:line w14:anchorId="109CC859" id="Connettore diritto 271" o:spid="_x0000_s1026" style="position:absolute;flip:x;z-index:252050432;visibility:visible;mso-wrap-style:square;mso-width-percent:0;mso-height-percent:0;mso-wrap-distance-left:9pt;mso-wrap-distance-top:0;mso-wrap-distance-right:9pt;mso-wrap-distance-bottom:0;mso-position-horizontal:absolute;mso-position-horizontal-relative:text;mso-position-vertical:absolute;mso-position-vertical-relative:text;mso-width-percent:0;mso-height-percent:0;mso-width-relative:margin;mso-height-relative:margin" from="469.05pt,22.25pt" to="469.05pt,43.25pt" o:gfxdata="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" strokecolor="black [3200]" strokeweight=".5pt">
+              <v:line w14:anchorId="771C725B" id="Connettore diritto 271" o:spid="_x0000_s1026" style="position:absolute;flip:x;z-index:252050432;visibility:visible;mso-wrap-style:square;mso-width-percent:0;mso-height-percent:0;mso-wrap-distance-left:9pt;mso-wrap-distance-top:0;mso-wrap-distance-right:9pt;mso-wrap-distance-bottom:0;mso-position-horizontal:absolute;mso-position-horizontal-relative:text;mso-position-vertical:absolute;mso-position-vertical-relative:text;mso-width-percent:0;mso-height-percent:0;mso-width-relative:margin;mso-height-relative:margin" from="469.05pt,22.25pt" to="469.05pt,43.25pt" o:gfxdata="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" strokecolor="black [3200]" strokeweight=".5pt">
                 <v:stroke joinstyle="miter"/>
               </v:line>
             </w:pict>
@@ -13736,7 +13694,7 @@
           </mc:Choice>
           <mc:Fallback>
             <w:pict>
-              <v:rect w14:anchorId="65A090BA" id="Rettangolo 270" o:spid="_x0000_s1026" style="position:absolute;margin-left:461.55pt;margin-top:20.75pt;width:16.5pt;height:27.75pt;z-index:252049408;visibility:visible;mso-wrap-style:square;mso-height-percent:0;mso-wrap-distance-left:9pt;mso-wrap-distance-top:0;mso-wrap-distance-right:9pt;mso-wrap-distance-bottom:0;mso-position-horizontal:absolute;mso-position-horizontal-relative:text;mso-position-vertical:absolute;mso-position-vertical-relative:text;mso-height-percent:0;mso-height-relative:margin;v-text-anchor:middle" o:gfxdata="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" filled="f" strokecolor="black [3213]" strokeweight="1pt"/>
+              <v:rect w14:anchorId="7640A17D" id="Rettangolo 270" o:spid="_x0000_s1026" style="position:absolute;margin-left:461.55pt;margin-top:20.75pt;width:16.5pt;height:27.75pt;z-index:252049408;visibility:visible;mso-wrap-style:square;mso-height-percent:0;mso-wrap-distance-left:9pt;mso-wrap-distance-top:0;mso-wrap-distance-right:9pt;mso-wrap-distance-bottom:0;mso-position-horizontal:absolute;mso-position-horizontal-relative:text;mso-position-vertical:absolute;mso-position-vertical-relative:text;mso-height-percent:0;mso-height-relative:margin;v-text-anchor:middle" o:gfxdata="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" filled="f" strokecolor="black [3213]" strokeweight="1pt"/>
             </w:pict>
           </mc:Fallback>
         </mc:AlternateContent>
@@ -13807,7 +13765,7 @@
           </mc:Choice>
           <mc:Fallback>
             <w:pict>
-              <v:shape w14:anchorId="439FAEE1" id="Connettore 2 274" o:spid="_x0000_s1026" type="#_x0000_t32" style="position:absolute;margin-left:161.5pt;margin-top:21.5pt;width:300.75pt;height:0;z-index:252051456;visibility:visible;mso-wrap-style:square;mso-width-percent:0;mso-height-percent:0;mso-wrap-distance-left:9pt;mso-wrap-distance-top:0;mso-wrap-distance-right:9pt;mso-wrap-distance-bottom:0;mso-position-horizontal:absolute;mso-position-horizontal-relative:text;mso-position-vertical:absolute;mso-position-vertical-relative:text;mso-width-percent:0;mso-height-percent:0;mso-width-relative:margin;mso-height-relative:margin" o:gfxdata="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" strokecolor="black [3200]" strokeweight=".5pt">
+              <v:shape w14:anchorId="14275831" id="Connettore 2 274" o:spid="_x0000_s1026" type="#_x0000_t32" style="position:absolute;margin-left:161.5pt;margin-top:21.5pt;width:300.75pt;height:0;z-index:252051456;visibility:visible;mso-wrap-style:square;mso-width-percent:0;mso-height-percent:0;mso-wrap-distance-left:9pt;mso-wrap-distance-top:0;mso-wrap-distance-right:9pt;mso-wrap-distance-bottom:0;mso-position-horizontal:absolute;mso-position-horizontal-relative:text;mso-position-vertical:absolute;mso-position-vertical-relative:text;mso-width-percent:0;mso-height-percent:0;mso-width-relative:margin;mso-height-relative:margin" o:gfxdata="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" strokecolor="black [3200]" strokeweight=".5pt">
                 <v:stroke endarrow="block" joinstyle="miter"/>
               </v:shape>
             </w:pict>
@@ -13972,7 +13930,7 @@
           </mc:Choice>
           <mc:Fallback>
             <w:pict>
-              <v:shape w14:anchorId="36A8B534" id="Connettore 2 276" o:spid="_x0000_s1026" type="#_x0000_t32" style="position:absolute;margin-left:161.55pt;margin-top:20.75pt;width:300.75pt;height:0;flip:x;z-index:252052480;visibility:visible;mso-wrap-style:square;mso-width-percent:0;mso-height-percent:0;mso-wrap-distance-left:9pt;mso-wrap-distance-top:0;mso-wrap-distance-right:9pt;mso-wrap-distance-bottom:0;mso-position-horizontal:absolute;mso-position-horizontal-relative:text;mso-position-vertical:absolute;mso-position-vertical-relative:text;mso-width-percent:0;mso-height-percent:0;mso-width-relative:margin;mso-height-relative:margin" o:gfxdata="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" strokecolor="black [3200]" strokeweight=".5pt">
+              <v:shape w14:anchorId="308FC2D0" id="Connettore 2 276" o:spid="_x0000_s1026" type="#_x0000_t32" style="position:absolute;margin-left:161.55pt;margin-top:20.75pt;width:300.75pt;height:0;flip:x;z-index:252052480;visibility:visible;mso-wrap-style:square;mso-width-percent:0;mso-height-percent:0;mso-wrap-distance-left:9pt;mso-wrap-distance-top:0;mso-wrap-distance-right:9pt;mso-wrap-distance-bottom:0;mso-position-horizontal:absolute;mso-position-horizontal-relative:text;mso-position-vertical:absolute;mso-position-vertical-relative:text;mso-width-percent:0;mso-height-percent:0;mso-width-relative:margin;mso-height-relative:margin" o:gfxdata="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" strokecolor="black [3200]" strokeweight=".5pt">
                 <v:stroke dashstyle="dash" endarrow="block" joinstyle="miter"/>
               </v:shape>
             </w:pict>
@@ -14260,7 +14218,7 @@
           </mc:Choice>
           <mc:Fallback>
             <w:pict>
-              <v:rect w14:anchorId="2C9085C4" id="Rettangolo 300" o:spid="_x0000_s1026" style="position:absolute;margin-left:49.8pt;margin-top:20.75pt;width:445.5pt;height:201pt;z-index:252067840;visibility:visible;mso-wrap-style:square;mso-width-percent:0;mso-height-percent:0;mso-wrap-distance-left:9pt;mso-wrap-distance-top:0;mso-wrap-distance-right:9pt;mso-wrap-distance-bottom:0;mso-position-horizontal:absolute;mso-position-horizontal-relative:text;mso-position-vertical:absolute;mso-position-vertical-relative:text;mso-width-percent:0;mso-height-percent:0;mso-width-relative:margin;mso-height-relative:margin;v-text-anchor:middle" o:gfxdata="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" filled="f" strokecolor="#a5a5a5 [2092]" strokeweight="1pt"/>
+              <v:rect w14:anchorId="3664ECB9" id="Rettangolo 300" o:spid="_x0000_s1026" style="position:absolute;margin-left:49.8pt;margin-top:20.75pt;width:445.5pt;height:201pt;z-index:252067840;visibility:visible;mso-wrap-style:square;mso-width-percent:0;mso-height-percent:0;mso-wrap-distance-left:9pt;mso-wrap-distance-top:0;mso-wrap-distance-right:9pt;mso-wrap-distance-bottom:0;mso-position-horizontal:absolute;mso-position-horizontal-relative:text;mso-position-vertical:absolute;mso-position-vertical-relative:text;mso-width-percent:0;mso-height-percent:0;mso-width-relative:margin;mso-height-relative:margin;v-text-anchor:middle" o:gfxdata="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" filled="f" strokecolor="#a5a5a5 [2092]" strokeweight="1pt"/>
             </w:pict>
           </mc:Fallback>
         </mc:AlternateContent>
@@ -14541,7 +14499,7 @@
           </mc:Choice>
           <mc:Fallback>
             <w:pict>
-              <v:rect w14:anchorId="08970EB4" id="Rettangolo 279" o:spid="_x0000_s1026" style="position:absolute;margin-left:-30.45pt;margin-top:14pt;width:545.25pt;height:452.25pt;z-index:252054528;visibility:visible;mso-wrap-style:square;mso-width-percent:0;mso-height-percent:0;mso-wrap-distance-left:9pt;mso-wrap-distance-top:0;mso-wrap-distance-right:9pt;mso-wrap-distance-bottom:0;mso-position-horizontal:absolute;mso-position-horizontal-relative:text;mso-position-vertical:absolute;mso-position-vertical-relative:text;mso-width-percent:0;mso-height-percent:0;mso-width-relative:margin;mso-height-relative:margin;v-text-anchor:middle" o:gfxdata="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" filled="f" strokecolor="#7f7f7f [1612]" strokeweight="1pt"/>
+              <v:rect w14:anchorId="73BDA6D0" id="Rettangolo 279" o:spid="_x0000_s1026" style="position:absolute;margin-left:-30.45pt;margin-top:14pt;width:545.25pt;height:452.25pt;z-index:252054528;visibility:visible;mso-wrap-style:square;mso-width-percent:0;mso-height-percent:0;mso-wrap-distance-left:9pt;mso-wrap-distance-top:0;mso-wrap-distance-right:9pt;mso-wrap-distance-bottom:0;mso-position-horizontal:absolute;mso-position-horizontal-relative:text;mso-position-vertical:absolute;mso-position-vertical-relative:text;mso-width-percent:0;mso-height-percent:0;mso-width-relative:margin;mso-height-relative:margin;v-text-anchor:middle" o:gfxdata="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" filled="f" strokecolor="#7f7f7f [1612]" strokeweight="1pt"/>
             </w:pict>
           </mc:Fallback>
         </mc:AlternateContent>
@@ -14602,14 +14560,7 @@
                                 <w:sz w:val="20"/>
                                 <w:szCs w:val="20"/>
                               </w:rPr>
-                              <w:t>!</w:t>
-                            </w:r>
-                            <w:r>
-                              <w:rPr>
-                                <w:sz w:val="20"/>
-                                <w:szCs w:val="20"/>
-                              </w:rPr>
-                              <w:t>userNameDisponibile ()</w:t>
+                              <w:t>!userNameDisponibile ()</w:t>
                             </w:r>
                           </w:p>
                         </w:txbxContent>
@@ -14649,14 +14600,7 @@
                           <w:sz w:val="20"/>
                           <w:szCs w:val="20"/>
                         </w:rPr>
-                        <w:t>!</w:t>
-                      </w:r>
-                      <w:r>
-                        <w:rPr>
-                          <w:sz w:val="20"/>
-                          <w:szCs w:val="20"/>
-                        </w:rPr>
-                        <w:t>userNameDisponibile ()</w:t>
+                        <w:t>!userNameDisponibile ()</w:t>
                       </w:r>
                     </w:p>
                   </w:txbxContent>
@@ -14850,7 +14794,7 @@
           </mc:Choice>
           <mc:Fallback>
             <w:pict>
-              <v:rect w14:anchorId="5D49350E" id="Rettangolo 284" o:spid="_x0000_s1026" style="position:absolute;margin-left:271.05pt;margin-top:17.8pt;width:15pt;height:41.25pt;z-index:252058624;visibility:visible;mso-wrap-style:square;mso-width-percent:0;mso-height-percent:0;mso-wrap-distance-left:9pt;mso-wrap-distance-top:0;mso-wrap-distance-right:9pt;mso-wrap-distance-bottom:0;mso-position-horizontal:absolute;mso-position-horizontal-relative:text;mso-position-vertical:absolute;mso-position-vertical-relative:text;mso-width-percent:0;mso-height-percent:0;mso-width-relative:margin;mso-height-relative:margin;v-text-anchor:middle" o:gfxdata="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" filled="f" strokecolor="black [3213]" strokeweight="1pt"/>
+              <v:rect w14:anchorId="67086E0B" id="Rettangolo 284" o:spid="_x0000_s1026" style="position:absolute;margin-left:271.05pt;margin-top:17.8pt;width:15pt;height:41.25pt;z-index:252058624;visibility:visible;mso-wrap-style:square;mso-width-percent:0;mso-height-percent:0;mso-wrap-distance-left:9pt;mso-wrap-distance-top:0;mso-wrap-distance-right:9pt;mso-wrap-distance-bottom:0;mso-position-horizontal:absolute;mso-position-horizontal-relative:text;mso-position-vertical:absolute;mso-position-vertical-relative:text;mso-width-percent:0;mso-height-percent:0;mso-width-relative:margin;mso-height-relative:margin;v-text-anchor:middle" o:gfxdata="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" filled="f" strokecolor="black [3213]" strokeweight="1pt"/>
             </w:pict>
           </mc:Fallback>
         </mc:AlternateContent>
@@ -15099,7 +15043,7 @@
           </mc:Choice>
           <mc:Fallback>
             <w:pict>
-              <v:shape w14:anchorId="42B63570" id="Connettore 2 285" o:spid="_x0000_s1026" type="#_x0000_t32" style="position:absolute;margin-left:162.8pt;margin-top:20.05pt;width:107.5pt;height:0;z-index:252059648;visibility:visible;mso-wrap-style:square;mso-width-percent:0;mso-height-percent:0;mso-wrap-distance-left:9pt;mso-wrap-distance-top:0;mso-wrap-distance-right:9pt;mso-wrap-distance-bottom:0;mso-position-horizontal:absolute;mso-position-horizontal-relative:text;mso-position-vertical:absolute;mso-position-vertical-relative:text;mso-width-percent:0;mso-height-percent:0;mso-width-relative:margin;mso-height-relative:margin" o:gfxdata="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" strokecolor="black [3200]" strokeweight=".5pt">
+              <v:shape w14:anchorId="77550A34" id="Connettore 2 285" o:spid="_x0000_s1026" type="#_x0000_t32" style="position:absolute;margin-left:162.8pt;margin-top:20.05pt;width:107.5pt;height:0;z-index:252059648;visibility:visible;mso-wrap-style:square;mso-width-percent:0;mso-height-percent:0;mso-wrap-distance-left:9pt;mso-wrap-distance-top:0;mso-wrap-distance-right:9pt;mso-wrap-distance-bottom:0;mso-position-horizontal:absolute;mso-position-horizontal-relative:text;mso-position-vertical:absolute;mso-position-vertical-relative:text;mso-width-percent:0;mso-height-percent:0;mso-width-relative:margin;mso-height-relative:margin" o:gfxdata="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" strokecolor="black [3200]" strokeweight=".5pt">
                 <v:stroke endarrow="block" joinstyle="miter"/>
               </v:shape>
             </w:pict>
@@ -15449,7 +15393,7 @@
           </mc:Choice>
           <mc:Fallback>
             <w:pict>
-              <v:shape w14:anchorId="6A5E3C9D" id="Connettore 2 288" o:spid="_x0000_s1026" type="#_x0000_t32" style="position:absolute;margin-left:287.45pt;margin-top:.25pt;width:80.7pt;height:0;z-index:252061696;visibility:visible;mso-wrap-style:square;mso-width-percent:0;mso-height-percent:0;mso-wrap-distance-left:9pt;mso-wrap-distance-top:0;mso-wrap-distance-right:9pt;mso-wrap-distance-bottom:0;mso-position-horizontal:absolute;mso-position-horizontal-relative:text;mso-position-vertical:absolute;mso-position-vertical-relative:text;mso-width-percent:0;mso-height-percent:0;mso-width-relative:margin;mso-height-relative:margin" o:gfxdata="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" strokecolor="black [3200]" strokeweight=".5pt">
+              <v:shape w14:anchorId="6E1308AE" id="Connettore 2 288" o:spid="_x0000_s1026" type="#_x0000_t32" style="position:absolute;margin-left:287.45pt;margin-top:.25pt;width:80.7pt;height:0;z-index:252061696;visibility:visible;mso-wrap-style:square;mso-width-percent:0;mso-height-percent:0;mso-wrap-distance-left:9pt;mso-wrap-distance-top:0;mso-wrap-distance-right:9pt;mso-wrap-distance-bottom:0;mso-position-horizontal:absolute;mso-position-horizontal-relative:text;mso-position-vertical:absolute;mso-position-vertical-relative:text;mso-width-percent:0;mso-height-percent:0;mso-width-relative:margin;mso-height-relative:margin" o:gfxdata="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" strokecolor="black [3200]" strokeweight=".5pt">
                 <v:stroke endarrow="block" joinstyle="miter"/>
               </v:shape>
             </w:pict>
@@ -15529,7 +15473,7 @@
           </mc:Choice>
           <mc:Fallback>
             <w:pict>
-              <v:rect w14:anchorId="00110E1F" id="Rettangolo 289" o:spid="_x0000_s1026" style="position:absolute;margin-left:368.75pt;margin-top:.25pt;width:16.5pt;height:36pt;z-index:252062720;visibility:visible;mso-wrap-style:square;mso-height-percent:0;mso-wrap-distance-left:9pt;mso-wrap-distance-top:0;mso-wrap-distance-right:9pt;mso-wrap-distance-bottom:0;mso-position-horizontal:absolute;mso-position-horizontal-relative:text;mso-position-vertical:absolute;mso-position-vertical-relative:text;mso-height-percent:0;mso-height-relative:margin;v-text-anchor:middle" o:gfxdata="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" filled="f" strokecolor="black [3213]" strokeweight="1pt"/>
+              <v:rect w14:anchorId="7FCBAA31" id="Rettangolo 289" o:spid="_x0000_s1026" style="position:absolute;margin-left:368.75pt;margin-top:.25pt;width:16.5pt;height:36pt;z-index:252062720;visibility:visible;mso-wrap-style:square;mso-height-percent:0;mso-wrap-distance-left:9pt;mso-wrap-distance-top:0;mso-wrap-distance-right:9pt;mso-wrap-distance-bottom:0;mso-position-horizontal:absolute;mso-position-horizontal-relative:text;mso-position-vertical:absolute;mso-position-vertical-relative:text;mso-height-percent:0;mso-height-relative:margin;v-text-anchor:middle" o:gfxdata="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" filled="f" strokecolor="black [3213]" strokeweight="1pt"/>
             </w:pict>
           </mc:Fallback>
         </mc:AlternateContent>
@@ -15694,7 +15638,7 @@
           </mc:Choice>
           <mc:Fallback>
             <w:pict>
-              <v:line w14:anchorId="0A405E2F" id="Connettore diritto 350" o:spid="_x0000_s1026" style="position:absolute;z-index:252109824;visibility:visible;mso-wrap-style:square;mso-width-percent:0;mso-height-percent:0;mso-wrap-distance-left:9pt;mso-wrap-distance-top:0;mso-wrap-distance-right:9pt;mso-wrap-distance-bottom:0;mso-position-horizontal:absolute;mso-position-horizontal-relative:text;mso-position-vertical:absolute;mso-position-vertical-relative:text;mso-width-percent:0;mso-height-percent:0;mso-width-relative:margin;mso-height-relative:margin" from="448.8pt,2.05pt" to="448.8pt,26.8pt" o:gfxdata="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" strokecolor="black [3200]" strokeweight=".5pt">
+              <v:line w14:anchorId="1887D082" id="Connettore diritto 350" o:spid="_x0000_s1026" style="position:absolute;z-index:252109824;visibility:visible;mso-wrap-style:square;mso-width-percent:0;mso-height-percent:0;mso-wrap-distance-left:9pt;mso-wrap-distance-top:0;mso-wrap-distance-right:9pt;mso-wrap-distance-bottom:0;mso-position-horizontal:absolute;mso-position-horizontal-relative:text;mso-position-vertical:absolute;mso-position-vertical-relative:text;mso-width-percent:0;mso-height-percent:0;mso-width-relative:margin;mso-height-relative:margin" from="448.8pt,2.05pt" to="448.8pt,26.8pt" o:gfxdata="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" strokecolor="black [3200]" strokeweight=".5pt">
                 <v:stroke joinstyle="miter"/>
               </v:line>
             </w:pict>
@@ -15765,7 +15709,7 @@
           </mc:Choice>
           <mc:Fallback>
             <w:pict>
-              <v:shape w14:anchorId="3646C215" id="Connettore 2 294" o:spid="_x0000_s1026" type="#_x0000_t32" style="position:absolute;margin-left:287.85pt;margin-top:2.05pt;width:79.2pt;height:0;flip:x;z-index:252107776;visibility:visible;mso-wrap-style:square;mso-width-percent:0;mso-wrap-distance-left:9pt;mso-wrap-distance-top:0;mso-wrap-distance-right:9pt;mso-wrap-distance-bottom:0;mso-position-horizontal:absolute;mso-position-horizontal-relative:text;mso-position-vertical:absolute;mso-position-vertical-relative:text;mso-width-percent:0;mso-width-relative:margin" o:gfxdata="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" strokecolor="black [3200]" strokeweight=".5pt">
+              <v:shape w14:anchorId="70DF8E9C" id="Connettore 2 294" o:spid="_x0000_s1026" type="#_x0000_t32" style="position:absolute;margin-left:287.85pt;margin-top:2.05pt;width:79.2pt;height:0;flip:x;z-index:252107776;visibility:visible;mso-wrap-style:square;mso-width-percent:0;mso-wrap-distance-left:9pt;mso-wrap-distance-top:0;mso-wrap-distance-right:9pt;mso-wrap-distance-bottom:0;mso-position-horizontal:absolute;mso-position-horizontal-relative:text;mso-position-vertical:absolute;mso-position-vertical-relative:text;mso-width-percent:0;mso-width-relative:margin" o:gfxdata="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" strokecolor="black [3200]" strokeweight=".5pt">
                 <v:stroke dashstyle="dash" endarrow="block" joinstyle="miter"/>
               </v:shape>
             </w:pict>
@@ -15836,7 +15780,7 @@
           </mc:Choice>
           <mc:Fallback>
             <w:pict>
-              <v:shape w14:anchorId="75F5E4DE" id="Connettore 2 291" o:spid="_x0000_s1026" type="#_x0000_t32" style="position:absolute;margin-left:163.35pt;margin-top:8.05pt;width:105.45pt;height:0;flip:x;z-index:252064768;visibility:visible;mso-wrap-style:square;mso-width-percent:0;mso-wrap-distance-left:9pt;mso-wrap-distance-top:0;mso-wrap-distance-right:9pt;mso-wrap-distance-bottom:0;mso-position-horizontal:absolute;mso-position-horizontal-relative:text;mso-position-vertical:absolute;mso-position-vertical-relative:text;mso-width-percent:0;mso-width-relative:margin" o:gfxdata="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" strokecolor="black [3200]" strokeweight=".5pt">
+              <v:shape w14:anchorId="031DDB88" id="Connettore 2 291" o:spid="_x0000_s1026" type="#_x0000_t32" style="position:absolute;margin-left:163.35pt;margin-top:8.05pt;width:105.45pt;height:0;flip:x;z-index:252064768;visibility:visible;mso-wrap-style:square;mso-width-percent:0;mso-wrap-distance-left:9pt;mso-wrap-distance-top:0;mso-wrap-distance-right:9pt;mso-wrap-distance-bottom:0;mso-position-horizontal:absolute;mso-position-horizontal-relative:text;mso-position-vertical:absolute;mso-position-vertical-relative:text;mso-width-percent:0;mso-width-relative:margin" o:gfxdata="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" strokecolor="black [3200]" strokeweight=".5pt">
                 <v:stroke dashstyle="dash" endarrow="block" joinstyle="miter"/>
               </v:shape>
             </w:pict>
@@ -15906,7 +15850,7 @@
           </mc:Choice>
           <mc:Fallback>
             <w:pict>
-              <v:line w14:anchorId="40401C70" id="Connettore diritto 306" o:spid="_x0000_s1026" style="position:absolute;z-index:252072960;visibility:visible;mso-wrap-style:square;mso-width-percent:0;mso-height-percent:0;mso-wrap-distance-left:9pt;mso-wrap-distance-top:0;mso-wrap-distance-right:9pt;mso-wrap-distance-bottom:0;mso-position-horizontal:absolute;mso-position-horizontal-relative:text;mso-position-vertical:absolute;mso-position-vertical-relative:text;mso-width-percent:0;mso-height-percent:0;mso-width-relative:margin;mso-height-relative:margin" from="279.3pt,14.8pt" to="279.3pt,97.3pt" o:gfxdata="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" strokecolor="black [3200]" strokeweight=".5pt">
+              <v:line w14:anchorId="65DFA3DD" id="Connettore diritto 306" o:spid="_x0000_s1026" style="position:absolute;z-index:252072960;visibility:visible;mso-wrap-style:square;mso-width-percent:0;mso-height-percent:0;mso-wrap-distance-left:9pt;mso-wrap-distance-top:0;mso-wrap-distance-right:9pt;mso-wrap-distance-bottom:0;mso-position-horizontal:absolute;mso-position-horizontal-relative:text;mso-position-vertical:absolute;mso-position-vertical-relative:text;mso-width-percent:0;mso-height-percent:0;mso-width-relative:margin;mso-height-relative:margin" from="279.3pt,14.8pt" to="279.3pt,97.3pt" o:gfxdata="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" strokecolor="black [3200]" strokeweight=".5pt">
                 <v:stroke joinstyle="miter"/>
               </v:line>
             </w:pict>
@@ -15976,7 +15920,7 @@
           </mc:Choice>
           <mc:Fallback>
             <w:pict>
-              <v:line w14:anchorId="11D6FF2D" id="Connettore diritto 318" o:spid="_x0000_s1026" style="position:absolute;flip:x;z-index:252081152;visibility:visible;mso-wrap-style:square;mso-width-percent:0;mso-height-percent:0;mso-wrap-distance-left:9pt;mso-wrap-distance-top:0;mso-wrap-distance-right:9pt;mso-wrap-distance-bottom:0;mso-position-horizontal:absolute;mso-position-horizontal-relative:text;mso-position-vertical:absolute;mso-position-vertical-relative:text;mso-width-percent:0;mso-height-percent:0;mso-width-relative:margin;mso-height-relative:margin" from="376.8pt,14.8pt" to="376.8pt,188.05pt" o:gfxdata="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" strokecolor="black [3200]" strokeweight=".5pt">
+              <v:line w14:anchorId="023CC433" id="Connettore diritto 318" o:spid="_x0000_s1026" style="position:absolute;flip:x;z-index:252081152;visibility:visible;mso-wrap-style:square;mso-width-percent:0;mso-height-percent:0;mso-wrap-distance-left:9pt;mso-wrap-distance-top:0;mso-wrap-distance-right:9pt;mso-wrap-distance-bottom:0;mso-position-horizontal:absolute;mso-position-horizontal-relative:text;mso-position-vertical:absolute;mso-position-vertical-relative:text;mso-width-percent:0;mso-height-percent:0;mso-width-relative:margin;mso-height-relative:margin" from="376.8pt,14.8pt" to="376.8pt,188.05pt" o:gfxdata="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" strokecolor="black [3200]" strokeweight=".5pt">
                 <v:stroke joinstyle="miter"/>
               </v:line>
             </w:pict>
@@ -16144,7 +16088,7 @@
           </mc:Choice>
           <mc:Fallback>
             <w:pict>
-              <v:line w14:anchorId="55D43D45" id="Connettore diritto 295" o:spid="_x0000_s1026" style="position:absolute;z-index:252066816;visibility:visible;mso-wrap-style:square;mso-width-percent:0;mso-height-percent:0;mso-wrap-distance-left:9pt;mso-wrap-distance-top:0;mso-wrap-distance-right:9pt;mso-wrap-distance-bottom:0;mso-position-horizontal:absolute;mso-position-horizontal-relative:text;mso-position-vertical:absolute;mso-position-vertical-relative:text;mso-width-percent:0;mso-height-percent:0;mso-width-relative:margin;mso-height-relative:margin" from="163.05pt,11.05pt" to="442.05pt,11.05pt" o:gfxdata="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" strokecolor="black [3200]" strokeweight=".5pt">
+              <v:line w14:anchorId="0CB0E957" id="Connettore diritto 295" o:spid="_x0000_s1026" style="position:absolute;z-index:252066816;visibility:visible;mso-wrap-style:square;mso-width-percent:0;mso-height-percent:0;mso-wrap-distance-left:9pt;mso-wrap-distance-top:0;mso-wrap-distance-right:9pt;mso-wrap-distance-bottom:0;mso-position-horizontal:absolute;mso-position-horizontal-relative:text;mso-position-vertical:absolute;mso-position-vertical-relative:text;mso-width-percent:0;mso-height-percent:0;mso-width-relative:margin;mso-height-relative:margin" from="163.05pt,11.05pt" to="442.05pt,11.05pt" o:gfxdata="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" strokecolor="black [3200]" strokeweight=".5pt">
                 <v:stroke endarrow="block" joinstyle="miter"/>
               </v:line>
             </w:pict>
@@ -16226,7 +16170,7 @@
           </mc:Choice>
           <mc:Fallback>
             <w:pict>
-              <v:rect w14:anchorId="24B891B9" id="Rettangolo 293" o:spid="_x0000_s1026" style="position:absolute;margin-left:442.3pt;margin-top:4.3pt;width:16.5pt;height:36pt;z-index:252065792;visibility:visible;mso-wrap-style:square;mso-height-percent:0;mso-wrap-distance-left:9pt;mso-wrap-distance-top:0;mso-wrap-distance-right:9pt;mso-wrap-distance-bottom:0;mso-position-horizontal:absolute;mso-position-horizontal-relative:text;mso-position-vertical:absolute;mso-position-vertical-relative:text;mso-height-percent:0;mso-height-relative:margin;v-text-anchor:middle" o:gfxdata="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" fillcolor="white [3212]" strokecolor="black [3213]" strokeweight="1pt"/>
+              <v:rect w14:anchorId="3250EBC2" id="Rettangolo 293" o:spid="_x0000_s1026" style="position:absolute;margin-left:442.3pt;margin-top:4.3pt;width:16.5pt;height:36pt;z-index:252065792;visibility:visible;mso-wrap-style:square;mso-height-percent:0;mso-wrap-distance-left:9pt;mso-wrap-distance-top:0;mso-wrap-distance-right:9pt;mso-wrap-distance-bottom:0;mso-position-horizontal:absolute;mso-position-horizontal-relative:text;mso-position-vertical:absolute;mso-position-vertical-relative:text;mso-height-percent:0;mso-height-relative:margin;v-text-anchor:middle" o:gfxdata="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" fillcolor="white [3212]" strokecolor="black [3213]" strokeweight="1pt"/>
             </w:pict>
           </mc:Fallback>
         </mc:AlternateContent>
@@ -16296,7 +16240,7 @@
           </mc:Choice>
           <mc:Fallback>
             <w:pict>
-              <v:line w14:anchorId="1B55E61E" id="Connettore diritto 376" o:spid="_x0000_s1026" style="position:absolute;z-index:252124160;visibility:visible;mso-wrap-style:square;mso-width-percent:0;mso-height-percent:0;mso-wrap-distance-left:9pt;mso-wrap-distance-top:0;mso-wrap-distance-right:9pt;mso-wrap-distance-bottom:0;mso-position-horizontal:absolute;mso-position-horizontal-relative:text;mso-position-vertical:absolute;mso-position-vertical-relative:text;mso-width-percent:0;mso-height-percent:0;mso-width-relative:margin;mso-height-relative:margin" from="450.05pt,17.9pt" to="450.05pt,324.6pt" o:gfxdata="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" strokecolor="black [3200]" strokeweight=".5pt">
+              <v:line w14:anchorId="2EFE306A" id="Connettore diritto 376" o:spid="_x0000_s1026" style="position:absolute;z-index:252124160;visibility:visible;mso-wrap-style:square;mso-width-percent:0;mso-height-percent:0;mso-wrap-distance-left:9pt;mso-wrap-distance-top:0;mso-wrap-distance-right:9pt;mso-wrap-distance-bottom:0;mso-position-horizontal:absolute;mso-position-horizontal-relative:text;mso-position-vertical:absolute;mso-position-vertical-relative:text;mso-width-percent:0;mso-height-percent:0;mso-width-relative:margin;mso-height-relative:margin" from="450.05pt,17.9pt" to="450.05pt,324.6pt" o:gfxdata="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" strokecolor="black [3200]" strokeweight=".5pt">
                 <v:stroke joinstyle="miter"/>
               </v:line>
             </w:pict>
@@ -16370,11 +16314,7 @@
           </mc:Choice>
           <mc:Fallback>
             <w:pict>
-              <v:shapetype w14:anchorId="686EB039" id="_x0000_t32" coordsize="21600,21600" o:spt="32" o:oned="t" path="m,l21600,21600e" filled="f">
-                <v:path arrowok="t" fillok="f" o:connecttype="none"/>
-                <o:lock v:ext="edit" shapetype="t"/>
-              </v:shapetype>
-              <v:shape id="Connettore 2 352" o:spid="_x0000_s1026" type="#_x0000_t32" style="position:absolute;margin-left:163.85pt;margin-top:8.05pt;width:273.5pt;height:0;flip:x;z-index:252110848;visibility:visible;mso-wrap-style:square;mso-width-percent:0;mso-height-percent:0;mso-wrap-distance-left:9pt;mso-wrap-distance-top:0;mso-wrap-distance-right:9pt;mso-wrap-distance-bottom:0;mso-position-horizontal:absolute;mso-position-horizontal-relative:text;mso-position-vertical:absolute;mso-position-vertical-relative:text;mso-width-percent:0;mso-height-percent:0;mso-width-relative:margin;mso-height-relative:margin" o:gfxdata="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" strokecolor="black [3200]" strokeweight=".5pt">
+              <v:shape w14:anchorId="7BE6ED78" id="Connettore 2 352" o:spid="_x0000_s1026" type="#_x0000_t32" style="position:absolute;margin-left:163.85pt;margin-top:8.05pt;width:273.5pt;height:0;flip:x;z-index:252110848;visibility:visible;mso-wrap-style:square;mso-width-percent:0;mso-height-percent:0;mso-wrap-distance-left:9pt;mso-wrap-distance-top:0;mso-wrap-distance-right:9pt;mso-wrap-distance-bottom:0;mso-position-horizontal:absolute;mso-position-horizontal-relative:text;mso-position-vertical:absolute;mso-position-vertical-relative:text;mso-width-percent:0;mso-height-percent:0;mso-width-relative:margin;mso-height-relative:margin" o:gfxdata="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" strokecolor="black [3200]" strokeweight=".5pt">
                 <v:stroke dashstyle="dash" endarrow="block" joinstyle="miter"/>
               </v:shape>
             </w:pict>
@@ -16662,7 +16602,7 @@
           </mc:Choice>
           <mc:Fallback>
             <w:pict>
-              <v:rect w14:anchorId="59F88C99" id="Rettangolo 308" o:spid="_x0000_s1026" style="position:absolute;margin-left:56.55pt;margin-top:16.35pt;width:430.5pt;height:61.5pt;z-index:252073984;visibility:visible;mso-wrap-style:square;mso-width-percent:0;mso-height-percent:0;mso-wrap-distance-left:9pt;mso-wrap-distance-top:0;mso-wrap-distance-right:9pt;mso-wrap-distance-bottom:0;mso-position-horizontal:absolute;mso-position-horizontal-relative:text;mso-position-vertical:absolute;mso-position-vertical-relative:text;mso-width-percent:0;mso-height-percent:0;mso-width-relative:margin;mso-height-relative:margin;v-text-anchor:middle" o:gfxdata="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" filled="f" strokecolor="#a5a5a5 [2092]" strokeweight="1pt"/>
+              <v:rect w14:anchorId="7392D6AB" id="Rettangolo 308" o:spid="_x0000_s1026" style="position:absolute;margin-left:56.55pt;margin-top:16.35pt;width:430.5pt;height:61.5pt;z-index:252073984;visibility:visible;mso-wrap-style:square;mso-width-percent:0;mso-height-percent:0;mso-wrap-distance-left:9pt;mso-wrap-distance-top:0;mso-wrap-distance-right:9pt;mso-wrap-distance-bottom:0;mso-position-horizontal:absolute;mso-position-horizontal-relative:text;mso-position-vertical:absolute;mso-position-vertical-relative:text;mso-width-percent:0;mso-height-percent:0;mso-width-relative:margin;mso-height-relative:margin;v-text-anchor:middle" o:gfxdata="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" filled="f" strokecolor="#a5a5a5 [2092]" strokeweight="1pt"/>
             </w:pict>
           </mc:Fallback>
         </mc:AlternateContent>
@@ -16830,14 +16770,7 @@
                                 <w:sz w:val="20"/>
                                 <w:szCs w:val="20"/>
                               </w:rPr>
-                              <w:t>!</w:t>
-                            </w:r>
-                            <w:r>
-                              <w:rPr>
-                                <w:sz w:val="20"/>
-                                <w:szCs w:val="20"/>
-                              </w:rPr>
-                              <w:t>userNameDisponibile()</w:t>
+                              <w:t>!userNameDisponibile()</w:t>
                             </w:r>
                           </w:p>
                         </w:txbxContent>
@@ -16877,14 +16810,7 @@
                           <w:sz w:val="20"/>
                           <w:szCs w:val="20"/>
                         </w:rPr>
-                        <w:t>!</w:t>
-                      </w:r>
-                      <w:r>
-                        <w:rPr>
-                          <w:sz w:val="20"/>
-                          <w:szCs w:val="20"/>
-                        </w:rPr>
-                        <w:t>userNameDisponibile()</w:t>
+                        <w:t>!userNameDisponibile()</w:t>
                       </w:r>
                     </w:p>
                   </w:txbxContent>
@@ -16967,7 +16893,7 @@
           </mc:Choice>
           <mc:Fallback>
             <w:pict>
-              <v:rect w14:anchorId="5A43ABF2" id="Rettangolo 305" o:spid="_x0000_s1026" style="position:absolute;margin-left:271.8pt;margin-top:7.35pt;width:16.5pt;height:28.5pt;z-index:252071936;visibility:visible;mso-wrap-style:square;mso-height-percent:0;mso-wrap-distance-left:9pt;mso-wrap-distance-top:0;mso-wrap-distance-right:9pt;mso-wrap-distance-bottom:0;mso-position-horizontal:absolute;mso-position-horizontal-relative:text;mso-position-vertical:absolute;mso-position-vertical-relative:text;mso-height-percent:0;mso-height-relative:margin;v-text-anchor:middle" o:gfxdata="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" filled="f" strokecolor="black [3213]" strokeweight="1pt"/>
+              <v:rect w14:anchorId="715C2DE1" id="Rettangolo 305" o:spid="_x0000_s1026" style="position:absolute;margin-left:271.8pt;margin-top:7.35pt;width:16.5pt;height:28.5pt;z-index:252071936;visibility:visible;mso-wrap-style:square;mso-height-percent:0;mso-wrap-distance-left:9pt;mso-wrap-distance-top:0;mso-wrap-distance-right:9pt;mso-wrap-distance-bottom:0;mso-position-horizontal:absolute;mso-position-horizontal-relative:text;mso-position-vertical:absolute;mso-position-vertical-relative:text;mso-height-percent:0;mso-height-relative:margin;v-text-anchor:middle" o:gfxdata="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" filled="f" strokecolor="black [3213]" strokeweight="1pt"/>
             </w:pict>
           </mc:Fallback>
         </mc:AlternateContent>
@@ -17038,7 +16964,7 @@
           </mc:Choice>
           <mc:Fallback>
             <w:pict>
-              <v:shape w14:anchorId="009B6770" id="Connettore 2 304" o:spid="_x0000_s1026" type="#_x0000_t32" style="position:absolute;margin-left:163.8pt;margin-top:8.1pt;width:107.5pt;height:0;z-index:252070912;visibility:visible;mso-wrap-style:square;mso-width-percent:0;mso-height-percent:0;mso-wrap-distance-left:9pt;mso-wrap-distance-top:0;mso-wrap-distance-right:9pt;mso-wrap-distance-bottom:0;mso-position-horizontal:absolute;mso-position-horizontal-relative:text;mso-position-vertical:absolute;mso-position-vertical-relative:text;mso-width-percent:0;mso-height-percent:0;mso-width-relative:margin;mso-height-relative:margin" o:gfxdata="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" strokecolor="black [3200]" strokeweight=".5pt">
+              <v:shape w14:anchorId="74C58E44" id="Connettore 2 304" o:spid="_x0000_s1026" type="#_x0000_t32" style="position:absolute;margin-left:163.8pt;margin-top:8.1pt;width:107.5pt;height:0;z-index:252070912;visibility:visible;mso-wrap-style:square;mso-width-percent:0;mso-height-percent:0;mso-wrap-distance-left:9pt;mso-wrap-distance-top:0;mso-wrap-distance-right:9pt;mso-wrap-distance-bottom:0;mso-position-horizontal:absolute;mso-position-horizontal-relative:text;mso-position-vertical:absolute;mso-position-vertical-relative:text;mso-width-percent:0;mso-height-percent:0;mso-width-relative:margin;mso-height-relative:margin" o:gfxdata="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" strokecolor="black [3200]" strokeweight=".5pt">
                 <v:stroke endarrow="block" joinstyle="miter"/>
               </v:shape>
             </w:pict>
@@ -17110,7 +17036,7 @@
           </mc:Choice>
           <mc:Fallback>
             <w:pict>
-              <v:line w14:anchorId="680F5E90" id="Connettore diritto 313" o:spid="_x0000_s1026" style="position:absolute;flip:x;z-index:252077056;visibility:visible;mso-wrap-style:square;mso-width-percent:0;mso-height-percent:0;mso-wrap-distance-left:9pt;mso-wrap-distance-top:0;mso-wrap-distance-right:9pt;mso-wrap-distance-bottom:0;mso-position-horizontal:absolute;mso-position-horizontal-relative:text;mso-position-vertical:absolute;mso-position-vertical-relative:text;mso-width-percent:0;mso-height-percent:0;mso-width-relative:margin;mso-height-relative:margin" from="279.3pt,13.35pt" to="279.3pt,69.6pt" o:gfxdata="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" strokecolor="black [3200]" strokeweight=".5pt">
+              <v:line w14:anchorId="20240069" id="Connettore diritto 313" o:spid="_x0000_s1026" style="position:absolute;flip:x;z-index:252077056;visibility:visible;mso-wrap-style:square;mso-width-percent:0;mso-height-percent:0;mso-wrap-distance-left:9pt;mso-wrap-distance-top:0;mso-wrap-distance-right:9pt;mso-wrap-distance-bottom:0;mso-position-horizontal:absolute;mso-position-horizontal-relative:text;mso-position-vertical:absolute;mso-position-vertical-relative:text;mso-width-percent:0;mso-height-percent:0;mso-width-relative:margin;mso-height-relative:margin" from="279.3pt,13.35pt" to="279.3pt,69.6pt" o:gfxdata="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" strokecolor="black [3200]" strokeweight=".5pt">
                 <v:stroke joinstyle="miter"/>
               </v:line>
             </w:pict>
@@ -17198,7 +17124,7 @@
           </mc:Choice>
           <mc:Fallback>
             <w:pict>
-              <v:rect w14:anchorId="622A3D3C" id="Rettangolo 330" o:spid="_x0000_s1026" style="position:absolute;margin-left:73.05pt;margin-top:3.6pt;width:422.25pt;height:125.25pt;z-index:252088320;visibility:visible;mso-wrap-style:square;mso-width-percent:0;mso-height-percent:0;mso-wrap-distance-left:9pt;mso-wrap-distance-top:0;mso-wrap-distance-right:9pt;mso-wrap-distance-bottom:0;mso-position-horizontal:absolute;mso-position-horizontal-relative:text;mso-position-vertical:absolute;mso-position-vertical-relative:text;mso-width-percent:0;mso-height-percent:0;mso-width-relative:margin;mso-height-relative:margin;v-text-anchor:middle" o:gfxdata="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" filled="f" strokecolor="#a5a5a5 [2092]" strokeweight="1pt"/>
+              <v:rect w14:anchorId="481837F5" id="Rettangolo 330" o:spid="_x0000_s1026" style="position:absolute;margin-left:73.05pt;margin-top:3.6pt;width:422.25pt;height:125.25pt;z-index:252088320;visibility:visible;mso-wrap-style:square;mso-width-percent:0;mso-height-percent:0;mso-wrap-distance-left:9pt;mso-wrap-distance-top:0;mso-wrap-distance-right:9pt;mso-wrap-distance-bottom:0;mso-position-horizontal:absolute;mso-position-horizontal-relative:text;mso-position-vertical:absolute;mso-position-vertical-relative:text;mso-width-percent:0;mso-height-percent:0;mso-width-relative:margin;mso-height-relative:margin;v-text-anchor:middle" o:gfxdata="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" filled="f" strokecolor="#a5a5a5 [2092]" strokeweight="1pt"/>
             </w:pict>
           </mc:Fallback>
         </mc:AlternateContent>
@@ -17559,7 +17485,7 @@
           </mc:Choice>
           <mc:Fallback>
             <w:pict>
-              <v:shape w14:anchorId="3565ACD8" id="Connettore 2 312" o:spid="_x0000_s1026" type="#_x0000_t32" style="position:absolute;margin-left:162.3pt;margin-top:25.35pt;width:107.5pt;height:0;z-index:252076032;visibility:visible;mso-wrap-style:square;mso-width-percent:0;mso-height-percent:0;mso-wrap-distance-left:9pt;mso-wrap-distance-top:0;mso-wrap-distance-right:9pt;mso-wrap-distance-bottom:0;mso-position-horizontal:absolute;mso-position-horizontal-relative:text;mso-position-vertical:absolute;mso-position-vertical-relative:text;mso-width-percent:0;mso-height-percent:0;mso-width-relative:margin;mso-height-relative:margin" o:gfxdata="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" strokecolor="black [3200]" strokeweight=".5pt">
+              <v:shape w14:anchorId="2591943C" id="Connettore 2 312" o:spid="_x0000_s1026" type="#_x0000_t32" style="position:absolute;margin-left:162.3pt;margin-top:25.35pt;width:107.5pt;height:0;z-index:252076032;visibility:visible;mso-wrap-style:square;mso-width-percent:0;mso-height-percent:0;mso-wrap-distance-left:9pt;mso-wrap-distance-top:0;mso-wrap-distance-right:9pt;mso-wrap-distance-bottom:0;mso-position-horizontal:absolute;mso-position-horizontal-relative:text;mso-position-vertical:absolute;mso-position-vertical-relative:text;mso-width-percent:0;mso-height-percent:0;mso-width-relative:margin;mso-height-relative:margin" o:gfxdata="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" strokecolor="black [3200]" strokeweight=".5pt">
                 <v:stroke endarrow="block" joinstyle="miter"/>
               </v:shape>
             </w:pict>
@@ -17819,7 +17745,7 @@
           </mc:Choice>
           <mc:Fallback>
             <w:pict>
-              <v:rect w14:anchorId="687F3BFE" id="Rettangolo 314" o:spid="_x0000_s1026" style="position:absolute;margin-left:271.05pt;margin-top:2.1pt;width:16.5pt;height:40.5pt;z-index:252078080;visibility:visible;mso-wrap-style:square;mso-height-percent:0;mso-wrap-distance-left:9pt;mso-wrap-distance-top:0;mso-wrap-distance-right:9pt;mso-wrap-distance-bottom:0;mso-position-horizontal:absolute;mso-position-horizontal-relative:text;mso-position-vertical:absolute;mso-position-vertical-relative:text;mso-height-percent:0;mso-height-relative:margin;v-text-anchor:middle" o:gfxdata="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" filled="f" strokecolor="black [3213]" strokeweight="1pt"/>
+              <v:rect w14:anchorId="09D50545" id="Rettangolo 314" o:spid="_x0000_s1026" style="position:absolute;margin-left:271.05pt;margin-top:2.1pt;width:16.5pt;height:40.5pt;z-index:252078080;visibility:visible;mso-wrap-style:square;mso-height-percent:0;mso-wrap-distance-left:9pt;mso-wrap-distance-top:0;mso-wrap-distance-right:9pt;mso-wrap-distance-bottom:0;mso-position-horizontal:absolute;mso-position-horizontal-relative:text;mso-position-vertical:absolute;mso-position-vertical-relative:text;mso-height-percent:0;mso-height-relative:margin;v-text-anchor:middle" o:gfxdata="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" filled="f" strokecolor="black [3213]" strokeweight="1pt"/>
             </w:pict>
           </mc:Fallback>
         </mc:AlternateContent>
@@ -18090,7 +18016,7 @@
           </mc:Choice>
           <mc:Fallback>
             <w:pict>
-              <v:rect w14:anchorId="7BA05FF2" id="Rettangolo 317" o:spid="_x0000_s1026" style="position:absolute;margin-left:368.55pt;margin-top:8.1pt;width:16.5pt;height:36pt;z-index:252080128;visibility:visible;mso-wrap-style:square;mso-height-percent:0;mso-wrap-distance-left:9pt;mso-wrap-distance-top:0;mso-wrap-distance-right:9pt;mso-wrap-distance-bottom:0;mso-position-horizontal:absolute;mso-position-horizontal-relative:text;mso-position-vertical:absolute;mso-position-vertical-relative:text;mso-height-percent:0;mso-height-relative:margin;v-text-anchor:middle" o:gfxdata="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" filled="f" strokecolor="black [3213]" strokeweight="1pt"/>
+              <v:rect w14:anchorId="4B69D9EC" id="Rettangolo 317" o:spid="_x0000_s1026" style="position:absolute;margin-left:368.55pt;margin-top:8.1pt;width:16.5pt;height:36pt;z-index:252080128;visibility:visible;mso-wrap-style:square;mso-height-percent:0;mso-wrap-distance-left:9pt;mso-wrap-distance-top:0;mso-wrap-distance-right:9pt;mso-wrap-distance-bottom:0;mso-position-horizontal:absolute;mso-position-horizontal-relative:text;mso-position-vertical:absolute;mso-position-vertical-relative:text;mso-height-percent:0;mso-height-relative:margin;v-text-anchor:middle" o:gfxdata="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" filled="f" strokecolor="black [3213]" strokeweight="1pt"/>
             </w:pict>
           </mc:Fallback>
         </mc:AlternateContent>
@@ -18161,7 +18087,7 @@
           </mc:Choice>
           <mc:Fallback>
             <w:pict>
-              <v:shape w14:anchorId="6F3DED23" id="Connettore 2 316" o:spid="_x0000_s1026" type="#_x0000_t32" style="position:absolute;margin-left:287.85pt;margin-top:8.85pt;width:80.7pt;height:0;z-index:252079104;visibility:visible;mso-wrap-style:square;mso-width-percent:0;mso-height-percent:0;mso-wrap-distance-left:9pt;mso-wrap-distance-top:0;mso-wrap-distance-right:9pt;mso-wrap-distance-bottom:0;mso-position-horizontal:absolute;mso-position-horizontal-relative:text;mso-position-vertical:absolute;mso-position-vertical-relative:text;mso-width-percent:0;mso-height-percent:0;mso-width-relative:margin;mso-height-relative:margin" o:gfxdata="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" strokecolor="black [3200]" strokeweight=".5pt">
+              <v:shape w14:anchorId="75ED0022" id="Connettore 2 316" o:spid="_x0000_s1026" type="#_x0000_t32" style="position:absolute;margin-left:287.85pt;margin-top:8.85pt;width:80.7pt;height:0;z-index:252079104;visibility:visible;mso-wrap-style:square;mso-width-percent:0;mso-height-percent:0;mso-wrap-distance-left:9pt;mso-wrap-distance-top:0;mso-wrap-distance-right:9pt;mso-wrap-distance-bottom:0;mso-position-horizontal:absolute;mso-position-horizontal-relative:text;mso-position-vertical:absolute;mso-position-vertical-relative:text;mso-width-percent:0;mso-height-percent:0;mso-width-relative:margin;mso-height-relative:margin" o:gfxdata="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" strokecolor="black [3200]" strokeweight=".5pt">
                 <v:stroke endarrow="block" joinstyle="miter"/>
               </v:shape>
             </w:pict>
@@ -18234,7 +18160,7 @@
           </mc:Choice>
           <mc:Fallback>
             <w:pict>
-              <v:shape w14:anchorId="3715CCCC" id="Connettore 2 355" o:spid="_x0000_s1026" type="#_x0000_t32" style="position:absolute;margin-left:289.35pt;margin-top:14.15pt;width:79.2pt;height:0;flip:x;z-index:252111872;visibility:visible;mso-wrap-style:square;mso-width-percent:0;mso-wrap-distance-left:9pt;mso-wrap-distance-top:0;mso-wrap-distance-right:9pt;mso-wrap-distance-bottom:0;mso-position-horizontal:absolute;mso-position-horizontal-relative:text;mso-position-vertical:absolute;mso-position-vertical-relative:text;mso-width-percent:0;mso-width-relative:margin" o:gfxdata="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" strokecolor="black [3200]" strokeweight=".5pt">
+              <v:shape w14:anchorId="092C21F4" id="Connettore 2 355" o:spid="_x0000_s1026" type="#_x0000_t32" style="position:absolute;margin-left:289.35pt;margin-top:14.15pt;width:79.2pt;height:0;flip:x;z-index:252111872;visibility:visible;mso-wrap-style:square;mso-width-percent:0;mso-wrap-distance-left:9pt;mso-wrap-distance-top:0;mso-wrap-distance-right:9pt;mso-wrap-distance-bottom:0;mso-position-horizontal:absolute;mso-position-horizontal-relative:text;mso-position-vertical:absolute;mso-position-vertical-relative:text;mso-width-percent:0;mso-width-relative:margin" o:gfxdata="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" strokecolor="black [3200]" strokeweight=".5pt">
                 <v:stroke dashstyle="dash" endarrow="block" joinstyle="miter"/>
               </v:shape>
             </w:pict>
@@ -18305,7 +18231,7 @@
           </mc:Choice>
           <mc:Fallback>
             <w:pict>
-              <v:shape w14:anchorId="71D0C9B2" id="Connettore 2 319" o:spid="_x0000_s1026" type="#_x0000_t32" style="position:absolute;margin-left:162.6pt;margin-top:16.4pt;width:105.45pt;height:0;flip:x;z-index:252082176;visibility:visible;mso-wrap-style:square;mso-width-percent:0;mso-wrap-distance-left:9pt;mso-wrap-distance-top:0;mso-wrap-distance-right:9pt;mso-wrap-distance-bottom:0;mso-position-horizontal:absolute;mso-position-horizontal-relative:text;mso-position-vertical:absolute;mso-position-vertical-relative:text;mso-width-percent:0;mso-width-relative:margin" o:gfxdata="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" strokecolor="black [3200]" strokeweight=".5pt">
+              <v:shape w14:anchorId="1BC1BAC2" id="Connettore 2 319" o:spid="_x0000_s1026" type="#_x0000_t32" style="position:absolute;margin-left:162.6pt;margin-top:16.4pt;width:105.45pt;height:0;flip:x;z-index:252082176;visibility:visible;mso-wrap-style:square;mso-width-percent:0;mso-wrap-distance-left:9pt;mso-wrap-distance-top:0;mso-wrap-distance-right:9pt;mso-wrap-distance-bottom:0;mso-position-horizontal:absolute;mso-position-horizontal-relative:text;mso-position-vertical:absolute;mso-position-vertical-relative:text;mso-width-percent:0;mso-width-relative:margin" o:gfxdata="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" strokecolor="black [3200]" strokeweight=".5pt">
                 <v:stroke dashstyle="dash" endarrow="block" joinstyle="miter"/>
               </v:shape>
             </w:pict>
@@ -18375,7 +18301,7 @@
           </mc:Choice>
           <mc:Fallback>
             <w:pict>
-              <v:line w14:anchorId="15BA6D77" id="Connettore diritto 338" o:spid="_x0000_s1026" style="position:absolute;flip:x;z-index:252095488;visibility:visible;mso-wrap-style:square;mso-width-percent:0;mso-height-percent:0;mso-wrap-distance-left:9pt;mso-wrap-distance-top:0;mso-wrap-distance-right:9pt;mso-wrap-distance-bottom:0;mso-position-horizontal:absolute;mso-position-horizontal-relative:text;mso-position-vertical:absolute;mso-position-vertical-relative:text;mso-width-percent:0;mso-height-percent:0;mso-width-relative:margin;mso-height-relative:margin" from="279.3pt,20.15pt" to="279.3pt,35.9pt" o:gfxdata="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" strokecolor="black [3200]" strokeweight=".5pt">
+              <v:line w14:anchorId="5B3DABB2" id="Connettore diritto 338" o:spid="_x0000_s1026" style="position:absolute;flip:x;z-index:252095488;visibility:visible;mso-wrap-style:square;mso-width-percent:0;mso-height-percent:0;mso-wrap-distance-left:9pt;mso-wrap-distance-top:0;mso-wrap-distance-right:9pt;mso-wrap-distance-bottom:0;mso-position-horizontal:absolute;mso-position-horizontal-relative:text;mso-position-vertical:absolute;mso-position-vertical-relative:text;mso-width-percent:0;mso-height-percent:0;mso-width-relative:margin;mso-height-relative:margin" from="279.3pt,20.15pt" to="279.3pt,35.9pt" o:gfxdata="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" strokecolor="black [3200]" strokeweight=".5pt">
                 <v:stroke joinstyle="miter"/>
               </v:line>
             </w:pict>
@@ -18542,7 +18468,7 @@
           </mc:Choice>
           <mc:Fallback>
             <w:pict>
-              <v:line w14:anchorId="011A2093" id="Connettore diritto 6" o:spid="_x0000_s1026" style="position:absolute;flip:x;z-index:252115968;visibility:visible;mso-wrap-style:square;mso-width-percent:0;mso-height-percent:0;mso-wrap-distance-left:9pt;mso-wrap-distance-top:0;mso-wrap-distance-right:9pt;mso-wrap-distance-bottom:0;mso-position-horizontal:absolute;mso-position-horizontal-relative:text;mso-position-vertical:absolute;mso-position-vertical-relative:text;mso-width-percent:0;mso-height-percent:0;mso-width-relative:margin;mso-height-relative:margin" from="376.85pt,.25pt" to="376.9pt,19.5pt" o:gfxdata="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" strokecolor="black [3200]" strokeweight=".5pt">
+              <v:line w14:anchorId="4AA79047" id="Connettore diritto 6" o:spid="_x0000_s1026" style="position:absolute;flip:x;z-index:252115968;visibility:visible;mso-wrap-style:square;mso-width-percent:0;mso-height-percent:0;mso-wrap-distance-left:9pt;mso-wrap-distance-top:0;mso-wrap-distance-right:9pt;mso-wrap-distance-bottom:0;mso-position-horizontal:absolute;mso-position-horizontal-relative:text;mso-position-vertical:absolute;mso-position-vertical-relative:text;mso-width-percent:0;mso-height-percent:0;mso-width-relative:margin;mso-height-relative:margin" from="376.85pt,.25pt" to="376.9pt,19.5pt" o:gfxdata="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" strokecolor="black [3200]" strokeweight=".5pt">
                 <v:stroke joinstyle="miter"/>
               </v:line>
             </w:pict>
@@ -18625,7 +18551,7 @@
           </mc:Choice>
           <mc:Fallback>
             <w:pict>
-              <v:rect w14:anchorId="5D7D3F28" id="Rettangolo 322" o:spid="_x0000_s1026" style="position:absolute;margin-left:270.3pt;margin-top:13.4pt;width:15.75pt;height:42pt;z-index:252084224;visibility:visible;mso-wrap-style:square;mso-width-percent:0;mso-height-percent:0;mso-wrap-distance-left:9pt;mso-wrap-distance-top:0;mso-wrap-distance-right:9pt;mso-wrap-distance-bottom:0;mso-position-horizontal:absolute;mso-position-horizontal-relative:text;mso-position-vertical:absolute;mso-position-vertical-relative:text;mso-width-percent:0;mso-height-percent:0;mso-width-relative:margin;mso-height-relative:margin;v-text-anchor:middle" o:gfxdata="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" filled="f" strokecolor="black [3213]" strokeweight="1pt"/>
+              <v:rect w14:anchorId="310E5E76" id="Rettangolo 322" o:spid="_x0000_s1026" style="position:absolute;margin-left:270.3pt;margin-top:13.4pt;width:15.75pt;height:42pt;z-index:252084224;visibility:visible;mso-wrap-style:square;mso-width-percent:0;mso-height-percent:0;mso-wrap-distance-left:9pt;mso-wrap-distance-top:0;mso-wrap-distance-right:9pt;mso-wrap-distance-bottom:0;mso-position-horizontal:absolute;mso-position-horizontal-relative:text;mso-position-vertical:absolute;mso-position-vertical-relative:text;mso-width-percent:0;mso-height-percent:0;mso-width-relative:margin;mso-height-relative:margin;v-text-anchor:middle" o:gfxdata="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" filled="f" strokecolor="black [3213]" strokeweight="1pt"/>
             </w:pict>
           </mc:Fallback>
         </mc:AlternateContent>
@@ -18785,7 +18711,7 @@
           </mc:Choice>
           <mc:Fallback>
             <w:pict>
-              <v:shape w14:anchorId="40515C7E" id="Connettore 2 323" o:spid="_x0000_s1026" type="#_x0000_t32" style="position:absolute;margin-left:288.55pt;margin-top:19.5pt;width:80.7pt;height:0;z-index:252085248;visibility:visible;mso-wrap-style:square;mso-width-percent:0;mso-height-percent:0;mso-wrap-distance-left:9pt;mso-wrap-distance-top:0;mso-wrap-distance-right:9pt;mso-wrap-distance-bottom:0;mso-position-horizontal:absolute;mso-position-horizontal-relative:text;mso-position-vertical:absolute;mso-position-vertical-relative:text;mso-width-percent:0;mso-height-percent:0;mso-width-relative:margin;mso-height-relative:margin" o:gfxdata="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" strokecolor="black [3200]" strokeweight=".5pt">
+              <v:shape w14:anchorId="679D0E72" id="Connettore 2 323" o:spid="_x0000_s1026" type="#_x0000_t32" style="position:absolute;margin-left:288.55pt;margin-top:19.5pt;width:80.7pt;height:0;z-index:252085248;visibility:visible;mso-wrap-style:square;mso-width-percent:0;mso-height-percent:0;mso-wrap-distance-left:9pt;mso-wrap-distance-top:0;mso-wrap-distance-right:9pt;mso-wrap-distance-bottom:0;mso-position-horizontal:absolute;mso-position-horizontal-relative:text;mso-position-vertical:absolute;mso-position-vertical-relative:text;mso-width-percent:0;mso-height-percent:0;mso-width-relative:margin;mso-height-relative:margin" o:gfxdata="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" strokecolor="black [3200]" strokeweight=".5pt">
                 <v:stroke endarrow="block" joinstyle="miter"/>
               </v:shape>
             </w:pict>
@@ -18865,7 +18791,7 @@
           </mc:Choice>
           <mc:Fallback>
             <w:pict>
-              <v:rect w14:anchorId="0CC9E35E" id="Rettangolo 324" o:spid="_x0000_s1026" style="position:absolute;margin-left:367.75pt;margin-top:19.5pt;width:16.5pt;height:36pt;z-index:252086272;visibility:visible;mso-wrap-style:square;mso-height-percent:0;mso-wrap-distance-left:9pt;mso-wrap-distance-top:0;mso-wrap-distance-right:9pt;mso-wrap-distance-bottom:0;mso-position-horizontal:absolute;mso-position-horizontal-relative:text;mso-position-vertical:absolute;mso-position-vertical-relative:text;mso-height-percent:0;mso-height-relative:margin;v-text-anchor:middle" o:gfxdata="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" filled="f" strokecolor="black [3213]" strokeweight="1pt"/>
+              <v:rect w14:anchorId="6CCB4267" id="Rettangolo 324" o:spid="_x0000_s1026" style="position:absolute;margin-left:367.75pt;margin-top:19.5pt;width:16.5pt;height:36pt;z-index:252086272;visibility:visible;mso-wrap-style:square;mso-height-percent:0;mso-wrap-distance-left:9pt;mso-wrap-distance-top:0;mso-wrap-distance-right:9pt;mso-wrap-distance-bottom:0;mso-position-horizontal:absolute;mso-position-horizontal-relative:text;mso-position-vertical:absolute;mso-position-vertical-relative:text;mso-height-percent:0;mso-height-relative:margin;v-text-anchor:middle" o:gfxdata="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" filled="f" strokecolor="black [3213]" strokeweight="1pt"/>
             </w:pict>
           </mc:Fallback>
         </mc:AlternateContent>
@@ -18936,7 +18862,7 @@
           </mc:Choice>
           <mc:Fallback>
             <w:pict>
-              <v:shape w14:anchorId="36D628AF" id="Connettore 2 321" o:spid="_x0000_s1026" type="#_x0000_t32" style="position:absolute;margin-left:161.25pt;margin-top:13.5pt;width:107.5pt;height:0;z-index:252083200;visibility:visible;mso-wrap-style:square;mso-width-percent:0;mso-height-percent:0;mso-wrap-distance-left:9pt;mso-wrap-distance-top:0;mso-wrap-distance-right:9pt;mso-wrap-distance-bottom:0;mso-position-horizontal:absolute;mso-position-horizontal-relative:text;mso-position-vertical:absolute;mso-position-vertical-relative:text;mso-width-percent:0;mso-height-percent:0;mso-width-relative:margin;mso-height-relative:margin" o:gfxdata="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" strokecolor="black [3200]" strokeweight=".5pt">
+              <v:shape w14:anchorId="7CB6E619" id="Connettore 2 321" o:spid="_x0000_s1026" type="#_x0000_t32" style="position:absolute;margin-left:161.25pt;margin-top:13.5pt;width:107.5pt;height:0;z-index:252083200;visibility:visible;mso-wrap-style:square;mso-width-percent:0;mso-height-percent:0;mso-wrap-distance-left:9pt;mso-wrap-distance-top:0;mso-wrap-distance-right:9pt;mso-wrap-distance-bottom:0;mso-position-horizontal:absolute;mso-position-horizontal-relative:text;mso-position-vertical:absolute;mso-position-vertical-relative:text;mso-width-percent:0;mso-height-percent:0;mso-width-relative:margin;mso-height-relative:margin" o:gfxdata="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" strokecolor="black [3200]" strokeweight=".5pt">
                 <v:stroke endarrow="block" joinstyle="miter"/>
               </v:shape>
             </w:pict>
@@ -19098,7 +19024,7 @@
           </mc:Choice>
           <mc:Fallback>
             <w:pict>
-              <v:shape w14:anchorId="3390C03C" id="Connettore 2 357" o:spid="_x0000_s1026" type="#_x0000_t32" style="position:absolute;margin-left:288.2pt;margin-top:20.9pt;width:79.2pt;height:0;flip:x;z-index:252112896;visibility:visible;mso-wrap-style:square;mso-width-percent:0;mso-wrap-distance-left:9pt;mso-wrap-distance-top:0;mso-wrap-distance-right:9pt;mso-wrap-distance-bottom:0;mso-position-horizontal:absolute;mso-position-horizontal-relative:text;mso-position-vertical:absolute;mso-position-vertical-relative:text;mso-width-percent:0;mso-width-relative:margin" o:gfxdata="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" strokecolor="black [3200]" strokeweight=".5pt">
+              <v:shape w14:anchorId="7DD94F95" id="Connettore 2 357" o:spid="_x0000_s1026" type="#_x0000_t32" style="position:absolute;margin-left:288.2pt;margin-top:20.9pt;width:79.2pt;height:0;flip:x;z-index:252112896;visibility:visible;mso-wrap-style:square;mso-width-percent:0;mso-wrap-distance-left:9pt;mso-wrap-distance-top:0;mso-wrap-distance-right:9pt;mso-wrap-distance-bottom:0;mso-position-horizontal:absolute;mso-position-horizontal-relative:text;mso-position-vertical:absolute;mso-position-vertical-relative:text;mso-width-percent:0;mso-width-relative:margin" o:gfxdata="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" strokecolor="black [3200]" strokeweight=".5pt">
                 <v:stroke dashstyle="dash" endarrow="block" joinstyle="miter"/>
               </v:shape>
             </w:pict>
@@ -19259,7 +19185,7 @@
           </mc:Choice>
           <mc:Fallback>
             <w:pict>
-              <v:line w14:anchorId="6FB1E7B8" id="Connettore diritto 24" o:spid="_x0000_s1026" style="position:absolute;flip:x;z-index:252118016;visibility:visible;mso-wrap-style:square;mso-width-percent:0;mso-height-percent:0;mso-wrap-distance-left:9pt;mso-wrap-distance-top:0;mso-wrap-distance-right:9pt;mso-wrap-distance-bottom:0;mso-position-horizontal:absolute;mso-position-horizontal-relative:text;mso-position-vertical:absolute;mso-position-vertical-relative:text;mso-width-percent:0;mso-height-percent:0;mso-width-relative:margin;mso-height-relative:margin" from="375.95pt,9.55pt" to="376.25pt,41.15pt" o:gfxdata="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" strokecolor="black [3200]" strokeweight=".5pt">
+              <v:line w14:anchorId="0B69C1D3" id="Connettore diritto 24" o:spid="_x0000_s1026" style="position:absolute;flip:x;z-index:252118016;visibility:visible;mso-wrap-style:square;mso-width-percent:0;mso-height-percent:0;mso-wrap-distance-left:9pt;mso-wrap-distance-top:0;mso-wrap-distance-right:9pt;mso-wrap-distance-bottom:0;mso-position-horizontal:absolute;mso-position-horizontal-relative:text;mso-position-vertical:absolute;mso-position-vertical-relative:text;mso-width-percent:0;mso-height-percent:0;mso-width-relative:margin;mso-height-relative:margin" from="375.95pt,9.55pt" to="376.25pt,41.15pt" o:gfxdata="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" strokecolor="black [3200]" strokeweight=".5pt">
                 <v:stroke joinstyle="miter"/>
               </v:line>
             </w:pict>
@@ -19330,7 +19256,7 @@
           </mc:Choice>
           <mc:Fallback>
             <w:pict>
-              <v:shape w14:anchorId="41378321" id="Connettore 2 325" o:spid="_x0000_s1026" type="#_x0000_t32" style="position:absolute;margin-left:162.15pt;margin-top:4.5pt;width:105.45pt;height:0;flip:x;z-index:252087296;visibility:visible;mso-wrap-style:square;mso-width-percent:0;mso-wrap-distance-left:9pt;mso-wrap-distance-top:0;mso-wrap-distance-right:9pt;mso-wrap-distance-bottom:0;mso-position-horizontal:absolute;mso-position-horizontal-relative:text;mso-position-vertical:absolute;mso-position-vertical-relative:text;mso-width-percent:0;mso-width-relative:margin" o:gfxdata="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" strokecolor="black [3200]" strokeweight=".5pt">
+              <v:shape w14:anchorId="63CDA9F3" id="Connettore 2 325" o:spid="_x0000_s1026" type="#_x0000_t32" style="position:absolute;margin-left:162.15pt;margin-top:4.5pt;width:105.45pt;height:0;flip:x;z-index:252087296;visibility:visible;mso-wrap-style:square;mso-width-percent:0;mso-wrap-distance-left:9pt;mso-wrap-distance-top:0;mso-wrap-distance-right:9pt;mso-wrap-distance-bottom:0;mso-position-horizontal:absolute;mso-position-horizontal-relative:text;mso-position-vertical:absolute;mso-position-vertical-relative:text;mso-width-percent:0;mso-width-relative:margin" o:gfxdata="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" strokecolor="black [3200]" strokeweight=".5pt">
                 <v:stroke dashstyle="dash" endarrow="block" joinstyle="miter"/>
               </v:shape>
             </w:pict>
@@ -19400,7 +19326,7 @@
           </mc:Choice>
           <mc:Fallback>
             <w:pict>
-              <v:line w14:anchorId="1551A296" id="Connettore diritto 339" o:spid="_x0000_s1026" style="position:absolute;z-index:252096512;visibility:visible;mso-wrap-style:square;mso-width-percent:0;mso-height-percent:0;mso-wrap-distance-left:9pt;mso-wrap-distance-top:0;mso-wrap-distance-right:9pt;mso-wrap-distance-bottom:0;mso-position-horizontal:absolute;mso-position-horizontal-relative:text;mso-position-vertical:absolute;mso-position-vertical-relative:text;mso-width-percent:0;mso-height-percent:0;mso-width-relative:margin;mso-height-relative:margin" from="278.55pt,10.4pt" to="278.55pt,33.65pt" o:gfxdata="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" strokecolor="black [3200]" strokeweight=".5pt">
+              <v:line w14:anchorId="0804AF20" id="Connettore diritto 339" o:spid="_x0000_s1026" style="position:absolute;z-index:252096512;visibility:visible;mso-wrap-style:square;mso-width-percent:0;mso-height-percent:0;mso-wrap-distance-left:9pt;mso-wrap-distance-top:0;mso-wrap-distance-right:9pt;mso-wrap-distance-bottom:0;mso-position-horizontal:absolute;mso-position-horizontal-relative:text;mso-position-vertical:absolute;mso-position-vertical-relative:text;mso-width-percent:0;mso-height-percent:0;mso-width-relative:margin;mso-height-relative:margin" from="278.55pt,10.4pt" to="278.55pt,33.65pt" o:gfxdata="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" strokecolor="black [3200]" strokeweight=".5pt">
                 <v:stroke joinstyle="miter"/>
               </v:line>
             </w:pict>
@@ -19574,7 +19500,7 @@
           </mc:Choice>
           <mc:Fallback>
             <w:pict>
-              <v:rect w14:anchorId="4207978C" id="Rettangolo 335" o:spid="_x0000_s1026" style="position:absolute;margin-left:270.3pt;margin-top:11.15pt;width:15.75pt;height:41.25pt;z-index:252092416;visibility:visible;mso-wrap-style:square;mso-width-percent:0;mso-height-percent:0;mso-wrap-distance-left:9pt;mso-wrap-distance-top:0;mso-wrap-distance-right:9pt;mso-wrap-distance-bottom:0;mso-position-horizontal:absolute;mso-position-horizontal-relative:text;mso-position-vertical:absolute;mso-position-vertical-relative:text;mso-width-percent:0;mso-height-percent:0;mso-width-relative:margin;mso-height-relative:margin;v-text-anchor:middle" o:gfxdata="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" filled="f" strokecolor="black [3213]" strokeweight="1pt"/>
+              <v:rect w14:anchorId="551DAAFE" id="Rettangolo 335" o:spid="_x0000_s1026" style="position:absolute;margin-left:270.3pt;margin-top:11.15pt;width:15.75pt;height:41.25pt;z-index:252092416;visibility:visible;mso-wrap-style:square;mso-width-percent:0;mso-height-percent:0;mso-wrap-distance-left:9pt;mso-wrap-distance-top:0;mso-wrap-distance-right:9pt;mso-wrap-distance-bottom:0;mso-position-horizontal:absolute;mso-position-horizontal-relative:text;mso-position-vertical:absolute;mso-position-vertical-relative:text;mso-width-percent:0;mso-height-percent:0;mso-width-relative:margin;mso-height-relative:margin;v-text-anchor:middle" o:gfxdata="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" filled="f" strokecolor="black [3213]" strokeweight="1pt"/>
             </w:pict>
           </mc:Fallback>
         </mc:AlternateContent>
@@ -19741,7 +19667,7 @@
           </mc:Choice>
           <mc:Fallback>
             <w:pict>
-              <v:rect w14:anchorId="3D2ECD14" id="Rettangolo 337" o:spid="_x0000_s1026" style="position:absolute;margin-left:367.5pt;margin-top:18pt;width:16.5pt;height:36pt;z-index:252094464;visibility:visible;mso-wrap-style:square;mso-height-percent:0;mso-wrap-distance-left:9pt;mso-wrap-distance-top:0;mso-wrap-distance-right:9pt;mso-wrap-distance-bottom:0;mso-position-horizontal:absolute;mso-position-horizontal-relative:text;mso-position-vertical:absolute;mso-position-vertical-relative:text;mso-height-percent:0;mso-height-relative:margin;v-text-anchor:middle" o:gfxdata="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" filled="f" strokecolor="black [3213]" strokeweight="1pt"/>
+              <v:rect w14:anchorId="67E709FD" id="Rettangolo 337" o:spid="_x0000_s1026" style="position:absolute;margin-left:367.5pt;margin-top:18pt;width:16.5pt;height:36pt;z-index:252094464;visibility:visible;mso-wrap-style:square;mso-height-percent:0;mso-wrap-distance-left:9pt;mso-wrap-distance-top:0;mso-wrap-distance-right:9pt;mso-wrap-distance-bottom:0;mso-position-horizontal:absolute;mso-position-horizontal-relative:text;mso-position-vertical:absolute;mso-position-vertical-relative:text;mso-height-percent:0;mso-height-relative:margin;v-text-anchor:middle" o:gfxdata="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" filled="f" strokecolor="black [3213]" strokeweight="1pt"/>
             </w:pict>
           </mc:Fallback>
         </mc:AlternateContent>
@@ -19812,7 +19738,7 @@
           </mc:Choice>
           <mc:Fallback>
             <w:pict>
-              <v:shape w14:anchorId="1C7341CA" id="Connettore 2 334" o:spid="_x0000_s1026" type="#_x0000_t32" style="position:absolute;margin-left:161.25pt;margin-top:12pt;width:107.5pt;height:0;z-index:252091392;visibility:visible;mso-wrap-style:square;mso-width-percent:0;mso-height-percent:0;mso-wrap-distance-left:9pt;mso-wrap-distance-top:0;mso-wrap-distance-right:9pt;mso-wrap-distance-bottom:0;mso-position-horizontal:absolute;mso-position-horizontal-relative:text;mso-position-vertical:absolute;mso-position-vertical-relative:text;mso-width-percent:0;mso-height-percent:0;mso-width-relative:margin;mso-height-relative:margin" o:gfxdata="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" strokecolor="black [3200]" strokeweight=".5pt">
+              <v:shape w14:anchorId="4715C6FF" id="Connettore 2 334" o:spid="_x0000_s1026" type="#_x0000_t32" style="position:absolute;margin-left:161.25pt;margin-top:12pt;width:107.5pt;height:0;z-index:252091392;visibility:visible;mso-wrap-style:square;mso-width-percent:0;mso-height-percent:0;mso-wrap-distance-left:9pt;mso-wrap-distance-top:0;mso-wrap-distance-right:9pt;mso-wrap-distance-bottom:0;mso-position-horizontal:absolute;mso-position-horizontal-relative:text;mso-position-vertical:absolute;mso-position-vertical-relative:text;mso-width-percent:0;mso-height-percent:0;mso-width-relative:margin;mso-height-relative:margin" o:gfxdata="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" strokecolor="black [3200]" strokeweight=".5pt">
                 <v:stroke endarrow="block" joinstyle="miter"/>
               </v:shape>
             </w:pict>
@@ -19885,7 +19811,7 @@
           </mc:Choice>
           <mc:Fallback>
             <w:pict>
-              <v:shape w14:anchorId="420D4F18" id="Connettore 2 336" o:spid="_x0000_s1026" type="#_x0000_t32" style="position:absolute;margin-left:286.8pt;margin-top:18pt;width:80.7pt;height:0;z-index:252093440;visibility:visible;mso-wrap-style:square;mso-width-percent:0;mso-height-percent:0;mso-wrap-distance-left:9pt;mso-wrap-distance-top:0;mso-wrap-distance-right:9pt;mso-wrap-distance-bottom:0;mso-position-horizontal:absolute;mso-position-horizontal-relative:text;mso-position-vertical:absolute;mso-position-vertical-relative:text;mso-width-percent:0;mso-height-percent:0;mso-width-relative:margin;mso-height-relative:margin" o:gfxdata="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" strokecolor="black [3200]" strokeweight=".5pt">
+              <v:shape w14:anchorId="39821DD6" id="Connettore 2 336" o:spid="_x0000_s1026" type="#_x0000_t32" style="position:absolute;margin-left:286.8pt;margin-top:18pt;width:80.7pt;height:0;z-index:252093440;visibility:visible;mso-wrap-style:square;mso-width-percent:0;mso-height-percent:0;mso-wrap-distance-left:9pt;mso-wrap-distance-top:0;mso-wrap-distance-right:9pt;mso-wrap-distance-bottom:0;mso-position-horizontal:absolute;mso-position-horizontal-relative:text;mso-position-vertical:absolute;mso-position-vertical-relative:text;mso-width-percent:0;mso-height-percent:0;mso-width-relative:margin;mso-height-relative:margin" o:gfxdata="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" strokecolor="black [3200]" strokeweight=".5pt">
                 <v:stroke endarrow="block" joinstyle="miter"/>
               </v:shape>
             </w:pict>
@@ -20138,7 +20064,7 @@
           </mc:Choice>
           <mc:Fallback>
             <w:pict>
-              <v:shape w14:anchorId="42C979B5" id="Connettore 2 359" o:spid="_x0000_s1026" type="#_x0000_t32" style="position:absolute;margin-left:285.95pt;margin-top:18.7pt;width:79.2pt;height:0;flip:x;z-index:252113920;visibility:visible;mso-wrap-style:square;mso-width-percent:0;mso-wrap-distance-left:9pt;mso-wrap-distance-top:0;mso-wrap-distance-right:9pt;mso-wrap-distance-bottom:0;mso-position-horizontal:absolute;mso-position-horizontal-relative:text;mso-position-vertical:absolute;mso-position-vertical-relative:text;mso-width-percent:0;mso-width-relative:margin" o:gfxdata="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" strokecolor="black [3200]" strokeweight=".5pt">
+              <v:shape w14:anchorId="05ECB78C" id="Connettore 2 359" o:spid="_x0000_s1026" type="#_x0000_t32" style="position:absolute;margin-left:285.95pt;margin-top:18.7pt;width:79.2pt;height:0;flip:x;z-index:252113920;visibility:visible;mso-wrap-style:square;mso-width-percent:0;mso-wrap-distance-left:9pt;mso-wrap-distance-top:0;mso-wrap-distance-right:9pt;mso-wrap-distance-bottom:0;mso-position-horizontal:absolute;mso-position-horizontal-relative:text;mso-position-vertical:absolute;mso-position-vertical-relative:text;mso-width-percent:0;mso-width-relative:margin" o:gfxdata="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" strokecolor="black [3200]" strokeweight=".5pt">
                 <v:stroke dashstyle="dash" endarrow="block" joinstyle="miter"/>
               </v:shape>
             </w:pict>
@@ -20198,14 +20124,7 @@
                                 <w:sz w:val="20"/>
                                 <w:szCs w:val="20"/>
                               </w:rPr>
-                              <w:t xml:space="preserve">= </w:t>
-                            </w:r>
-                            <w:r>
-                              <w:rPr>
-                                <w:sz w:val="20"/>
-                                <w:szCs w:val="20"/>
-                              </w:rPr>
-                              <w:t>true</w:t>
+                              <w:t>= true</w:t>
                             </w:r>
                           </w:p>
                         </w:txbxContent>
@@ -20242,14 +20161,7 @@
                           <w:sz w:val="20"/>
                           <w:szCs w:val="20"/>
                         </w:rPr>
-                        <w:t xml:space="preserve">= </w:t>
-                      </w:r>
-                      <w:r>
-                        <w:rPr>
-                          <w:sz w:val="20"/>
-                          <w:szCs w:val="20"/>
-                        </w:rPr>
-                        <w:t>true</w:t>
+                        <w:t>= true</w:t>
                       </w:r>
                     </w:p>
                   </w:txbxContent>
@@ -20429,7 +20341,7 @@
           </mc:Choice>
           <mc:Fallback>
             <w:pict>
-              <v:shape w14:anchorId="21CF8436" id="Connettore 2 379" o:spid="_x0000_s1026" type="#_x0000_t32" style="position:absolute;margin-left:161pt;margin-top:50.1pt;width:279.75pt;height:0;z-index:252127232;visibility:visible;mso-wrap-style:square;mso-wrap-distance-left:9pt;mso-wrap-distance-top:0;mso-wrap-distance-right:9pt;mso-wrap-distance-bottom:0;mso-position-horizontal:absolute;mso-position-horizontal-relative:text;mso-position-vertical:absolute;mso-position-vertical-relative:text" o:gfxdata="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" strokecolor="black [3200]" strokeweight=".5pt">
+              <v:shape w14:anchorId="33FDB629" id="Connettore 2 379" o:spid="_x0000_s1026" type="#_x0000_t32" style="position:absolute;margin-left:161pt;margin-top:50.1pt;width:279.75pt;height:0;z-index:252127232;visibility:visible;mso-wrap-style:square;mso-wrap-distance-left:9pt;mso-wrap-distance-top:0;mso-wrap-distance-right:9pt;mso-wrap-distance-bottom:0;mso-position-horizontal:absolute;mso-position-horizontal-relative:text;mso-position-vertical:absolute;mso-position-vertical-relative:text" o:gfxdata="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" strokecolor="black [3200]" strokeweight=".5pt">
                 <v:stroke endarrow="block" joinstyle="miter"/>
               </v:shape>
             </w:pict>
@@ -20514,7 +20426,7 @@
           </mc:Choice>
           <mc:Fallback>
             <w:pict>
-              <v:rect w14:anchorId="6FBD479C" id="Rettangolo 378" o:spid="_x0000_s1026" style="position:absolute;margin-left:444pt;margin-top:32pt;width:14.2pt;height:21.8pt;z-index:252126208;visibility:visible;mso-wrap-style:square;mso-width-percent:0;mso-height-percent:0;mso-wrap-distance-left:9pt;mso-wrap-distance-top:0;mso-wrap-distance-right:9pt;mso-wrap-distance-bottom:0;mso-position-horizontal:absolute;mso-position-horizontal-relative:text;mso-position-vertical:absolute;mso-position-vertical-relative:text;mso-width-percent:0;mso-height-percent:0;mso-width-relative:margin;mso-height-relative:margin;v-text-anchor:middle" o:gfxdata="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" fillcolor="white [3212]" strokecolor="black [3213]" strokeweight="1pt"/>
+              <v:rect w14:anchorId="687DDCF2" id="Rettangolo 378" o:spid="_x0000_s1026" style="position:absolute;margin-left:444pt;margin-top:32pt;width:14.2pt;height:21.8pt;z-index:252126208;visibility:visible;mso-wrap-style:square;mso-width-percent:0;mso-height-percent:0;mso-wrap-distance-left:9pt;mso-wrap-distance-top:0;mso-wrap-distance-right:9pt;mso-wrap-distance-bottom:0;mso-position-horizontal:absolute;mso-position-horizontal-relative:text;mso-position-vertical:absolute;mso-position-vertical-relative:text;mso-width-percent:0;mso-height-percent:0;mso-width-relative:margin;mso-height-relative:margin;v-text-anchor:middle" o:gfxdata="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" fillcolor="white [3212]" strokecolor="black [3213]" strokeweight="1pt"/>
             </w:pict>
           </mc:Fallback>
         </mc:AlternateContent>
@@ -20824,7 +20736,7 @@
           </mc:Choice>
           <mc:Fallback>
             <w:pict>
-              <v:shape w14:anchorId="388236BA" id="Connettore 2 372" o:spid="_x0000_s1026" type="#_x0000_t32" style="position:absolute;margin-left:160.2pt;margin-top:35.1pt;width:179.35pt;height:.75pt;flip:x y;z-index:252120064;visibility:visible;mso-wrap-style:square;mso-wrap-distance-left:9pt;mso-wrap-distance-top:0;mso-wrap-distance-right:9pt;mso-wrap-distance-bottom:0;mso-position-horizontal:absolute;mso-position-horizontal-relative:text;mso-position-vertical:absolute;mso-position-vertical-relative:text" o:gfxdata="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" strokecolor="black [3200]" strokeweight=".5pt">
+              <v:shape w14:anchorId="41817574" id="Connettore 2 372" o:spid="_x0000_s1026" type="#_x0000_t32" style="position:absolute;margin-left:160.2pt;margin-top:35.1pt;width:179.35pt;height:.75pt;flip:x y;z-index:252120064;visibility:visible;mso-wrap-style:square;mso-wrap-distance-left:9pt;mso-wrap-distance-top:0;mso-wrap-distance-right:9pt;mso-wrap-distance-bottom:0;mso-position-horizontal:absolute;mso-position-horizontal-relative:text;mso-position-vertical:absolute;mso-position-vertical-relative:text" o:gfxdata="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" strokecolor="black [3200]" strokeweight=".5pt">
                 <v:stroke dashstyle="dash" endarrow="block" joinstyle="miter"/>
               </v:shape>
             </w:pict>
@@ -20897,7 +20809,7 @@
           </mc:Choice>
           <mc:Fallback>
             <w:pict>
-              <v:shape w14:anchorId="4077E051" id="Connettore 2 371" o:spid="_x0000_s1026" type="#_x0000_t32" style="position:absolute;margin-left:159.3pt;margin-top:25.9pt;width:180.8pt;height:.8pt;z-index:252119040;visibility:visible;mso-wrap-style:square;mso-width-percent:0;mso-height-percent:0;mso-wrap-distance-left:9pt;mso-wrap-distance-top:0;mso-wrap-distance-right:9pt;mso-wrap-distance-bottom:0;mso-position-horizontal:absolute;mso-position-horizontal-relative:text;mso-position-vertical:absolute;mso-position-vertical-relative:text;mso-width-percent:0;mso-height-percent:0;mso-width-relative:margin;mso-height-relative:margin" o:gfxdata="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" strokecolor="black [3200]" strokeweight=".5pt">
+              <v:shape w14:anchorId="612ABDEC" id="Connettore 2 371" o:spid="_x0000_s1026" type="#_x0000_t32" style="position:absolute;margin-left:159.3pt;margin-top:25.9pt;width:180.8pt;height:.8pt;z-index:252119040;visibility:visible;mso-wrap-style:square;mso-width-percent:0;mso-height-percent:0;mso-wrap-distance-left:9pt;mso-wrap-distance-top:0;mso-wrap-distance-right:9pt;mso-wrap-distance-bottom:0;mso-position-horizontal:absolute;mso-position-horizontal-relative:text;mso-position-vertical:absolute;mso-position-vertical-relative:text;mso-width-percent:0;mso-height-percent:0;mso-width-relative:margin;mso-height-relative:margin" o:gfxdata="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" strokecolor="black [3200]" strokeweight=".5pt">
                 <v:stroke endarrow="block" joinstyle="miter"/>
               </v:shape>
             </w:pict>
@@ -21092,7 +21004,7 @@
           </mc:Choice>
           <mc:Fallback>
             <w:pict>
-              <v:shape w14:anchorId="2556D1E2" id="Connettore 2 342" o:spid="_x0000_s1026" type="#_x0000_t32" style="position:absolute;margin-left:162.6pt;margin-top:2.2pt;width:105.45pt;height:0;flip:x;z-index:252097536;visibility:visible;mso-wrap-style:square;mso-width-percent:0;mso-wrap-distance-left:9pt;mso-wrap-distance-top:0;mso-wrap-distance-right:9pt;mso-wrap-distance-bottom:0;mso-position-horizontal:absolute;mso-position-horizontal-relative:text;mso-position-vertical:absolute;mso-position-vertical-relative:text;mso-width-percent:0;mso-width-relative:margin" o:gfxdata="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" strokecolor="black [3200]" strokeweight=".5pt">
+              <v:shape w14:anchorId="03C4C3D1" id="Connettore 2 342" o:spid="_x0000_s1026" type="#_x0000_t32" style="position:absolute;margin-left:162.6pt;margin-top:2.2pt;width:105.45pt;height:0;flip:x;z-index:252097536;visibility:visible;mso-wrap-style:square;mso-width-percent:0;mso-wrap-distance-left:9pt;mso-wrap-distance-top:0;mso-wrap-distance-right:9pt;mso-wrap-distance-bottom:0;mso-position-horizontal:absolute;mso-position-horizontal-relative:text;mso-position-vertical:absolute;mso-position-vertical-relative:text;mso-width-percent:0;mso-width-relative:margin" o:gfxdata="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" strokecolor="black [3200]" strokeweight=".5pt">
                 <v:stroke dashstyle="dash" endarrow="block" joinstyle="miter"/>
               </v:shape>
             </w:pict>
@@ -21177,7 +21089,7 @@
           </mc:Choice>
           <mc:Fallback>
             <w:pict>
-              <v:rect w14:anchorId="2149C696" id="Rettangolo 344" o:spid="_x0000_s1026" style="position:absolute;margin-left:82.05pt;margin-top:14.95pt;width:405.75pt;height:43.5pt;z-index:252098560;visibility:visible;mso-wrap-style:square;mso-width-percent:0;mso-height-percent:0;mso-wrap-distance-left:9pt;mso-wrap-distance-top:0;mso-wrap-distance-right:9pt;mso-wrap-distance-bottom:0;mso-position-horizontal:absolute;mso-position-horizontal-relative:text;mso-position-vertical:absolute;mso-position-vertical-relative:text;mso-width-percent:0;mso-height-percent:0;mso-width-relative:margin;mso-height-relative:margin;v-text-anchor:middle" o:gfxdata="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" filled="f" strokecolor="#a5a5a5 [2092]" strokeweight="1pt"/>
+              <v:rect w14:anchorId="26FC5876" id="Rettangolo 344" o:spid="_x0000_s1026" style="position:absolute;margin-left:82.05pt;margin-top:14.95pt;width:405.75pt;height:43.5pt;z-index:252098560;visibility:visible;mso-wrap-style:square;mso-width-percent:0;mso-height-percent:0;mso-wrap-distance-left:9pt;mso-wrap-distance-top:0;mso-wrap-distance-right:9pt;mso-wrap-distance-bottom:0;mso-position-horizontal:absolute;mso-position-horizontal-relative:text;mso-position-vertical:absolute;mso-position-vertical-relative:text;mso-width-percent:0;mso-height-percent:0;mso-width-relative:margin;mso-height-relative:margin;v-text-anchor:middle" o:gfxdata="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" filled="f" strokecolor="#a5a5a5 [2092]" strokeweight="1pt"/>
             </w:pict>
           </mc:Fallback>
         </mc:AlternateContent>
@@ -21386,6 +21298,385 @@
     </w:p>
     <w:p>
       <w:pPr>
+        <w:pStyle w:val="Titolo1"/>
+        <w:jc w:val="center"/>
+      </w:pPr>
+      <w:r>
+        <w:rPr>
+          <w:b/>
+        </w:rPr>
+        <w:t>PATTERN GRASP</w:t>
+      </w:r>
+      <w:r>
+        <w:t xml:space="preserve"> </w:t>
+      </w:r>
+      <w:r>
+        <w:br/>
+        <w:t>per assegnazione responsabilità nel caso d’uso “</w:t>
+      </w:r>
+      <w:r>
+        <w:t>Registrazione</w:t>
+      </w:r>
+      <w:r>
+        <w:t>”:</w:t>
+      </w:r>
+    </w:p>
+    <w:p>
+      <w:pPr>
+        <w:pStyle w:val="Paragrafoelenco"/>
+        <w:numPr>
+          <w:ilvl w:val="0"/>
+          <w:numId w:val="8"/>
+        </w:numPr>
+        <w:rPr>
+          <w:rFonts w:asciiTheme="majorHAnsi" w:hAnsiTheme="majorHAnsi"/>
+          <w:i/>
+        </w:rPr>
+      </w:pPr>
+      <w:r>
+        <w:rPr>
+          <w:rFonts w:asciiTheme="majorHAnsi" w:hAnsiTheme="majorHAnsi"/>
+          <w:i/>
+          <w:color w:val="4472C4" w:themeColor="accent1"/>
+          <w:u w:val="single"/>
+        </w:rPr>
+        <w:t>Information Expert</w:t>
+      </w:r>
+      <w:r>
+        <w:rPr>
+          <w:rFonts w:asciiTheme="majorHAnsi" w:hAnsiTheme="majorHAnsi"/>
+        </w:rPr>
+        <w:t xml:space="preserve">: </w:t>
+      </w:r>
+      <w:r>
+        <w:rPr>
+          <w:rFonts w:asciiTheme="majorHAnsi" w:hAnsiTheme="majorHAnsi"/>
+          <w:i/>
+        </w:rPr>
+        <w:t>assegnare responsabilità alla classe che possiede le informazioni necessarie per soddisfarla</w:t>
+      </w:r>
+    </w:p>
+    <w:p>
+      <w:pPr>
+        <w:pStyle w:val="Paragrafoelenco"/>
+        <w:numPr>
+          <w:ilvl w:val="1"/>
+          <w:numId w:val="8"/>
+        </w:numPr>
+        <w:rPr>
+          <w:rFonts w:asciiTheme="majorHAnsi" w:hAnsiTheme="majorHAnsi"/>
+        </w:rPr>
+      </w:pPr>
+      <w:r>
+        <w:rPr>
+          <w:rFonts w:asciiTheme="majorHAnsi" w:hAnsiTheme="majorHAnsi"/>
+          <w:i/>
+        </w:rPr>
+        <w:t xml:space="preserve">Fruitori e FruitoriController </w:t>
+      </w:r>
+      <w:r>
+        <w:rPr>
+          <w:rFonts w:asciiTheme="majorHAnsi" w:hAnsiTheme="majorHAnsi"/>
+        </w:rPr>
+        <w:t>sono information expert per l’aggiunta di un fruitore</w:t>
+      </w:r>
+    </w:p>
+    <w:p>
+      <w:pPr>
+        <w:pStyle w:val="Paragrafoelenco"/>
+        <w:ind w:left="1440"/>
+        <w:rPr>
+          <w:rFonts w:asciiTheme="majorHAnsi" w:hAnsiTheme="majorHAnsi"/>
+        </w:rPr>
+      </w:pPr>
+      <w:r>
+        <w:rPr>
+          <w:rFonts w:asciiTheme="majorHAnsi" w:hAnsiTheme="majorHAnsi"/>
+        </w:rPr>
+        <w:t>(hanno le informazioni su tutti i fruitori)</w:t>
+      </w:r>
+    </w:p>
+    <w:p>
+      <w:pPr>
+        <w:pStyle w:val="Paragrafoelenco"/>
+        <w:numPr>
+          <w:ilvl w:val="1"/>
+          <w:numId w:val="8"/>
+        </w:numPr>
+        <w:rPr>
+          <w:rFonts w:asciiTheme="majorHAnsi" w:hAnsiTheme="majorHAnsi"/>
+          <w:i/>
+        </w:rPr>
+      </w:pPr>
+      <w:r>
+        <w:rPr>
+          <w:rFonts w:asciiTheme="majorHAnsi" w:hAnsiTheme="majorHAnsi"/>
+          <w:i/>
+        </w:rPr>
+        <w:t>GestoreSalvataggi</w:t>
+      </w:r>
+      <w:r>
+        <w:rPr>
+          <w:rFonts w:asciiTheme="majorHAnsi" w:hAnsiTheme="majorHAnsi"/>
+        </w:rPr>
+        <w:t xml:space="preserve"> è information expert per il salvataggio dei dati aggiornati</w:t>
+      </w:r>
+    </w:p>
+    <w:p>
+      <w:pPr>
+        <w:pStyle w:val="Paragrafoelenco"/>
+        <w:numPr>
+          <w:ilvl w:val="0"/>
+          <w:numId w:val="8"/>
+        </w:numPr>
+        <w:rPr>
+          <w:rFonts w:asciiTheme="majorHAnsi" w:hAnsiTheme="majorHAnsi"/>
+          <w:i/>
+        </w:rPr>
+      </w:pPr>
+      <w:r>
+        <w:rPr>
+          <w:rFonts w:asciiTheme="majorHAnsi" w:hAnsiTheme="majorHAnsi"/>
+          <w:i/>
+          <w:color w:val="4472C4" w:themeColor="accent1"/>
+          <w:u w:val="single"/>
+        </w:rPr>
+        <w:t>Creator</w:t>
+      </w:r>
+      <w:r>
+        <w:rPr>
+          <w:rFonts w:asciiTheme="majorHAnsi" w:hAnsiTheme="majorHAnsi"/>
+          <w:i/>
+        </w:rPr>
+        <w:t>: assegnare responsabilità di creare nuove istanze di una classe</w:t>
+      </w:r>
+    </w:p>
+    <w:p>
+      <w:pPr>
+        <w:pStyle w:val="Paragrafoelenco"/>
+        <w:numPr>
+          <w:ilvl w:val="1"/>
+          <w:numId w:val="8"/>
+        </w:numPr>
+        <w:rPr>
+          <w:rFonts w:asciiTheme="majorHAnsi" w:hAnsiTheme="majorHAnsi"/>
+        </w:rPr>
+      </w:pPr>
+      <w:r>
+        <w:rPr>
+          <w:rFonts w:asciiTheme="majorHAnsi" w:hAnsiTheme="majorHAnsi"/>
+          <w:i/>
+        </w:rPr>
+        <w:t xml:space="preserve">Fruitori </w:t>
+      </w:r>
+      <w:r>
+        <w:rPr>
+          <w:rFonts w:asciiTheme="majorHAnsi" w:hAnsiTheme="majorHAnsi"/>
+        </w:rPr>
+        <w:t>è responsabile della creazione di un nuovo fruitorie</w:t>
+      </w:r>
+    </w:p>
+    <w:p>
+      <w:pPr>
+        <w:pStyle w:val="Paragrafoelenco"/>
+        <w:ind w:left="1440"/>
+        <w:rPr>
+          <w:rFonts w:asciiTheme="majorHAnsi" w:hAnsiTheme="majorHAnsi"/>
+        </w:rPr>
+      </w:pPr>
+      <w:r>
+        <w:rPr>
+          <w:rFonts w:asciiTheme="majorHAnsi" w:hAnsiTheme="majorHAnsi"/>
+        </w:rPr>
+        <w:t>(Contiene e aggrega oggetti di tipo fruitorie</w:t>
+      </w:r>
+      <w:r>
+        <w:rPr>
+          <w:rFonts w:asciiTheme="majorHAnsi" w:hAnsiTheme="majorHAnsi"/>
+        </w:rPr>
+        <w:t>)</w:t>
+      </w:r>
+    </w:p>
+    <w:p>
+      <w:pPr>
+        <w:pStyle w:val="Paragrafoelenco"/>
+        <w:numPr>
+          <w:ilvl w:val="0"/>
+          <w:numId w:val="8"/>
+        </w:numPr>
+        <w:rPr>
+          <w:rFonts w:asciiTheme="majorHAnsi" w:hAnsiTheme="majorHAnsi"/>
+          <w:i/>
+          <w:u w:val="single"/>
+        </w:rPr>
+      </w:pPr>
+      <w:r>
+        <w:rPr>
+          <w:rFonts w:asciiTheme="majorHAnsi" w:hAnsiTheme="majorHAnsi"/>
+          <w:i/>
+          <w:color w:val="4472C4" w:themeColor="accent1"/>
+          <w:u w:val="single"/>
+        </w:rPr>
+        <w:t>Controller</w:t>
+      </w:r>
+      <w:r>
+        <w:rPr>
+          <w:rFonts w:asciiTheme="majorHAnsi" w:hAnsiTheme="majorHAnsi"/>
+          <w:i/>
+          <w:u w:val="single"/>
+        </w:rPr>
+        <w:t>:</w:t>
+      </w:r>
+      <w:r>
+        <w:rPr>
+          <w:rFonts w:asciiTheme="majorHAnsi" w:hAnsiTheme="majorHAnsi"/>
+          <w:i/>
+        </w:rPr>
+        <w:t xml:space="preserve"> primo oggetto oltre lo strato UI che coordina operazioni di sistema</w:t>
+      </w:r>
+    </w:p>
+    <w:p>
+      <w:pPr>
+        <w:pStyle w:val="Paragrafoelenco"/>
+        <w:numPr>
+          <w:ilvl w:val="1"/>
+          <w:numId w:val="8"/>
+        </w:numPr>
+        <w:rPr>
+          <w:rFonts w:asciiTheme="majorHAnsi" w:hAnsiTheme="majorHAnsi"/>
+        </w:rPr>
+      </w:pPr>
+      <w:r>
+        <w:rPr>
+          <w:rFonts w:asciiTheme="majorHAnsi" w:hAnsiTheme="majorHAnsi"/>
+          <w:i/>
+        </w:rPr>
+        <w:t>FruitoreHandler</w:t>
+      </w:r>
+      <w:r>
+        <w:rPr>
+          <w:rFonts w:asciiTheme="majorHAnsi" w:hAnsiTheme="majorHAnsi"/>
+        </w:rPr>
+        <w:t>: dopo che utente seleziona dal menu (UI) la voce “Registrazione”, coordina le operazioni di sistema per soddisfare la richiesta</w:t>
+      </w:r>
+    </w:p>
+    <w:p>
+      <w:pPr>
+        <w:pStyle w:val="Paragrafoelenco"/>
+        <w:numPr>
+          <w:ilvl w:val="0"/>
+          <w:numId w:val="8"/>
+        </w:numPr>
+        <w:rPr>
+          <w:rFonts w:asciiTheme="majorHAnsi" w:hAnsiTheme="majorHAnsi"/>
+          <w:i/>
+          <w:u w:val="single"/>
+        </w:rPr>
+      </w:pPr>
+      <w:r>
+        <w:rPr>
+          <w:rFonts w:asciiTheme="majorHAnsi" w:hAnsiTheme="majorHAnsi"/>
+          <w:i/>
+          <w:color w:val="4472C4" w:themeColor="accent1"/>
+          <w:u w:val="single"/>
+        </w:rPr>
+        <w:t>Pure Fabrication</w:t>
+      </w:r>
+      <w:r>
+        <w:rPr>
+          <w:rFonts w:asciiTheme="majorHAnsi" w:hAnsiTheme="majorHAnsi"/>
+          <w:i/>
+          <w:u w:val="single"/>
+        </w:rPr>
+        <w:t>:</w:t>
+      </w:r>
+      <w:r>
+        <w:rPr>
+          <w:rFonts w:asciiTheme="majorHAnsi" w:hAnsiTheme="majorHAnsi"/>
+          <w:i/>
+        </w:rPr>
+        <w:t xml:space="preserve"> assegnare responsabilità coese ad una classe artificiosa</w:t>
+      </w:r>
+    </w:p>
+    <w:p>
+      <w:pPr>
+        <w:pStyle w:val="Paragrafoelenco"/>
+        <w:numPr>
+          <w:ilvl w:val="1"/>
+          <w:numId w:val="8"/>
+        </w:numPr>
+        <w:rPr>
+          <w:rFonts w:asciiTheme="majorHAnsi" w:hAnsiTheme="majorHAnsi"/>
+        </w:rPr>
+      </w:pPr>
+      <w:r>
+        <w:rPr>
+          <w:rFonts w:asciiTheme="majorHAnsi" w:hAnsiTheme="majorHAnsi"/>
+          <w:i/>
+        </w:rPr>
+        <w:t xml:space="preserve">FruitoriController </w:t>
+      </w:r>
+      <w:r>
+        <w:rPr>
+          <w:rFonts w:asciiTheme="majorHAnsi" w:hAnsiTheme="majorHAnsi"/>
+        </w:rPr>
+        <w:t>è pure fabrication, per togliere a Fruitori le responsabilità di interazione con l’utente nell’aggiunta di un fruitore</w:t>
+      </w:r>
+    </w:p>
+    <w:p>
+      <w:pPr>
+        <w:pStyle w:val="Paragrafoelenco"/>
+        <w:numPr>
+          <w:ilvl w:val="1"/>
+          <w:numId w:val="8"/>
+        </w:numPr>
+        <w:rPr>
+          <w:rFonts w:asciiTheme="majorHAnsi" w:hAnsiTheme="majorHAnsi"/>
+          <w:i/>
+        </w:rPr>
+      </w:pPr>
+      <w:r>
+        <w:rPr>
+          <w:rFonts w:asciiTheme="majorHAnsi" w:hAnsiTheme="majorHAnsi"/>
+          <w:i/>
+        </w:rPr>
+        <w:t xml:space="preserve">GestoreSalvataggi </w:t>
+      </w:r>
+      <w:r>
+        <w:rPr>
+          <w:rFonts w:asciiTheme="majorHAnsi" w:hAnsiTheme="majorHAnsi"/>
+        </w:rPr>
+        <w:t>è pure fabrication, per unificare i processi di salvataggio</w:t>
+      </w:r>
+      <w:r>
+        <w:rPr>
+          <w:rFonts w:asciiTheme="majorHAnsi" w:hAnsiTheme="majorHAnsi"/>
+        </w:rPr>
+        <w:br/>
+        <w:t>(contro: le responsabilità non sono collocate insieme alle informazioni richieste)</w:t>
+      </w:r>
+      <w:r>
+        <w:rPr>
+          <w:rFonts w:asciiTheme="majorHAnsi" w:hAnsiTheme="majorHAnsi"/>
+          <w:i/>
+        </w:rPr>
+        <w:t xml:space="preserve"> </w:t>
+      </w:r>
+      <w:r>
+        <w:rPr>
+          <w:rFonts w:asciiTheme="majorHAnsi" w:hAnsiTheme="majorHAnsi"/>
+          <w:i/>
+        </w:rPr>
+        <w:br/>
+      </w:r>
+    </w:p>
+    <w:p>
+      <w:r>
+        <w:br w:type="page"/>
+      </w:r>
+    </w:p>
+    <w:p>
+      <w:pPr>
         <w:jc w:val="center"/>
         <w:rPr>
           <w:rFonts w:asciiTheme="majorHAnsi" w:hAnsiTheme="majorHAnsi" w:cstheme="minorHAnsi"/>
@@ -21420,7 +21711,6 @@
             <w14:round/>
           </w14:textOutline>
         </w:rPr>
-        <w:lastRenderedPageBreak/>
         <w:t>Caso d’uso “</w:t>
       </w:r>
       <w:r>
@@ -22436,7 +22726,7 @@
           </mc:Choice>
           <mc:Fallback>
             <w:pict>
-              <v:line w14:anchorId="6D9DAF28" id="Connettore diritto 35" o:spid="_x0000_s1026" style="position:absolute;z-index:251935744;visibility:visible;mso-wrap-style:square;mso-width-percent:0;mso-height-percent:0;mso-wrap-distance-left:9pt;mso-wrap-distance-top:0;mso-wrap-distance-right:9pt;mso-wrap-distance-bottom:0;mso-position-horizontal:absolute;mso-position-horizontal-relative:text;mso-position-vertical:absolute;mso-position-vertical-relative:text;mso-width-percent:0;mso-height-percent:0;mso-width-relative:margin;mso-height-relative:margin" from="406.05pt,16.9pt" to="407.7pt,318.1pt" o:gfxdata="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" strokecolor="black [3200]" strokeweight=".5pt">
+              <v:line w14:anchorId="3B0200EE" id="Connettore diritto 35" o:spid="_x0000_s1026" style="position:absolute;z-index:251935744;visibility:visible;mso-wrap-style:square;mso-width-percent:0;mso-height-percent:0;mso-wrap-distance-left:9pt;mso-wrap-distance-top:0;mso-wrap-distance-right:9pt;mso-wrap-distance-bottom:0;mso-position-horizontal:absolute;mso-position-horizontal-relative:text;mso-position-vertical:absolute;mso-position-vertical-relative:text;mso-width-percent:0;mso-height-percent:0;mso-width-relative:margin;mso-height-relative:margin" from="406.05pt,16.9pt" to="407.7pt,318.1pt" o:gfxdata="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" strokecolor="black [3200]" strokeweight=".5pt">
                 <v:stroke dashstyle="longDash" joinstyle="miter"/>
               </v:line>
             </w:pict>
@@ -22509,7 +22799,7 @@
           </mc:Choice>
           <mc:Fallback>
             <w:pict>
-              <v:line w14:anchorId="552A656C" id="Connettore diritto 38" o:spid="_x0000_s1026" style="position:absolute;flip:x;z-index:251934720;visibility:visible;mso-wrap-style:square;mso-width-percent:0;mso-height-percent:0;mso-wrap-distance-left:9pt;mso-wrap-distance-top:0;mso-wrap-distance-right:9pt;mso-wrap-distance-bottom:0;mso-position-horizontal:absolute;mso-position-horizontal-relative:text;mso-position-vertical:absolute;mso-position-vertical-relative:text;mso-width-percent:0;mso-height-percent:0;mso-width-relative:margin;mso-height-relative:margin" from="75.3pt,16.1pt" to="78.3pt,316.6pt" o:gfxdata="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" strokecolor="black [3200]" strokeweight=".5pt">
+              <v:line w14:anchorId="5A050322" id="Connettore diritto 38" o:spid="_x0000_s1026" style="position:absolute;flip:x;z-index:251934720;visibility:visible;mso-wrap-style:square;mso-width-percent:0;mso-height-percent:0;mso-wrap-distance-left:9pt;mso-wrap-distance-top:0;mso-wrap-distance-right:9pt;mso-wrap-distance-bottom:0;mso-position-horizontal:absolute;mso-position-horizontal-relative:text;mso-position-vertical:absolute;mso-position-vertical-relative:text;mso-width-percent:0;mso-height-percent:0;mso-width-relative:margin;mso-height-relative:margin" from="75.3pt,16.1pt" to="78.3pt,316.6pt" o:gfxdata="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" strokecolor="black [3200]" strokeweight=".5pt">
                 <v:stroke dashstyle="longDash" joinstyle="miter"/>
               </v:line>
             </w:pict>
@@ -22774,11 +23064,7 @@
           </mc:Choice>
           <mc:Fallback>
             <w:pict>
-              <v:shapetype w14:anchorId="462D97C4" id="_x0000_t32" coordsize="21600,21600" o:spt="32" o:oned="t" path="m,l21600,21600e" filled="f">
-                <v:path arrowok="t" fillok="f" o:connecttype="none"/>
-                <o:lock v:ext="edit" shapetype="t"/>
-              </v:shapetype>
-              <v:shape id="Connettore 2 37" o:spid="_x0000_s1026" type="#_x0000_t32" style="position:absolute;margin-left:0;margin-top:18.75pt;width:327pt;height:0;z-index:251936768;visibility:visible;mso-wrap-style:square;mso-width-percent:0;mso-height-percent:0;mso-wrap-distance-left:9pt;mso-wrap-distance-top:0;mso-wrap-distance-right:9pt;mso-wrap-distance-bottom:0;mso-position-horizontal:center;mso-position-horizontal-relative:margin;mso-position-vertical:absolute;mso-position-vertical-relative:text;mso-width-percent:0;mso-height-percent:0;mso-width-relative:margin;mso-height-relative:margin" o:gfxdata="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" strokecolor="black [3200]" strokeweight=".5pt">
+              <v:shape w14:anchorId="601A244F" id="Connettore 2 37" o:spid="_x0000_s1026" type="#_x0000_t32" style="position:absolute;margin-left:0;margin-top:18.75pt;width:327pt;height:0;z-index:251936768;visibility:visible;mso-wrap-style:square;mso-width-percent:0;mso-height-percent:0;mso-wrap-distance-left:9pt;mso-wrap-distance-top:0;mso-wrap-distance-right:9pt;mso-wrap-distance-bottom:0;mso-position-horizontal:center;mso-position-horizontal-relative:margin;mso-position-vertical:absolute;mso-position-vertical-relative:text;mso-width-percent:0;mso-height-percent:0;mso-width-relative:margin;mso-height-relative:margin" o:gfxdata="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" strokecolor="black [3200]" strokeweight=".5pt">
                 <v:stroke endarrow="block" joinstyle="miter"/>
                 <w10:wrap anchorx="margin"/>
               </v:shape>
@@ -22949,7 +23235,7 @@
           </mc:Choice>
           <mc:Fallback>
             <w:pict>
-              <v:shape w14:anchorId="641FAF3B" id="Connettore 2 40" o:spid="_x0000_s1026" type="#_x0000_t32" style="position:absolute;margin-left:0;margin-top:14.65pt;width:327pt;height:0;flip:x;z-index:251938816;visibility:visible;mso-wrap-style:square;mso-wrap-distance-left:9pt;mso-wrap-distance-top:0;mso-wrap-distance-right:9pt;mso-wrap-distance-bottom:0;mso-position-horizontal:center;mso-position-horizontal-relative:margin;mso-position-vertical:absolute;mso-position-vertical-relative:text" o:gfxdata="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" strokecolor="black [3200]" strokeweight=".5pt">
+              <v:shape w14:anchorId="2E91226E" id="Connettore 2 40" o:spid="_x0000_s1026" type="#_x0000_t32" style="position:absolute;margin-left:0;margin-top:14.65pt;width:327pt;height:0;flip:x;z-index:251938816;visibility:visible;mso-wrap-style:square;mso-wrap-distance-left:9pt;mso-wrap-distance-top:0;mso-wrap-distance-right:9pt;mso-wrap-distance-bottom:0;mso-position-horizontal:center;mso-position-horizontal-relative:margin;mso-position-vertical:absolute;mso-position-vertical-relative:text" o:gfxdata="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" strokecolor="black [3200]" strokeweight=".5pt">
                 <v:stroke dashstyle="longDash" endarrow="block" joinstyle="miter"/>
                 <w10:wrap anchorx="margin"/>
               </v:shape>
@@ -23116,7 +23402,7 @@
           </mc:Choice>
           <mc:Fallback>
             <w:pict>
-              <v:shape w14:anchorId="37F2B44F" id="Connettore 2 41" o:spid="_x0000_s1026" type="#_x0000_t32" style="position:absolute;margin-left:0;margin-top:12.45pt;width:327pt;height:0;z-index:251957248;visibility:visible;mso-wrap-style:square;mso-wrap-distance-left:9pt;mso-wrap-distance-top:0;mso-wrap-distance-right:9pt;mso-wrap-distance-bottom:0;mso-position-horizontal:center;mso-position-horizontal-relative:margin;mso-position-vertical:absolute;mso-position-vertical-relative:text" o:gfxdata="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" strokecolor="black [3200]" strokeweight=".5pt">
+              <v:shape w14:anchorId="218D9518" id="Connettore 2 41" o:spid="_x0000_s1026" type="#_x0000_t32" style="position:absolute;margin-left:0;margin-top:12.45pt;width:327pt;height:0;z-index:251957248;visibility:visible;mso-wrap-style:square;mso-wrap-distance-left:9pt;mso-wrap-distance-top:0;mso-wrap-distance-right:9pt;mso-wrap-distance-bottom:0;mso-position-horizontal:center;mso-position-horizontal-relative:margin;mso-position-vertical:absolute;mso-position-vertical-relative:text" o:gfxdata="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" strokecolor="black [3200]" strokeweight=".5pt">
                 <v:stroke endarrow="block" joinstyle="miter"/>
                 <w10:wrap anchorx="margin"/>
               </v:shape>
@@ -23283,7 +23569,7 @@
           </mc:Choice>
           <mc:Fallback>
             <w:pict>
-              <v:shape w14:anchorId="4A42FD67" id="Connettore 2 44" o:spid="_x0000_s1026" type="#_x0000_t32" style="position:absolute;margin-left:0;margin-top:9.25pt;width:327pt;height:0;z-index:251939840;visibility:visible;mso-wrap-style:square;mso-wrap-distance-left:9pt;mso-wrap-distance-top:0;mso-wrap-distance-right:9pt;mso-wrap-distance-bottom:0;mso-position-horizontal:center;mso-position-horizontal-relative:margin;mso-position-vertical:absolute;mso-position-vertical-relative:text" o:gfxdata="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" strokecolor="black [3200]" strokeweight=".5pt">
+              <v:shape w14:anchorId="5123B40F" id="Connettore 2 44" o:spid="_x0000_s1026" type="#_x0000_t32" style="position:absolute;margin-left:0;margin-top:9.25pt;width:327pt;height:0;z-index:251939840;visibility:visible;mso-wrap-style:square;mso-wrap-distance-left:9pt;mso-wrap-distance-top:0;mso-wrap-distance-right:9pt;mso-wrap-distance-bottom:0;mso-position-horizontal:center;mso-position-horizontal-relative:margin;mso-position-vertical:absolute;mso-position-vertical-relative:text" o:gfxdata="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" strokecolor="black [3200]" strokeweight=".5pt">
                 <v:stroke endarrow="block" joinstyle="miter"/>
                 <w10:wrap anchorx="margin"/>
               </v:shape>
@@ -23358,7 +23644,7 @@
           </mc:Choice>
           <mc:Fallback>
             <w:pict>
-              <v:shape w14:anchorId="4879767A" id="Connettore 2 45" o:spid="_x0000_s1026" type="#_x0000_t32" style="position:absolute;margin-left:0;margin-top:4.65pt;width:327pt;height:0;flip:x;z-index:251940864;visibility:visible;mso-wrap-style:square;mso-wrap-distance-left:9pt;mso-wrap-distance-top:0;mso-wrap-distance-right:9pt;mso-wrap-distance-bottom:0;mso-position-horizontal:center;mso-position-horizontal-relative:margin;mso-position-vertical:absolute;mso-position-vertical-relative:text" o:gfxdata="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" strokecolor="black [3200]" strokeweight=".5pt">
+              <v:shape w14:anchorId="1AB72FA4" id="Connettore 2 45" o:spid="_x0000_s1026" type="#_x0000_t32" style="position:absolute;margin-left:0;margin-top:4.65pt;width:327pt;height:0;flip:x;z-index:251940864;visibility:visible;mso-wrap-style:square;mso-wrap-distance-left:9pt;mso-wrap-distance-top:0;mso-wrap-distance-right:9pt;mso-wrap-distance-bottom:0;mso-position-horizontal:center;mso-position-horizontal-relative:margin;mso-position-vertical:absolute;mso-position-vertical-relative:text" o:gfxdata="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" strokecolor="black [3200]" strokeweight=".5pt">
                 <v:stroke dashstyle="longDash" endarrow="block" joinstyle="miter"/>
                 <w10:wrap anchorx="margin"/>
               </v:shape>
@@ -23618,7 +23904,7 @@
           </mc:Choice>
           <mc:Fallback>
             <w:pict>
-              <v:shape w14:anchorId="50AF94C3" id="Connettore 2 47" o:spid="_x0000_s1026" type="#_x0000_t32" style="position:absolute;margin-left:0;margin-top:1.6pt;width:327pt;height:0;z-index:251941888;visibility:visible;mso-wrap-style:square;mso-wrap-distance-left:9pt;mso-wrap-distance-top:0;mso-wrap-distance-right:9pt;mso-wrap-distance-bottom:0;mso-position-horizontal:center;mso-position-horizontal-relative:margin;mso-position-vertical:absolute;mso-position-vertical-relative:text" o:gfxdata="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" strokecolor="black [3200]" strokeweight=".5pt">
+              <v:shape w14:anchorId="0FBBDD25" id="Connettore 2 47" o:spid="_x0000_s1026" type="#_x0000_t32" style="position:absolute;margin-left:0;margin-top:1.6pt;width:327pt;height:0;z-index:251941888;visibility:visible;mso-wrap-style:square;mso-wrap-distance-left:9pt;mso-wrap-distance-top:0;mso-wrap-distance-right:9pt;mso-wrap-distance-bottom:0;mso-position-horizontal:center;mso-position-horizontal-relative:margin;mso-position-vertical:absolute;mso-position-vertical-relative:text" o:gfxdata="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" strokecolor="black [3200]" strokeweight=".5pt">
                 <v:stroke endarrow="block" joinstyle="miter"/>
                 <w10:wrap anchorx="margin"/>
               </v:shape>
@@ -23687,7 +23973,7 @@
           </mc:Choice>
           <mc:Fallback>
             <w:pict>
-              <v:shape w14:anchorId="1E9E29FD" id="Connettore 2 49" o:spid="_x0000_s1026" type="#_x0000_t32" style="position:absolute;margin-left:0;margin-top:32.35pt;width:327pt;height:0;flip:x;z-index:251942912;visibility:visible;mso-wrap-style:square;mso-wrap-distance-left:9pt;mso-wrap-distance-top:0;mso-wrap-distance-right:9pt;mso-wrap-distance-bottom:0;mso-position-horizontal:center;mso-position-horizontal-relative:margin;mso-position-vertical:absolute;mso-position-vertical-relative:text" o:gfxdata="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" strokecolor="black [3200]" strokeweight=".5pt">
+              <v:shape w14:anchorId="73C6B03D" id="Connettore 2 49" o:spid="_x0000_s1026" type="#_x0000_t32" style="position:absolute;margin-left:0;margin-top:32.35pt;width:327pt;height:0;flip:x;z-index:251942912;visibility:visible;mso-wrap-style:square;mso-wrap-distance-left:9pt;mso-wrap-distance-top:0;mso-wrap-distance-right:9pt;mso-wrap-distance-bottom:0;mso-position-horizontal:center;mso-position-horizontal-relative:margin;mso-position-vertical:absolute;mso-position-vertical-relative:text" o:gfxdata="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" strokecolor="black [3200]" strokeweight=".5pt">
                 <v:stroke dashstyle="longDash" endarrow="block" joinstyle="miter"/>
                 <w10:wrap anchorx="margin"/>
               </v:shape>
@@ -23980,7 +24266,7 @@
           </mc:Choice>
           <mc:Fallback>
             <w:pict>
-              <v:rect w14:anchorId="7ACA6997" id="Rettangolo 51" o:spid="_x0000_s1026" style="position:absolute;margin-left:428.05pt;margin-top:12.8pt;width:479.25pt;height:76.5pt;z-index:251953152;visibility:visible;mso-wrap-style:square;mso-width-percent:0;mso-height-percent:0;mso-wrap-distance-left:9pt;mso-wrap-distance-top:0;mso-wrap-distance-right:9pt;mso-wrap-distance-bottom:0;mso-position-horizontal:right;mso-position-horizontal-relative:margin;mso-position-vertical:absolute;mso-position-vertical-relative:text;mso-width-percent:0;mso-height-percent:0;mso-width-relative:margin;mso-height-relative:margin;v-text-anchor:middle" o:gfxdata="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" filled="f" strokecolor="#a5a5a5 [2092]" strokeweight="1pt">
+              <v:rect w14:anchorId="35A545FE" id="Rettangolo 51" o:spid="_x0000_s1026" style="position:absolute;margin-left:428.05pt;margin-top:12.8pt;width:479.25pt;height:76.5pt;z-index:251953152;visibility:visible;mso-wrap-style:square;mso-width-percent:0;mso-height-percent:0;mso-wrap-distance-left:9pt;mso-wrap-distance-top:0;mso-wrap-distance-right:9pt;mso-wrap-distance-bottom:0;mso-position-horizontal:right;mso-position-horizontal-relative:margin;mso-position-vertical:absolute;mso-position-vertical-relative:text;mso-width-percent:0;mso-height-percent:0;mso-width-relative:margin;mso-height-relative:margin;v-text-anchor:middle" o:gfxdata="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" filled="f" strokecolor="#a5a5a5 [2092]" strokeweight="1pt">
                 <w10:wrap anchorx="margin"/>
               </v:rect>
             </w:pict>
@@ -24156,7 +24442,7 @@
           </mc:Choice>
           <mc:Fallback>
             <w:pict>
-              <v:shape w14:anchorId="31861520" id="Connettore 2 57" o:spid="_x0000_s1026" type="#_x0000_t32" style="position:absolute;margin-left:0;margin-top:37.5pt;width:327pt;height:0;flip:x;z-index:251944960;visibility:visible;mso-wrap-style:square;mso-wrap-distance-left:9pt;mso-wrap-distance-top:0;mso-wrap-distance-right:9pt;mso-wrap-distance-bottom:0;mso-position-horizontal:center;mso-position-horizontal-relative:margin;mso-position-vertical:absolute;mso-position-vertical-relative:text" o:gfxdata="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" strokecolor="black [3200]" strokeweight=".5pt">
+              <v:shape w14:anchorId="3655358D" id="Connettore 2 57" o:spid="_x0000_s1026" type="#_x0000_t32" style="position:absolute;margin-left:0;margin-top:37.5pt;width:327pt;height:0;flip:x;z-index:251944960;visibility:visible;mso-wrap-style:square;mso-wrap-distance-left:9pt;mso-wrap-distance-top:0;mso-wrap-distance-right:9pt;mso-wrap-distance-bottom:0;mso-position-horizontal:center;mso-position-horizontal-relative:margin;mso-position-vertical:absolute;mso-position-vertical-relative:text" o:gfxdata="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" strokecolor="black [3200]" strokeweight=".5pt">
                 <v:stroke dashstyle="longDash" endarrow="block" joinstyle="miter"/>
                 <w10:wrap anchorx="margin"/>
               </v:shape>
@@ -24317,7 +24603,7 @@
           </mc:Choice>
           <mc:Fallback>
             <w:pict>
-              <v:shape w14:anchorId="2301F38E" id="Connettore 2 54" o:spid="_x0000_s1026" type="#_x0000_t32" style="position:absolute;margin-left:0;margin-top:8.9pt;width:327pt;height:0;z-index:251943936;visibility:visible;mso-wrap-style:square;mso-wrap-distance-left:9pt;mso-wrap-distance-top:0;mso-wrap-distance-right:9pt;mso-wrap-distance-bottom:0;mso-position-horizontal:center;mso-position-horizontal-relative:margin;mso-position-vertical:absolute;mso-position-vertical-relative:text" o:gfxdata="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" strokecolor="black [3200]" strokeweight=".5pt">
+              <v:shape w14:anchorId="3F516BB8" id="Connettore 2 54" o:spid="_x0000_s1026" type="#_x0000_t32" style="position:absolute;margin-left:0;margin-top:8.9pt;width:327pt;height:0;z-index:251943936;visibility:visible;mso-wrap-style:square;mso-wrap-distance-left:9pt;mso-wrap-distance-top:0;mso-wrap-distance-right:9pt;mso-wrap-distance-bottom:0;mso-position-horizontal:center;mso-position-horizontal-relative:margin;mso-position-vertical:absolute;mso-position-vertical-relative:text" o:gfxdata="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" strokecolor="black [3200]" strokeweight=".5pt">
                 <v:stroke endarrow="block" joinstyle="miter"/>
                 <w10:wrap anchorx="margin"/>
               </v:shape>
@@ -24437,7 +24723,6 @@
           <w:b/>
           <w:sz w:val="24"/>
         </w:rPr>
-        <w:lastRenderedPageBreak/>
         <w:t>CONTRATTI OPERAZONI DI SISTEMA</w:t>
       </w:r>
       <w:r>
@@ -24563,7 +24848,7 @@
           </mc:Choice>
           <mc:Fallback>
             <w:pict>
-              <v:line w14:anchorId="0D02D61A" id="Connettore diritto 58" o:spid="_x0000_s1026" style="position:absolute;flip:y;z-index:251959296;visibility:visible;mso-wrap-style:square;mso-width-percent:0;mso-height-percent:0;mso-wrap-distance-left:9pt;mso-wrap-distance-top:0;mso-wrap-distance-right:9pt;mso-wrap-distance-bottom:0;mso-position-horizontal:left;mso-position-horizontal-relative:margin;mso-position-vertical:absolute;mso-position-vertical-relative:text;mso-width-percent:0;mso-height-percent:0;mso-width-relative:margin;mso-height-relative:margin" from="0,8.75pt" to="388.95pt,8.75pt" o:gfxdata="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" strokecolor="black [3200]" strokeweight=".5pt">
+              <v:line w14:anchorId="3BB41E79" id="Connettore diritto 58" o:spid="_x0000_s1026" style="position:absolute;flip:y;z-index:251959296;visibility:visible;mso-wrap-style:square;mso-width-percent:0;mso-height-percent:0;mso-wrap-distance-left:9pt;mso-wrap-distance-top:0;mso-wrap-distance-right:9pt;mso-wrap-distance-bottom:0;mso-position-horizontal:left;mso-position-horizontal-relative:margin;mso-position-vertical:absolute;mso-position-vertical-relative:text;mso-width-percent:0;mso-height-percent:0;mso-width-relative:margin;mso-height-relative:margin" from="0,8.75pt" to="388.95pt,8.75pt" o:gfxdata="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" strokecolor="black [3200]" strokeweight=".5pt">
                 <v:stroke joinstyle="miter"/>
                 <w10:wrap anchorx="margin"/>
               </v:line>
@@ -24798,7 +25083,7 @@
           </mc:Choice>
           <mc:Fallback>
             <w:pict>
-              <v:line w14:anchorId="3D3959B6" id="Connettore diritto 59" o:spid="_x0000_s1026" style="position:absolute;flip:y;z-index:251960320;visibility:visible;mso-wrap-style:square;mso-width-percent:0;mso-height-percent:0;mso-wrap-distance-left:9pt;mso-wrap-distance-top:0;mso-wrap-distance-right:9pt;mso-wrap-distance-bottom:0;mso-position-horizontal:left;mso-position-horizontal-relative:margin;mso-position-vertical:absolute;mso-position-vertical-relative:text;mso-width-percent:0;mso-height-percent:0;mso-width-relative:margin;mso-height-relative:margin" from="0,8.75pt" to="388.95pt,8.75pt" o:gfxdata="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" strokecolor="black [3200]" strokeweight=".5pt">
+              <v:line w14:anchorId="001DA8DA" id="Connettore diritto 59" o:spid="_x0000_s1026" style="position:absolute;flip:y;z-index:251960320;visibility:visible;mso-wrap-style:square;mso-width-percent:0;mso-height-percent:0;mso-wrap-distance-left:9pt;mso-wrap-distance-top:0;mso-wrap-distance-right:9pt;mso-wrap-distance-bottom:0;mso-position-horizontal:left;mso-position-horizontal-relative:margin;mso-position-vertical:absolute;mso-position-vertical-relative:text;mso-width-percent:0;mso-height-percent:0;mso-width-relative:margin;mso-height-relative:margin" from="0,8.75pt" to="388.95pt,8.75pt" o:gfxdata="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" strokecolor="black [3200]" strokeweight=".5pt">
                 <v:stroke joinstyle="miter"/>
                 <w10:wrap anchorx="margin"/>
               </v:line>
@@ -25011,7 +25296,7 @@
           </mc:Choice>
           <mc:Fallback>
             <w:pict>
-              <v:line w14:anchorId="177A1DAB" id="Connettore diritto 60" o:spid="_x0000_s1026" style="position:absolute;flip:y;z-index:251961344;visibility:visible;mso-wrap-style:square;mso-width-percent:0;mso-height-percent:0;mso-wrap-distance-left:9pt;mso-wrap-distance-top:0;mso-wrap-distance-right:9pt;mso-wrap-distance-bottom:0;mso-position-horizontal:left;mso-position-horizontal-relative:margin;mso-position-vertical:absolute;mso-position-vertical-relative:text;mso-width-percent:0;mso-height-percent:0;mso-width-relative:margin;mso-height-relative:margin" from="0,7.35pt" to="388.95pt,7.35pt" o:gfxdata="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" strokecolor="black [3200]" strokeweight=".5pt">
+              <v:line w14:anchorId="7EAD3888" id="Connettore diritto 60" o:spid="_x0000_s1026" style="position:absolute;flip:y;z-index:251961344;visibility:visible;mso-wrap-style:square;mso-width-percent:0;mso-height-percent:0;mso-wrap-distance-left:9pt;mso-wrap-distance-top:0;mso-wrap-distance-right:9pt;mso-wrap-distance-bottom:0;mso-position-horizontal:left;mso-position-horizontal-relative:margin;mso-position-vertical:absolute;mso-position-vertical-relative:text;mso-width-percent:0;mso-height-percent:0;mso-width-relative:margin;mso-height-relative:margin" from="0,7.35pt" to="388.95pt,7.35pt" o:gfxdata="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" strokecolor="black [3200]" strokeweight=".5pt">
                 <v:stroke joinstyle="miter"/>
                 <w10:wrap anchorx="margin"/>
               </v:line>
@@ -25260,7 +25545,7 @@
           </mc:Choice>
           <mc:Fallback>
             <w:pict>
-              <v:line w14:anchorId="1A4318B5" id="Connettore diritto 61" o:spid="_x0000_s1026" style="position:absolute;flip:y;z-index:251962368;visibility:visible;mso-wrap-style:square;mso-width-percent:0;mso-height-percent:0;mso-wrap-distance-left:9pt;mso-wrap-distance-top:0;mso-wrap-distance-right:9pt;mso-wrap-distance-bottom:0;mso-position-horizontal:left;mso-position-horizontal-relative:margin;mso-position-vertical:absolute;mso-position-vertical-relative:text;mso-width-percent:0;mso-height-percent:0;mso-width-relative:margin;mso-height-relative:margin" from="0,8.7pt" to="388.95pt,8.7pt" o:gfxdata="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" strokecolor="black [3200]" strokeweight=".5pt">
+              <v:line w14:anchorId="7DBC9C8A" id="Connettore diritto 61" o:spid="_x0000_s1026" style="position:absolute;flip:y;z-index:251962368;visibility:visible;mso-wrap-style:square;mso-width-percent:0;mso-height-percent:0;mso-wrap-distance-left:9pt;mso-wrap-distance-top:0;mso-wrap-distance-right:9pt;mso-wrap-distance-bottom:0;mso-position-horizontal:left;mso-position-horizontal-relative:margin;mso-position-vertical:absolute;mso-position-vertical-relative:text;mso-width-percent:0;mso-height-percent:0;mso-width-relative:margin;mso-height-relative:margin" from="0,8.7pt" to="388.95pt,8.7pt" o:gfxdata="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" strokecolor="black [3200]" strokeweight=".5pt">
                 <v:stroke joinstyle="miter"/>
                 <w10:wrap anchorx="margin"/>
               </v:line>
@@ -25502,7 +25787,7 @@
           </mc:Choice>
           <mc:Fallback>
             <w:pict>
-              <v:line w14:anchorId="76552606" id="Connettore diritto 62" o:spid="_x0000_s1026" style="position:absolute;flip:y;z-index:251963392;visibility:visible;mso-wrap-style:square;mso-width-percent:0;mso-height-percent:0;mso-wrap-distance-left:9pt;mso-wrap-distance-top:0;mso-wrap-distance-right:9pt;mso-wrap-distance-bottom:0;mso-position-horizontal:left;mso-position-horizontal-relative:margin;mso-position-vertical:absolute;mso-position-vertical-relative:text;mso-width-percent:0;mso-height-percent:0;mso-width-relative:margin;mso-height-relative:margin" from="0,8pt" to="388.95pt,8pt" o:gfxdata="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" strokecolor="black [3200]" strokeweight=".5pt">
+              <v:line w14:anchorId="504034D1" id="Connettore diritto 62" o:spid="_x0000_s1026" style="position:absolute;flip:y;z-index:251963392;visibility:visible;mso-wrap-style:square;mso-width-percent:0;mso-height-percent:0;mso-wrap-distance-left:9pt;mso-wrap-distance-top:0;mso-wrap-distance-right:9pt;mso-wrap-distance-bottom:0;mso-position-horizontal:left;mso-position-horizontal-relative:margin;mso-position-vertical:absolute;mso-position-vertical-relative:text;mso-width-percent:0;mso-height-percent:0;mso-width-relative:margin;mso-height-relative:margin" from="0,8pt" to="388.95pt,8pt" o:gfxdata="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" strokecolor="black [3200]" strokeweight=".5pt">
                 <v:stroke joinstyle="miter"/>
                 <w10:wrap anchorx="margin"/>
               </v:line>
@@ -25779,7 +26064,6 @@
         <w:rPr>
           <w:b/>
         </w:rPr>
-        <w:lastRenderedPageBreak/>
         <w:t>DIAGRAMMA DI SEQUENZA:</w:t>
       </w:r>
     </w:p>
@@ -25797,7 +26081,6 @@
         <w:rPr>
           <w:noProof/>
         </w:rPr>
-        <w:lastRenderedPageBreak/>
         <w:drawing>
           <wp:inline distT="0" distB="0" distL="0" distR="0">
             <wp:extent cx="9067800" cy="5105400"/>
@@ -25886,7 +26169,6 @@
         <w:rPr>
           <w:b/>
         </w:rPr>
-        <w:lastRenderedPageBreak/>
         <w:t>PATTERN GRASP</w:t>
       </w:r>
       <w:r>
@@ -26509,7 +26791,6 @@
         <w:rPr>
           <w:b/>
         </w:rPr>
-        <w:lastRenderedPageBreak/>
         <w:t xml:space="preserve">3) </w:t>
       </w:r>
       <w:r>
@@ -26737,11 +27018,7 @@
         <w:t xml:space="preserve"> t</w:t>
       </w:r>
       <w:r>
-        <w:t xml:space="preserve">utti gli attributi di tutte le classi </w:t>
-      </w:r>
-      <w:proofErr w:type="gramStart"/>
-      <w:r>
-        <w:t xml:space="preserve">sono </w:t>
+        <w:t xml:space="preserve">utti gli attributi di tutte le classi sono </w:t>
       </w:r>
       <w:r>
         <w:rPr>
@@ -26749,7 +27026,6 @@
         </w:rPr>
         <w:t>private</w:t>
       </w:r>
-      <w:proofErr w:type="gramEnd"/>
       <w:r>
         <w:t>: in questo modo tali attributi sono incapsulati e accessibili solamente tramite metodi getter e setter, mantenendo le classi che invocano questi metodi chiuse al cambiamento.</w:t>
       </w:r>
@@ -26788,8 +27064,6 @@
       <w:r>
         <w:t>Con GestoreSalvataggi che implementa ISavesManager:</w:t>
       </w:r>
-      <w:bookmarkStart w:id="1" w:name="_GoBack"/>
-      <w:bookmarkEnd w:id="1"/>
     </w:p>
     <w:p>
       <w:pPr>
@@ -26928,7 +27202,6 @@
         <w:ind w:left="4248"/>
       </w:pPr>
       <w:r>
-        <w:lastRenderedPageBreak/>
         <w:t>VIEW</w:t>
       </w:r>
     </w:p>
@@ -27117,10 +27390,18 @@
       </w:r>
       <w:proofErr w:type="spellEnd"/>
       <w:r>
-        <w:t xml:space="preserve"> Class (del r</w:t>
-      </w:r>
-      <w:r>
-        <w:t>efactoring) ?</w:t>
+        <w:t xml:space="preserve"> Class (del </w:t>
+      </w:r>
+      <w:proofErr w:type="spellStart"/>
+      <w:r>
+        <w:t>r</w:t>
+      </w:r>
+      <w:r>
+        <w:t>efactoring</w:t>
+      </w:r>
+      <w:proofErr w:type="spellEnd"/>
+      <w:r>
+        <w:t>) ?</w:t>
       </w:r>
     </w:p>
     <w:p>
@@ -27260,7 +27541,7 @@
           </mc:Choice>
           <mc:Fallback>
             <w:pict>
-              <v:shapetype w14:anchorId="1793D443" id="_x0000_t88" coordsize="21600,21600" o:spt="88" adj="1800,10800" path="m,qx10800@0l10800@2qy21600@11,10800@3l10800@1qy,21600e" filled="f">
+              <v:shapetype w14:anchorId="615FE9A7" id="_x0000_t88" coordsize="21600,21600" o:spt="88" adj="1800,10800" path="m,qx10800@0l10800@2qy21600@11,10800@3l10800@1qy,21600e" filled="f">
                 <v:formulas>
                   <v:f eqn="val #0"/>
                   <v:f eqn="sum 21600 0 #0"/>
@@ -27550,7 +27831,7 @@
           </mc:Choice>
           <mc:Fallback>
             <w:pict>
-              <v:shape w14:anchorId="5584784D" id="Parentesi graffa chiusa 4" o:spid="_x0000_s1026" type="#_x0000_t88" style="position:absolute;margin-left:156.3pt;margin-top:3.1pt;width:81.6pt;height:130.8pt;z-index:251663360;visibility:visible;mso-wrap-style:square;mso-width-percent:0;mso-height-percent:0;mso-wrap-distance-left:9pt;mso-wrap-distance-top:0;mso-wrap-distance-right:9pt;mso-wrap-distance-bottom:0;mso-position-horizontal:absolute;mso-position-horizontal-relative:text;mso-position-vertical:absolute;mso-position-vertical-relative:text;mso-width-percent:0;mso-height-percent:0;mso-width-relative:margin;mso-height-relative:margin;v-text-anchor:middle" o:gfxdata="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" adj="1123" strokecolor="#4472c4 [3204]" strokeweight=".5pt">
+              <v:shape w14:anchorId="3536DADD" id="Parentesi graffa chiusa 4" o:spid="_x0000_s1026" type="#_x0000_t88" style="position:absolute;margin-left:156.3pt;margin-top:3.1pt;width:81.6pt;height:130.8pt;z-index:251663360;visibility:visible;mso-wrap-style:square;mso-width-percent:0;mso-height-percent:0;mso-wrap-distance-left:9pt;mso-wrap-distance-top:0;mso-wrap-distance-right:9pt;mso-wrap-distance-bottom:0;mso-position-horizontal:absolute;mso-position-horizontal-relative:text;mso-position-vertical:absolute;mso-position-vertical-relative:text;mso-width-percent:0;mso-height-percent:0;mso-width-relative:margin;mso-height-relative:margin;v-text-anchor:middle" o:gfxdata="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" adj="1123" strokecolor="#4472c4 [3204]" strokeweight=".5pt">
                 <v:stroke joinstyle="miter"/>
               </v:shape>
             </w:pict>
@@ -27957,7 +28238,6 @@
     </w:p>
     <w:p>
       <w:r>
-        <w:lastRenderedPageBreak/>
         <w:t>Risorsa poi potrebbe diventare un’interfaccia come ci aveva suggerito la Zanella così possiamo dire che programmiamo orientati alle interfacce.</w:t>
       </w:r>
     </w:p>
@@ -30303,7 +30583,7 @@
 </file>
 
 <file path=customXml/itemProps1.xml><?xml version="1.0" encoding="utf-8"?>
-<ds:datastoreItem xmlns:ds="http://schemas.openxmlformats.org/officeDocument/2006/customXml" ds:itemID="{88E20EAF-1A5C-4C8C-BEFF-8F893BB019C6}">
+<ds:datastoreItem xmlns:ds="http://schemas.openxmlformats.org/officeDocument/2006/customXml" ds:itemID="{7E2335A0-A56F-44AA-B33B-1E9F0E9FC45F}">
   <ds:schemaRefs>
     <ds:schemaRef ds:uri="http://schemas.openxmlformats.org/officeDocument/2006/bibliography"/>
   </ds:schemaRefs>

</xml_diff>

<commit_message>
Eliminate tutte le classi view Statiche
fatte diventare Classi istanziabili che implementano un'interfaccia
(Saett-inelli odiano le cose statiche)
</commit_message>
<xml_diff>
--- a/Refactoring/Documentazione/Relazione attività svolte.docx
+++ b/Refactoring/Documentazione/Relazione attività svolte.docx
@@ -153,6 +153,7 @@
         <w:rPr>
           <w:b/>
         </w:rPr>
+        <w:lastRenderedPageBreak/>
         <w:t>1) PRINCIPIO DI SEPARAZIONE MODELLO-VISTA</w:t>
       </w:r>
     </w:p>
@@ -654,18 +655,8 @@
           <w:sz w:val="24"/>
           <w:szCs w:val="24"/>
         </w:rPr>
-        <w:t xml:space="preserve"> -&gt; </w:t>
-      </w:r>
-      <w:proofErr w:type="spellStart"/>
-      <w:r>
-        <w:rPr>
-          <w:rFonts w:asciiTheme="majorHAnsi" w:hAnsiTheme="majorHAnsi"/>
-          <w:sz w:val="24"/>
-          <w:szCs w:val="24"/>
-        </w:rPr>
-        <w:t>RisorseController</w:t>
-      </w:r>
-      <w:proofErr w:type="spellEnd"/>
+        <w:t xml:space="preserve"> -&gt; RisorseController</w:t>
+      </w:r>
     </w:p>
     <w:p>
       <w:pPr>
@@ -804,8 +795,18 @@
           <w:sz w:val="24"/>
           <w:szCs w:val="24"/>
         </w:rPr>
-        <w:t xml:space="preserve"> -&gt; FruitoriController</w:t>
-      </w:r>
+        <w:t xml:space="preserve"> -&gt; </w:t>
+      </w:r>
+      <w:proofErr w:type="spellStart"/>
+      <w:r>
+        <w:rPr>
+          <w:rFonts w:asciiTheme="majorHAnsi" w:hAnsiTheme="majorHAnsi"/>
+          <w:sz w:val="24"/>
+          <w:szCs w:val="24"/>
+        </w:rPr>
+        <w:t>FruitoriController</w:t>
+      </w:r>
+      <w:proofErr w:type="spellEnd"/>
     </w:p>
     <w:p>
       <w:pPr>
@@ -844,18 +845,8 @@
           <w:sz w:val="24"/>
           <w:szCs w:val="24"/>
         </w:rPr>
-        <w:t xml:space="preserve"> -&gt; </w:t>
-      </w:r>
-      <w:proofErr w:type="spellStart"/>
-      <w:r>
-        <w:rPr>
-          <w:rFonts w:asciiTheme="majorHAnsi" w:hAnsiTheme="majorHAnsi"/>
-          <w:sz w:val="24"/>
-          <w:szCs w:val="24"/>
-        </w:rPr>
-        <w:t>PrestitiController</w:t>
-      </w:r>
-      <w:proofErr w:type="spellEnd"/>
+        <w:t xml:space="preserve"> -&gt; PrestitiController</w:t>
+      </w:r>
     </w:p>
     <w:p>
       <w:pPr>
@@ -1261,6 +1252,7 @@
         <w:jc w:val="center"/>
       </w:pPr>
       <w:r>
+        <w:lastRenderedPageBreak/>
         <w:t>UML PACKAGE MVC</w:t>
       </w:r>
     </w:p>
@@ -1435,6 +1427,7 @@
         <w:jc w:val="center"/>
       </w:pPr>
       <w:r>
+        <w:lastRenderedPageBreak/>
         <w:t xml:space="preserve">UML </w:t>
       </w:r>
       <w:r>
@@ -1524,6 +1517,7 @@
         <w:rPr>
           <w:b/>
         </w:rPr>
+        <w:lastRenderedPageBreak/>
         <w:t>2) OPERAZIONI DI SISTEMA</w:t>
       </w:r>
       <w:r>
@@ -2347,6 +2341,7 @@
         <w:jc w:val="center"/>
       </w:pPr>
       <w:r>
+        <w:lastRenderedPageBreak/>
         <w:t xml:space="preserve">Operazioni di sistema, rappresentate </w:t>
       </w:r>
       <w:r>
@@ -9141,6 +9136,7 @@
         <w:jc w:val="center"/>
       </w:pPr>
       <w:r>
+        <w:lastRenderedPageBreak/>
         <w:t>UML di sequenza:</w:t>
       </w:r>
     </w:p>
@@ -20605,19 +20601,7 @@
                               <w:rPr>
                                 <w:color w:val="000000" w:themeColor="text1"/>
                               </w:rPr>
-                              <w:t>new(</w:t>
-                            </w:r>
-                            <w:r>
-                              <w:rPr>
-                                <w:color w:val="000000" w:themeColor="text1"/>
-                              </w:rPr>
-                              <w:t>datiFruitore</w:t>
-                            </w:r>
-                            <w:r>
-                              <w:rPr>
-                                <w:color w:val="000000" w:themeColor="text1"/>
-                              </w:rPr>
-                              <w:t>)</w:t>
+                              <w:t>new(datiFruitore)</w:t>
                             </w:r>
                           </w:p>
                         </w:txbxContent>
@@ -20653,19 +20637,7 @@
                         <w:rPr>
                           <w:color w:val="000000" w:themeColor="text1"/>
                         </w:rPr>
-                        <w:t>new(</w:t>
-                      </w:r>
-                      <w:r>
-                        <w:rPr>
-                          <w:color w:val="000000" w:themeColor="text1"/>
-                        </w:rPr>
-                        <w:t>datiFruitore</w:t>
-                      </w:r>
-                      <w:r>
-                        <w:rPr>
-                          <w:color w:val="000000" w:themeColor="text1"/>
-                        </w:rPr>
-                        <w:t>)</w:t>
+                        <w:t>new(datiFruitore)</w:t>
                       </w:r>
                     </w:p>
                   </w:txbxContent>
@@ -21305,6 +21277,7 @@
         <w:rPr>
           <w:b/>
         </w:rPr>
+        <w:lastRenderedPageBreak/>
         <w:t>PATTERN GRASP</w:t>
       </w:r>
       <w:r>
@@ -21320,6 +21293,11 @@
       <w:r>
         <w:t>”:</w:t>
       </w:r>
+    </w:p>
+    <w:p>
+      <w:pPr>
+        <w:jc w:val="center"/>
+      </w:pPr>
     </w:p>
     <w:p>
       <w:pPr>
@@ -21336,7 +21314,6 @@
       <w:r>
         <w:rPr>
           <w:rFonts w:asciiTheme="majorHAnsi" w:hAnsiTheme="majorHAnsi"/>
-          <w:i/>
           <w:color w:val="4472C4" w:themeColor="accent1"/>
           <w:u w:val="single"/>
         </w:rPr>
@@ -21437,7 +21414,6 @@
       <w:r>
         <w:rPr>
           <w:rFonts w:asciiTheme="majorHAnsi" w:hAnsiTheme="majorHAnsi"/>
-          <w:i/>
           <w:color w:val="4472C4" w:themeColor="accent1"/>
           <w:u w:val="single"/>
         </w:rPr>
@@ -21513,7 +21489,6 @@
       <w:r>
         <w:rPr>
           <w:rFonts w:asciiTheme="majorHAnsi" w:hAnsiTheme="majorHAnsi"/>
-          <w:i/>
           <w:color w:val="4472C4" w:themeColor="accent1"/>
           <w:u w:val="single"/>
         </w:rPr>
@@ -21576,7 +21551,6 @@
       <w:r>
         <w:rPr>
           <w:rFonts w:asciiTheme="majorHAnsi" w:hAnsiTheme="majorHAnsi"/>
-          <w:i/>
           <w:color w:val="4472C4" w:themeColor="accent1"/>
           <w:u w:val="single"/>
         </w:rPr>
@@ -21711,6 +21685,7 @@
             <w14:round/>
           </w14:textOutline>
         </w:rPr>
+        <w:lastRenderedPageBreak/>
         <w:t>Caso d’uso “</w:t>
       </w:r>
       <w:r>
@@ -24723,6 +24698,7 @@
           <w:b/>
           <w:sz w:val="24"/>
         </w:rPr>
+        <w:lastRenderedPageBreak/>
         <w:t>CONTRATTI OPERAZONI DI SISTEMA</w:t>
       </w:r>
       <w:r>
@@ -26064,6 +26040,7 @@
         <w:rPr>
           <w:b/>
         </w:rPr>
+        <w:lastRenderedPageBreak/>
         <w:t>DIAGRAMMA DI SEQUENZA:</w:t>
       </w:r>
     </w:p>
@@ -26081,6 +26058,7 @@
         <w:rPr>
           <w:noProof/>
         </w:rPr>
+        <w:lastRenderedPageBreak/>
         <w:drawing>
           <wp:inline distT="0" distB="0" distL="0" distR="0">
             <wp:extent cx="9067800" cy="5105400"/>
@@ -26169,6 +26147,7 @@
         <w:rPr>
           <w:b/>
         </w:rPr>
+        <w:lastRenderedPageBreak/>
         <w:t>PATTERN GRASP</w:t>
       </w:r>
       <w:r>
@@ -26178,6 +26157,11 @@
         <w:br/>
         <w:t>per assegnazione responsabilità nel caso d’uso “richiedo prestito”:</w:t>
       </w:r>
+    </w:p>
+    <w:p>
+      <w:pPr>
+        <w:jc w:val="center"/>
+      </w:pPr>
     </w:p>
     <w:p>
       <w:pPr>
@@ -26194,7 +26178,6 @@
       <w:r>
         <w:rPr>
           <w:rFonts w:asciiTheme="majorHAnsi" w:hAnsiTheme="majorHAnsi"/>
-          <w:i/>
           <w:color w:val="4472C4" w:themeColor="accent1"/>
           <w:u w:val="single"/>
         </w:rPr>
@@ -26364,7 +26347,6 @@
       <w:r>
         <w:rPr>
           <w:rFonts w:asciiTheme="majorHAnsi" w:hAnsiTheme="majorHAnsi"/>
-          <w:i/>
           <w:color w:val="4472C4" w:themeColor="accent1"/>
           <w:u w:val="single"/>
         </w:rPr>
@@ -26427,7 +26409,6 @@
       <w:r>
         <w:rPr>
           <w:rFonts w:asciiTheme="majorHAnsi" w:hAnsiTheme="majorHAnsi"/>
-          <w:i/>
           <w:color w:val="4472C4" w:themeColor="accent1"/>
           <w:u w:val="single"/>
         </w:rPr>
@@ -26512,7 +26493,6 @@
       <w:r>
         <w:rPr>
           <w:rFonts w:asciiTheme="majorHAnsi" w:hAnsiTheme="majorHAnsi"/>
-          <w:i/>
           <w:color w:val="4472C4" w:themeColor="accent1"/>
           <w:u w:val="single"/>
         </w:rPr>
@@ -26791,6 +26771,7 @@
         <w:rPr>
           <w:b/>
         </w:rPr>
+        <w:lastRenderedPageBreak/>
         <w:t xml:space="preserve">3) </w:t>
       </w:r>
       <w:r>
@@ -26810,7 +26791,12 @@
       </w:r>
       <w:proofErr w:type="spellStart"/>
       <w:r>
-        <w:t>Principle</w:t>
+        <w:t>Princi</w:t>
+      </w:r>
+      <w:bookmarkStart w:id="1" w:name="_GoBack"/>
+      <w:bookmarkEnd w:id="1"/>
+      <w:r>
+        <w:t>ple</w:t>
       </w:r>
       <w:proofErr w:type="spellEnd"/>
       <w:r>
@@ -27202,6 +27188,7 @@
         <w:ind w:left="4248"/>
       </w:pPr>
       <w:r>
+        <w:lastRenderedPageBreak/>
         <w:t>VIEW</w:t>
       </w:r>
     </w:p>
@@ -27390,18 +27377,10 @@
       </w:r>
       <w:proofErr w:type="spellEnd"/>
       <w:r>
-        <w:t xml:space="preserve"> Class (del </w:t>
-      </w:r>
-      <w:proofErr w:type="spellStart"/>
-      <w:r>
-        <w:t>r</w:t>
-      </w:r>
-      <w:r>
-        <w:t>efactoring</w:t>
-      </w:r>
-      <w:proofErr w:type="spellEnd"/>
-      <w:r>
-        <w:t>) ?</w:t>
+        <w:t xml:space="preserve"> Class (del r</w:t>
+      </w:r>
+      <w:r>
+        <w:t>efactoring) ?</w:t>
       </w:r>
     </w:p>
     <w:p>
@@ -28238,6 +28217,7 @@
     </w:p>
     <w:p>
       <w:r>
+        <w:lastRenderedPageBreak/>
         <w:t>Risorsa poi potrebbe diventare un’interfaccia come ci aveva suggerito la Zanella così possiamo dire che programmiamo orientati alle interfacce.</w:t>
       </w:r>
     </w:p>
@@ -30583,7 +30563,7 @@
 </file>
 
 <file path=customXml/itemProps1.xml><?xml version="1.0" encoding="utf-8"?>
-<ds:datastoreItem xmlns:ds="http://schemas.openxmlformats.org/officeDocument/2006/customXml" ds:itemID="{7E2335A0-A56F-44AA-B33B-1E9F0E9FC45F}">
+<ds:datastoreItem xmlns:ds="http://schemas.openxmlformats.org/officeDocument/2006/customXml" ds:itemID="{929DDE85-5145-4F40-BF35-A20540B175C7}">
   <ds:schemaRefs>
     <ds:schemaRef ds:uri="http://schemas.openxmlformats.org/officeDocument/2006/bibliography"/>
   </ds:schemaRefs>

</xml_diff>